<commit_message>
Spring into using  XML and Annotation Configuration
Spring into using  XML and Annotation Configuration
</commit_message>
<xml_diff>
--- a/docs/Spring&SpringBoot.docx
+++ b/docs/Spring&SpringBoot.docx
@@ -665,6 +665,1274 @@
         </w:drawing>
       </w:r>
     </w:p>
+    <w:p>
+      <w:pPr>
+        <w:pStyle w:val="NoSpacing"/>
+        <w:rPr>
+          <w:b/>
+          <w:bCs/>
+          <w:u w:val="single"/>
+        </w:rPr>
+      </w:pPr>
+      <w:r>
+        <w:rPr>
+          <w:b/>
+          <w:bCs/>
+          <w:u w:val="single"/>
+        </w:rPr>
+        <w:lastRenderedPageBreak/>
+        <w:t>Spring Configuration</w:t>
+      </w:r>
+    </w:p>
+    <w:p>
+      <w:pPr>
+        <w:pStyle w:val="NoSpacing"/>
+        <w:numPr>
+          <w:ilvl w:val="0"/>
+          <w:numId w:val="4"/>
+        </w:numPr>
+      </w:pPr>
+      <w:r>
+        <w:t>Spring configuration can be done using 2 ways</w:t>
+      </w:r>
+    </w:p>
+    <w:p>
+      <w:pPr>
+        <w:pStyle w:val="NoSpacing"/>
+        <w:numPr>
+          <w:ilvl w:val="1"/>
+          <w:numId w:val="4"/>
+        </w:numPr>
+        <w:rPr>
+          <w:b/>
+          <w:bCs/>
+        </w:rPr>
+      </w:pPr>
+      <w:r>
+        <w:rPr>
+          <w:b/>
+          <w:bCs/>
+        </w:rPr>
+        <w:t>Using XML file and XML Tags</w:t>
+      </w:r>
+    </w:p>
+    <w:p>
+      <w:pPr>
+        <w:pStyle w:val="NoSpacing"/>
+        <w:numPr>
+          <w:ilvl w:val="2"/>
+          <w:numId w:val="4"/>
+        </w:numPr>
+      </w:pPr>
+      <w:r>
+        <w:t>Create resources folder</w:t>
+      </w:r>
+    </w:p>
+    <w:p>
+      <w:pPr>
+        <w:pStyle w:val="NoSpacing"/>
+        <w:numPr>
+          <w:ilvl w:val="2"/>
+          <w:numId w:val="4"/>
+        </w:numPr>
+      </w:pPr>
+      <w:r>
+        <w:t>Create xml file</w:t>
+      </w:r>
+    </w:p>
+    <w:p>
+      <w:pPr>
+        <w:pStyle w:val="NoSpacing"/>
+        <w:numPr>
+          <w:ilvl w:val="2"/>
+          <w:numId w:val="4"/>
+        </w:numPr>
+      </w:pPr>
+      <w:r>
+        <w:t xml:space="preserve">Add following </w:t>
+      </w:r>
+      <w:proofErr w:type="spellStart"/>
+      <w:r>
+        <w:t>Xsd</w:t>
+      </w:r>
+      <w:proofErr w:type="spellEnd"/>
+      <w:r>
+        <w:t xml:space="preserve"> inside xml file</w:t>
+      </w:r>
+    </w:p>
+    <w:p>
+      <w:pPr>
+        <w:pStyle w:val="ListParagraph"/>
+        <w:autoSpaceDE w:val="0"/>
+        <w:autoSpaceDN w:val="0"/>
+        <w:adjustRightInd w:val="0"/>
+        <w:spacing w:after="0" w:line="240" w:lineRule="auto"/>
+        <w:ind w:left="1260" w:firstLine="720"/>
+        <w:rPr>
+          <w:rFonts w:ascii="Consolas" w:hAnsi="Consolas" w:cs="Consolas"/>
+          <w:sz w:val="20"/>
+          <w:szCs w:val="20"/>
+        </w:rPr>
+      </w:pPr>
+      <w:r>
+        <w:rPr>
+          <w:rFonts w:ascii="Consolas" w:hAnsi="Consolas" w:cs="Consolas"/>
+          <w:color w:val="008080"/>
+          <w:sz w:val="20"/>
+          <w:szCs w:val="20"/>
+        </w:rPr>
+        <w:t>&lt;</w:t>
+      </w:r>
+      <w:r>
+        <w:rPr>
+          <w:rFonts w:ascii="Consolas" w:hAnsi="Consolas" w:cs="Consolas"/>
+          <w:color w:val="3F7F7F"/>
+          <w:sz w:val="20"/>
+          <w:szCs w:val="20"/>
+          <w:shd w:val="clear" w:color="auto" w:fill="D4D4D4"/>
+        </w:rPr>
+        <w:t>beans</w:t>
+      </w:r>
+      <w:r>
+        <w:rPr>
+          <w:rFonts w:ascii="Consolas" w:hAnsi="Consolas" w:cs="Consolas"/>
+          <w:sz w:val="20"/>
+          <w:szCs w:val="20"/>
+        </w:rPr>
+        <w:t xml:space="preserve"> </w:t>
+      </w:r>
+      <w:proofErr w:type="spellStart"/>
+      <w:r>
+        <w:rPr>
+          <w:rFonts w:ascii="Consolas" w:hAnsi="Consolas" w:cs="Consolas"/>
+          <w:color w:val="7F007F"/>
+          <w:sz w:val="20"/>
+          <w:szCs w:val="20"/>
+        </w:rPr>
+        <w:t>xmlns</w:t>
+      </w:r>
+      <w:proofErr w:type="spellEnd"/>
+      <w:r>
+        <w:rPr>
+          <w:rFonts w:ascii="Consolas" w:hAnsi="Consolas" w:cs="Consolas"/>
+          <w:color w:val="000000"/>
+          <w:sz w:val="20"/>
+          <w:szCs w:val="20"/>
+        </w:rPr>
+        <w:t>=</w:t>
+      </w:r>
+      <w:r>
+        <w:rPr>
+          <w:rFonts w:ascii="Consolas" w:hAnsi="Consolas" w:cs="Consolas"/>
+          <w:i/>
+          <w:iCs/>
+          <w:color w:val="2A00FF"/>
+          <w:sz w:val="20"/>
+          <w:szCs w:val="20"/>
+        </w:rPr>
+        <w:t>"http://www.springframework.org/schema/beans"</w:t>
+      </w:r>
+    </w:p>
+    <w:p>
+      <w:pPr>
+        <w:pStyle w:val="ListParagraph"/>
+        <w:autoSpaceDE w:val="0"/>
+        <w:autoSpaceDN w:val="0"/>
+        <w:adjustRightInd w:val="0"/>
+        <w:spacing w:after="0" w:line="240" w:lineRule="auto"/>
+        <w:rPr>
+          <w:rFonts w:ascii="Consolas" w:hAnsi="Consolas" w:cs="Consolas"/>
+          <w:sz w:val="20"/>
+          <w:szCs w:val="20"/>
+        </w:rPr>
+      </w:pPr>
+      <w:r>
+        <w:rPr>
+          <w:rFonts w:ascii="Consolas" w:hAnsi="Consolas" w:cs="Consolas"/>
+          <w:sz w:val="20"/>
+          <w:szCs w:val="20"/>
+        </w:rPr>
+        <w:t xml:space="preserve">    </w:t>
+      </w:r>
+      <w:r>
+        <w:rPr>
+          <w:rFonts w:ascii="Consolas" w:hAnsi="Consolas" w:cs="Consolas"/>
+          <w:sz w:val="20"/>
+          <w:szCs w:val="20"/>
+        </w:rPr>
+        <w:tab/>
+      </w:r>
+      <w:r>
+        <w:rPr>
+          <w:rFonts w:ascii="Consolas" w:hAnsi="Consolas" w:cs="Consolas"/>
+          <w:sz w:val="20"/>
+          <w:szCs w:val="20"/>
+        </w:rPr>
+        <w:tab/>
+      </w:r>
+      <w:r>
+        <w:rPr>
+          <w:rFonts w:ascii="Consolas" w:hAnsi="Consolas" w:cs="Consolas"/>
+          <w:sz w:val="20"/>
+          <w:szCs w:val="20"/>
+        </w:rPr>
+        <w:tab/>
+      </w:r>
+      <w:proofErr w:type="spellStart"/>
+      <w:proofErr w:type="gramStart"/>
+      <w:r>
+        <w:rPr>
+          <w:rFonts w:ascii="Consolas" w:hAnsi="Consolas" w:cs="Consolas"/>
+          <w:color w:val="7F007F"/>
+          <w:sz w:val="20"/>
+          <w:szCs w:val="20"/>
+        </w:rPr>
+        <w:t>xmlns:xsi</w:t>
+      </w:r>
+      <w:proofErr w:type="spellEnd"/>
+      <w:proofErr w:type="gramEnd"/>
+      <w:r>
+        <w:rPr>
+          <w:rFonts w:ascii="Consolas" w:hAnsi="Consolas" w:cs="Consolas"/>
+          <w:color w:val="000000"/>
+          <w:sz w:val="20"/>
+          <w:szCs w:val="20"/>
+        </w:rPr>
+        <w:t>=</w:t>
+      </w:r>
+      <w:r>
+        <w:rPr>
+          <w:rFonts w:ascii="Consolas" w:hAnsi="Consolas" w:cs="Consolas"/>
+          <w:i/>
+          <w:iCs/>
+          <w:color w:val="2A00FF"/>
+          <w:sz w:val="20"/>
+          <w:szCs w:val="20"/>
+        </w:rPr>
+        <w:t>"http://www.w3.org/2001/XMLSchema-instance"</w:t>
+      </w:r>
+    </w:p>
+    <w:p>
+      <w:pPr>
+        <w:pStyle w:val="ListParagraph"/>
+        <w:autoSpaceDE w:val="0"/>
+        <w:autoSpaceDN w:val="0"/>
+        <w:adjustRightInd w:val="0"/>
+        <w:spacing w:after="0" w:line="240" w:lineRule="auto"/>
+        <w:rPr>
+          <w:rFonts w:ascii="Consolas" w:hAnsi="Consolas" w:cs="Consolas"/>
+          <w:sz w:val="20"/>
+          <w:szCs w:val="20"/>
+        </w:rPr>
+      </w:pPr>
+      <w:r>
+        <w:rPr>
+          <w:rFonts w:ascii="Consolas" w:hAnsi="Consolas" w:cs="Consolas"/>
+          <w:sz w:val="20"/>
+          <w:szCs w:val="20"/>
+        </w:rPr>
+        <w:t xml:space="preserve">    </w:t>
+      </w:r>
+      <w:r>
+        <w:rPr>
+          <w:rFonts w:ascii="Consolas" w:hAnsi="Consolas" w:cs="Consolas"/>
+          <w:sz w:val="20"/>
+          <w:szCs w:val="20"/>
+        </w:rPr>
+        <w:tab/>
+      </w:r>
+      <w:r>
+        <w:rPr>
+          <w:rFonts w:ascii="Consolas" w:hAnsi="Consolas" w:cs="Consolas"/>
+          <w:sz w:val="20"/>
+          <w:szCs w:val="20"/>
+        </w:rPr>
+        <w:tab/>
+      </w:r>
+      <w:r>
+        <w:rPr>
+          <w:rFonts w:ascii="Consolas" w:hAnsi="Consolas" w:cs="Consolas"/>
+          <w:sz w:val="20"/>
+          <w:szCs w:val="20"/>
+        </w:rPr>
+        <w:tab/>
+      </w:r>
+      <w:proofErr w:type="spellStart"/>
+      <w:proofErr w:type="gramStart"/>
+      <w:r>
+        <w:rPr>
+          <w:rFonts w:ascii="Consolas" w:hAnsi="Consolas" w:cs="Consolas"/>
+          <w:color w:val="7F007F"/>
+          <w:sz w:val="20"/>
+          <w:szCs w:val="20"/>
+        </w:rPr>
+        <w:t>xsi:schemaLocation</w:t>
+      </w:r>
+      <w:proofErr w:type="spellEnd"/>
+      <w:proofErr w:type="gramEnd"/>
+      <w:r>
+        <w:rPr>
+          <w:rFonts w:ascii="Consolas" w:hAnsi="Consolas" w:cs="Consolas"/>
+          <w:color w:val="000000"/>
+          <w:sz w:val="20"/>
+          <w:szCs w:val="20"/>
+        </w:rPr>
+        <w:t>=</w:t>
+      </w:r>
+      <w:r>
+        <w:rPr>
+          <w:rFonts w:ascii="Consolas" w:hAnsi="Consolas" w:cs="Consolas"/>
+          <w:i/>
+          <w:iCs/>
+          <w:color w:val="2A00FF"/>
+          <w:sz w:val="20"/>
+          <w:szCs w:val="20"/>
+        </w:rPr>
+        <w:t>"</w:t>
+      </w:r>
+    </w:p>
+    <w:p>
+      <w:pPr>
+        <w:pStyle w:val="ListParagraph"/>
+        <w:autoSpaceDE w:val="0"/>
+        <w:autoSpaceDN w:val="0"/>
+        <w:adjustRightInd w:val="0"/>
+        <w:spacing w:after="0" w:line="240" w:lineRule="auto"/>
+        <w:ind w:left="2880"/>
+        <w:rPr>
+          <w:rFonts w:ascii="Consolas" w:hAnsi="Consolas" w:cs="Consolas"/>
+          <w:sz w:val="20"/>
+          <w:szCs w:val="20"/>
+        </w:rPr>
+      </w:pPr>
+      <w:r>
+        <w:rPr>
+          <w:rFonts w:ascii="Consolas" w:hAnsi="Consolas" w:cs="Consolas"/>
+          <w:i/>
+          <w:iCs/>
+          <w:color w:val="2A00FF"/>
+          <w:sz w:val="20"/>
+          <w:szCs w:val="20"/>
+        </w:rPr>
+        <w:t>http://www.springframework.org/schema/beanshttp://www.springframework.org/schema/beans/spring-beans.xsd"</w:t>
+      </w:r>
+      <w:r>
+        <w:rPr>
+          <w:rFonts w:ascii="Consolas" w:hAnsi="Consolas" w:cs="Consolas"/>
+          <w:color w:val="008080"/>
+          <w:sz w:val="20"/>
+          <w:szCs w:val="20"/>
+        </w:rPr>
+        <w:t>&gt;</w:t>
+      </w:r>
+    </w:p>
+    <w:p>
+      <w:pPr>
+        <w:pStyle w:val="ListParagraph"/>
+        <w:autoSpaceDE w:val="0"/>
+        <w:autoSpaceDN w:val="0"/>
+        <w:adjustRightInd w:val="0"/>
+        <w:spacing w:after="0" w:line="240" w:lineRule="auto"/>
+        <w:rPr>
+          <w:rFonts w:ascii="Consolas" w:hAnsi="Consolas" w:cs="Consolas"/>
+          <w:sz w:val="20"/>
+          <w:szCs w:val="20"/>
+        </w:rPr>
+      </w:pPr>
+    </w:p>
+    <w:p>
+      <w:pPr>
+        <w:pStyle w:val="ListParagraph"/>
+        <w:autoSpaceDE w:val="0"/>
+        <w:autoSpaceDN w:val="0"/>
+        <w:adjustRightInd w:val="0"/>
+        <w:spacing w:after="0" w:line="240" w:lineRule="auto"/>
+        <w:rPr>
+          <w:rFonts w:ascii="Consolas" w:hAnsi="Consolas" w:cs="Consolas"/>
+          <w:sz w:val="20"/>
+          <w:szCs w:val="20"/>
+        </w:rPr>
+      </w:pPr>
+      <w:r>
+        <w:rPr>
+          <w:rFonts w:ascii="Consolas" w:hAnsi="Consolas" w:cs="Consolas"/>
+          <w:color w:val="000000"/>
+          <w:sz w:val="20"/>
+          <w:szCs w:val="20"/>
+        </w:rPr>
+        <w:t xml:space="preserve">    </w:t>
+      </w:r>
+      <w:r>
+        <w:rPr>
+          <w:rFonts w:ascii="Consolas" w:hAnsi="Consolas" w:cs="Consolas"/>
+          <w:color w:val="000000"/>
+          <w:sz w:val="20"/>
+          <w:szCs w:val="20"/>
+        </w:rPr>
+        <w:tab/>
+      </w:r>
+      <w:r>
+        <w:rPr>
+          <w:rFonts w:ascii="Consolas" w:hAnsi="Consolas" w:cs="Consolas"/>
+          <w:color w:val="000000"/>
+          <w:sz w:val="20"/>
+          <w:szCs w:val="20"/>
+        </w:rPr>
+        <w:tab/>
+      </w:r>
+      <w:r>
+        <w:rPr>
+          <w:rFonts w:ascii="Consolas" w:hAnsi="Consolas" w:cs="Consolas"/>
+          <w:color w:val="000000"/>
+          <w:sz w:val="20"/>
+          <w:szCs w:val="20"/>
+        </w:rPr>
+        <w:tab/>
+      </w:r>
+      <w:proofErr w:type="gramStart"/>
+      <w:r>
+        <w:rPr>
+          <w:rFonts w:ascii="Consolas" w:hAnsi="Consolas" w:cs="Consolas"/>
+          <w:color w:val="3F5FBF"/>
+          <w:sz w:val="20"/>
+          <w:szCs w:val="20"/>
+        </w:rPr>
+        <w:t>&lt;!--</w:t>
+      </w:r>
+      <w:proofErr w:type="gramEnd"/>
+      <w:r>
+        <w:rPr>
+          <w:rFonts w:ascii="Consolas" w:hAnsi="Consolas" w:cs="Consolas"/>
+          <w:color w:val="3F5FBF"/>
+          <w:sz w:val="20"/>
+          <w:szCs w:val="20"/>
+        </w:rPr>
+        <w:t xml:space="preserve"> bean definitions here --&gt;</w:t>
+      </w:r>
+    </w:p>
+    <w:p>
+      <w:pPr>
+        <w:pStyle w:val="ListParagraph"/>
+        <w:autoSpaceDE w:val="0"/>
+        <w:autoSpaceDN w:val="0"/>
+        <w:adjustRightInd w:val="0"/>
+        <w:spacing w:after="0" w:line="240" w:lineRule="auto"/>
+        <w:rPr>
+          <w:rFonts w:ascii="Consolas" w:hAnsi="Consolas" w:cs="Consolas"/>
+          <w:sz w:val="20"/>
+          <w:szCs w:val="20"/>
+        </w:rPr>
+      </w:pPr>
+    </w:p>
+    <w:p>
+      <w:pPr>
+        <w:pStyle w:val="NoSpacing"/>
+        <w:ind w:left="1440" w:firstLine="720"/>
+      </w:pPr>
+      <w:r>
+        <w:rPr>
+          <w:rFonts w:ascii="Consolas" w:hAnsi="Consolas" w:cs="Consolas"/>
+          <w:color w:val="008080"/>
+          <w:sz w:val="20"/>
+          <w:szCs w:val="20"/>
+        </w:rPr>
+        <w:t>&lt;/</w:t>
+      </w:r>
+      <w:r>
+        <w:rPr>
+          <w:rFonts w:ascii="Consolas" w:hAnsi="Consolas" w:cs="Consolas"/>
+          <w:color w:val="3F7F7F"/>
+          <w:sz w:val="20"/>
+          <w:szCs w:val="20"/>
+          <w:shd w:val="clear" w:color="auto" w:fill="D4D4D4"/>
+        </w:rPr>
+        <w:t>beans</w:t>
+      </w:r>
+      <w:r>
+        <w:rPr>
+          <w:rFonts w:ascii="Consolas" w:hAnsi="Consolas" w:cs="Consolas"/>
+          <w:color w:val="008080"/>
+          <w:sz w:val="20"/>
+          <w:szCs w:val="20"/>
+        </w:rPr>
+        <w:t>&gt;</w:t>
+      </w:r>
+    </w:p>
+    <w:p>
+      <w:pPr>
+        <w:pStyle w:val="NoSpacing"/>
+        <w:numPr>
+          <w:ilvl w:val="1"/>
+          <w:numId w:val="4"/>
+        </w:numPr>
+      </w:pPr>
+      <w:r>
+        <w:rPr>
+          <w:b/>
+          <w:bCs/>
+        </w:rPr>
+        <w:t>Using Configuration class and Annotations</w:t>
+      </w:r>
+      <w:r>
+        <w:t>.</w:t>
+      </w:r>
+    </w:p>
+    <w:p>
+      <w:pPr>
+        <w:pStyle w:val="NoSpacing"/>
+        <w:numPr>
+          <w:ilvl w:val="2"/>
+          <w:numId w:val="4"/>
+        </w:numPr>
+      </w:pPr>
+      <w:r>
+        <w:t xml:space="preserve">Configuration Class is a java class with </w:t>
+      </w:r>
+      <w:r>
+        <w:rPr>
+          <w:b/>
+          <w:bCs/>
+        </w:rPr>
+        <w:t>@Configuration</w:t>
+      </w:r>
+      <w:r>
+        <w:t xml:space="preserve"> annotation</w:t>
+      </w:r>
+    </w:p>
+    <w:p>
+      <w:pPr>
+        <w:pStyle w:val="NoSpacing"/>
+        <w:numPr>
+          <w:ilvl w:val="2"/>
+          <w:numId w:val="4"/>
+        </w:numPr>
+      </w:pPr>
+      <w:r>
+        <w:t xml:space="preserve">Use </w:t>
+      </w:r>
+      <w:r>
+        <w:rPr>
+          <w:b/>
+          <w:bCs/>
+        </w:rPr>
+        <w:t>@ComponentScan</w:t>
+      </w:r>
+      <w:r>
+        <w:t xml:space="preserve"> annotation to provide the location of </w:t>
+      </w:r>
+      <w:proofErr w:type="gramStart"/>
+      <w:r>
+        <w:t>you</w:t>
+      </w:r>
+      <w:proofErr w:type="gramEnd"/>
+      <w:r>
+        <w:t xml:space="preserve"> component classes, so that spring will search all the component</w:t>
+      </w:r>
+      <w:r>
+        <w:t>/bean</w:t>
+      </w:r>
+      <w:r>
+        <w:t xml:space="preserve"> classes in the given package.</w:t>
+      </w:r>
+    </w:p>
+    <w:p>
+      <w:pPr>
+        <w:pStyle w:val="NoSpacing"/>
+      </w:pPr>
+    </w:p>
+    <w:p>
+      <w:pPr>
+        <w:pStyle w:val="NoSpacing"/>
+      </w:pPr>
+    </w:p>
+    <w:p>
+      <w:pPr>
+        <w:pStyle w:val="NoSpacing"/>
+        <w:rPr>
+          <w:b/>
+          <w:bCs/>
+          <w:u w:val="single"/>
+        </w:rPr>
+      </w:pPr>
+      <w:r>
+        <w:rPr>
+          <w:b/>
+          <w:bCs/>
+          <w:u w:val="single"/>
+        </w:rPr>
+        <w:t>Spring Bean class</w:t>
+      </w:r>
+    </w:p>
+    <w:p>
+      <w:pPr>
+        <w:pStyle w:val="NoSpacing"/>
+        <w:numPr>
+          <w:ilvl w:val="0"/>
+          <w:numId w:val="5"/>
+        </w:numPr>
+      </w:pPr>
+      <w:r>
+        <w:t>These are the java classes whose object creation and object maintained by Spring container.</w:t>
+      </w:r>
+    </w:p>
+    <w:p>
+      <w:pPr>
+        <w:pStyle w:val="NoSpacing"/>
+        <w:numPr>
+          <w:ilvl w:val="0"/>
+          <w:numId w:val="5"/>
+        </w:numPr>
+      </w:pPr>
+      <w:r>
+        <w:t>To convert any java class into spring bean class you have to configure it inside XML file or you can use Annotations provided by spring.</w:t>
+      </w:r>
+    </w:p>
+    <w:p>
+      <w:pPr>
+        <w:pStyle w:val="NoSpacing"/>
+        <w:numPr>
+          <w:ilvl w:val="0"/>
+          <w:numId w:val="5"/>
+        </w:numPr>
+      </w:pPr>
+      <w:r>
+        <w:t>XML tags to set Java class as spring bean class.</w:t>
+      </w:r>
+    </w:p>
+    <w:p>
+      <w:pPr>
+        <w:pStyle w:val="ListParagraph"/>
+        <w:autoSpaceDE w:val="0"/>
+        <w:autoSpaceDN w:val="0"/>
+        <w:adjustRightInd w:val="0"/>
+        <w:spacing w:after="0" w:line="240" w:lineRule="auto"/>
+        <w:rPr>
+          <w:rFonts w:ascii="Consolas" w:hAnsi="Consolas" w:cs="Consolas"/>
+          <w:sz w:val="20"/>
+          <w:szCs w:val="20"/>
+        </w:rPr>
+      </w:pPr>
+      <w:r>
+        <w:rPr>
+          <w:rFonts w:ascii="Consolas" w:hAnsi="Consolas" w:cs="Consolas"/>
+          <w:color w:val="008080"/>
+          <w:sz w:val="20"/>
+          <w:szCs w:val="20"/>
+        </w:rPr>
+        <w:t>&lt;</w:t>
+      </w:r>
+      <w:r>
+        <w:rPr>
+          <w:rFonts w:ascii="Consolas" w:hAnsi="Consolas" w:cs="Consolas"/>
+          <w:color w:val="3F7F7F"/>
+          <w:sz w:val="20"/>
+          <w:szCs w:val="20"/>
+          <w:shd w:val="clear" w:color="auto" w:fill="D4D4D4"/>
+        </w:rPr>
+        <w:t>bean</w:t>
+      </w:r>
+      <w:r>
+        <w:rPr>
+          <w:rFonts w:ascii="Consolas" w:hAnsi="Consolas" w:cs="Consolas"/>
+          <w:sz w:val="20"/>
+          <w:szCs w:val="20"/>
+        </w:rPr>
+        <w:t xml:space="preserve"> </w:t>
+      </w:r>
+      <w:r>
+        <w:rPr>
+          <w:rFonts w:ascii="Consolas" w:hAnsi="Consolas" w:cs="Consolas"/>
+          <w:color w:val="7F007F"/>
+          <w:sz w:val="20"/>
+          <w:szCs w:val="20"/>
+        </w:rPr>
+        <w:t>id</w:t>
+      </w:r>
+      <w:r>
+        <w:rPr>
+          <w:rFonts w:ascii="Consolas" w:hAnsi="Consolas" w:cs="Consolas"/>
+          <w:color w:val="000000"/>
+          <w:sz w:val="20"/>
+          <w:szCs w:val="20"/>
+        </w:rPr>
+        <w:t>=</w:t>
+      </w:r>
+      <w:r>
+        <w:rPr>
+          <w:rFonts w:ascii="Consolas" w:hAnsi="Consolas" w:cs="Consolas"/>
+          <w:i/>
+          <w:iCs/>
+          <w:color w:val="2A00FF"/>
+          <w:sz w:val="20"/>
+          <w:szCs w:val="20"/>
+        </w:rPr>
+        <w:t>"</w:t>
+      </w:r>
+      <w:proofErr w:type="spellStart"/>
+      <w:r>
+        <w:rPr>
+          <w:rFonts w:ascii="Consolas" w:hAnsi="Consolas" w:cs="Consolas"/>
+          <w:i/>
+          <w:iCs/>
+          <w:color w:val="2A00FF"/>
+          <w:sz w:val="20"/>
+          <w:szCs w:val="20"/>
+        </w:rPr>
+        <w:t>ObjName</w:t>
+      </w:r>
+      <w:proofErr w:type="spellEnd"/>
+      <w:r>
+        <w:rPr>
+          <w:rFonts w:ascii="Consolas" w:hAnsi="Consolas" w:cs="Consolas"/>
+          <w:i/>
+          <w:iCs/>
+          <w:color w:val="2A00FF"/>
+          <w:sz w:val="20"/>
+          <w:szCs w:val="20"/>
+        </w:rPr>
+        <w:t>"</w:t>
+      </w:r>
+      <w:r>
+        <w:rPr>
+          <w:rFonts w:ascii="Consolas" w:hAnsi="Consolas" w:cs="Consolas"/>
+          <w:sz w:val="20"/>
+          <w:szCs w:val="20"/>
+        </w:rPr>
+        <w:t xml:space="preserve"> </w:t>
+      </w:r>
+      <w:r>
+        <w:rPr>
+          <w:rFonts w:ascii="Consolas" w:hAnsi="Consolas" w:cs="Consolas"/>
+          <w:color w:val="7F007F"/>
+          <w:sz w:val="20"/>
+          <w:szCs w:val="20"/>
+        </w:rPr>
+        <w:t>class</w:t>
+      </w:r>
+      <w:r>
+        <w:rPr>
+          <w:rFonts w:ascii="Consolas" w:hAnsi="Consolas" w:cs="Consolas"/>
+          <w:color w:val="000000"/>
+          <w:sz w:val="20"/>
+          <w:szCs w:val="20"/>
+        </w:rPr>
+        <w:t>=</w:t>
+      </w:r>
+      <w:r>
+        <w:rPr>
+          <w:rFonts w:ascii="Consolas" w:hAnsi="Consolas" w:cs="Consolas"/>
+          <w:i/>
+          <w:iCs/>
+          <w:color w:val="2A00FF"/>
+          <w:sz w:val="20"/>
+          <w:szCs w:val="20"/>
+        </w:rPr>
+        <w:t>"</w:t>
+      </w:r>
+      <w:proofErr w:type="spellStart"/>
+      <w:proofErr w:type="gramStart"/>
+      <w:r>
+        <w:rPr>
+          <w:rFonts w:ascii="Consolas" w:hAnsi="Consolas" w:cs="Consolas"/>
+          <w:i/>
+          <w:iCs/>
+          <w:color w:val="2A00FF"/>
+          <w:sz w:val="20"/>
+          <w:szCs w:val="20"/>
+        </w:rPr>
+        <w:t>package</w:t>
+      </w:r>
+      <w:r>
+        <w:rPr>
+          <w:rFonts w:ascii="Consolas" w:hAnsi="Consolas" w:cs="Consolas"/>
+          <w:i/>
+          <w:iCs/>
+          <w:color w:val="2A00FF"/>
+          <w:sz w:val="20"/>
+          <w:szCs w:val="20"/>
+        </w:rPr>
+        <w:t>.</w:t>
+      </w:r>
+      <w:r>
+        <w:rPr>
+          <w:rFonts w:ascii="Consolas" w:hAnsi="Consolas" w:cs="Consolas"/>
+          <w:i/>
+          <w:iCs/>
+          <w:color w:val="2A00FF"/>
+          <w:sz w:val="20"/>
+          <w:szCs w:val="20"/>
+        </w:rPr>
+        <w:t>ClassName</w:t>
+      </w:r>
+      <w:proofErr w:type="spellEnd"/>
+      <w:proofErr w:type="gramEnd"/>
+      <w:r>
+        <w:rPr>
+          <w:rFonts w:ascii="Consolas" w:hAnsi="Consolas" w:cs="Consolas"/>
+          <w:i/>
+          <w:iCs/>
+          <w:color w:val="2A00FF"/>
+          <w:sz w:val="20"/>
+          <w:szCs w:val="20"/>
+        </w:rPr>
+        <w:t>"</w:t>
+      </w:r>
+      <w:r>
+        <w:rPr>
+          <w:rFonts w:ascii="Consolas" w:hAnsi="Consolas" w:cs="Consolas"/>
+          <w:color w:val="008080"/>
+          <w:sz w:val="20"/>
+          <w:szCs w:val="20"/>
+        </w:rPr>
+        <w:t>&gt;</w:t>
+      </w:r>
+    </w:p>
+    <w:p>
+      <w:pPr>
+        <w:pStyle w:val="NoSpacing"/>
+        <w:ind w:left="720"/>
+        <w:rPr>
+          <w:rFonts w:ascii="Consolas" w:hAnsi="Consolas" w:cs="Consolas"/>
+          <w:color w:val="008080"/>
+          <w:sz w:val="20"/>
+          <w:szCs w:val="20"/>
+        </w:rPr>
+      </w:pPr>
+      <w:r>
+        <w:rPr>
+          <w:rFonts w:ascii="Consolas" w:hAnsi="Consolas" w:cs="Consolas"/>
+          <w:color w:val="008080"/>
+          <w:sz w:val="20"/>
+          <w:szCs w:val="20"/>
+        </w:rPr>
+        <w:t>&lt;/</w:t>
+      </w:r>
+      <w:r>
+        <w:rPr>
+          <w:rFonts w:ascii="Consolas" w:hAnsi="Consolas" w:cs="Consolas"/>
+          <w:color w:val="3F7F7F"/>
+          <w:sz w:val="20"/>
+          <w:szCs w:val="20"/>
+          <w:shd w:val="clear" w:color="auto" w:fill="D4D4D4"/>
+        </w:rPr>
+        <w:t>bean</w:t>
+      </w:r>
+      <w:r>
+        <w:rPr>
+          <w:rFonts w:ascii="Consolas" w:hAnsi="Consolas" w:cs="Consolas"/>
+          <w:color w:val="008080"/>
+          <w:sz w:val="20"/>
+          <w:szCs w:val="20"/>
+        </w:rPr>
+        <w:t>&gt;</w:t>
+      </w:r>
+    </w:p>
+    <w:p>
+      <w:pPr>
+        <w:pStyle w:val="NoSpacing"/>
+        <w:rPr>
+          <w:rFonts w:ascii="Consolas" w:hAnsi="Consolas" w:cs="Consolas"/>
+          <w:color w:val="008080"/>
+          <w:sz w:val="20"/>
+          <w:szCs w:val="20"/>
+        </w:rPr>
+      </w:pPr>
+    </w:p>
+    <w:p>
+      <w:pPr>
+        <w:pStyle w:val="NoSpacing"/>
+        <w:rPr>
+          <w:rFonts w:ascii="Consolas" w:hAnsi="Consolas" w:cs="Consolas"/>
+          <w:color w:val="008080"/>
+          <w:sz w:val="20"/>
+          <w:szCs w:val="20"/>
+        </w:rPr>
+      </w:pPr>
+    </w:p>
+    <w:p>
+      <w:pPr>
+        <w:pStyle w:val="NoSpacing"/>
+        <w:rPr>
+          <w:b/>
+          <w:bCs/>
+          <w:u w:val="single"/>
+        </w:rPr>
+      </w:pPr>
+      <w:r>
+        <w:rPr>
+          <w:b/>
+          <w:bCs/>
+          <w:u w:val="single"/>
+        </w:rPr>
+        <w:t xml:space="preserve">Spring Container </w:t>
+      </w:r>
+    </w:p>
+    <w:p>
+      <w:pPr>
+        <w:pStyle w:val="NoSpacing"/>
+        <w:numPr>
+          <w:ilvl w:val="0"/>
+          <w:numId w:val="6"/>
+        </w:numPr>
+      </w:pPr>
+      <w:r>
+        <w:t>Spring containers are the classes which create, holds and manage the spring bean classes.</w:t>
+      </w:r>
+    </w:p>
+    <w:p>
+      <w:pPr>
+        <w:pStyle w:val="NoSpacing"/>
+        <w:numPr>
+          <w:ilvl w:val="0"/>
+          <w:numId w:val="6"/>
+        </w:numPr>
+      </w:pPr>
+      <w:r>
+        <w:t>There are 2 types of spring container available</w:t>
+      </w:r>
+    </w:p>
+    <w:p>
+      <w:pPr>
+        <w:pStyle w:val="NoSpacing"/>
+        <w:numPr>
+          <w:ilvl w:val="1"/>
+          <w:numId w:val="6"/>
+        </w:numPr>
+      </w:pPr>
+      <w:proofErr w:type="spellStart"/>
+      <w:r>
+        <w:t>ApplicationContext</w:t>
+      </w:r>
+      <w:proofErr w:type="spellEnd"/>
+    </w:p>
+    <w:p>
+      <w:pPr>
+        <w:pStyle w:val="NoSpacing"/>
+        <w:numPr>
+          <w:ilvl w:val="2"/>
+          <w:numId w:val="6"/>
+        </w:numPr>
+      </w:pPr>
+      <w:r>
+        <w:t xml:space="preserve">Application context container is the advance container and support more functionalities than </w:t>
+      </w:r>
+      <w:proofErr w:type="spellStart"/>
+      <w:r>
+        <w:t>BeanFactory</w:t>
+      </w:r>
+      <w:proofErr w:type="spellEnd"/>
+      <w:r>
+        <w:t>.</w:t>
+      </w:r>
+    </w:p>
+    <w:p>
+      <w:pPr>
+        <w:pStyle w:val="NoSpacing"/>
+        <w:numPr>
+          <w:ilvl w:val="2"/>
+          <w:numId w:val="6"/>
+        </w:numPr>
+      </w:pPr>
+      <w:r>
+        <w:t>This can be use for large applications like Web Application</w:t>
+      </w:r>
+    </w:p>
+    <w:p>
+      <w:pPr>
+        <w:pStyle w:val="NoSpacing"/>
+        <w:numPr>
+          <w:ilvl w:val="2"/>
+          <w:numId w:val="6"/>
+        </w:numPr>
+      </w:pPr>
+      <w:r>
+        <w:t>To get a</w:t>
+      </w:r>
+      <w:r>
+        <w:t>n</w:t>
+      </w:r>
+      <w:r>
+        <w:t xml:space="preserve"> application Context container there are multiple options provided by spring.</w:t>
+      </w:r>
+    </w:p>
+    <w:p>
+      <w:pPr>
+        <w:pStyle w:val="NoSpacing"/>
+        <w:numPr>
+          <w:ilvl w:val="3"/>
+          <w:numId w:val="6"/>
+        </w:numPr>
+      </w:pPr>
+      <w:r>
+        <w:t xml:space="preserve">Using </w:t>
+      </w:r>
+      <w:proofErr w:type="spellStart"/>
+      <w:r>
+        <w:rPr>
+          <w:rFonts w:ascii="Consolas" w:hAnsi="Consolas" w:cs="Consolas"/>
+          <w:b/>
+          <w:bCs/>
+          <w:color w:val="000000"/>
+          <w:sz w:val="20"/>
+          <w:szCs w:val="20"/>
+          <w:shd w:val="clear" w:color="auto" w:fill="D4D4D4"/>
+        </w:rPr>
+        <w:t>ClassPathXmlApplicationContext</w:t>
+      </w:r>
+      <w:proofErr w:type="spellEnd"/>
+      <w:r>
+        <w:t xml:space="preserve"> when configuration is using XML file</w:t>
+      </w:r>
+      <w:r>
+        <w:t>.</w:t>
+      </w:r>
+    </w:p>
+    <w:p>
+      <w:pPr>
+        <w:pStyle w:val="NoSpacing"/>
+        <w:numPr>
+          <w:ilvl w:val="3"/>
+          <w:numId w:val="6"/>
+        </w:numPr>
+      </w:pPr>
+      <w:r>
+        <w:t xml:space="preserve">Using </w:t>
+      </w:r>
+      <w:proofErr w:type="spellStart"/>
+      <w:r>
+        <w:rPr>
+          <w:rFonts w:ascii="Consolas" w:hAnsi="Consolas" w:cs="Consolas"/>
+          <w:b/>
+          <w:bCs/>
+          <w:color w:val="000000"/>
+          <w:sz w:val="20"/>
+          <w:szCs w:val="20"/>
+          <w:shd w:val="clear" w:color="auto" w:fill="D4D4D4"/>
+        </w:rPr>
+        <w:t>AnnotationConfigApplicationContext</w:t>
+      </w:r>
+      <w:proofErr w:type="spellEnd"/>
+      <w:r>
+        <w:t xml:space="preserve"> when configuration is using Annotation.</w:t>
+      </w:r>
+    </w:p>
+    <w:p>
+      <w:pPr>
+        <w:pStyle w:val="NoSpacing"/>
+        <w:numPr>
+          <w:ilvl w:val="1"/>
+          <w:numId w:val="6"/>
+        </w:numPr>
+      </w:pPr>
+      <w:proofErr w:type="spellStart"/>
+      <w:r>
+        <w:t>BeanFactory</w:t>
+      </w:r>
+      <w:proofErr w:type="spellEnd"/>
+    </w:p>
+    <w:p>
+      <w:pPr>
+        <w:pStyle w:val="NoSpacing"/>
+        <w:numPr>
+          <w:ilvl w:val="2"/>
+          <w:numId w:val="6"/>
+        </w:numPr>
+      </w:pPr>
+      <w:r>
+        <w:t xml:space="preserve">This container </w:t>
+      </w:r>
+      <w:proofErr w:type="gramStart"/>
+      <w:r>
+        <w:t>support</w:t>
+      </w:r>
+      <w:proofErr w:type="gramEnd"/>
+      <w:r>
+        <w:t xml:space="preserve"> less functionalities than the Application Context.</w:t>
+      </w:r>
+    </w:p>
+    <w:p>
+      <w:pPr>
+        <w:pStyle w:val="NoSpacing"/>
+        <w:numPr>
+          <w:ilvl w:val="2"/>
+          <w:numId w:val="6"/>
+        </w:numPr>
+      </w:pPr>
+      <w:r>
+        <w:t>This container can be use for small applications like Core Java application.</w:t>
+      </w:r>
+    </w:p>
+    <w:p>
+      <w:pPr>
+        <w:pStyle w:val="NoSpacing"/>
+        <w:numPr>
+          <w:ilvl w:val="0"/>
+          <w:numId w:val="6"/>
+        </w:numPr>
+      </w:pPr>
+      <w:r>
+        <w:t>The objects created by spring can be get using the method provided by container.</w:t>
+      </w:r>
+    </w:p>
+    <w:p>
+      <w:pPr>
+        <w:pStyle w:val="NoSpacing"/>
+        <w:ind w:left="720"/>
+      </w:pPr>
+      <w:proofErr w:type="spellStart"/>
+      <w:proofErr w:type="gramStart"/>
+      <w:r>
+        <w:rPr>
+          <w:rFonts w:ascii="Consolas" w:hAnsi="Consolas" w:cs="Consolas"/>
+          <w:color w:val="6A3E3E"/>
+          <w:sz w:val="20"/>
+          <w:szCs w:val="20"/>
+          <w:u w:val="single"/>
+          <w:shd w:val="clear" w:color="auto" w:fill="E8F2FE"/>
+        </w:rPr>
+        <w:t>container</w:t>
+      </w:r>
+      <w:r>
+        <w:rPr>
+          <w:rFonts w:ascii="Consolas" w:hAnsi="Consolas" w:cs="Consolas"/>
+          <w:color w:val="000000"/>
+          <w:sz w:val="20"/>
+          <w:szCs w:val="20"/>
+          <w:u w:val="single"/>
+          <w:shd w:val="clear" w:color="auto" w:fill="E8F2FE"/>
+        </w:rPr>
+        <w:t>.</w:t>
+      </w:r>
+      <w:r>
+        <w:rPr>
+          <w:rFonts w:ascii="Consolas" w:hAnsi="Consolas" w:cs="Consolas"/>
+          <w:color w:val="000000"/>
+          <w:sz w:val="20"/>
+          <w:szCs w:val="20"/>
+          <w:u w:val="single"/>
+          <w:shd w:val="clear" w:color="auto" w:fill="D4D4D4"/>
+        </w:rPr>
+        <w:t>getBean</w:t>
+      </w:r>
+      <w:proofErr w:type="spellEnd"/>
+      <w:proofErr w:type="gramEnd"/>
+      <w:r>
+        <w:rPr>
+          <w:rFonts w:ascii="Consolas" w:hAnsi="Consolas" w:cs="Consolas"/>
+          <w:color w:val="000000"/>
+          <w:sz w:val="20"/>
+          <w:szCs w:val="20"/>
+          <w:u w:val="single"/>
+          <w:shd w:val="clear" w:color="auto" w:fill="E8F2FE"/>
+        </w:rPr>
+        <w:t>(</w:t>
+      </w:r>
+      <w:r>
+        <w:rPr>
+          <w:rFonts w:ascii="Consolas" w:hAnsi="Consolas" w:cs="Consolas"/>
+          <w:color w:val="2A00FF"/>
+          <w:sz w:val="20"/>
+          <w:szCs w:val="20"/>
+          <w:u w:val="single"/>
+          <w:shd w:val="clear" w:color="auto" w:fill="E8F2FE"/>
+        </w:rPr>
+        <w:t>"</w:t>
+      </w:r>
+      <w:r>
+        <w:rPr>
+          <w:rFonts w:ascii="Consolas" w:hAnsi="Consolas" w:cs="Consolas"/>
+          <w:color w:val="2A00FF"/>
+          <w:sz w:val="20"/>
+          <w:szCs w:val="20"/>
+          <w:u w:val="single"/>
+          <w:shd w:val="clear" w:color="auto" w:fill="E8F2FE"/>
+        </w:rPr>
+        <w:t>ID</w:t>
+      </w:r>
+      <w:r>
+        <w:rPr>
+          <w:rFonts w:ascii="Consolas" w:hAnsi="Consolas" w:cs="Consolas"/>
+          <w:color w:val="2A00FF"/>
+          <w:sz w:val="20"/>
+          <w:szCs w:val="20"/>
+          <w:u w:val="single"/>
+          <w:shd w:val="clear" w:color="auto" w:fill="E8F2FE"/>
+        </w:rPr>
+        <w:t>"</w:t>
+      </w:r>
+      <w:r>
+        <w:rPr>
+          <w:rFonts w:ascii="Consolas" w:hAnsi="Consolas" w:cs="Consolas"/>
+          <w:color w:val="000000"/>
+          <w:sz w:val="20"/>
+          <w:szCs w:val="20"/>
+          <w:u w:val="single"/>
+          <w:shd w:val="clear" w:color="auto" w:fill="E8F2FE"/>
+        </w:rPr>
+        <w:t xml:space="preserve">, </w:t>
+      </w:r>
+      <w:proofErr w:type="spellStart"/>
+      <w:r>
+        <w:rPr>
+          <w:rFonts w:ascii="Consolas" w:hAnsi="Consolas" w:cs="Consolas"/>
+          <w:color w:val="000000"/>
+          <w:sz w:val="20"/>
+          <w:szCs w:val="20"/>
+          <w:u w:val="single"/>
+          <w:shd w:val="clear" w:color="auto" w:fill="E8F2FE"/>
+        </w:rPr>
+        <w:t>ClassName</w:t>
+      </w:r>
+      <w:r>
+        <w:rPr>
+          <w:rFonts w:ascii="Consolas" w:hAnsi="Consolas" w:cs="Consolas"/>
+          <w:color w:val="000000"/>
+          <w:sz w:val="20"/>
+          <w:szCs w:val="20"/>
+          <w:u w:val="single"/>
+          <w:shd w:val="clear" w:color="auto" w:fill="E8F2FE"/>
+        </w:rPr>
+        <w:t>.</w:t>
+      </w:r>
+      <w:r>
+        <w:rPr>
+          <w:rFonts w:ascii="Consolas" w:hAnsi="Consolas" w:cs="Consolas"/>
+          <w:b/>
+          <w:bCs/>
+          <w:color w:val="7F0055"/>
+          <w:sz w:val="20"/>
+          <w:szCs w:val="20"/>
+          <w:u w:val="single"/>
+          <w:shd w:val="clear" w:color="auto" w:fill="E8F2FE"/>
+        </w:rPr>
+        <w:t>class</w:t>
+      </w:r>
+      <w:proofErr w:type="spellEnd"/>
+      <w:r>
+        <w:rPr>
+          <w:rFonts w:ascii="Consolas" w:hAnsi="Consolas" w:cs="Consolas"/>
+          <w:color w:val="000000"/>
+          <w:sz w:val="20"/>
+          <w:szCs w:val="20"/>
+          <w:u w:val="single"/>
+          <w:shd w:val="clear" w:color="auto" w:fill="E8F2FE"/>
+        </w:rPr>
+        <w:t>)</w:t>
+      </w:r>
+      <w:r>
+        <w:rPr>
+          <w:rFonts w:ascii="Consolas" w:hAnsi="Consolas" w:cs="Consolas"/>
+          <w:color w:val="000000"/>
+          <w:sz w:val="20"/>
+          <w:szCs w:val="20"/>
+          <w:shd w:val="clear" w:color="auto" w:fill="E8F2FE"/>
+        </w:rPr>
+        <w:t>;</w:t>
+      </w:r>
+      <w:r>
+        <w:t xml:space="preserve"> </w:t>
+      </w:r>
+    </w:p>
     <w:sectPr>
       <w:pgSz w:w="12240" w:h="15840"/>
       <w:pgMar w:top="1440" w:right="1440" w:bottom="1440" w:left="1440" w:header="720" w:footer="720" w:gutter="0"/>
@@ -856,6 +2124,273 @@
     </w:lvl>
   </w:abstractNum>
   <w:abstractNum w:abstractNumId="2" w15:restartNumberingAfterBreak="0">
+    <w:nsid w:val="4CB338A4"/>
+    <w:multiLevelType w:val="hybridMultilevel"/>
+    <w:tmpl w:val="E1F8A3BA"/>
+    <w:lvl w:ilvl="0" w:tplc="0409000F">
+      <w:start w:val="1"/>
+      <w:numFmt w:val="decimal"/>
+      <w:lvlText w:val="%1."/>
+      <w:lvlJc w:val="left"/>
+      <w:pPr>
+        <w:ind w:left="720" w:hanging="360"/>
+      </w:pPr>
+      <w:rPr>
+        <w:rFonts w:hint="default"/>
+      </w:rPr>
+    </w:lvl>
+    <w:lvl w:ilvl="1" w:tplc="04090019">
+      <w:start w:val="1"/>
+      <w:numFmt w:val="lowerLetter"/>
+      <w:lvlText w:val="%2."/>
+      <w:lvlJc w:val="left"/>
+      <w:pPr>
+        <w:ind w:left="1440" w:hanging="360"/>
+      </w:pPr>
+    </w:lvl>
+    <w:lvl w:ilvl="2" w:tplc="0409001B">
+      <w:start w:val="1"/>
+      <w:numFmt w:val="lowerRoman"/>
+      <w:lvlText w:val="%3."/>
+      <w:lvlJc w:val="right"/>
+      <w:pPr>
+        <w:ind w:left="2160" w:hanging="180"/>
+      </w:pPr>
+    </w:lvl>
+    <w:lvl w:ilvl="3" w:tplc="0409000F">
+      <w:start w:val="1"/>
+      <w:numFmt w:val="decimal"/>
+      <w:lvlText w:val="%4."/>
+      <w:lvlJc w:val="left"/>
+      <w:pPr>
+        <w:ind w:left="2880" w:hanging="360"/>
+      </w:pPr>
+    </w:lvl>
+    <w:lvl w:ilvl="4" w:tplc="04090019" w:tentative="1">
+      <w:start w:val="1"/>
+      <w:numFmt w:val="lowerLetter"/>
+      <w:lvlText w:val="%5."/>
+      <w:lvlJc w:val="left"/>
+      <w:pPr>
+        <w:ind w:left="3600" w:hanging="360"/>
+      </w:pPr>
+    </w:lvl>
+    <w:lvl w:ilvl="5" w:tplc="0409001B" w:tentative="1">
+      <w:start w:val="1"/>
+      <w:numFmt w:val="lowerRoman"/>
+      <w:lvlText w:val="%6."/>
+      <w:lvlJc w:val="right"/>
+      <w:pPr>
+        <w:ind w:left="4320" w:hanging="180"/>
+      </w:pPr>
+    </w:lvl>
+    <w:lvl w:ilvl="6" w:tplc="0409000F" w:tentative="1">
+      <w:start w:val="1"/>
+      <w:numFmt w:val="decimal"/>
+      <w:lvlText w:val="%7."/>
+      <w:lvlJc w:val="left"/>
+      <w:pPr>
+        <w:ind w:left="5040" w:hanging="360"/>
+      </w:pPr>
+    </w:lvl>
+    <w:lvl w:ilvl="7" w:tplc="04090019" w:tentative="1">
+      <w:start w:val="1"/>
+      <w:numFmt w:val="lowerLetter"/>
+      <w:lvlText w:val="%8."/>
+      <w:lvlJc w:val="left"/>
+      <w:pPr>
+        <w:ind w:left="5760" w:hanging="360"/>
+      </w:pPr>
+    </w:lvl>
+    <w:lvl w:ilvl="8" w:tplc="0409001B" w:tentative="1">
+      <w:start w:val="1"/>
+      <w:numFmt w:val="lowerRoman"/>
+      <w:lvlText w:val="%9."/>
+      <w:lvlJc w:val="right"/>
+      <w:pPr>
+        <w:ind w:left="6480" w:hanging="180"/>
+      </w:pPr>
+    </w:lvl>
+  </w:abstractNum>
+  <w:abstractNum w:abstractNumId="3" w15:restartNumberingAfterBreak="0">
+    <w:nsid w:val="7A5D1413"/>
+    <w:multiLevelType w:val="hybridMultilevel"/>
+    <w:tmpl w:val="92E0425E"/>
+    <w:lvl w:ilvl="0" w:tplc="0409000F">
+      <w:start w:val="1"/>
+      <w:numFmt w:val="decimal"/>
+      <w:lvlText w:val="%1."/>
+      <w:lvlJc w:val="left"/>
+      <w:pPr>
+        <w:ind w:left="720" w:hanging="360"/>
+      </w:pPr>
+      <w:rPr>
+        <w:rFonts w:hint="default"/>
+      </w:rPr>
+    </w:lvl>
+    <w:lvl w:ilvl="1" w:tplc="04090019" w:tentative="1">
+      <w:start w:val="1"/>
+      <w:numFmt w:val="lowerLetter"/>
+      <w:lvlText w:val="%2."/>
+      <w:lvlJc w:val="left"/>
+      <w:pPr>
+        <w:ind w:left="1440" w:hanging="360"/>
+      </w:pPr>
+    </w:lvl>
+    <w:lvl w:ilvl="2" w:tplc="0409001B" w:tentative="1">
+      <w:start w:val="1"/>
+      <w:numFmt w:val="lowerRoman"/>
+      <w:lvlText w:val="%3."/>
+      <w:lvlJc w:val="right"/>
+      <w:pPr>
+        <w:ind w:left="2160" w:hanging="180"/>
+      </w:pPr>
+    </w:lvl>
+    <w:lvl w:ilvl="3" w:tplc="0409000F" w:tentative="1">
+      <w:start w:val="1"/>
+      <w:numFmt w:val="decimal"/>
+      <w:lvlText w:val="%4."/>
+      <w:lvlJc w:val="left"/>
+      <w:pPr>
+        <w:ind w:left="2880" w:hanging="360"/>
+      </w:pPr>
+    </w:lvl>
+    <w:lvl w:ilvl="4" w:tplc="04090019" w:tentative="1">
+      <w:start w:val="1"/>
+      <w:numFmt w:val="lowerLetter"/>
+      <w:lvlText w:val="%5."/>
+      <w:lvlJc w:val="left"/>
+      <w:pPr>
+        <w:ind w:left="3600" w:hanging="360"/>
+      </w:pPr>
+    </w:lvl>
+    <w:lvl w:ilvl="5" w:tplc="0409001B" w:tentative="1">
+      <w:start w:val="1"/>
+      <w:numFmt w:val="lowerRoman"/>
+      <w:lvlText w:val="%6."/>
+      <w:lvlJc w:val="right"/>
+      <w:pPr>
+        <w:ind w:left="4320" w:hanging="180"/>
+      </w:pPr>
+    </w:lvl>
+    <w:lvl w:ilvl="6" w:tplc="0409000F" w:tentative="1">
+      <w:start w:val="1"/>
+      <w:numFmt w:val="decimal"/>
+      <w:lvlText w:val="%7."/>
+      <w:lvlJc w:val="left"/>
+      <w:pPr>
+        <w:ind w:left="5040" w:hanging="360"/>
+      </w:pPr>
+    </w:lvl>
+    <w:lvl w:ilvl="7" w:tplc="04090019" w:tentative="1">
+      <w:start w:val="1"/>
+      <w:numFmt w:val="lowerLetter"/>
+      <w:lvlText w:val="%8."/>
+      <w:lvlJc w:val="left"/>
+      <w:pPr>
+        <w:ind w:left="5760" w:hanging="360"/>
+      </w:pPr>
+    </w:lvl>
+    <w:lvl w:ilvl="8" w:tplc="0409001B" w:tentative="1">
+      <w:start w:val="1"/>
+      <w:numFmt w:val="lowerRoman"/>
+      <w:lvlText w:val="%9."/>
+      <w:lvlJc w:val="right"/>
+      <w:pPr>
+        <w:ind w:left="6480" w:hanging="180"/>
+      </w:pPr>
+    </w:lvl>
+  </w:abstractNum>
+  <w:abstractNum w:abstractNumId="4" w15:restartNumberingAfterBreak="0">
+    <w:nsid w:val="7CC56052"/>
+    <w:multiLevelType w:val="hybridMultilevel"/>
+    <w:tmpl w:val="C04E1E5A"/>
+    <w:lvl w:ilvl="0" w:tplc="0409000F">
+      <w:start w:val="1"/>
+      <w:numFmt w:val="decimal"/>
+      <w:lvlText w:val="%1."/>
+      <w:lvlJc w:val="left"/>
+      <w:pPr>
+        <w:ind w:left="720" w:hanging="360"/>
+      </w:pPr>
+      <w:rPr>
+        <w:rFonts w:hint="default"/>
+      </w:rPr>
+    </w:lvl>
+    <w:lvl w:ilvl="1" w:tplc="04090019">
+      <w:start w:val="1"/>
+      <w:numFmt w:val="lowerLetter"/>
+      <w:lvlText w:val="%2."/>
+      <w:lvlJc w:val="left"/>
+      <w:pPr>
+        <w:ind w:left="1440" w:hanging="360"/>
+      </w:pPr>
+    </w:lvl>
+    <w:lvl w:ilvl="2" w:tplc="0409001B">
+      <w:start w:val="1"/>
+      <w:numFmt w:val="lowerRoman"/>
+      <w:lvlText w:val="%3."/>
+      <w:lvlJc w:val="right"/>
+      <w:pPr>
+        <w:ind w:left="2160" w:hanging="180"/>
+      </w:pPr>
+    </w:lvl>
+    <w:lvl w:ilvl="3" w:tplc="0409000F" w:tentative="1">
+      <w:start w:val="1"/>
+      <w:numFmt w:val="decimal"/>
+      <w:lvlText w:val="%4."/>
+      <w:lvlJc w:val="left"/>
+      <w:pPr>
+        <w:ind w:left="2880" w:hanging="360"/>
+      </w:pPr>
+    </w:lvl>
+    <w:lvl w:ilvl="4" w:tplc="04090019" w:tentative="1">
+      <w:start w:val="1"/>
+      <w:numFmt w:val="lowerLetter"/>
+      <w:lvlText w:val="%5."/>
+      <w:lvlJc w:val="left"/>
+      <w:pPr>
+        <w:ind w:left="3600" w:hanging="360"/>
+      </w:pPr>
+    </w:lvl>
+    <w:lvl w:ilvl="5" w:tplc="0409001B" w:tentative="1">
+      <w:start w:val="1"/>
+      <w:numFmt w:val="lowerRoman"/>
+      <w:lvlText w:val="%6."/>
+      <w:lvlJc w:val="right"/>
+      <w:pPr>
+        <w:ind w:left="4320" w:hanging="180"/>
+      </w:pPr>
+    </w:lvl>
+    <w:lvl w:ilvl="6" w:tplc="0409000F" w:tentative="1">
+      <w:start w:val="1"/>
+      <w:numFmt w:val="decimal"/>
+      <w:lvlText w:val="%7."/>
+      <w:lvlJc w:val="left"/>
+      <w:pPr>
+        <w:ind w:left="5040" w:hanging="360"/>
+      </w:pPr>
+    </w:lvl>
+    <w:lvl w:ilvl="7" w:tplc="04090019" w:tentative="1">
+      <w:start w:val="1"/>
+      <w:numFmt w:val="lowerLetter"/>
+      <w:lvlText w:val="%8."/>
+      <w:lvlJc w:val="left"/>
+      <w:pPr>
+        <w:ind w:left="5760" w:hanging="360"/>
+      </w:pPr>
+    </w:lvl>
+    <w:lvl w:ilvl="8" w:tplc="0409001B" w:tentative="1">
+      <w:start w:val="1"/>
+      <w:numFmt w:val="lowerRoman"/>
+      <w:lvlText w:val="%9."/>
+      <w:lvlJc w:val="right"/>
+      <w:pPr>
+        <w:ind w:left="6480" w:hanging="180"/>
+      </w:pPr>
+    </w:lvl>
+  </w:abstractNum>
+  <w:abstractNum w:abstractNumId="5" w15:restartNumberingAfterBreak="0">
     <w:nsid w:val="7F1D48ED"/>
     <w:multiLevelType w:val="hybridMultilevel"/>
     <w:tmpl w:val="5B948F10"/>
@@ -945,13 +2480,22 @@
     </w:lvl>
   </w:abstractNum>
   <w:num w:numId="1">
-    <w:abstractNumId w:val="2"/>
+    <w:abstractNumId w:val="5"/>
   </w:num>
   <w:num w:numId="2">
     <w:abstractNumId w:val="0"/>
   </w:num>
   <w:num w:numId="3">
     <w:abstractNumId w:val="1"/>
+  </w:num>
+  <w:num w:numId="4">
+    <w:abstractNumId w:val="4"/>
+  </w:num>
+  <w:num w:numId="5">
+    <w:abstractNumId w:val="3"/>
+  </w:num>
+  <w:num w:numId="6">
+    <w:abstractNumId w:val="2"/>
   </w:num>
 </w:numbering>
 </file>

</xml_diff>

<commit_message>
Spring DI and Autowire
Spring DI and Autowire
</commit_message>
<xml_diff>
--- a/docs/Spring&SpringBoot.docx
+++ b/docs/Spring&SpringBoot.docx
@@ -247,8 +247,13 @@
         </w:numPr>
       </w:pPr>
       <w:r>
-        <w:t>Add a jar files (Dependencies)</w:t>
-      </w:r>
+        <w:t xml:space="preserve">Add a jar </w:t>
+      </w:r>
+      <w:proofErr w:type="gramStart"/>
+      <w:r>
+        <w:t>files (Dependencies)</w:t>
+      </w:r>
+      <w:proofErr w:type="gramEnd"/>
     </w:p>
     <w:p>
       <w:pPr>
@@ -295,7 +300,15 @@
         </w:rPr>
       </w:pPr>
       <w:r>
-        <w:t xml:space="preserve">Spring Docs : </w:t>
+        <w:t xml:space="preserve">Spring </w:t>
+      </w:r>
+      <w:proofErr w:type="gramStart"/>
+      <w:r>
+        <w:t>Docs :</w:t>
+      </w:r>
+      <w:proofErr w:type="gramEnd"/>
+      <w:r>
+        <w:t xml:space="preserve"> </w:t>
       </w:r>
       <w:hyperlink r:id="rId5" w:history="1">
         <w:r>
@@ -344,6 +357,7 @@
         </w:rPr>
         <w:t xml:space="preserve">nverse </w:t>
       </w:r>
+      <w:proofErr w:type="gramStart"/>
       <w:r>
         <w:rPr>
           <w:b/>
@@ -357,7 +371,15 @@
           <w:b/>
           <w:bCs/>
         </w:rPr>
-        <w:t xml:space="preserve">f </w:t>
+        <w:t>f</w:t>
+      </w:r>
+      <w:proofErr w:type="gramEnd"/>
+      <w:r>
+        <w:rPr>
+          <w:b/>
+          <w:bCs/>
+        </w:rPr>
+        <w:t xml:space="preserve"> </w:t>
       </w:r>
       <w:r>
         <w:rPr>
@@ -509,10 +531,18 @@
         <w:t>***</w:t>
       </w:r>
       <w:r>
-        <w:t>Spring CI</w:t>
-      </w:r>
-      <w:r>
-        <w:t>(Constructor Injection)</w:t>
+        <w:t xml:space="preserve">Spring </w:t>
+      </w:r>
+      <w:proofErr w:type="gramStart"/>
+      <w:r>
+        <w:t>CI</w:t>
+      </w:r>
+      <w:r>
+        <w:t>(</w:t>
+      </w:r>
+      <w:proofErr w:type="gramEnd"/>
+      <w:r>
+        <w:t>Constructor Injection)</w:t>
       </w:r>
       <w:r>
         <w:t>, SI</w:t>
@@ -870,6 +900,7 @@
         <w:tab/>
       </w:r>
       <w:proofErr w:type="spellStart"/>
+      <w:proofErr w:type="gramStart"/>
       <w:r>
         <w:rPr>
           <w:rFonts w:ascii="Consolas" w:hAnsi="Consolas" w:cs="Consolas"/>
@@ -880,6 +911,7 @@
         <w:t>xmlns:xsi</w:t>
       </w:r>
       <w:proofErr w:type="spellEnd"/>
+      <w:proofErr w:type="gramEnd"/>
       <w:r>
         <w:rPr>
           <w:rFonts w:ascii="Consolas" w:hAnsi="Consolas" w:cs="Consolas"/>
@@ -947,6 +979,7 @@
         <w:tab/>
       </w:r>
       <w:proofErr w:type="spellStart"/>
+      <w:proofErr w:type="gramStart"/>
       <w:r>
         <w:rPr>
           <w:rFonts w:ascii="Consolas" w:hAnsi="Consolas" w:cs="Consolas"/>
@@ -957,6 +990,7 @@
         <w:t>xsi:schemaLocation</w:t>
       </w:r>
       <w:proofErr w:type="spellEnd"/>
+      <w:proofErr w:type="gramEnd"/>
       <w:r>
         <w:rPr>
           <w:rFonts w:ascii="Consolas" w:hAnsi="Consolas" w:cs="Consolas"/>
@@ -1076,6 +1110,7 @@
         </w:rPr>
         <w:tab/>
       </w:r>
+      <w:proofErr w:type="gramStart"/>
       <w:r>
         <w:rPr>
           <w:rFonts w:ascii="Consolas" w:hAnsi="Consolas" w:cs="Consolas"/>
@@ -1083,7 +1118,17 @@
           <w:sz w:val="20"/>
           <w:szCs w:val="20"/>
         </w:rPr>
-        <w:t>&lt;!-- bean definitions here --&gt;</w:t>
+        <w:t>&lt;!--</w:t>
+      </w:r>
+      <w:proofErr w:type="gramEnd"/>
+      <w:r>
+        <w:rPr>
+          <w:rFonts w:ascii="Consolas" w:hAnsi="Consolas" w:cs="Consolas"/>
+          <w:color w:val="3F5FBF"/>
+          <w:sz w:val="20"/>
+          <w:szCs w:val="20"/>
+        </w:rPr>
+        <w:t xml:space="preserve"> bean definitions here --&gt;</w:t>
       </w:r>
     </w:p>
     <w:p>
@@ -1194,7 +1239,15 @@
         <w:t>@ComponentScan</w:t>
       </w:r>
       <w:r>
-        <w:t xml:space="preserve"> annotation to provide the location of you component classes, so that spring will search all the component</w:t>
+        <w:t xml:space="preserve"> annotation to provide the location of </w:t>
+      </w:r>
+      <w:proofErr w:type="gramStart"/>
+      <w:r>
+        <w:t>you</w:t>
+      </w:r>
+      <w:proofErr w:type="gramEnd"/>
+      <w:r>
+        <w:t xml:space="preserve"> component classes, so that spring will search all the component</w:t>
       </w:r>
       <w:r>
         <w:t>/bean</w:t>
@@ -1398,6 +1451,7 @@
         <w:t>"</w:t>
       </w:r>
       <w:proofErr w:type="spellStart"/>
+      <w:proofErr w:type="gramStart"/>
       <w:r>
         <w:rPr>
           <w:rFonts w:ascii="Consolas" w:hAnsi="Consolas" w:cs="Consolas"/>
@@ -1432,6 +1486,7 @@
         <w:t>ClassName</w:t>
       </w:r>
       <w:proofErr w:type="spellEnd"/>
+      <w:proofErr w:type="gramEnd"/>
       <w:r>
         <w:rPr>
           <w:rFonts w:ascii="Consolas" w:hAnsi="Consolas" w:cs="Consolas"/>
@@ -1705,7 +1760,15 @@
         </w:numPr>
       </w:pPr>
       <w:r>
-        <w:t>This container support less functionalities than the Application Context.</w:t>
+        <w:t xml:space="preserve">This container </w:t>
+      </w:r>
+      <w:proofErr w:type="gramStart"/>
+      <w:r>
+        <w:t>support</w:t>
+      </w:r>
+      <w:proofErr w:type="gramEnd"/>
+      <w:r>
+        <w:t xml:space="preserve"> less functionalities than the Application Context.</w:t>
       </w:r>
     </w:p>
     <w:p>
@@ -1738,6 +1801,7 @@
         <w:ind w:left="720"/>
       </w:pPr>
       <w:proofErr w:type="spellStart"/>
+      <w:proofErr w:type="gramStart"/>
       <w:r>
         <w:rPr>
           <w:rFonts w:ascii="Consolas" w:hAnsi="Consolas" w:cs="Consolas"/>
@@ -1772,6 +1836,7 @@
         <w:t>getBean</w:t>
       </w:r>
       <w:proofErr w:type="spellEnd"/>
+      <w:proofErr w:type="gramEnd"/>
       <w:r>
         <w:rPr>
           <w:rFonts w:ascii="Consolas" w:hAnsi="Consolas" w:cs="Consolas"/>
@@ -1889,7 +1954,15 @@
         </w:numPr>
       </w:pPr>
       <w:r>
-        <w:t>There are total 5 spring bean scopes</w:t>
+        <w:t xml:space="preserve">There </w:t>
+      </w:r>
+      <w:proofErr w:type="gramStart"/>
+      <w:r>
+        <w:t>are</w:t>
+      </w:r>
+      <w:proofErr w:type="gramEnd"/>
+      <w:r>
+        <w:t xml:space="preserve"> total 5 spring bean scopes</w:t>
       </w:r>
     </w:p>
     <w:p>
@@ -1977,13 +2050,15 @@
         <w:t>Session</w:t>
       </w:r>
       <w:r>
-        <w:t xml:space="preserve">: </w:t>
-      </w:r>
-      <w:r>
-        <w:t>This scope is applicable for web application,</w:t>
-      </w:r>
-      <w:r>
-        <w:t xml:space="preserve"> In this scope only one object gets created for a session.</w:t>
+        <w:t xml:space="preserve">: This scope is applicable for web application, </w:t>
+      </w:r>
+      <w:proofErr w:type="gramStart"/>
+      <w:r>
+        <w:t>In</w:t>
+      </w:r>
+      <w:proofErr w:type="gramEnd"/>
+      <w:r>
+        <w:t xml:space="preserve"> this scope only one object gets created for a session.</w:t>
       </w:r>
     </w:p>
     <w:p>
@@ -2004,13 +2079,15 @@
       </w:r>
       <w:proofErr w:type="spellEnd"/>
       <w:r>
-        <w:t xml:space="preserve">: </w:t>
-      </w:r>
-      <w:r>
-        <w:t>This scope is applicable for web application,</w:t>
-      </w:r>
-      <w:r>
-        <w:t xml:space="preserve"> in this scope only one object present in a application which is share by all users.</w:t>
+        <w:t xml:space="preserve">: This scope is applicable for web application, in this scope only one object </w:t>
+      </w:r>
+      <w:proofErr w:type="gramStart"/>
+      <w:r>
+        <w:t>present</w:t>
+      </w:r>
+      <w:proofErr w:type="gramEnd"/>
+      <w:r>
+        <w:t xml:space="preserve"> in a application which is share by all users.</w:t>
       </w:r>
     </w:p>
     <w:p>
@@ -2207,7 +2284,204 @@
           <w:szCs w:val="20"/>
           <w:shd w:val="clear" w:color="auto" w:fill="E8F2FE"/>
         </w:rPr>
-        <w:t>"</w:t>
+        <w:t>"value"</w:t>
+      </w:r>
+      <w:r>
+        <w:rPr>
+          <w:rFonts w:ascii="Consolas" w:hAnsi="Consolas" w:cs="Consolas"/>
+          <w:color w:val="008080"/>
+          <w:sz w:val="20"/>
+          <w:szCs w:val="20"/>
+          <w:shd w:val="clear" w:color="auto" w:fill="E8F2FE"/>
+        </w:rPr>
+        <w:t>&gt;&lt;/</w:t>
+      </w:r>
+      <w:r>
+        <w:rPr>
+          <w:rFonts w:ascii="Consolas" w:hAnsi="Consolas" w:cs="Consolas"/>
+          <w:color w:val="3F7F7F"/>
+          <w:sz w:val="20"/>
+          <w:szCs w:val="20"/>
+          <w:shd w:val="clear" w:color="auto" w:fill="D4D4D4"/>
+        </w:rPr>
+        <w:t>property</w:t>
+      </w:r>
+      <w:r>
+        <w:rPr>
+          <w:rFonts w:ascii="Consolas" w:hAnsi="Consolas" w:cs="Consolas"/>
+          <w:color w:val="008080"/>
+          <w:sz w:val="20"/>
+          <w:szCs w:val="20"/>
+          <w:shd w:val="clear" w:color="auto" w:fill="E8F2FE"/>
+        </w:rPr>
+        <w:t>&gt;</w:t>
+      </w:r>
+    </w:p>
+    <w:p>
+      <w:pPr>
+        <w:pStyle w:val="NoSpacing"/>
+        <w:rPr>
+          <w:rFonts w:ascii="Consolas" w:hAnsi="Consolas" w:cs="Consolas"/>
+          <w:color w:val="008080"/>
+          <w:sz w:val="20"/>
+          <w:szCs w:val="20"/>
+          <w:shd w:val="clear" w:color="auto" w:fill="E8F2FE"/>
+        </w:rPr>
+      </w:pPr>
+    </w:p>
+    <w:p>
+      <w:pPr>
+        <w:pStyle w:val="NoSpacing"/>
+        <w:rPr>
+          <w:rFonts w:ascii="Consolas" w:hAnsi="Consolas" w:cs="Consolas"/>
+          <w:color w:val="008080"/>
+          <w:sz w:val="20"/>
+          <w:szCs w:val="20"/>
+          <w:shd w:val="clear" w:color="auto" w:fill="E8F2FE"/>
+        </w:rPr>
+      </w:pPr>
+    </w:p>
+    <w:p>
+      <w:pPr>
+        <w:pStyle w:val="NoSpacing"/>
+        <w:rPr>
+          <w:b/>
+          <w:bCs/>
+          <w:u w:val="single"/>
+        </w:rPr>
+      </w:pPr>
+      <w:r>
+        <w:rPr>
+          <w:b/>
+          <w:bCs/>
+          <w:u w:val="single"/>
+        </w:rPr>
+        <w:t>Constructor</w:t>
+      </w:r>
+      <w:r>
+        <w:rPr>
+          <w:b/>
+          <w:bCs/>
+          <w:u w:val="single"/>
+        </w:rPr>
+        <w:t xml:space="preserve"> Injection (</w:t>
+      </w:r>
+      <w:r>
+        <w:rPr>
+          <w:b/>
+          <w:bCs/>
+          <w:u w:val="single"/>
+        </w:rPr>
+        <w:t>C</w:t>
+      </w:r>
+      <w:r>
+        <w:rPr>
+          <w:b/>
+          <w:bCs/>
+          <w:u w:val="single"/>
+        </w:rPr>
+        <w:t>I)</w:t>
+      </w:r>
+    </w:p>
+    <w:p>
+      <w:pPr>
+        <w:pStyle w:val="NoSpacing"/>
+        <w:numPr>
+          <w:ilvl w:val="0"/>
+          <w:numId w:val="9"/>
+        </w:numPr>
+      </w:pPr>
+      <w:r>
+        <w:t>This is the process where you can pass the values for the variables using a constructor.</w:t>
+      </w:r>
+    </w:p>
+    <w:p>
+      <w:pPr>
+        <w:pStyle w:val="NoSpacing"/>
+        <w:numPr>
+          <w:ilvl w:val="0"/>
+          <w:numId w:val="9"/>
+        </w:numPr>
+      </w:pPr>
+      <w:r>
+        <w:t>This can be achieved by using following tag in the XML file</w:t>
+      </w:r>
+    </w:p>
+    <w:p>
+      <w:pPr>
+        <w:pStyle w:val="NoSpacing"/>
+        <w:ind w:left="720"/>
+        <w:rPr>
+          <w:rFonts w:ascii="Consolas" w:hAnsi="Consolas" w:cs="Consolas"/>
+          <w:color w:val="008080"/>
+          <w:sz w:val="20"/>
+          <w:szCs w:val="20"/>
+          <w:shd w:val="clear" w:color="auto" w:fill="E8F2FE"/>
+        </w:rPr>
+      </w:pPr>
+      <w:r>
+        <w:t xml:space="preserve"> </w:t>
+      </w:r>
+      <w:r>
+        <w:rPr>
+          <w:rFonts w:ascii="Consolas" w:hAnsi="Consolas" w:cs="Consolas"/>
+          <w:color w:val="008080"/>
+          <w:sz w:val="20"/>
+          <w:szCs w:val="20"/>
+          <w:shd w:val="clear" w:color="auto" w:fill="E8F2FE"/>
+        </w:rPr>
+        <w:t>&lt;</w:t>
+      </w:r>
+      <w:r>
+        <w:rPr>
+          <w:rFonts w:ascii="Consolas" w:hAnsi="Consolas" w:cs="Consolas"/>
+          <w:color w:val="3F7F7F"/>
+          <w:sz w:val="20"/>
+          <w:szCs w:val="20"/>
+          <w:shd w:val="clear" w:color="auto" w:fill="D4D4D4"/>
+        </w:rPr>
+        <w:t>constructor-</w:t>
+      </w:r>
+      <w:proofErr w:type="spellStart"/>
+      <w:r>
+        <w:rPr>
+          <w:rFonts w:ascii="Consolas" w:hAnsi="Consolas" w:cs="Consolas"/>
+          <w:color w:val="3F7F7F"/>
+          <w:sz w:val="20"/>
+          <w:szCs w:val="20"/>
+          <w:shd w:val="clear" w:color="auto" w:fill="D4D4D4"/>
+        </w:rPr>
+        <w:t>arg</w:t>
+      </w:r>
+      <w:proofErr w:type="spellEnd"/>
+      <w:r>
+        <w:rPr>
+          <w:rFonts w:ascii="Consolas" w:hAnsi="Consolas" w:cs="Consolas"/>
+          <w:sz w:val="20"/>
+          <w:szCs w:val="20"/>
+          <w:shd w:val="clear" w:color="auto" w:fill="E8F2FE"/>
+        </w:rPr>
+        <w:t xml:space="preserve"> </w:t>
+      </w:r>
+      <w:r>
+        <w:rPr>
+          <w:rFonts w:ascii="Consolas" w:hAnsi="Consolas" w:cs="Consolas"/>
+          <w:color w:val="7F007F"/>
+          <w:sz w:val="20"/>
+          <w:szCs w:val="20"/>
+          <w:shd w:val="clear" w:color="auto" w:fill="E8F2FE"/>
+        </w:rPr>
+        <w:t>value</w:t>
+      </w:r>
+      <w:r>
+        <w:rPr>
+          <w:rFonts w:ascii="Consolas" w:hAnsi="Consolas" w:cs="Consolas"/>
+          <w:color w:val="000000"/>
+          <w:sz w:val="20"/>
+          <w:szCs w:val="20"/>
+          <w:shd w:val="clear" w:color="auto" w:fill="E8F2FE"/>
+        </w:rPr>
+        <w:t>=</w:t>
       </w:r>
       <w:r>
         <w:rPr>
@@ -2219,7 +2493,197 @@
           <w:szCs w:val="20"/>
           <w:shd w:val="clear" w:color="auto" w:fill="E8F2FE"/>
         </w:rPr>
-        <w:t>value</w:t>
+        <w:t>"value"</w:t>
+      </w:r>
+      <w:r>
+        <w:rPr>
+          <w:rFonts w:ascii="Consolas" w:hAnsi="Consolas" w:cs="Consolas"/>
+          <w:color w:val="008080"/>
+          <w:sz w:val="20"/>
+          <w:szCs w:val="20"/>
+          <w:shd w:val="clear" w:color="auto" w:fill="E8F2FE"/>
+        </w:rPr>
+        <w:t>&gt;&lt;/</w:t>
+      </w:r>
+      <w:r>
+        <w:rPr>
+          <w:rFonts w:ascii="Consolas" w:hAnsi="Consolas" w:cs="Consolas"/>
+          <w:color w:val="3F7F7F"/>
+          <w:sz w:val="20"/>
+          <w:szCs w:val="20"/>
+          <w:shd w:val="clear" w:color="auto" w:fill="D4D4D4"/>
+        </w:rPr>
+        <w:t>constructor-</w:t>
+      </w:r>
+      <w:proofErr w:type="spellStart"/>
+      <w:r>
+        <w:rPr>
+          <w:rFonts w:ascii="Consolas" w:hAnsi="Consolas" w:cs="Consolas"/>
+          <w:color w:val="3F7F7F"/>
+          <w:sz w:val="20"/>
+          <w:szCs w:val="20"/>
+          <w:shd w:val="clear" w:color="auto" w:fill="D4D4D4"/>
+        </w:rPr>
+        <w:t>arg</w:t>
+      </w:r>
+      <w:proofErr w:type="spellEnd"/>
+      <w:r>
+        <w:rPr>
+          <w:rFonts w:ascii="Consolas" w:hAnsi="Consolas" w:cs="Consolas"/>
+          <w:color w:val="008080"/>
+          <w:sz w:val="20"/>
+          <w:szCs w:val="20"/>
+          <w:shd w:val="clear" w:color="auto" w:fill="E8F2FE"/>
+        </w:rPr>
+        <w:t>&gt;</w:t>
+      </w:r>
+    </w:p>
+    <w:p>
+      <w:pPr>
+        <w:pStyle w:val="NoSpacing"/>
+        <w:rPr>
+          <w:rFonts w:ascii="Consolas" w:hAnsi="Consolas" w:cs="Consolas"/>
+          <w:color w:val="008080"/>
+          <w:sz w:val="20"/>
+          <w:szCs w:val="20"/>
+          <w:shd w:val="clear" w:color="auto" w:fill="E8F2FE"/>
+        </w:rPr>
+      </w:pPr>
+    </w:p>
+    <w:p>
+      <w:pPr>
+        <w:pStyle w:val="NoSpacing"/>
+        <w:rPr>
+          <w:rFonts w:ascii="Consolas" w:hAnsi="Consolas" w:cs="Consolas"/>
+          <w:color w:val="008080"/>
+          <w:sz w:val="20"/>
+          <w:szCs w:val="20"/>
+          <w:shd w:val="clear" w:color="auto" w:fill="E8F2FE"/>
+        </w:rPr>
+      </w:pPr>
+    </w:p>
+    <w:p>
+      <w:pPr>
+        <w:pStyle w:val="NoSpacing"/>
+        <w:rPr>
+          <w:b/>
+          <w:bCs/>
+          <w:u w:val="single"/>
+        </w:rPr>
+      </w:pPr>
+      <w:r>
+        <w:rPr>
+          <w:b/>
+          <w:bCs/>
+          <w:u w:val="single"/>
+        </w:rPr>
+        <w:t>Dependency Injection (DI)</w:t>
+      </w:r>
+    </w:p>
+    <w:p>
+      <w:pPr>
+        <w:pStyle w:val="NoSpacing"/>
+        <w:numPr>
+          <w:ilvl w:val="0"/>
+          <w:numId w:val="10"/>
+        </w:numPr>
+      </w:pPr>
+      <w:r>
+        <w:t xml:space="preserve">This is a process where object of one class injected inside </w:t>
+      </w:r>
+      <w:proofErr w:type="gramStart"/>
+      <w:r>
+        <w:t>a</w:t>
+      </w:r>
+      <w:proofErr w:type="gramEnd"/>
+      <w:r>
+        <w:t xml:space="preserve"> Object of another class (HAS-A relation in core java).</w:t>
+      </w:r>
+    </w:p>
+    <w:p>
+      <w:pPr>
+        <w:pStyle w:val="NoSpacing"/>
+        <w:numPr>
+          <w:ilvl w:val="0"/>
+          <w:numId w:val="10"/>
+        </w:numPr>
+      </w:pPr>
+      <w:r>
+        <w:t>DI can be achieved using SI or CI.</w:t>
+      </w:r>
+    </w:p>
+    <w:p>
+      <w:pPr>
+        <w:pStyle w:val="NoSpacing"/>
+        <w:numPr>
+          <w:ilvl w:val="0"/>
+          <w:numId w:val="10"/>
+        </w:numPr>
+      </w:pPr>
+      <w:r>
+        <w:t>DI using SI</w:t>
+      </w:r>
+    </w:p>
+    <w:p>
+      <w:pPr>
+        <w:pStyle w:val="NoSpacing"/>
+        <w:ind w:left="720"/>
+        <w:rPr>
+          <w:rFonts w:ascii="Consolas" w:hAnsi="Consolas" w:cs="Consolas"/>
+          <w:color w:val="3F5FBF"/>
+          <w:sz w:val="20"/>
+          <w:szCs w:val="20"/>
+          <w:shd w:val="clear" w:color="auto" w:fill="E8F2FE"/>
+        </w:rPr>
+      </w:pPr>
+      <w:r>
+        <w:rPr>
+          <w:rFonts w:ascii="Consolas" w:hAnsi="Consolas" w:cs="Consolas"/>
+          <w:color w:val="008080"/>
+          <w:sz w:val="20"/>
+          <w:szCs w:val="20"/>
+          <w:shd w:val="clear" w:color="auto" w:fill="E8F2FE"/>
+        </w:rPr>
+        <w:t>&lt;</w:t>
+      </w:r>
+      <w:r>
+        <w:rPr>
+          <w:rFonts w:ascii="Consolas" w:hAnsi="Consolas" w:cs="Consolas"/>
+          <w:color w:val="3F7F7F"/>
+          <w:sz w:val="20"/>
+          <w:szCs w:val="20"/>
+          <w:shd w:val="clear" w:color="auto" w:fill="D4D4D4"/>
+        </w:rPr>
+        <w:t>property</w:t>
+      </w:r>
+      <w:r>
+        <w:rPr>
+          <w:rFonts w:ascii="Consolas" w:hAnsi="Consolas" w:cs="Consolas"/>
+          <w:sz w:val="20"/>
+          <w:szCs w:val="20"/>
+          <w:shd w:val="clear" w:color="auto" w:fill="E8F2FE"/>
+        </w:rPr>
+        <w:t xml:space="preserve"> </w:t>
+      </w:r>
+      <w:r>
+        <w:rPr>
+          <w:rFonts w:ascii="Consolas" w:hAnsi="Consolas" w:cs="Consolas"/>
+          <w:color w:val="7F007F"/>
+          <w:sz w:val="20"/>
+          <w:szCs w:val="20"/>
+          <w:shd w:val="clear" w:color="auto" w:fill="E8F2FE"/>
+        </w:rPr>
+        <w:t>name</w:t>
+      </w:r>
+      <w:r>
+        <w:rPr>
+          <w:rFonts w:ascii="Consolas" w:hAnsi="Consolas" w:cs="Consolas"/>
+          <w:color w:val="000000"/>
+          <w:sz w:val="20"/>
+          <w:szCs w:val="20"/>
+          <w:shd w:val="clear" w:color="auto" w:fill="E8F2FE"/>
+        </w:rPr>
+        <w:t>=</w:t>
       </w:r>
       <w:r>
         <w:rPr>
@@ -2233,202 +2697,7 @@
         </w:rPr>
         <w:t>"</w:t>
       </w:r>
-      <w:r>
-        <w:rPr>
-          <w:rFonts w:ascii="Consolas" w:hAnsi="Consolas" w:cs="Consolas"/>
-          <w:color w:val="008080"/>
-          <w:sz w:val="20"/>
-          <w:szCs w:val="20"/>
-          <w:shd w:val="clear" w:color="auto" w:fill="E8F2FE"/>
-        </w:rPr>
-        <w:t>&gt;&lt;/</w:t>
-      </w:r>
-      <w:r>
-        <w:rPr>
-          <w:rFonts w:ascii="Consolas" w:hAnsi="Consolas" w:cs="Consolas"/>
-          <w:color w:val="3F7F7F"/>
-          <w:sz w:val="20"/>
-          <w:szCs w:val="20"/>
-          <w:shd w:val="clear" w:color="auto" w:fill="D4D4D4"/>
-        </w:rPr>
-        <w:t>property</w:t>
-      </w:r>
-      <w:r>
-        <w:rPr>
-          <w:rFonts w:ascii="Consolas" w:hAnsi="Consolas" w:cs="Consolas"/>
-          <w:color w:val="008080"/>
-          <w:sz w:val="20"/>
-          <w:szCs w:val="20"/>
-          <w:shd w:val="clear" w:color="auto" w:fill="E8F2FE"/>
-        </w:rPr>
-        <w:t>&gt;</w:t>
-      </w:r>
-    </w:p>
-    <w:p>
-      <w:pPr>
-        <w:pStyle w:val="NoSpacing"/>
-        <w:rPr>
-          <w:rFonts w:ascii="Consolas" w:hAnsi="Consolas" w:cs="Consolas"/>
-          <w:color w:val="008080"/>
-          <w:sz w:val="20"/>
-          <w:szCs w:val="20"/>
-          <w:shd w:val="clear" w:color="auto" w:fill="E8F2FE"/>
-        </w:rPr>
-      </w:pPr>
-    </w:p>
-    <w:p>
-      <w:pPr>
-        <w:pStyle w:val="NoSpacing"/>
-        <w:rPr>
-          <w:rFonts w:ascii="Consolas" w:hAnsi="Consolas" w:cs="Consolas"/>
-          <w:color w:val="008080"/>
-          <w:sz w:val="20"/>
-          <w:szCs w:val="20"/>
-          <w:shd w:val="clear" w:color="auto" w:fill="E8F2FE"/>
-        </w:rPr>
-      </w:pPr>
-    </w:p>
-    <w:p>
-      <w:pPr>
-        <w:pStyle w:val="NoSpacing"/>
-        <w:rPr>
-          <w:b/>
-          <w:bCs/>
-          <w:u w:val="single"/>
-        </w:rPr>
-      </w:pPr>
-      <w:r>
-        <w:rPr>
-          <w:b/>
-          <w:bCs/>
-          <w:u w:val="single"/>
-        </w:rPr>
-        <w:t>Constructor</w:t>
-      </w:r>
-      <w:r>
-        <w:rPr>
-          <w:b/>
-          <w:bCs/>
-          <w:u w:val="single"/>
-        </w:rPr>
-        <w:t xml:space="preserve"> Injection (</w:t>
-      </w:r>
-      <w:r>
-        <w:rPr>
-          <w:b/>
-          <w:bCs/>
-          <w:u w:val="single"/>
-        </w:rPr>
-        <w:t>C</w:t>
-      </w:r>
-      <w:r>
-        <w:rPr>
-          <w:b/>
-          <w:bCs/>
-          <w:u w:val="single"/>
-        </w:rPr>
-        <w:t>I)</w:t>
-      </w:r>
-    </w:p>
-    <w:p>
-      <w:pPr>
-        <w:pStyle w:val="NoSpacing"/>
-        <w:numPr>
-          <w:ilvl w:val="0"/>
-          <w:numId w:val="9"/>
-        </w:numPr>
-      </w:pPr>
-      <w:r>
-        <w:t xml:space="preserve">This is the process where you can pass the values for the variables using a </w:t>
-      </w:r>
-      <w:r>
-        <w:t>constructor</w:t>
-      </w:r>
-      <w:r>
-        <w:t>.</w:t>
-      </w:r>
-    </w:p>
-    <w:p>
-      <w:pPr>
-        <w:pStyle w:val="NoSpacing"/>
-        <w:numPr>
-          <w:ilvl w:val="0"/>
-          <w:numId w:val="9"/>
-        </w:numPr>
-      </w:pPr>
-      <w:r>
-        <w:t>This can be achieved by using following tag in the XML file</w:t>
-      </w:r>
-    </w:p>
-    <w:p>
-      <w:pPr>
-        <w:pStyle w:val="NoSpacing"/>
-        <w:ind w:left="720"/>
-      </w:pPr>
-      <w:r>
-        <w:t xml:space="preserve"> </w:t>
-      </w:r>
-      <w:r>
-        <w:rPr>
-          <w:rFonts w:ascii="Consolas" w:hAnsi="Consolas" w:cs="Consolas"/>
-          <w:color w:val="008080"/>
-          <w:sz w:val="20"/>
-          <w:szCs w:val="20"/>
-          <w:shd w:val="clear" w:color="auto" w:fill="E8F2FE"/>
-        </w:rPr>
-        <w:t>&lt;</w:t>
-      </w:r>
-      <w:r>
-        <w:rPr>
-          <w:rFonts w:ascii="Consolas" w:hAnsi="Consolas" w:cs="Consolas"/>
-          <w:color w:val="3F7F7F"/>
-          <w:sz w:val="20"/>
-          <w:szCs w:val="20"/>
-          <w:shd w:val="clear" w:color="auto" w:fill="D4D4D4"/>
-        </w:rPr>
-        <w:t>constructor-</w:t>
-      </w:r>
       <w:proofErr w:type="spellStart"/>
-      <w:r>
-        <w:rPr>
-          <w:rFonts w:ascii="Consolas" w:hAnsi="Consolas" w:cs="Consolas"/>
-          <w:color w:val="3F7F7F"/>
-          <w:sz w:val="20"/>
-          <w:szCs w:val="20"/>
-          <w:shd w:val="clear" w:color="auto" w:fill="D4D4D4"/>
-        </w:rPr>
-        <w:t>arg</w:t>
-      </w:r>
-      <w:proofErr w:type="spellEnd"/>
-      <w:r>
-        <w:rPr>
-          <w:rFonts w:ascii="Consolas" w:hAnsi="Consolas" w:cs="Consolas"/>
-          <w:sz w:val="20"/>
-          <w:szCs w:val="20"/>
-          <w:shd w:val="clear" w:color="auto" w:fill="E8F2FE"/>
-        </w:rPr>
-        <w:t xml:space="preserve"> </w:t>
-      </w:r>
-      <w:r>
-        <w:rPr>
-          <w:rFonts w:ascii="Consolas" w:hAnsi="Consolas" w:cs="Consolas"/>
-          <w:color w:val="7F007F"/>
-          <w:sz w:val="20"/>
-          <w:szCs w:val="20"/>
-          <w:shd w:val="clear" w:color="auto" w:fill="E8F2FE"/>
-        </w:rPr>
-        <w:t>value</w:t>
-      </w:r>
-      <w:r>
-        <w:rPr>
-          <w:rFonts w:ascii="Consolas" w:hAnsi="Consolas" w:cs="Consolas"/>
-          <w:color w:val="000000"/>
-          <w:sz w:val="20"/>
-          <w:szCs w:val="20"/>
-          <w:shd w:val="clear" w:color="auto" w:fill="E8F2FE"/>
-        </w:rPr>
-        <w:t>=</w:t>
-      </w:r>
       <w:r>
         <w:rPr>
           <w:rFonts w:ascii="Consolas" w:hAnsi="Consolas" w:cs="Consolas"/>
@@ -2439,8 +2708,9 @@
           <w:szCs w:val="20"/>
           <w:shd w:val="clear" w:color="auto" w:fill="E8F2FE"/>
         </w:rPr>
-        <w:t>"</w:t>
-      </w:r>
+        <w:t>addr</w:t>
+      </w:r>
+      <w:proofErr w:type="spellEnd"/>
       <w:r>
         <w:rPr>
           <w:rFonts w:ascii="Consolas" w:hAnsi="Consolas" w:cs="Consolas"/>
@@ -2451,19 +2721,57 @@
           <w:szCs w:val="20"/>
           <w:shd w:val="clear" w:color="auto" w:fill="E8F2FE"/>
         </w:rPr>
-        <w:t>value</w:t>
-      </w:r>
-      <w:r>
-        <w:rPr>
-          <w:rFonts w:ascii="Consolas" w:hAnsi="Consolas" w:cs="Consolas"/>
+        <w:t>"</w:t>
+      </w:r>
+      <w:r>
+        <w:rPr>
+          <w:rFonts w:ascii="Consolas" w:hAnsi="Consolas" w:cs="Consolas"/>
+          <w:sz w:val="20"/>
+          <w:szCs w:val="20"/>
+          <w:shd w:val="clear" w:color="auto" w:fill="E8F2FE"/>
+        </w:rPr>
+        <w:t xml:space="preserve"> </w:t>
+      </w:r>
+      <w:r>
+        <w:rPr>
+          <w:rFonts w:ascii="Consolas" w:hAnsi="Consolas" w:cs="Consolas"/>
+          <w:b/>
+          <w:bCs/>
+          <w:color w:val="7F007F"/>
+          <w:sz w:val="20"/>
+          <w:szCs w:val="20"/>
+          <w:highlight w:val="yellow"/>
+          <w:shd w:val="clear" w:color="auto" w:fill="E8F2FE"/>
+        </w:rPr>
+        <w:t>ref</w:t>
+      </w:r>
+      <w:r>
+        <w:rPr>
+          <w:rFonts w:ascii="Consolas" w:hAnsi="Consolas" w:cs="Consolas"/>
+          <w:b/>
+          <w:bCs/>
+          <w:color w:val="000000"/>
+          <w:sz w:val="20"/>
+          <w:szCs w:val="20"/>
+          <w:highlight w:val="yellow"/>
+          <w:shd w:val="clear" w:color="auto" w:fill="E8F2FE"/>
+        </w:rPr>
+        <w:t>=</w:t>
+      </w:r>
+      <w:r>
+        <w:rPr>
+          <w:rFonts w:ascii="Consolas" w:hAnsi="Consolas" w:cs="Consolas"/>
+          <w:b/>
+          <w:bCs/>
           <w:i/>
           <w:iCs/>
           <w:color w:val="2A00FF"/>
           <w:sz w:val="20"/>
           <w:szCs w:val="20"/>
-          <w:shd w:val="clear" w:color="auto" w:fill="E8F2FE"/>
-        </w:rPr>
-        <w:t>"</w:t>
+          <w:highlight w:val="yellow"/>
+          <w:shd w:val="clear" w:color="auto" w:fill="E8F2FE"/>
+        </w:rPr>
+        <w:t>"ad"</w:t>
       </w:r>
       <w:r>
         <w:rPr>
@@ -2483,6 +2791,99 @@
           <w:szCs w:val="20"/>
           <w:shd w:val="clear" w:color="auto" w:fill="D4D4D4"/>
         </w:rPr>
+        <w:t>property</w:t>
+      </w:r>
+      <w:r>
+        <w:rPr>
+          <w:rFonts w:ascii="Consolas" w:hAnsi="Consolas" w:cs="Consolas"/>
+          <w:color w:val="008080"/>
+          <w:sz w:val="20"/>
+          <w:szCs w:val="20"/>
+          <w:shd w:val="clear" w:color="auto" w:fill="E8F2FE"/>
+        </w:rPr>
+        <w:t>&gt;</w:t>
+      </w:r>
+      <w:r>
+        <w:rPr>
+          <w:rFonts w:ascii="Consolas" w:hAnsi="Consolas" w:cs="Consolas"/>
+          <w:color w:val="000000"/>
+          <w:sz w:val="20"/>
+          <w:szCs w:val="20"/>
+          <w:shd w:val="clear" w:color="auto" w:fill="E8F2FE"/>
+        </w:rPr>
+        <w:t xml:space="preserve"> </w:t>
+      </w:r>
+      <w:proofErr w:type="gramStart"/>
+      <w:r>
+        <w:rPr>
+          <w:rFonts w:ascii="Consolas" w:hAnsi="Consolas" w:cs="Consolas"/>
+          <w:color w:val="3F5FBF"/>
+          <w:sz w:val="20"/>
+          <w:szCs w:val="20"/>
+          <w:shd w:val="clear" w:color="auto" w:fill="E8F2FE"/>
+        </w:rPr>
+        <w:t>&lt;!--</w:t>
+      </w:r>
+      <w:proofErr w:type="gramEnd"/>
+      <w:r>
+        <w:rPr>
+          <w:rFonts w:ascii="Consolas" w:hAnsi="Consolas" w:cs="Consolas"/>
+          <w:color w:val="3F5FBF"/>
+          <w:sz w:val="20"/>
+          <w:szCs w:val="20"/>
+          <w:shd w:val="clear" w:color="auto" w:fill="E8F2FE"/>
+        </w:rPr>
+        <w:t xml:space="preserve"> DI by SI --&gt;</w:t>
+      </w:r>
+    </w:p>
+    <w:p>
+      <w:pPr>
+        <w:pStyle w:val="NoSpacing"/>
+        <w:numPr>
+          <w:ilvl w:val="0"/>
+          <w:numId w:val="10"/>
+        </w:numPr>
+      </w:pPr>
+      <w:r>
+        <w:t xml:space="preserve">DI using </w:t>
+      </w:r>
+      <w:r>
+        <w:t>C</w:t>
+      </w:r>
+      <w:r>
+        <w:t>I</w:t>
+      </w:r>
+    </w:p>
+    <w:p>
+      <w:pPr>
+        <w:pStyle w:val="NoSpacing"/>
+        <w:ind w:left="720"/>
+        <w:rPr>
+          <w:rFonts w:ascii="Consolas" w:hAnsi="Consolas" w:cs="Consolas"/>
+          <w:color w:val="3F5FBF"/>
+          <w:sz w:val="20"/>
+          <w:szCs w:val="20"/>
+          <w:shd w:val="clear" w:color="auto" w:fill="E8F2FE"/>
+        </w:rPr>
+      </w:pPr>
+      <w:r>
+        <w:rPr>
+          <w:rFonts w:ascii="Consolas" w:hAnsi="Consolas" w:cs="Consolas"/>
+          <w:color w:val="008080"/>
+          <w:sz w:val="20"/>
+          <w:szCs w:val="20"/>
+          <w:shd w:val="clear" w:color="auto" w:fill="E8F2FE"/>
+        </w:rPr>
+        <w:t>&lt;</w:t>
+      </w:r>
+      <w:r>
+        <w:rPr>
+          <w:rFonts w:ascii="Consolas" w:hAnsi="Consolas" w:cs="Consolas"/>
+          <w:color w:val="3F7F7F"/>
+          <w:sz w:val="20"/>
+          <w:szCs w:val="20"/>
+          <w:shd w:val="clear" w:color="auto" w:fill="D4D4D4"/>
+        </w:rPr>
         <w:t>constructor-</w:t>
       </w:r>
       <w:proofErr w:type="spellStart"/>
@@ -2500,12 +2901,294 @@
       <w:r>
         <w:rPr>
           <w:rFonts w:ascii="Consolas" w:hAnsi="Consolas" w:cs="Consolas"/>
+          <w:sz w:val="20"/>
+          <w:szCs w:val="20"/>
+          <w:shd w:val="clear" w:color="auto" w:fill="E8F2FE"/>
+        </w:rPr>
+        <w:t xml:space="preserve"> </w:t>
+      </w:r>
+      <w:r>
+        <w:rPr>
+          <w:rFonts w:ascii="Consolas" w:hAnsi="Consolas" w:cs="Consolas"/>
+          <w:b/>
+          <w:bCs/>
+          <w:color w:val="7F007F"/>
+          <w:sz w:val="20"/>
+          <w:szCs w:val="20"/>
+          <w:highlight w:val="yellow"/>
+          <w:shd w:val="clear" w:color="auto" w:fill="E8F2FE"/>
+        </w:rPr>
+        <w:t>ref</w:t>
+      </w:r>
+      <w:r>
+        <w:rPr>
+          <w:rFonts w:ascii="Consolas" w:hAnsi="Consolas" w:cs="Consolas"/>
+          <w:b/>
+          <w:bCs/>
+          <w:color w:val="000000"/>
+          <w:sz w:val="20"/>
+          <w:szCs w:val="20"/>
+          <w:highlight w:val="yellow"/>
+          <w:shd w:val="clear" w:color="auto" w:fill="E8F2FE"/>
+        </w:rPr>
+        <w:t>=</w:t>
+      </w:r>
+      <w:r>
+        <w:rPr>
+          <w:rFonts w:ascii="Consolas" w:hAnsi="Consolas" w:cs="Consolas"/>
+          <w:b/>
+          <w:bCs/>
+          <w:i/>
+          <w:iCs/>
+          <w:color w:val="2A00FF"/>
+          <w:sz w:val="20"/>
+          <w:szCs w:val="20"/>
+          <w:highlight w:val="yellow"/>
+          <w:shd w:val="clear" w:color="auto" w:fill="E8F2FE"/>
+        </w:rPr>
+        <w:t>"ad"</w:t>
+      </w:r>
+      <w:r>
+        <w:rPr>
+          <w:rFonts w:ascii="Consolas" w:hAnsi="Consolas" w:cs="Consolas"/>
           <w:color w:val="008080"/>
           <w:sz w:val="20"/>
           <w:szCs w:val="20"/>
           <w:shd w:val="clear" w:color="auto" w:fill="E8F2FE"/>
         </w:rPr>
+        <w:t>&gt;&lt;/</w:t>
+      </w:r>
+      <w:r>
+        <w:rPr>
+          <w:rFonts w:ascii="Consolas" w:hAnsi="Consolas" w:cs="Consolas"/>
+          <w:color w:val="3F7F7F"/>
+          <w:sz w:val="20"/>
+          <w:szCs w:val="20"/>
+          <w:shd w:val="clear" w:color="auto" w:fill="D4D4D4"/>
+        </w:rPr>
+        <w:t>constructor-</w:t>
+      </w:r>
+      <w:proofErr w:type="spellStart"/>
+      <w:r>
+        <w:rPr>
+          <w:rFonts w:ascii="Consolas" w:hAnsi="Consolas" w:cs="Consolas"/>
+          <w:color w:val="3F7F7F"/>
+          <w:sz w:val="20"/>
+          <w:szCs w:val="20"/>
+          <w:shd w:val="clear" w:color="auto" w:fill="D4D4D4"/>
+        </w:rPr>
+        <w:t>arg</w:t>
+      </w:r>
+      <w:proofErr w:type="spellEnd"/>
+      <w:r>
+        <w:rPr>
+          <w:rFonts w:ascii="Consolas" w:hAnsi="Consolas" w:cs="Consolas"/>
+          <w:color w:val="008080"/>
+          <w:sz w:val="20"/>
+          <w:szCs w:val="20"/>
+          <w:shd w:val="clear" w:color="auto" w:fill="E8F2FE"/>
+        </w:rPr>
         <w:t>&gt;</w:t>
+      </w:r>
+      <w:r>
+        <w:rPr>
+          <w:rFonts w:ascii="Consolas" w:hAnsi="Consolas" w:cs="Consolas"/>
+          <w:color w:val="000000"/>
+          <w:sz w:val="20"/>
+          <w:szCs w:val="20"/>
+          <w:shd w:val="clear" w:color="auto" w:fill="E8F2FE"/>
+        </w:rPr>
+        <w:t xml:space="preserve"> </w:t>
+      </w:r>
+      <w:proofErr w:type="gramStart"/>
+      <w:r>
+        <w:rPr>
+          <w:rFonts w:ascii="Consolas" w:hAnsi="Consolas" w:cs="Consolas"/>
+          <w:color w:val="3F5FBF"/>
+          <w:sz w:val="20"/>
+          <w:szCs w:val="20"/>
+          <w:shd w:val="clear" w:color="auto" w:fill="E8F2FE"/>
+        </w:rPr>
+        <w:t>&lt;!--</w:t>
+      </w:r>
+      <w:proofErr w:type="gramEnd"/>
+      <w:r>
+        <w:rPr>
+          <w:rFonts w:ascii="Consolas" w:hAnsi="Consolas" w:cs="Consolas"/>
+          <w:color w:val="3F5FBF"/>
+          <w:sz w:val="20"/>
+          <w:szCs w:val="20"/>
+          <w:shd w:val="clear" w:color="auto" w:fill="E8F2FE"/>
+        </w:rPr>
+        <w:t xml:space="preserve"> DI by CI --&gt;</w:t>
+      </w:r>
+    </w:p>
+    <w:p>
+      <w:pPr>
+        <w:pStyle w:val="NoSpacing"/>
+      </w:pPr>
+    </w:p>
+    <w:p>
+      <w:pPr>
+        <w:pStyle w:val="NoSpacing"/>
+      </w:pPr>
+    </w:p>
+    <w:p>
+      <w:pPr>
+        <w:pStyle w:val="NoSpacing"/>
+        <w:rPr>
+          <w:b/>
+          <w:bCs/>
+          <w:u w:val="single"/>
+        </w:rPr>
+      </w:pPr>
+      <w:proofErr w:type="spellStart"/>
+      <w:r>
+        <w:rPr>
+          <w:b/>
+          <w:bCs/>
+          <w:u w:val="single"/>
+        </w:rPr>
+        <w:t>Autowire</w:t>
+      </w:r>
+      <w:proofErr w:type="spellEnd"/>
+    </w:p>
+    <w:p>
+      <w:pPr>
+        <w:pStyle w:val="NoSpacing"/>
+        <w:numPr>
+          <w:ilvl w:val="0"/>
+          <w:numId w:val="11"/>
+        </w:numPr>
+        <w:rPr>
+          <w:b/>
+          <w:bCs/>
+          <w:u w:val="single"/>
+        </w:rPr>
+      </w:pPr>
+      <w:proofErr w:type="spellStart"/>
+      <w:r>
+        <w:t>Autowire</w:t>
+      </w:r>
+      <w:proofErr w:type="spellEnd"/>
+      <w:r>
+        <w:t xml:space="preserve"> is a process where you can automate the dependency </w:t>
+      </w:r>
+      <w:proofErr w:type="gramStart"/>
+      <w:r>
+        <w:t>injection</w:t>
+      </w:r>
+      <w:r>
+        <w:t>(</w:t>
+      </w:r>
+      <w:proofErr w:type="gramEnd"/>
+      <w:r>
+        <w:t>DI)</w:t>
+      </w:r>
+      <w:r>
+        <w:t xml:space="preserve"> process.</w:t>
+      </w:r>
+    </w:p>
+    <w:p>
+      <w:pPr>
+        <w:pStyle w:val="NoSpacing"/>
+        <w:numPr>
+          <w:ilvl w:val="0"/>
+          <w:numId w:val="11"/>
+        </w:numPr>
+        <w:rPr>
+          <w:b/>
+          <w:bCs/>
+          <w:u w:val="single"/>
+        </w:rPr>
+      </w:pPr>
+      <w:r>
+        <w:t xml:space="preserve">There </w:t>
+      </w:r>
+      <w:proofErr w:type="gramStart"/>
+      <w:r>
+        <w:t>are</w:t>
+      </w:r>
+      <w:proofErr w:type="gramEnd"/>
+      <w:r>
+        <w:t xml:space="preserve"> different type of </w:t>
+      </w:r>
+      <w:proofErr w:type="spellStart"/>
+      <w:r>
+        <w:t>autowire</w:t>
+      </w:r>
+      <w:proofErr w:type="spellEnd"/>
+    </w:p>
+    <w:p>
+      <w:pPr>
+        <w:pStyle w:val="NoSpacing"/>
+        <w:numPr>
+          <w:ilvl w:val="1"/>
+          <w:numId w:val="11"/>
+        </w:numPr>
+        <w:rPr>
+          <w:b/>
+          <w:bCs/>
+          <w:u w:val="single"/>
+        </w:rPr>
+      </w:pPr>
+      <w:proofErr w:type="spellStart"/>
+      <w:r>
+        <w:t>ByName</w:t>
+      </w:r>
+      <w:proofErr w:type="spellEnd"/>
+    </w:p>
+    <w:p>
+      <w:pPr>
+        <w:pStyle w:val="NoSpacing"/>
+        <w:numPr>
+          <w:ilvl w:val="1"/>
+          <w:numId w:val="11"/>
+        </w:numPr>
+        <w:rPr>
+          <w:b/>
+          <w:bCs/>
+          <w:u w:val="single"/>
+        </w:rPr>
+      </w:pPr>
+      <w:proofErr w:type="spellStart"/>
+      <w:r>
+        <w:t>ByType</w:t>
+      </w:r>
+      <w:proofErr w:type="spellEnd"/>
+    </w:p>
+    <w:p>
+      <w:pPr>
+        <w:pStyle w:val="NoSpacing"/>
+        <w:numPr>
+          <w:ilvl w:val="1"/>
+          <w:numId w:val="11"/>
+        </w:numPr>
+        <w:rPr>
+          <w:b/>
+          <w:bCs/>
+          <w:u w:val="single"/>
+        </w:rPr>
+      </w:pPr>
+      <w:r>
+        <w:t>Constructor</w:t>
+      </w:r>
+    </w:p>
+    <w:p>
+      <w:pPr>
+        <w:pStyle w:val="NoSpacing"/>
+        <w:numPr>
+          <w:ilvl w:val="1"/>
+          <w:numId w:val="11"/>
+        </w:numPr>
+        <w:rPr>
+          <w:b/>
+          <w:bCs/>
+          <w:u w:val="single"/>
+        </w:rPr>
+      </w:pPr>
+      <w:r>
+        <w:t>no</w:t>
       </w:r>
     </w:p>
     <w:sectPr>
@@ -2610,6 +3293,95 @@
     </w:lvl>
   </w:abstractNum>
   <w:abstractNum w:abstractNumId="1" w15:restartNumberingAfterBreak="0">
+    <w:nsid w:val="3B283B55"/>
+    <w:multiLevelType w:val="hybridMultilevel"/>
+    <w:tmpl w:val="B5588426"/>
+    <w:lvl w:ilvl="0" w:tplc="0409000F">
+      <w:start w:val="1"/>
+      <w:numFmt w:val="decimal"/>
+      <w:lvlText w:val="%1."/>
+      <w:lvlJc w:val="left"/>
+      <w:pPr>
+        <w:ind w:left="720" w:hanging="360"/>
+      </w:pPr>
+      <w:rPr>
+        <w:rFonts w:hint="default"/>
+      </w:rPr>
+    </w:lvl>
+    <w:lvl w:ilvl="1" w:tplc="04090019" w:tentative="1">
+      <w:start w:val="1"/>
+      <w:numFmt w:val="lowerLetter"/>
+      <w:lvlText w:val="%2."/>
+      <w:lvlJc w:val="left"/>
+      <w:pPr>
+        <w:ind w:left="1440" w:hanging="360"/>
+      </w:pPr>
+    </w:lvl>
+    <w:lvl w:ilvl="2" w:tplc="0409001B" w:tentative="1">
+      <w:start w:val="1"/>
+      <w:numFmt w:val="lowerRoman"/>
+      <w:lvlText w:val="%3."/>
+      <w:lvlJc w:val="right"/>
+      <w:pPr>
+        <w:ind w:left="2160" w:hanging="180"/>
+      </w:pPr>
+    </w:lvl>
+    <w:lvl w:ilvl="3" w:tplc="0409000F" w:tentative="1">
+      <w:start w:val="1"/>
+      <w:numFmt w:val="decimal"/>
+      <w:lvlText w:val="%4."/>
+      <w:lvlJc w:val="left"/>
+      <w:pPr>
+        <w:ind w:left="2880" w:hanging="360"/>
+      </w:pPr>
+    </w:lvl>
+    <w:lvl w:ilvl="4" w:tplc="04090019" w:tentative="1">
+      <w:start w:val="1"/>
+      <w:numFmt w:val="lowerLetter"/>
+      <w:lvlText w:val="%5."/>
+      <w:lvlJc w:val="left"/>
+      <w:pPr>
+        <w:ind w:left="3600" w:hanging="360"/>
+      </w:pPr>
+    </w:lvl>
+    <w:lvl w:ilvl="5" w:tplc="0409001B" w:tentative="1">
+      <w:start w:val="1"/>
+      <w:numFmt w:val="lowerRoman"/>
+      <w:lvlText w:val="%6."/>
+      <w:lvlJc w:val="right"/>
+      <w:pPr>
+        <w:ind w:left="4320" w:hanging="180"/>
+      </w:pPr>
+    </w:lvl>
+    <w:lvl w:ilvl="6" w:tplc="0409000F" w:tentative="1">
+      <w:start w:val="1"/>
+      <w:numFmt w:val="decimal"/>
+      <w:lvlText w:val="%7."/>
+      <w:lvlJc w:val="left"/>
+      <w:pPr>
+        <w:ind w:left="5040" w:hanging="360"/>
+      </w:pPr>
+    </w:lvl>
+    <w:lvl w:ilvl="7" w:tplc="04090019" w:tentative="1">
+      <w:start w:val="1"/>
+      <w:numFmt w:val="lowerLetter"/>
+      <w:lvlText w:val="%8."/>
+      <w:lvlJc w:val="left"/>
+      <w:pPr>
+        <w:ind w:left="5760" w:hanging="360"/>
+      </w:pPr>
+    </w:lvl>
+    <w:lvl w:ilvl="8" w:tplc="0409001B" w:tentative="1">
+      <w:start w:val="1"/>
+      <w:numFmt w:val="lowerRoman"/>
+      <w:lvlText w:val="%9."/>
+      <w:lvlJc w:val="right"/>
+      <w:pPr>
+        <w:ind w:left="6480" w:hanging="180"/>
+      </w:pPr>
+    </w:lvl>
+  </w:abstractNum>
+  <w:abstractNum w:abstractNumId="2" w15:restartNumberingAfterBreak="0">
     <w:nsid w:val="3EBE322D"/>
     <w:multiLevelType w:val="hybridMultilevel"/>
     <w:tmpl w:val="B64629BE"/>
@@ -2698,7 +3470,7 @@
       </w:pPr>
     </w:lvl>
   </w:abstractNum>
-  <w:abstractNum w:abstractNumId="2" w15:restartNumberingAfterBreak="0">
+  <w:abstractNum w:abstractNumId="3" w15:restartNumberingAfterBreak="0">
     <w:nsid w:val="3ED07D59"/>
     <w:multiLevelType w:val="hybridMultilevel"/>
     <w:tmpl w:val="7C322A2E"/>
@@ -2787,7 +3559,7 @@
       </w:pPr>
     </w:lvl>
   </w:abstractNum>
-  <w:abstractNum w:abstractNumId="3" w15:restartNumberingAfterBreak="0">
+  <w:abstractNum w:abstractNumId="4" w15:restartNumberingAfterBreak="0">
     <w:nsid w:val="490E5172"/>
     <w:multiLevelType w:val="hybridMultilevel"/>
     <w:tmpl w:val="10F017EC"/>
@@ -2876,7 +3648,7 @@
       </w:pPr>
     </w:lvl>
   </w:abstractNum>
-  <w:abstractNum w:abstractNumId="4" w15:restartNumberingAfterBreak="0">
+  <w:abstractNum w:abstractNumId="5" w15:restartNumberingAfterBreak="0">
     <w:nsid w:val="4CB338A4"/>
     <w:multiLevelType w:val="hybridMultilevel"/>
     <w:tmpl w:val="E1F8A3BA"/>
@@ -2965,7 +3737,7 @@
       </w:pPr>
     </w:lvl>
   </w:abstractNum>
-  <w:abstractNum w:abstractNumId="5" w15:restartNumberingAfterBreak="0">
+  <w:abstractNum w:abstractNumId="6" w15:restartNumberingAfterBreak="0">
     <w:nsid w:val="50877F14"/>
     <w:multiLevelType w:val="hybridMultilevel"/>
     <w:tmpl w:val="B64629BE"/>
@@ -3054,7 +3826,98 @@
       </w:pPr>
     </w:lvl>
   </w:abstractNum>
-  <w:abstractNum w:abstractNumId="6" w15:restartNumberingAfterBreak="0">
+  <w:abstractNum w:abstractNumId="7" w15:restartNumberingAfterBreak="0">
+    <w:nsid w:val="6D203902"/>
+    <w:multiLevelType w:val="hybridMultilevel"/>
+    <w:tmpl w:val="AE243156"/>
+    <w:lvl w:ilvl="0" w:tplc="0409000F">
+      <w:start w:val="1"/>
+      <w:numFmt w:val="decimal"/>
+      <w:lvlText w:val="%1."/>
+      <w:lvlJc w:val="left"/>
+      <w:pPr>
+        <w:ind w:left="720" w:hanging="360"/>
+      </w:pPr>
+      <w:rPr>
+        <w:rFonts w:hint="default"/>
+        <w:b w:val="0"/>
+        <w:u w:val="none"/>
+      </w:rPr>
+    </w:lvl>
+    <w:lvl w:ilvl="1" w:tplc="04090019">
+      <w:start w:val="1"/>
+      <w:numFmt w:val="lowerLetter"/>
+      <w:lvlText w:val="%2."/>
+      <w:lvlJc w:val="left"/>
+      <w:pPr>
+        <w:ind w:left="1440" w:hanging="360"/>
+      </w:pPr>
+    </w:lvl>
+    <w:lvl w:ilvl="2" w:tplc="0409001B" w:tentative="1">
+      <w:start w:val="1"/>
+      <w:numFmt w:val="lowerRoman"/>
+      <w:lvlText w:val="%3."/>
+      <w:lvlJc w:val="right"/>
+      <w:pPr>
+        <w:ind w:left="2160" w:hanging="180"/>
+      </w:pPr>
+    </w:lvl>
+    <w:lvl w:ilvl="3" w:tplc="0409000F" w:tentative="1">
+      <w:start w:val="1"/>
+      <w:numFmt w:val="decimal"/>
+      <w:lvlText w:val="%4."/>
+      <w:lvlJc w:val="left"/>
+      <w:pPr>
+        <w:ind w:left="2880" w:hanging="360"/>
+      </w:pPr>
+    </w:lvl>
+    <w:lvl w:ilvl="4" w:tplc="04090019" w:tentative="1">
+      <w:start w:val="1"/>
+      <w:numFmt w:val="lowerLetter"/>
+      <w:lvlText w:val="%5."/>
+      <w:lvlJc w:val="left"/>
+      <w:pPr>
+        <w:ind w:left="3600" w:hanging="360"/>
+      </w:pPr>
+    </w:lvl>
+    <w:lvl w:ilvl="5" w:tplc="0409001B" w:tentative="1">
+      <w:start w:val="1"/>
+      <w:numFmt w:val="lowerRoman"/>
+      <w:lvlText w:val="%6."/>
+      <w:lvlJc w:val="right"/>
+      <w:pPr>
+        <w:ind w:left="4320" w:hanging="180"/>
+      </w:pPr>
+    </w:lvl>
+    <w:lvl w:ilvl="6" w:tplc="0409000F" w:tentative="1">
+      <w:start w:val="1"/>
+      <w:numFmt w:val="decimal"/>
+      <w:lvlText w:val="%7."/>
+      <w:lvlJc w:val="left"/>
+      <w:pPr>
+        <w:ind w:left="5040" w:hanging="360"/>
+      </w:pPr>
+    </w:lvl>
+    <w:lvl w:ilvl="7" w:tplc="04090019" w:tentative="1">
+      <w:start w:val="1"/>
+      <w:numFmt w:val="lowerLetter"/>
+      <w:lvlText w:val="%8."/>
+      <w:lvlJc w:val="left"/>
+      <w:pPr>
+        <w:ind w:left="5760" w:hanging="360"/>
+      </w:pPr>
+    </w:lvl>
+    <w:lvl w:ilvl="8" w:tplc="0409001B" w:tentative="1">
+      <w:start w:val="1"/>
+      <w:numFmt w:val="lowerRoman"/>
+      <w:lvlText w:val="%9."/>
+      <w:lvlJc w:val="right"/>
+      <w:pPr>
+        <w:ind w:left="6480" w:hanging="180"/>
+      </w:pPr>
+    </w:lvl>
+  </w:abstractNum>
+  <w:abstractNum w:abstractNumId="8" w15:restartNumberingAfterBreak="0">
     <w:nsid w:val="7A5D1413"/>
     <w:multiLevelType w:val="hybridMultilevel"/>
     <w:tmpl w:val="92E0425E"/>
@@ -3143,7 +4006,7 @@
       </w:pPr>
     </w:lvl>
   </w:abstractNum>
-  <w:abstractNum w:abstractNumId="7" w15:restartNumberingAfterBreak="0">
+  <w:abstractNum w:abstractNumId="9" w15:restartNumberingAfterBreak="0">
     <w:nsid w:val="7CC56052"/>
     <w:multiLevelType w:val="hybridMultilevel"/>
     <w:tmpl w:val="C04E1E5A"/>
@@ -3232,7 +4095,7 @@
       </w:pPr>
     </w:lvl>
   </w:abstractNum>
-  <w:abstractNum w:abstractNumId="8" w15:restartNumberingAfterBreak="0">
+  <w:abstractNum w:abstractNumId="10" w15:restartNumberingAfterBreak="0">
     <w:nsid w:val="7F1D48ED"/>
     <w:multiLevelType w:val="hybridMultilevel"/>
     <w:tmpl w:val="5B948F10"/>
@@ -3322,31 +4185,37 @@
     </w:lvl>
   </w:abstractNum>
   <w:num w:numId="1">
-    <w:abstractNumId w:val="8"/>
+    <w:abstractNumId w:val="10"/>
   </w:num>
   <w:num w:numId="2">
     <w:abstractNumId w:val="0"/>
   </w:num>
   <w:num w:numId="3">
+    <w:abstractNumId w:val="4"/>
+  </w:num>
+  <w:num w:numId="4">
+    <w:abstractNumId w:val="9"/>
+  </w:num>
+  <w:num w:numId="5">
+    <w:abstractNumId w:val="8"/>
+  </w:num>
+  <w:num w:numId="6">
+    <w:abstractNumId w:val="5"/>
+  </w:num>
+  <w:num w:numId="7">
     <w:abstractNumId w:val="3"/>
   </w:num>
-  <w:num w:numId="4">
-    <w:abstractNumId w:val="7"/>
-  </w:num>
-  <w:num w:numId="5">
+  <w:num w:numId="8">
     <w:abstractNumId w:val="6"/>
   </w:num>
-  <w:num w:numId="6">
-    <w:abstractNumId w:val="4"/>
-  </w:num>
-  <w:num w:numId="7">
+  <w:num w:numId="9">
     <w:abstractNumId w:val="2"/>
   </w:num>
-  <w:num w:numId="8">
-    <w:abstractNumId w:val="5"/>
+  <w:num w:numId="10">
+    <w:abstractNumId w:val="1"/>
   </w:num>
-  <w:num w:numId="9">
-    <w:abstractNumId w:val="1"/>
+  <w:num w:numId="11">
+    <w:abstractNumId w:val="7"/>
   </w:num>
 </w:numbering>
 </file>

</xml_diff>

<commit_message>
Spring Autowire by XML and Annotation
Spring Autowire by XML and Annotation
</commit_message>
<xml_diff>
--- a/docs/Spring&SpringBoot.docx
+++ b/docs/Spring&SpringBoot.docx
@@ -17,6 +17,14 @@
           <w:bCs/>
           <w:u w:val="single"/>
         </w:rPr>
+        <w:t xml:space="preserve"> </w:t>
+      </w:r>
+      <w:r>
+        <w:rPr>
+          <w:b/>
+          <w:bCs/>
+          <w:u w:val="single"/>
+        </w:rPr>
         <w:t>Spring</w:t>
       </w:r>
       <w:r>
@@ -217,13 +225,8 @@
       <w:r>
         <w:t xml:space="preserve">Spring Cloud </w:t>
       </w:r>
-      <w:proofErr w:type="spellStart"/>
-      <w:r>
-        <w:t>etc</w:t>
-      </w:r>
-      <w:proofErr w:type="spellEnd"/>
-      <w:r>
-        <w:t>…</w:t>
+      <w:r>
+        <w:t>etc…</w:t>
       </w:r>
     </w:p>
     <w:p>
@@ -247,13 +250,8 @@
         </w:numPr>
       </w:pPr>
       <w:r>
-        <w:t xml:space="preserve">Add a jar </w:t>
-      </w:r>
-      <w:proofErr w:type="gramStart"/>
-      <w:r>
-        <w:t>files (Dependencies)</w:t>
-      </w:r>
-      <w:proofErr w:type="gramEnd"/>
+        <w:t>Add a jar files (Dependencies)</w:t>
+      </w:r>
     </w:p>
     <w:p>
       <w:pPr>
@@ -300,15 +298,7 @@
         </w:rPr>
       </w:pPr>
       <w:r>
-        <w:t xml:space="preserve">Spring </w:t>
-      </w:r>
-      <w:proofErr w:type="gramStart"/>
-      <w:r>
-        <w:t>Docs :</w:t>
-      </w:r>
-      <w:proofErr w:type="gramEnd"/>
-      <w:r>
-        <w:t xml:space="preserve"> </w:t>
+        <w:t xml:space="preserve">Spring Docs : </w:t>
       </w:r>
       <w:hyperlink r:id="rId5" w:history="1">
         <w:r>
@@ -357,7 +347,6 @@
         </w:rPr>
         <w:t xml:space="preserve">nverse </w:t>
       </w:r>
-      <w:proofErr w:type="gramStart"/>
       <w:r>
         <w:rPr>
           <w:b/>
@@ -371,15 +360,7 @@
           <w:b/>
           <w:bCs/>
         </w:rPr>
-        <w:t>f</w:t>
-      </w:r>
-      <w:proofErr w:type="gramEnd"/>
-      <w:r>
-        <w:rPr>
-          <w:b/>
-          <w:bCs/>
-        </w:rPr>
-        <w:t xml:space="preserve"> </w:t>
+        <w:t xml:space="preserve">f </w:t>
       </w:r>
       <w:r>
         <w:rPr>
@@ -430,15 +411,7 @@
         </w:numPr>
       </w:pPr>
       <w:r>
-        <w:t xml:space="preserve">It can be implemented for core java application, Web App, Restful API Application </w:t>
-      </w:r>
-      <w:proofErr w:type="spellStart"/>
-      <w:r>
-        <w:t>etc</w:t>
-      </w:r>
-      <w:proofErr w:type="spellEnd"/>
-      <w:r>
-        <w:t>…</w:t>
+        <w:t>It can be implemented for core java application, Web App, Restful API Application etc…</w:t>
       </w:r>
     </w:p>
     <w:p>
@@ -531,18 +504,10 @@
         <w:t>***</w:t>
       </w:r>
       <w:r>
-        <w:t xml:space="preserve">Spring </w:t>
-      </w:r>
-      <w:proofErr w:type="gramStart"/>
-      <w:r>
-        <w:t>CI</w:t>
-      </w:r>
-      <w:r>
-        <w:t>(</w:t>
-      </w:r>
-      <w:proofErr w:type="gramEnd"/>
-      <w:r>
-        <w:t>Constructor Injection)</w:t>
+        <w:t>Spring CI</w:t>
+      </w:r>
+      <w:r>
+        <w:t>(Constructor Injection)</w:t>
       </w:r>
       <w:r>
         <w:t>, SI</w:t>
@@ -566,13 +531,8 @@
         </w:numPr>
       </w:pPr>
       <w:r>
-        <w:t xml:space="preserve">***Spring </w:t>
-      </w:r>
-      <w:proofErr w:type="spellStart"/>
-      <w:r>
-        <w:t>Autowire</w:t>
-      </w:r>
-      <w:proofErr w:type="spellEnd"/>
+        <w:t>***Spring Autowire</w:t>
+      </w:r>
     </w:p>
     <w:p>
       <w:pPr>
@@ -770,15 +730,7 @@
         </w:numPr>
       </w:pPr>
       <w:r>
-        <w:t xml:space="preserve">Add following </w:t>
-      </w:r>
-      <w:proofErr w:type="spellStart"/>
-      <w:r>
-        <w:t>Xsd</w:t>
-      </w:r>
-      <w:proofErr w:type="spellEnd"/>
-      <w:r>
-        <w:t xml:space="preserve"> inside xml file</w:t>
+        <w:t>Add following Xsd inside xml file</w:t>
       </w:r>
     </w:p>
     <w:p>
@@ -822,7 +774,6 @@
         </w:rPr>
         <w:t xml:space="preserve"> </w:t>
       </w:r>
-      <w:proofErr w:type="spellStart"/>
       <w:r>
         <w:rPr>
           <w:rFonts w:ascii="Consolas" w:hAnsi="Consolas" w:cs="Consolas"/>
@@ -832,7 +783,6 @@
         </w:rPr>
         <w:t>xmlns</w:t>
       </w:r>
-      <w:proofErr w:type="spellEnd"/>
       <w:r>
         <w:rPr>
           <w:rFonts w:ascii="Consolas" w:hAnsi="Consolas" w:cs="Consolas"/>
@@ -899,8 +849,6 @@
         </w:rPr>
         <w:tab/>
       </w:r>
-      <w:proofErr w:type="spellStart"/>
-      <w:proofErr w:type="gramStart"/>
       <w:r>
         <w:rPr>
           <w:rFonts w:ascii="Consolas" w:hAnsi="Consolas" w:cs="Consolas"/>
@@ -910,8 +858,6 @@
         </w:rPr>
         <w:t>xmlns:xsi</w:t>
       </w:r>
-      <w:proofErr w:type="spellEnd"/>
-      <w:proofErr w:type="gramEnd"/>
       <w:r>
         <w:rPr>
           <w:rFonts w:ascii="Consolas" w:hAnsi="Consolas" w:cs="Consolas"/>
@@ -978,8 +924,6 @@
         </w:rPr>
         <w:tab/>
       </w:r>
-      <w:proofErr w:type="spellStart"/>
-      <w:proofErr w:type="gramStart"/>
       <w:r>
         <w:rPr>
           <w:rFonts w:ascii="Consolas" w:hAnsi="Consolas" w:cs="Consolas"/>
@@ -989,8 +933,6 @@
         </w:rPr>
         <w:t>xsi:schemaLocation</w:t>
       </w:r>
-      <w:proofErr w:type="spellEnd"/>
-      <w:proofErr w:type="gramEnd"/>
       <w:r>
         <w:rPr>
           <w:rFonts w:ascii="Consolas" w:hAnsi="Consolas" w:cs="Consolas"/>
@@ -1110,7 +1052,6 @@
         </w:rPr>
         <w:tab/>
       </w:r>
-      <w:proofErr w:type="gramStart"/>
       <w:r>
         <w:rPr>
           <w:rFonts w:ascii="Consolas" w:hAnsi="Consolas" w:cs="Consolas"/>
@@ -1118,17 +1059,7 @@
           <w:sz w:val="20"/>
           <w:szCs w:val="20"/>
         </w:rPr>
-        <w:t>&lt;!--</w:t>
-      </w:r>
-      <w:proofErr w:type="gramEnd"/>
-      <w:r>
-        <w:rPr>
-          <w:rFonts w:ascii="Consolas" w:hAnsi="Consolas" w:cs="Consolas"/>
-          <w:color w:val="3F5FBF"/>
-          <w:sz w:val="20"/>
-          <w:szCs w:val="20"/>
-        </w:rPr>
-        <w:t xml:space="preserve"> bean definitions here --&gt;</w:t>
+        <w:t>&lt;!-- bean definitions here --&gt;</w:t>
       </w:r>
     </w:p>
     <w:p>
@@ -1239,15 +1170,7 @@
         <w:t>@ComponentScan</w:t>
       </w:r>
       <w:r>
-        <w:t xml:space="preserve"> annotation to provide the location of </w:t>
-      </w:r>
-      <w:proofErr w:type="gramStart"/>
-      <w:r>
-        <w:t>you</w:t>
-      </w:r>
-      <w:proofErr w:type="gramEnd"/>
-      <w:r>
-        <w:t xml:space="preserve"> component classes, so that spring will search all the component</w:t>
+        <w:t xml:space="preserve"> annotation to provide the location of you component classes, so that spring will search all the component</w:t>
       </w:r>
       <w:r>
         <w:t>/bean</w:t>
@@ -1389,7 +1312,6 @@
         </w:rPr>
         <w:t>"</w:t>
       </w:r>
-      <w:proofErr w:type="spellStart"/>
       <w:r>
         <w:rPr>
           <w:rFonts w:ascii="Consolas" w:hAnsi="Consolas" w:cs="Consolas"/>
@@ -1401,7 +1323,6 @@
         </w:rPr>
         <w:t>ObjName</w:t>
       </w:r>
-      <w:proofErr w:type="spellEnd"/>
       <w:r>
         <w:rPr>
           <w:rFonts w:ascii="Consolas" w:hAnsi="Consolas" w:cs="Consolas"/>
@@ -1450,8 +1371,6 @@
         </w:rPr>
         <w:t>"</w:t>
       </w:r>
-      <w:proofErr w:type="spellStart"/>
-      <w:proofErr w:type="gramStart"/>
       <w:r>
         <w:rPr>
           <w:rFonts w:ascii="Consolas" w:hAnsi="Consolas" w:cs="Consolas"/>
@@ -1485,8 +1404,6 @@
         </w:rPr>
         <w:t>ClassName</w:t>
       </w:r>
-      <w:proofErr w:type="spellEnd"/>
-      <w:proofErr w:type="gramEnd"/>
       <w:r>
         <w:rPr>
           <w:rFonts w:ascii="Consolas" w:hAnsi="Consolas" w:cs="Consolas"/>
@@ -1620,11 +1537,9 @@
           <w:numId w:val="6"/>
         </w:numPr>
       </w:pPr>
-      <w:proofErr w:type="spellStart"/>
       <w:r>
         <w:t>ApplicationContext</w:t>
       </w:r>
-      <w:proofErr w:type="spellEnd"/>
     </w:p>
     <w:p>
       <w:pPr>
@@ -1635,15 +1550,7 @@
         </w:numPr>
       </w:pPr>
       <w:r>
-        <w:t xml:space="preserve">Application context container is the advance container and support more functionalities than </w:t>
-      </w:r>
-      <w:proofErr w:type="spellStart"/>
-      <w:r>
-        <w:t>BeanFactory</w:t>
-      </w:r>
-      <w:proofErr w:type="spellEnd"/>
-      <w:r>
-        <w:t>.</w:t>
+        <w:t>Application context container is the advance container and support more functionalities than BeanFactory.</w:t>
       </w:r>
     </w:p>
     <w:p>
@@ -1687,7 +1594,6 @@
       <w:r>
         <w:t xml:space="preserve">Using </w:t>
       </w:r>
-      <w:proofErr w:type="spellStart"/>
       <w:r>
         <w:rPr>
           <w:rFonts w:ascii="Consolas" w:hAnsi="Consolas" w:cs="Consolas"/>
@@ -1700,7 +1606,6 @@
         </w:rPr>
         <w:t>ClassPathXmlApplicationContext</w:t>
       </w:r>
-      <w:proofErr w:type="spellEnd"/>
       <w:r>
         <w:t xml:space="preserve"> when configuration is using XML file</w:t>
       </w:r>
@@ -1719,7 +1624,6 @@
       <w:r>
         <w:t xml:space="preserve">Using </w:t>
       </w:r>
-      <w:proofErr w:type="spellStart"/>
       <w:r>
         <w:rPr>
           <w:rFonts w:ascii="Consolas" w:hAnsi="Consolas" w:cs="Consolas"/>
@@ -1732,7 +1636,6 @@
         </w:rPr>
         <w:t>AnnotationConfigApplicationContext</w:t>
       </w:r>
-      <w:proofErr w:type="spellEnd"/>
       <w:r>
         <w:t xml:space="preserve"> when configuration is using Annotation.</w:t>
       </w:r>
@@ -1745,11 +1648,9 @@
           <w:numId w:val="6"/>
         </w:numPr>
       </w:pPr>
-      <w:proofErr w:type="spellStart"/>
       <w:r>
         <w:t>BeanFactory</w:t>
       </w:r>
-      <w:proofErr w:type="spellEnd"/>
     </w:p>
     <w:p>
       <w:pPr>
@@ -1760,15 +1661,7 @@
         </w:numPr>
       </w:pPr>
       <w:r>
-        <w:t xml:space="preserve">This container </w:t>
-      </w:r>
-      <w:proofErr w:type="gramStart"/>
-      <w:r>
-        <w:t>support</w:t>
-      </w:r>
-      <w:proofErr w:type="gramEnd"/>
-      <w:r>
-        <w:t xml:space="preserve"> less functionalities than the Application Context.</w:t>
+        <w:t>This container support less functionalities than the Application Context.</w:t>
       </w:r>
     </w:p>
     <w:p>
@@ -1800,8 +1693,6 @@
         <w:pStyle w:val="NoSpacing"/>
         <w:ind w:left="720"/>
       </w:pPr>
-      <w:proofErr w:type="spellStart"/>
-      <w:proofErr w:type="gramStart"/>
       <w:r>
         <w:rPr>
           <w:rFonts w:ascii="Consolas" w:hAnsi="Consolas" w:cs="Consolas"/>
@@ -1835,8 +1726,6 @@
         </w:rPr>
         <w:t>getBean</w:t>
       </w:r>
-      <w:proofErr w:type="spellEnd"/>
-      <w:proofErr w:type="gramEnd"/>
       <w:r>
         <w:rPr>
           <w:rFonts w:ascii="Consolas" w:hAnsi="Consolas" w:cs="Consolas"/>
@@ -1868,34 +1757,21 @@
           <w:u w:val="single"/>
           <w:shd w:val="clear" w:color="auto" w:fill="E8F2FE"/>
         </w:rPr>
-        <w:t xml:space="preserve">, </w:t>
-      </w:r>
-      <w:proofErr w:type="spellStart"/>
-      <w:r>
-        <w:rPr>
-          <w:rFonts w:ascii="Consolas" w:hAnsi="Consolas" w:cs="Consolas"/>
-          <w:color w:val="000000"/>
+        <w:t>, ClassName.</w:t>
+      </w:r>
+      <w:r>
+        <w:rPr>
+          <w:rFonts w:ascii="Consolas" w:hAnsi="Consolas" w:cs="Consolas"/>
+          <w:b/>
+          <w:bCs/>
+          <w:color w:val="7F0055"/>
           <w:sz w:val="20"/>
           <w:szCs w:val="20"/>
           <w:u w:val="single"/>
           <w:shd w:val="clear" w:color="auto" w:fill="E8F2FE"/>
         </w:rPr>
-        <w:t>ClassName.</w:t>
-      </w:r>
-      <w:r>
-        <w:rPr>
-          <w:rFonts w:ascii="Consolas" w:hAnsi="Consolas" w:cs="Consolas"/>
-          <w:b/>
-          <w:bCs/>
-          <w:color w:val="7F0055"/>
-          <w:sz w:val="20"/>
-          <w:szCs w:val="20"/>
-          <w:u w:val="single"/>
-          <w:shd w:val="clear" w:color="auto" w:fill="E8F2FE"/>
-        </w:rPr>
         <w:t>class</w:t>
       </w:r>
-      <w:proofErr w:type="spellEnd"/>
       <w:r>
         <w:rPr>
           <w:rFonts w:ascii="Consolas" w:hAnsi="Consolas" w:cs="Consolas"/>
@@ -1954,15 +1830,7 @@
         </w:numPr>
       </w:pPr>
       <w:r>
-        <w:t xml:space="preserve">There </w:t>
-      </w:r>
-      <w:proofErr w:type="gramStart"/>
-      <w:r>
-        <w:t>are</w:t>
-      </w:r>
-      <w:proofErr w:type="gramEnd"/>
-      <w:r>
-        <w:t xml:space="preserve"> total 5 spring bean scopes</w:t>
+        <w:t>There are total 5 spring bean scopes</w:t>
       </w:r>
     </w:p>
     <w:p>
@@ -2050,15 +1918,7 @@
         <w:t>Session</w:t>
       </w:r>
       <w:r>
-        <w:t xml:space="preserve">: This scope is applicable for web application, </w:t>
-      </w:r>
-      <w:proofErr w:type="gramStart"/>
-      <w:r>
-        <w:t>In</w:t>
-      </w:r>
-      <w:proofErr w:type="gramEnd"/>
-      <w:r>
-        <w:t xml:space="preserve"> this scope only one object gets created for a session.</w:t>
+        <w:t>: This scope is applicable for web application, In this scope only one object gets created for a session.</w:t>
       </w:r>
     </w:p>
     <w:p>
@@ -2069,7 +1929,6 @@
           <w:numId w:val="7"/>
         </w:numPr>
       </w:pPr>
-      <w:proofErr w:type="spellStart"/>
       <w:r>
         <w:rPr>
           <w:b/>
@@ -2077,17 +1936,8 @@
         </w:rPr>
         <w:t>GlobleSession</w:t>
       </w:r>
-      <w:proofErr w:type="spellEnd"/>
-      <w:r>
-        <w:t xml:space="preserve">: This scope is applicable for web application, in this scope only one object </w:t>
-      </w:r>
-      <w:proofErr w:type="gramStart"/>
-      <w:r>
-        <w:t>present</w:t>
-      </w:r>
-      <w:proofErr w:type="gramEnd"/>
-      <w:r>
-        <w:t xml:space="preserve"> in a application which is share by all users.</w:t>
+      <w:r>
+        <w:t>: This scope is applicable for web application, in this scope only one object present in a application which is share by all users.</w:t>
       </w:r>
     </w:p>
     <w:p>
@@ -2217,9 +2067,37 @@
           <w:szCs w:val="20"/>
           <w:shd w:val="clear" w:color="auto" w:fill="E8F2FE"/>
         </w:rPr>
-        <w:t>"</w:t>
-      </w:r>
-      <w:proofErr w:type="spellStart"/>
+        <w:t>"variableName"</w:t>
+      </w:r>
+      <w:r>
+        <w:rPr>
+          <w:rFonts w:ascii="Consolas" w:hAnsi="Consolas" w:cs="Consolas"/>
+          <w:sz w:val="20"/>
+          <w:szCs w:val="20"/>
+          <w:shd w:val="clear" w:color="auto" w:fill="E8F2FE"/>
+        </w:rPr>
+        <w:t xml:space="preserve"> </w:t>
+      </w:r>
+      <w:r>
+        <w:rPr>
+          <w:rFonts w:ascii="Consolas" w:hAnsi="Consolas" w:cs="Consolas"/>
+          <w:color w:val="7F007F"/>
+          <w:sz w:val="20"/>
+          <w:szCs w:val="20"/>
+          <w:shd w:val="clear" w:color="auto" w:fill="E8F2FE"/>
+        </w:rPr>
+        <w:t>value</w:t>
+      </w:r>
+      <w:r>
+        <w:rPr>
+          <w:rFonts w:ascii="Consolas" w:hAnsi="Consolas" w:cs="Consolas"/>
+          <w:color w:val="000000"/>
+          <w:sz w:val="20"/>
+          <w:szCs w:val="20"/>
+          <w:shd w:val="clear" w:color="auto" w:fill="E8F2FE"/>
+        </w:rPr>
+        <w:t>=</w:t>
+      </w:r>
       <w:r>
         <w:rPr>
           <w:rFonts w:ascii="Consolas" w:hAnsi="Consolas" w:cs="Consolas"/>
@@ -2230,9 +2108,193 @@
           <w:szCs w:val="20"/>
           <w:shd w:val="clear" w:color="auto" w:fill="E8F2FE"/>
         </w:rPr>
-        <w:t>variableName</w:t>
-      </w:r>
-      <w:proofErr w:type="spellEnd"/>
+        <w:t>"value"</w:t>
+      </w:r>
+      <w:r>
+        <w:rPr>
+          <w:rFonts w:ascii="Consolas" w:hAnsi="Consolas" w:cs="Consolas"/>
+          <w:color w:val="008080"/>
+          <w:sz w:val="20"/>
+          <w:szCs w:val="20"/>
+          <w:shd w:val="clear" w:color="auto" w:fill="E8F2FE"/>
+        </w:rPr>
+        <w:t>&gt;&lt;/</w:t>
+      </w:r>
+      <w:r>
+        <w:rPr>
+          <w:rFonts w:ascii="Consolas" w:hAnsi="Consolas" w:cs="Consolas"/>
+          <w:color w:val="3F7F7F"/>
+          <w:sz w:val="20"/>
+          <w:szCs w:val="20"/>
+          <w:shd w:val="clear" w:color="auto" w:fill="D4D4D4"/>
+        </w:rPr>
+        <w:t>property</w:t>
+      </w:r>
+      <w:r>
+        <w:rPr>
+          <w:rFonts w:ascii="Consolas" w:hAnsi="Consolas" w:cs="Consolas"/>
+          <w:color w:val="008080"/>
+          <w:sz w:val="20"/>
+          <w:szCs w:val="20"/>
+          <w:shd w:val="clear" w:color="auto" w:fill="E8F2FE"/>
+        </w:rPr>
+        <w:t>&gt;</w:t>
+      </w:r>
+    </w:p>
+    <w:p>
+      <w:pPr>
+        <w:pStyle w:val="NoSpacing"/>
+        <w:rPr>
+          <w:rFonts w:ascii="Consolas" w:hAnsi="Consolas" w:cs="Consolas"/>
+          <w:color w:val="008080"/>
+          <w:sz w:val="20"/>
+          <w:szCs w:val="20"/>
+          <w:shd w:val="clear" w:color="auto" w:fill="E8F2FE"/>
+        </w:rPr>
+      </w:pPr>
+    </w:p>
+    <w:p>
+      <w:pPr>
+        <w:pStyle w:val="NoSpacing"/>
+        <w:rPr>
+          <w:rFonts w:ascii="Consolas" w:hAnsi="Consolas" w:cs="Consolas"/>
+          <w:color w:val="008080"/>
+          <w:sz w:val="20"/>
+          <w:szCs w:val="20"/>
+          <w:shd w:val="clear" w:color="auto" w:fill="E8F2FE"/>
+        </w:rPr>
+      </w:pPr>
+    </w:p>
+    <w:p>
+      <w:pPr>
+        <w:pStyle w:val="NoSpacing"/>
+        <w:rPr>
+          <w:b/>
+          <w:bCs/>
+          <w:u w:val="single"/>
+        </w:rPr>
+      </w:pPr>
+      <w:r>
+        <w:rPr>
+          <w:b/>
+          <w:bCs/>
+          <w:u w:val="single"/>
+        </w:rPr>
+        <w:t>Constructor</w:t>
+      </w:r>
+      <w:r>
+        <w:rPr>
+          <w:b/>
+          <w:bCs/>
+          <w:u w:val="single"/>
+        </w:rPr>
+        <w:t xml:space="preserve"> Injection (</w:t>
+      </w:r>
+      <w:r>
+        <w:rPr>
+          <w:b/>
+          <w:bCs/>
+          <w:u w:val="single"/>
+        </w:rPr>
+        <w:t>C</w:t>
+      </w:r>
+      <w:r>
+        <w:rPr>
+          <w:b/>
+          <w:bCs/>
+          <w:u w:val="single"/>
+        </w:rPr>
+        <w:t>I)</w:t>
+      </w:r>
+    </w:p>
+    <w:p>
+      <w:pPr>
+        <w:pStyle w:val="NoSpacing"/>
+        <w:numPr>
+          <w:ilvl w:val="0"/>
+          <w:numId w:val="9"/>
+        </w:numPr>
+      </w:pPr>
+      <w:r>
+        <w:t>This is the process where you can pass the values for the variables using a constructor.</w:t>
+      </w:r>
+    </w:p>
+    <w:p>
+      <w:pPr>
+        <w:pStyle w:val="NoSpacing"/>
+        <w:numPr>
+          <w:ilvl w:val="0"/>
+          <w:numId w:val="9"/>
+        </w:numPr>
+      </w:pPr>
+      <w:r>
+        <w:t>This can be achieved by using following tag in the XML file</w:t>
+      </w:r>
+    </w:p>
+    <w:p>
+      <w:pPr>
+        <w:pStyle w:val="NoSpacing"/>
+        <w:ind w:left="720"/>
+        <w:rPr>
+          <w:rFonts w:ascii="Consolas" w:hAnsi="Consolas" w:cs="Consolas"/>
+          <w:color w:val="008080"/>
+          <w:sz w:val="20"/>
+          <w:szCs w:val="20"/>
+          <w:shd w:val="clear" w:color="auto" w:fill="E8F2FE"/>
+        </w:rPr>
+      </w:pPr>
+      <w:r>
+        <w:t xml:space="preserve"> </w:t>
+      </w:r>
+      <w:r>
+        <w:rPr>
+          <w:rFonts w:ascii="Consolas" w:hAnsi="Consolas" w:cs="Consolas"/>
+          <w:color w:val="008080"/>
+          <w:sz w:val="20"/>
+          <w:szCs w:val="20"/>
+          <w:shd w:val="clear" w:color="auto" w:fill="E8F2FE"/>
+        </w:rPr>
+        <w:t>&lt;</w:t>
+      </w:r>
+      <w:r>
+        <w:rPr>
+          <w:rFonts w:ascii="Consolas" w:hAnsi="Consolas" w:cs="Consolas"/>
+          <w:color w:val="3F7F7F"/>
+          <w:sz w:val="20"/>
+          <w:szCs w:val="20"/>
+          <w:shd w:val="clear" w:color="auto" w:fill="D4D4D4"/>
+        </w:rPr>
+        <w:t>constructor-arg</w:t>
+      </w:r>
+      <w:r>
+        <w:rPr>
+          <w:rFonts w:ascii="Consolas" w:hAnsi="Consolas" w:cs="Consolas"/>
+          <w:sz w:val="20"/>
+          <w:szCs w:val="20"/>
+          <w:shd w:val="clear" w:color="auto" w:fill="E8F2FE"/>
+        </w:rPr>
+        <w:t xml:space="preserve"> </w:t>
+      </w:r>
+      <w:r>
+        <w:rPr>
+          <w:rFonts w:ascii="Consolas" w:hAnsi="Consolas" w:cs="Consolas"/>
+          <w:color w:val="7F007F"/>
+          <w:sz w:val="20"/>
+          <w:szCs w:val="20"/>
+          <w:shd w:val="clear" w:color="auto" w:fill="E8F2FE"/>
+        </w:rPr>
+        <w:t>value</w:t>
+      </w:r>
+      <w:r>
+        <w:rPr>
+          <w:rFonts w:ascii="Consolas" w:hAnsi="Consolas" w:cs="Consolas"/>
+          <w:color w:val="000000"/>
+          <w:sz w:val="20"/>
+          <w:szCs w:val="20"/>
+          <w:shd w:val="clear" w:color="auto" w:fill="E8F2FE"/>
+        </w:rPr>
+        <w:t>=</w:t>
+      </w:r>
       <w:r>
         <w:rPr>
           <w:rFonts w:ascii="Consolas" w:hAnsi="Consolas" w:cs="Consolas"/>
@@ -2243,7 +2305,148 @@
           <w:szCs w:val="20"/>
           <w:shd w:val="clear" w:color="auto" w:fill="E8F2FE"/>
         </w:rPr>
-        <w:t>"</w:t>
+        <w:t>"value"</w:t>
+      </w:r>
+      <w:r>
+        <w:rPr>
+          <w:rFonts w:ascii="Consolas" w:hAnsi="Consolas" w:cs="Consolas"/>
+          <w:color w:val="008080"/>
+          <w:sz w:val="20"/>
+          <w:szCs w:val="20"/>
+          <w:shd w:val="clear" w:color="auto" w:fill="E8F2FE"/>
+        </w:rPr>
+        <w:t>&gt;&lt;/</w:t>
+      </w:r>
+      <w:r>
+        <w:rPr>
+          <w:rFonts w:ascii="Consolas" w:hAnsi="Consolas" w:cs="Consolas"/>
+          <w:color w:val="3F7F7F"/>
+          <w:sz w:val="20"/>
+          <w:szCs w:val="20"/>
+          <w:shd w:val="clear" w:color="auto" w:fill="D4D4D4"/>
+        </w:rPr>
+        <w:t>constructor-arg</w:t>
+      </w:r>
+      <w:r>
+        <w:rPr>
+          <w:rFonts w:ascii="Consolas" w:hAnsi="Consolas" w:cs="Consolas"/>
+          <w:color w:val="008080"/>
+          <w:sz w:val="20"/>
+          <w:szCs w:val="20"/>
+          <w:shd w:val="clear" w:color="auto" w:fill="E8F2FE"/>
+        </w:rPr>
+        <w:t>&gt;</w:t>
+      </w:r>
+    </w:p>
+    <w:p>
+      <w:pPr>
+        <w:pStyle w:val="NoSpacing"/>
+        <w:rPr>
+          <w:rFonts w:ascii="Consolas" w:hAnsi="Consolas" w:cs="Consolas"/>
+          <w:color w:val="008080"/>
+          <w:sz w:val="20"/>
+          <w:szCs w:val="20"/>
+          <w:shd w:val="clear" w:color="auto" w:fill="E8F2FE"/>
+        </w:rPr>
+      </w:pPr>
+    </w:p>
+    <w:p>
+      <w:pPr>
+        <w:pStyle w:val="NoSpacing"/>
+        <w:rPr>
+          <w:rFonts w:ascii="Consolas" w:hAnsi="Consolas" w:cs="Consolas"/>
+          <w:color w:val="008080"/>
+          <w:sz w:val="20"/>
+          <w:szCs w:val="20"/>
+          <w:shd w:val="clear" w:color="auto" w:fill="E8F2FE"/>
+        </w:rPr>
+      </w:pPr>
+    </w:p>
+    <w:p>
+      <w:pPr>
+        <w:pStyle w:val="NoSpacing"/>
+        <w:rPr>
+          <w:b/>
+          <w:bCs/>
+          <w:u w:val="single"/>
+        </w:rPr>
+      </w:pPr>
+      <w:r>
+        <w:rPr>
+          <w:b/>
+          <w:bCs/>
+          <w:u w:val="single"/>
+        </w:rPr>
+        <w:t>Dependency Injection (DI)</w:t>
+      </w:r>
+    </w:p>
+    <w:p>
+      <w:pPr>
+        <w:pStyle w:val="NoSpacing"/>
+        <w:numPr>
+          <w:ilvl w:val="0"/>
+          <w:numId w:val="10"/>
+        </w:numPr>
+      </w:pPr>
+      <w:r>
+        <w:t>This is a process where object of one class injected inside a Object of another class (HAS-A relation in core java).</w:t>
+      </w:r>
+    </w:p>
+    <w:p>
+      <w:pPr>
+        <w:pStyle w:val="NoSpacing"/>
+        <w:numPr>
+          <w:ilvl w:val="0"/>
+          <w:numId w:val="10"/>
+        </w:numPr>
+      </w:pPr>
+      <w:r>
+        <w:t>DI can be achieved using SI or CI.</w:t>
+      </w:r>
+    </w:p>
+    <w:p>
+      <w:pPr>
+        <w:pStyle w:val="NoSpacing"/>
+        <w:numPr>
+          <w:ilvl w:val="0"/>
+          <w:numId w:val="10"/>
+        </w:numPr>
+      </w:pPr>
+      <w:r>
+        <w:t>DI using SI</w:t>
+      </w:r>
+    </w:p>
+    <w:p>
+      <w:pPr>
+        <w:pStyle w:val="NoSpacing"/>
+        <w:ind w:left="720"/>
+        <w:rPr>
+          <w:rFonts w:ascii="Consolas" w:hAnsi="Consolas" w:cs="Consolas"/>
+          <w:color w:val="3F5FBF"/>
+          <w:sz w:val="20"/>
+          <w:szCs w:val="20"/>
+          <w:shd w:val="clear" w:color="auto" w:fill="E8F2FE"/>
+        </w:rPr>
+      </w:pPr>
+      <w:r>
+        <w:rPr>
+          <w:rFonts w:ascii="Consolas" w:hAnsi="Consolas" w:cs="Consolas"/>
+          <w:color w:val="008080"/>
+          <w:sz w:val="20"/>
+          <w:szCs w:val="20"/>
+          <w:shd w:val="clear" w:color="auto" w:fill="E8F2FE"/>
+        </w:rPr>
+        <w:t>&lt;</w:t>
+      </w:r>
+      <w:r>
+        <w:rPr>
+          <w:rFonts w:ascii="Consolas" w:hAnsi="Consolas" w:cs="Consolas"/>
+          <w:color w:val="3F7F7F"/>
+          <w:sz w:val="20"/>
+          <w:szCs w:val="20"/>
+          <w:shd w:val="clear" w:color="auto" w:fill="D4D4D4"/>
+        </w:rPr>
+        <w:t>property</w:t>
       </w:r>
       <w:r>
         <w:rPr>
@@ -2262,7 +2465,7 @@
           <w:szCs w:val="20"/>
           <w:shd w:val="clear" w:color="auto" w:fill="E8F2FE"/>
         </w:rPr>
-        <w:t>value</w:t>
+        <w:t>name</w:t>
       </w:r>
       <w:r>
         <w:rPr>
@@ -2284,201 +2487,39 @@
           <w:szCs w:val="20"/>
           <w:shd w:val="clear" w:color="auto" w:fill="E8F2FE"/>
         </w:rPr>
-        <w:t>"value"</w:t>
-      </w:r>
-      <w:r>
-        <w:rPr>
-          <w:rFonts w:ascii="Consolas" w:hAnsi="Consolas" w:cs="Consolas"/>
-          <w:color w:val="008080"/>
-          <w:sz w:val="20"/>
-          <w:szCs w:val="20"/>
-          <w:shd w:val="clear" w:color="auto" w:fill="E8F2FE"/>
-        </w:rPr>
-        <w:t>&gt;&lt;/</w:t>
-      </w:r>
-      <w:r>
-        <w:rPr>
-          <w:rFonts w:ascii="Consolas" w:hAnsi="Consolas" w:cs="Consolas"/>
-          <w:color w:val="3F7F7F"/>
-          <w:sz w:val="20"/>
-          <w:szCs w:val="20"/>
-          <w:shd w:val="clear" w:color="auto" w:fill="D4D4D4"/>
-        </w:rPr>
-        <w:t>property</w:t>
-      </w:r>
-      <w:r>
-        <w:rPr>
-          <w:rFonts w:ascii="Consolas" w:hAnsi="Consolas" w:cs="Consolas"/>
-          <w:color w:val="008080"/>
-          <w:sz w:val="20"/>
-          <w:szCs w:val="20"/>
-          <w:shd w:val="clear" w:color="auto" w:fill="E8F2FE"/>
-        </w:rPr>
-        <w:t>&gt;</w:t>
-      </w:r>
-    </w:p>
-    <w:p>
-      <w:pPr>
-        <w:pStyle w:val="NoSpacing"/>
-        <w:rPr>
-          <w:rFonts w:ascii="Consolas" w:hAnsi="Consolas" w:cs="Consolas"/>
-          <w:color w:val="008080"/>
-          <w:sz w:val="20"/>
-          <w:szCs w:val="20"/>
-          <w:shd w:val="clear" w:color="auto" w:fill="E8F2FE"/>
-        </w:rPr>
-      </w:pPr>
-    </w:p>
-    <w:p>
-      <w:pPr>
-        <w:pStyle w:val="NoSpacing"/>
-        <w:rPr>
-          <w:rFonts w:ascii="Consolas" w:hAnsi="Consolas" w:cs="Consolas"/>
-          <w:color w:val="008080"/>
-          <w:sz w:val="20"/>
-          <w:szCs w:val="20"/>
-          <w:shd w:val="clear" w:color="auto" w:fill="E8F2FE"/>
-        </w:rPr>
-      </w:pPr>
-    </w:p>
-    <w:p>
-      <w:pPr>
-        <w:pStyle w:val="NoSpacing"/>
-        <w:rPr>
-          <w:b/>
-          <w:bCs/>
-          <w:u w:val="single"/>
-        </w:rPr>
-      </w:pPr>
-      <w:r>
-        <w:rPr>
-          <w:b/>
-          <w:bCs/>
-          <w:u w:val="single"/>
-        </w:rPr>
-        <w:t>Constructor</w:t>
-      </w:r>
-      <w:r>
-        <w:rPr>
-          <w:b/>
-          <w:bCs/>
-          <w:u w:val="single"/>
-        </w:rPr>
-        <w:t xml:space="preserve"> Injection (</w:t>
-      </w:r>
-      <w:r>
-        <w:rPr>
-          <w:b/>
-          <w:bCs/>
-          <w:u w:val="single"/>
-        </w:rPr>
-        <w:t>C</w:t>
-      </w:r>
-      <w:r>
-        <w:rPr>
-          <w:b/>
-          <w:bCs/>
-          <w:u w:val="single"/>
-        </w:rPr>
-        <w:t>I)</w:t>
-      </w:r>
-    </w:p>
-    <w:p>
-      <w:pPr>
-        <w:pStyle w:val="NoSpacing"/>
-        <w:numPr>
-          <w:ilvl w:val="0"/>
-          <w:numId w:val="9"/>
-        </w:numPr>
-      </w:pPr>
-      <w:r>
-        <w:t>This is the process where you can pass the values for the variables using a constructor.</w:t>
-      </w:r>
-    </w:p>
-    <w:p>
-      <w:pPr>
-        <w:pStyle w:val="NoSpacing"/>
-        <w:numPr>
-          <w:ilvl w:val="0"/>
-          <w:numId w:val="9"/>
-        </w:numPr>
-      </w:pPr>
-      <w:r>
-        <w:t>This can be achieved by using following tag in the XML file</w:t>
-      </w:r>
-    </w:p>
-    <w:p>
-      <w:pPr>
-        <w:pStyle w:val="NoSpacing"/>
-        <w:ind w:left="720"/>
-        <w:rPr>
-          <w:rFonts w:ascii="Consolas" w:hAnsi="Consolas" w:cs="Consolas"/>
-          <w:color w:val="008080"/>
-          <w:sz w:val="20"/>
-          <w:szCs w:val="20"/>
-          <w:shd w:val="clear" w:color="auto" w:fill="E8F2FE"/>
-        </w:rPr>
-      </w:pPr>
-      <w:r>
+        <w:t>"addr"</w:t>
+      </w:r>
+      <w:r>
+        <w:rPr>
+          <w:rFonts w:ascii="Consolas" w:hAnsi="Consolas" w:cs="Consolas"/>
+          <w:sz w:val="20"/>
+          <w:szCs w:val="20"/>
+          <w:shd w:val="clear" w:color="auto" w:fill="E8F2FE"/>
+        </w:rPr>
         <w:t xml:space="preserve"> </w:t>
       </w:r>
       <w:r>
         <w:rPr>
           <w:rFonts w:ascii="Consolas" w:hAnsi="Consolas" w:cs="Consolas"/>
-          <w:color w:val="008080"/>
-          <w:sz w:val="20"/>
-          <w:szCs w:val="20"/>
-          <w:shd w:val="clear" w:color="auto" w:fill="E8F2FE"/>
-        </w:rPr>
-        <w:t>&lt;</w:t>
-      </w:r>
-      <w:r>
-        <w:rPr>
-          <w:rFonts w:ascii="Consolas" w:hAnsi="Consolas" w:cs="Consolas"/>
-          <w:color w:val="3F7F7F"/>
-          <w:sz w:val="20"/>
-          <w:szCs w:val="20"/>
-          <w:shd w:val="clear" w:color="auto" w:fill="D4D4D4"/>
-        </w:rPr>
-        <w:t>constructor-</w:t>
-      </w:r>
-      <w:proofErr w:type="spellStart"/>
-      <w:r>
-        <w:rPr>
-          <w:rFonts w:ascii="Consolas" w:hAnsi="Consolas" w:cs="Consolas"/>
-          <w:color w:val="3F7F7F"/>
-          <w:sz w:val="20"/>
-          <w:szCs w:val="20"/>
-          <w:shd w:val="clear" w:color="auto" w:fill="D4D4D4"/>
-        </w:rPr>
-        <w:t>arg</w:t>
-      </w:r>
-      <w:proofErr w:type="spellEnd"/>
-      <w:r>
-        <w:rPr>
-          <w:rFonts w:ascii="Consolas" w:hAnsi="Consolas" w:cs="Consolas"/>
-          <w:sz w:val="20"/>
-          <w:szCs w:val="20"/>
-          <w:shd w:val="clear" w:color="auto" w:fill="E8F2FE"/>
-        </w:rPr>
-        <w:t xml:space="preserve"> </w:t>
-      </w:r>
-      <w:r>
-        <w:rPr>
-          <w:rFonts w:ascii="Consolas" w:hAnsi="Consolas" w:cs="Consolas"/>
+          <w:b/>
+          <w:bCs/>
           <w:color w:val="7F007F"/>
           <w:sz w:val="20"/>
           <w:szCs w:val="20"/>
-          <w:shd w:val="clear" w:color="auto" w:fill="E8F2FE"/>
-        </w:rPr>
-        <w:t>value</w:t>
-      </w:r>
-      <w:r>
-        <w:rPr>
-          <w:rFonts w:ascii="Consolas" w:hAnsi="Consolas" w:cs="Consolas"/>
+          <w:highlight w:val="yellow"/>
+          <w:shd w:val="clear" w:color="auto" w:fill="E8F2FE"/>
+        </w:rPr>
+        <w:t>ref</w:t>
+      </w:r>
+      <w:r>
+        <w:rPr>
+          <w:rFonts w:ascii="Consolas" w:hAnsi="Consolas" w:cs="Consolas"/>
+          <w:b/>
+          <w:bCs/>
           <w:color w:val="000000"/>
           <w:sz w:val="20"/>
           <w:szCs w:val="20"/>
+          <w:highlight w:val="yellow"/>
           <w:shd w:val="clear" w:color="auto" w:fill="E8F2FE"/>
         </w:rPr>
         <w:t>=</w:t>
@@ -2486,14 +2527,17 @@
       <w:r>
         <w:rPr>
           <w:rFonts w:ascii="Consolas" w:hAnsi="Consolas" w:cs="Consolas"/>
+          <w:b/>
+          <w:bCs/>
           <w:i/>
           <w:iCs/>
           <w:color w:val="2A00FF"/>
           <w:sz w:val="20"/>
           <w:szCs w:val="20"/>
-          <w:shd w:val="clear" w:color="auto" w:fill="E8F2FE"/>
-        </w:rPr>
-        <w:t>"value"</w:t>
+          <w:highlight w:val="yellow"/>
+          <w:shd w:val="clear" w:color="auto" w:fill="E8F2FE"/>
+        </w:rPr>
+        <w:t>"ad"</w:t>
       </w:r>
       <w:r>
         <w:rPr>
@@ -2513,20 +2557,8 @@
           <w:szCs w:val="20"/>
           <w:shd w:val="clear" w:color="auto" w:fill="D4D4D4"/>
         </w:rPr>
-        <w:t>constructor-</w:t>
-      </w:r>
-      <w:proofErr w:type="spellStart"/>
-      <w:r>
-        <w:rPr>
-          <w:rFonts w:ascii="Consolas" w:hAnsi="Consolas" w:cs="Consolas"/>
-          <w:color w:val="3F7F7F"/>
-          <w:sz w:val="20"/>
-          <w:szCs w:val="20"/>
-          <w:shd w:val="clear" w:color="auto" w:fill="D4D4D4"/>
-        </w:rPr>
-        <w:t>arg</w:t>
-      </w:r>
-      <w:proofErr w:type="spellEnd"/>
+        <w:t>property</w:t>
+      </w:r>
       <w:r>
         <w:rPr>
           <w:rFonts w:ascii="Consolas" w:hAnsi="Consolas" w:cs="Consolas"/>
@@ -2537,47 +2569,25 @@
         </w:rPr>
         <w:t>&gt;</w:t>
       </w:r>
-    </w:p>
-    <w:p>
-      <w:pPr>
-        <w:pStyle w:val="NoSpacing"/>
-        <w:rPr>
-          <w:rFonts w:ascii="Consolas" w:hAnsi="Consolas" w:cs="Consolas"/>
-          <w:color w:val="008080"/>
-          <w:sz w:val="20"/>
-          <w:szCs w:val="20"/>
-          <w:shd w:val="clear" w:color="auto" w:fill="E8F2FE"/>
-        </w:rPr>
-      </w:pPr>
-    </w:p>
-    <w:p>
-      <w:pPr>
-        <w:pStyle w:val="NoSpacing"/>
-        <w:rPr>
-          <w:rFonts w:ascii="Consolas" w:hAnsi="Consolas" w:cs="Consolas"/>
-          <w:color w:val="008080"/>
-          <w:sz w:val="20"/>
-          <w:szCs w:val="20"/>
-          <w:shd w:val="clear" w:color="auto" w:fill="E8F2FE"/>
-        </w:rPr>
-      </w:pPr>
-    </w:p>
-    <w:p>
-      <w:pPr>
-        <w:pStyle w:val="NoSpacing"/>
-        <w:rPr>
-          <w:b/>
-          <w:bCs/>
-          <w:u w:val="single"/>
-        </w:rPr>
-      </w:pPr>
-      <w:r>
-        <w:rPr>
-          <w:b/>
-          <w:bCs/>
-          <w:u w:val="single"/>
-        </w:rPr>
-        <w:t>Dependency Injection (DI)</w:t>
+      <w:r>
+        <w:rPr>
+          <w:rFonts w:ascii="Consolas" w:hAnsi="Consolas" w:cs="Consolas"/>
+          <w:color w:val="000000"/>
+          <w:sz w:val="20"/>
+          <w:szCs w:val="20"/>
+          <w:shd w:val="clear" w:color="auto" w:fill="E8F2FE"/>
+        </w:rPr>
+        <w:t xml:space="preserve"> </w:t>
+      </w:r>
+      <w:r>
+        <w:rPr>
+          <w:rFonts w:ascii="Consolas" w:hAnsi="Consolas" w:cs="Consolas"/>
+          <w:color w:val="3F5FBF"/>
+          <w:sz w:val="20"/>
+          <w:szCs w:val="20"/>
+          <w:shd w:val="clear" w:color="auto" w:fill="E8F2FE"/>
+        </w:rPr>
+        <w:t>&lt;!-- DI by SI --&gt;</w:t>
       </w:r>
     </w:p>
     <w:p>
@@ -2589,39 +2599,7 @@
         </w:numPr>
       </w:pPr>
       <w:r>
-        <w:t xml:space="preserve">This is a process where object of one class injected inside </w:t>
-      </w:r>
-      <w:proofErr w:type="gramStart"/>
-      <w:r>
-        <w:t>a</w:t>
-      </w:r>
-      <w:proofErr w:type="gramEnd"/>
-      <w:r>
-        <w:t xml:space="preserve"> Object of another class (HAS-A relation in core java).</w:t>
-      </w:r>
-    </w:p>
-    <w:p>
-      <w:pPr>
-        <w:pStyle w:val="NoSpacing"/>
-        <w:numPr>
-          <w:ilvl w:val="0"/>
-          <w:numId w:val="10"/>
-        </w:numPr>
-      </w:pPr>
-      <w:r>
-        <w:t>DI can be achieved using SI or CI.</w:t>
-      </w:r>
-    </w:p>
-    <w:p>
-      <w:pPr>
-        <w:pStyle w:val="NoSpacing"/>
-        <w:numPr>
-          <w:ilvl w:val="0"/>
-          <w:numId w:val="10"/>
-        </w:numPr>
-      </w:pPr>
-      <w:r>
-        <w:t>DI using SI</w:t>
+        <w:t>DI using CI</w:t>
       </w:r>
     </w:p>
     <w:p>
@@ -2654,7 +2632,7 @@
           <w:szCs w:val="20"/>
           <w:shd w:val="clear" w:color="auto" w:fill="D4D4D4"/>
         </w:rPr>
-        <w:t>property</w:t>
+        <w:t>constructor-arg</w:t>
       </w:r>
       <w:r>
         <w:rPr>
@@ -2668,19 +2646,25 @@
       <w:r>
         <w:rPr>
           <w:rFonts w:ascii="Consolas" w:hAnsi="Consolas" w:cs="Consolas"/>
+          <w:b/>
+          <w:bCs/>
           <w:color w:val="7F007F"/>
           <w:sz w:val="20"/>
           <w:szCs w:val="20"/>
-          <w:shd w:val="clear" w:color="auto" w:fill="E8F2FE"/>
-        </w:rPr>
-        <w:t>name</w:t>
-      </w:r>
-      <w:r>
-        <w:rPr>
-          <w:rFonts w:ascii="Consolas" w:hAnsi="Consolas" w:cs="Consolas"/>
+          <w:highlight w:val="yellow"/>
+          <w:shd w:val="clear" w:color="auto" w:fill="E8F2FE"/>
+        </w:rPr>
+        <w:t>ref</w:t>
+      </w:r>
+      <w:r>
+        <w:rPr>
+          <w:rFonts w:ascii="Consolas" w:hAnsi="Consolas" w:cs="Consolas"/>
+          <w:b/>
+          <w:bCs/>
           <w:color w:val="000000"/>
           <w:sz w:val="20"/>
           <w:szCs w:val="20"/>
+          <w:highlight w:val="yellow"/>
           <w:shd w:val="clear" w:color="auto" w:fill="E8F2FE"/>
         </w:rPr>
         <w:t>=</w:t>
@@ -2688,44 +2672,52 @@
       <w:r>
         <w:rPr>
           <w:rFonts w:ascii="Consolas" w:hAnsi="Consolas" w:cs="Consolas"/>
+          <w:b/>
+          <w:bCs/>
           <w:i/>
           <w:iCs/>
           <w:color w:val="2A00FF"/>
           <w:sz w:val="20"/>
           <w:szCs w:val="20"/>
-          <w:shd w:val="clear" w:color="auto" w:fill="E8F2FE"/>
-        </w:rPr>
-        <w:t>"</w:t>
-      </w:r>
-      <w:proofErr w:type="spellStart"/>
-      <w:r>
-        <w:rPr>
-          <w:rFonts w:ascii="Consolas" w:hAnsi="Consolas" w:cs="Consolas"/>
-          <w:i/>
-          <w:iCs/>
-          <w:color w:val="2A00FF"/>
-          <w:sz w:val="20"/>
-          <w:szCs w:val="20"/>
-          <w:shd w:val="clear" w:color="auto" w:fill="E8F2FE"/>
-        </w:rPr>
-        <w:t>addr</w:t>
-      </w:r>
-      <w:proofErr w:type="spellEnd"/>
-      <w:r>
-        <w:rPr>
-          <w:rFonts w:ascii="Consolas" w:hAnsi="Consolas" w:cs="Consolas"/>
-          <w:i/>
-          <w:iCs/>
-          <w:color w:val="2A00FF"/>
-          <w:sz w:val="20"/>
-          <w:szCs w:val="20"/>
-          <w:shd w:val="clear" w:color="auto" w:fill="E8F2FE"/>
-        </w:rPr>
-        <w:t>"</w:t>
-      </w:r>
-      <w:r>
-        <w:rPr>
-          <w:rFonts w:ascii="Consolas" w:hAnsi="Consolas" w:cs="Consolas"/>
+          <w:highlight w:val="yellow"/>
+          <w:shd w:val="clear" w:color="auto" w:fill="E8F2FE"/>
+        </w:rPr>
+        <w:t>"ad"</w:t>
+      </w:r>
+      <w:r>
+        <w:rPr>
+          <w:rFonts w:ascii="Consolas" w:hAnsi="Consolas" w:cs="Consolas"/>
+          <w:color w:val="008080"/>
+          <w:sz w:val="20"/>
+          <w:szCs w:val="20"/>
+          <w:shd w:val="clear" w:color="auto" w:fill="E8F2FE"/>
+        </w:rPr>
+        <w:t>&gt;&lt;/</w:t>
+      </w:r>
+      <w:r>
+        <w:rPr>
+          <w:rFonts w:ascii="Consolas" w:hAnsi="Consolas" w:cs="Consolas"/>
+          <w:color w:val="3F7F7F"/>
+          <w:sz w:val="20"/>
+          <w:szCs w:val="20"/>
+          <w:shd w:val="clear" w:color="auto" w:fill="D4D4D4"/>
+        </w:rPr>
+        <w:t>constructor-arg</w:t>
+      </w:r>
+      <w:r>
+        <w:rPr>
+          <w:rFonts w:ascii="Consolas" w:hAnsi="Consolas" w:cs="Consolas"/>
+          <w:color w:val="008080"/>
+          <w:sz w:val="20"/>
+          <w:szCs w:val="20"/>
+          <w:shd w:val="clear" w:color="auto" w:fill="E8F2FE"/>
+        </w:rPr>
+        <w:t>&gt;</w:t>
+      </w:r>
+      <w:r>
+        <w:rPr>
+          <w:rFonts w:ascii="Consolas" w:hAnsi="Consolas" w:cs="Consolas"/>
+          <w:color w:val="000000"/>
           <w:sz w:val="20"/>
           <w:szCs w:val="20"/>
           <w:shd w:val="clear" w:color="auto" w:fill="E8F2FE"/>
@@ -2735,292 +2727,12 @@
       <w:r>
         <w:rPr>
           <w:rFonts w:ascii="Consolas" w:hAnsi="Consolas" w:cs="Consolas"/>
-          <w:b/>
-          <w:bCs/>
-          <w:color w:val="7F007F"/>
-          <w:sz w:val="20"/>
-          <w:szCs w:val="20"/>
-          <w:highlight w:val="yellow"/>
-          <w:shd w:val="clear" w:color="auto" w:fill="E8F2FE"/>
-        </w:rPr>
-        <w:t>ref</w:t>
-      </w:r>
-      <w:r>
-        <w:rPr>
-          <w:rFonts w:ascii="Consolas" w:hAnsi="Consolas" w:cs="Consolas"/>
-          <w:b/>
-          <w:bCs/>
-          <w:color w:val="000000"/>
-          <w:sz w:val="20"/>
-          <w:szCs w:val="20"/>
-          <w:highlight w:val="yellow"/>
-          <w:shd w:val="clear" w:color="auto" w:fill="E8F2FE"/>
-        </w:rPr>
-        <w:t>=</w:t>
-      </w:r>
-      <w:r>
-        <w:rPr>
-          <w:rFonts w:ascii="Consolas" w:hAnsi="Consolas" w:cs="Consolas"/>
-          <w:b/>
-          <w:bCs/>
-          <w:i/>
-          <w:iCs/>
-          <w:color w:val="2A00FF"/>
-          <w:sz w:val="20"/>
-          <w:szCs w:val="20"/>
-          <w:highlight w:val="yellow"/>
-          <w:shd w:val="clear" w:color="auto" w:fill="E8F2FE"/>
-        </w:rPr>
-        <w:t>"ad"</w:t>
-      </w:r>
-      <w:r>
-        <w:rPr>
-          <w:rFonts w:ascii="Consolas" w:hAnsi="Consolas" w:cs="Consolas"/>
-          <w:color w:val="008080"/>
-          <w:sz w:val="20"/>
-          <w:szCs w:val="20"/>
-          <w:shd w:val="clear" w:color="auto" w:fill="E8F2FE"/>
-        </w:rPr>
-        <w:t>&gt;&lt;/</w:t>
-      </w:r>
-      <w:r>
-        <w:rPr>
-          <w:rFonts w:ascii="Consolas" w:hAnsi="Consolas" w:cs="Consolas"/>
-          <w:color w:val="3F7F7F"/>
-          <w:sz w:val="20"/>
-          <w:szCs w:val="20"/>
-          <w:shd w:val="clear" w:color="auto" w:fill="D4D4D4"/>
-        </w:rPr>
-        <w:t>property</w:t>
-      </w:r>
-      <w:r>
-        <w:rPr>
-          <w:rFonts w:ascii="Consolas" w:hAnsi="Consolas" w:cs="Consolas"/>
-          <w:color w:val="008080"/>
-          <w:sz w:val="20"/>
-          <w:szCs w:val="20"/>
-          <w:shd w:val="clear" w:color="auto" w:fill="E8F2FE"/>
-        </w:rPr>
-        <w:t>&gt;</w:t>
-      </w:r>
-      <w:r>
-        <w:rPr>
-          <w:rFonts w:ascii="Consolas" w:hAnsi="Consolas" w:cs="Consolas"/>
-          <w:color w:val="000000"/>
-          <w:sz w:val="20"/>
-          <w:szCs w:val="20"/>
-          <w:shd w:val="clear" w:color="auto" w:fill="E8F2FE"/>
-        </w:rPr>
-        <w:t xml:space="preserve"> </w:t>
-      </w:r>
-      <w:proofErr w:type="gramStart"/>
-      <w:r>
-        <w:rPr>
-          <w:rFonts w:ascii="Consolas" w:hAnsi="Consolas" w:cs="Consolas"/>
           <w:color w:val="3F5FBF"/>
           <w:sz w:val="20"/>
           <w:szCs w:val="20"/>
           <w:shd w:val="clear" w:color="auto" w:fill="E8F2FE"/>
         </w:rPr>
-        <w:t>&lt;!--</w:t>
-      </w:r>
-      <w:proofErr w:type="gramEnd"/>
-      <w:r>
-        <w:rPr>
-          <w:rFonts w:ascii="Consolas" w:hAnsi="Consolas" w:cs="Consolas"/>
-          <w:color w:val="3F5FBF"/>
-          <w:sz w:val="20"/>
-          <w:szCs w:val="20"/>
-          <w:shd w:val="clear" w:color="auto" w:fill="E8F2FE"/>
-        </w:rPr>
-        <w:t xml:space="preserve"> DI by SI --&gt;</w:t>
-      </w:r>
-    </w:p>
-    <w:p>
-      <w:pPr>
-        <w:pStyle w:val="NoSpacing"/>
-        <w:numPr>
-          <w:ilvl w:val="0"/>
-          <w:numId w:val="10"/>
-        </w:numPr>
-      </w:pPr>
-      <w:r>
-        <w:t xml:space="preserve">DI using </w:t>
-      </w:r>
-      <w:r>
-        <w:t>C</w:t>
-      </w:r>
-      <w:r>
-        <w:t>I</w:t>
-      </w:r>
-    </w:p>
-    <w:p>
-      <w:pPr>
-        <w:pStyle w:val="NoSpacing"/>
-        <w:ind w:left="720"/>
-        <w:rPr>
-          <w:rFonts w:ascii="Consolas" w:hAnsi="Consolas" w:cs="Consolas"/>
-          <w:color w:val="3F5FBF"/>
-          <w:sz w:val="20"/>
-          <w:szCs w:val="20"/>
-          <w:shd w:val="clear" w:color="auto" w:fill="E8F2FE"/>
-        </w:rPr>
-      </w:pPr>
-      <w:r>
-        <w:rPr>
-          <w:rFonts w:ascii="Consolas" w:hAnsi="Consolas" w:cs="Consolas"/>
-          <w:color w:val="008080"/>
-          <w:sz w:val="20"/>
-          <w:szCs w:val="20"/>
-          <w:shd w:val="clear" w:color="auto" w:fill="E8F2FE"/>
-        </w:rPr>
-        <w:t>&lt;</w:t>
-      </w:r>
-      <w:r>
-        <w:rPr>
-          <w:rFonts w:ascii="Consolas" w:hAnsi="Consolas" w:cs="Consolas"/>
-          <w:color w:val="3F7F7F"/>
-          <w:sz w:val="20"/>
-          <w:szCs w:val="20"/>
-          <w:shd w:val="clear" w:color="auto" w:fill="D4D4D4"/>
-        </w:rPr>
-        <w:t>constructor-</w:t>
-      </w:r>
-      <w:proofErr w:type="spellStart"/>
-      <w:r>
-        <w:rPr>
-          <w:rFonts w:ascii="Consolas" w:hAnsi="Consolas" w:cs="Consolas"/>
-          <w:color w:val="3F7F7F"/>
-          <w:sz w:val="20"/>
-          <w:szCs w:val="20"/>
-          <w:shd w:val="clear" w:color="auto" w:fill="D4D4D4"/>
-        </w:rPr>
-        <w:t>arg</w:t>
-      </w:r>
-      <w:proofErr w:type="spellEnd"/>
-      <w:r>
-        <w:rPr>
-          <w:rFonts w:ascii="Consolas" w:hAnsi="Consolas" w:cs="Consolas"/>
-          <w:sz w:val="20"/>
-          <w:szCs w:val="20"/>
-          <w:shd w:val="clear" w:color="auto" w:fill="E8F2FE"/>
-        </w:rPr>
-        <w:t xml:space="preserve"> </w:t>
-      </w:r>
-      <w:r>
-        <w:rPr>
-          <w:rFonts w:ascii="Consolas" w:hAnsi="Consolas" w:cs="Consolas"/>
-          <w:b/>
-          <w:bCs/>
-          <w:color w:val="7F007F"/>
-          <w:sz w:val="20"/>
-          <w:szCs w:val="20"/>
-          <w:highlight w:val="yellow"/>
-          <w:shd w:val="clear" w:color="auto" w:fill="E8F2FE"/>
-        </w:rPr>
-        <w:t>ref</w:t>
-      </w:r>
-      <w:r>
-        <w:rPr>
-          <w:rFonts w:ascii="Consolas" w:hAnsi="Consolas" w:cs="Consolas"/>
-          <w:b/>
-          <w:bCs/>
-          <w:color w:val="000000"/>
-          <w:sz w:val="20"/>
-          <w:szCs w:val="20"/>
-          <w:highlight w:val="yellow"/>
-          <w:shd w:val="clear" w:color="auto" w:fill="E8F2FE"/>
-        </w:rPr>
-        <w:t>=</w:t>
-      </w:r>
-      <w:r>
-        <w:rPr>
-          <w:rFonts w:ascii="Consolas" w:hAnsi="Consolas" w:cs="Consolas"/>
-          <w:b/>
-          <w:bCs/>
-          <w:i/>
-          <w:iCs/>
-          <w:color w:val="2A00FF"/>
-          <w:sz w:val="20"/>
-          <w:szCs w:val="20"/>
-          <w:highlight w:val="yellow"/>
-          <w:shd w:val="clear" w:color="auto" w:fill="E8F2FE"/>
-        </w:rPr>
-        <w:t>"ad"</w:t>
-      </w:r>
-      <w:r>
-        <w:rPr>
-          <w:rFonts w:ascii="Consolas" w:hAnsi="Consolas" w:cs="Consolas"/>
-          <w:color w:val="008080"/>
-          <w:sz w:val="20"/>
-          <w:szCs w:val="20"/>
-          <w:shd w:val="clear" w:color="auto" w:fill="E8F2FE"/>
-        </w:rPr>
-        <w:t>&gt;&lt;/</w:t>
-      </w:r>
-      <w:r>
-        <w:rPr>
-          <w:rFonts w:ascii="Consolas" w:hAnsi="Consolas" w:cs="Consolas"/>
-          <w:color w:val="3F7F7F"/>
-          <w:sz w:val="20"/>
-          <w:szCs w:val="20"/>
-          <w:shd w:val="clear" w:color="auto" w:fill="D4D4D4"/>
-        </w:rPr>
-        <w:t>constructor-</w:t>
-      </w:r>
-      <w:proofErr w:type="spellStart"/>
-      <w:r>
-        <w:rPr>
-          <w:rFonts w:ascii="Consolas" w:hAnsi="Consolas" w:cs="Consolas"/>
-          <w:color w:val="3F7F7F"/>
-          <w:sz w:val="20"/>
-          <w:szCs w:val="20"/>
-          <w:shd w:val="clear" w:color="auto" w:fill="D4D4D4"/>
-        </w:rPr>
-        <w:t>arg</w:t>
-      </w:r>
-      <w:proofErr w:type="spellEnd"/>
-      <w:r>
-        <w:rPr>
-          <w:rFonts w:ascii="Consolas" w:hAnsi="Consolas" w:cs="Consolas"/>
-          <w:color w:val="008080"/>
-          <w:sz w:val="20"/>
-          <w:szCs w:val="20"/>
-          <w:shd w:val="clear" w:color="auto" w:fill="E8F2FE"/>
-        </w:rPr>
-        <w:t>&gt;</w:t>
-      </w:r>
-      <w:r>
-        <w:rPr>
-          <w:rFonts w:ascii="Consolas" w:hAnsi="Consolas" w:cs="Consolas"/>
-          <w:color w:val="000000"/>
-          <w:sz w:val="20"/>
-          <w:szCs w:val="20"/>
-          <w:shd w:val="clear" w:color="auto" w:fill="E8F2FE"/>
-        </w:rPr>
-        <w:t xml:space="preserve"> </w:t>
-      </w:r>
-      <w:proofErr w:type="gramStart"/>
-      <w:r>
-        <w:rPr>
-          <w:rFonts w:ascii="Consolas" w:hAnsi="Consolas" w:cs="Consolas"/>
-          <w:color w:val="3F5FBF"/>
-          <w:sz w:val="20"/>
-          <w:szCs w:val="20"/>
-          <w:shd w:val="clear" w:color="auto" w:fill="E8F2FE"/>
-        </w:rPr>
-        <w:t>&lt;!--</w:t>
-      </w:r>
-      <w:proofErr w:type="gramEnd"/>
-      <w:r>
-        <w:rPr>
-          <w:rFonts w:ascii="Consolas" w:hAnsi="Consolas" w:cs="Consolas"/>
-          <w:color w:val="3F5FBF"/>
-          <w:sz w:val="20"/>
-          <w:szCs w:val="20"/>
-          <w:shd w:val="clear" w:color="auto" w:fill="E8F2FE"/>
-        </w:rPr>
-        <w:t xml:space="preserve"> DI by CI --&gt;</w:t>
+        <w:t>&lt;!-- DI by CI --&gt;</w:t>
       </w:r>
     </w:p>
     <w:p>
@@ -3042,7 +2754,6 @@
           <w:u w:val="single"/>
         </w:rPr>
       </w:pPr>
-      <w:proofErr w:type="spellStart"/>
       <w:r>
         <w:rPr>
           <w:b/>
@@ -3051,7 +2762,6 @@
         </w:rPr>
         <w:t>Autowire</w:t>
       </w:r>
-      <w:proofErr w:type="spellEnd"/>
     </w:p>
     <w:p>
       <w:pPr>
@@ -3066,24 +2776,11 @@
           <w:u w:val="single"/>
         </w:rPr>
       </w:pPr>
-      <w:proofErr w:type="spellStart"/>
-      <w:r>
-        <w:t>Autowire</w:t>
-      </w:r>
-      <w:proofErr w:type="spellEnd"/>
-      <w:r>
-        <w:t xml:space="preserve"> is a process where you can automate the dependency </w:t>
-      </w:r>
-      <w:proofErr w:type="gramStart"/>
-      <w:r>
-        <w:t>injection</w:t>
-      </w:r>
-      <w:r>
-        <w:t>(</w:t>
-      </w:r>
-      <w:proofErr w:type="gramEnd"/>
-      <w:r>
-        <w:t>DI)</w:t>
+      <w:r>
+        <w:t>Autowire is a process where you can automate the dependency injection</w:t>
+      </w:r>
+      <w:r>
+        <w:t>(DI)</w:t>
       </w:r>
       <w:r>
         <w:t xml:space="preserve"> process.</w:t>
@@ -3103,21 +2800,8 @@
         </w:rPr>
       </w:pPr>
       <w:r>
-        <w:t xml:space="preserve">There </w:t>
-      </w:r>
-      <w:proofErr w:type="gramStart"/>
-      <w:r>
-        <w:t>are</w:t>
-      </w:r>
-      <w:proofErr w:type="gramEnd"/>
-      <w:r>
-        <w:t xml:space="preserve"> different type of </w:t>
-      </w:r>
-      <w:proofErr w:type="spellStart"/>
-      <w:r>
-        <w:t>autowire</w:t>
-      </w:r>
-      <w:proofErr w:type="spellEnd"/>
+        <w:t>There are different type of autowire</w:t>
+      </w:r>
     </w:p>
     <w:p>
       <w:pPr>
@@ -3132,11 +2816,15 @@
           <w:u w:val="single"/>
         </w:rPr>
       </w:pPr>
-      <w:proofErr w:type="spellStart"/>
       <w:r>
         <w:t>ByName</w:t>
       </w:r>
-      <w:proofErr w:type="spellEnd"/>
+      <w:r>
+        <w:t>: is use for a DI using SI</w:t>
+      </w:r>
+      <w:r>
+        <w:t>. DI happens based on the name of your variable.</w:t>
+      </w:r>
     </w:p>
     <w:p>
       <w:pPr>
@@ -3151,11 +2839,27 @@
           <w:u w:val="single"/>
         </w:rPr>
       </w:pPr>
-      <w:proofErr w:type="spellStart"/>
       <w:r>
         <w:t>ByType</w:t>
       </w:r>
-      <w:proofErr w:type="spellEnd"/>
+      <w:r>
+        <w:t xml:space="preserve">: </w:t>
+      </w:r>
+      <w:r>
+        <w:t>is use for a DI using SI</w:t>
+      </w:r>
+      <w:r>
+        <w:t xml:space="preserve">. </w:t>
+      </w:r>
+      <w:r>
+        <w:t xml:space="preserve">DI happens based on the </w:t>
+      </w:r>
+      <w:r>
+        <w:t>type</w:t>
+      </w:r>
+      <w:r>
+        <w:t xml:space="preserve"> of your variable.</w:t>
+      </w:r>
     </w:p>
     <w:p>
       <w:pPr>
@@ -3173,6 +2877,18 @@
       <w:r>
         <w:t>Constructor</w:t>
       </w:r>
+      <w:r>
+        <w:t xml:space="preserve">: </w:t>
+      </w:r>
+      <w:r>
+        <w:t xml:space="preserve">is use for a DI using </w:t>
+      </w:r>
+      <w:r>
+        <w:t>C</w:t>
+      </w:r>
+      <w:r>
+        <w:t>I</w:t>
+      </w:r>
     </w:p>
     <w:p>
       <w:pPr>
@@ -3188,7 +2904,174 @@
         </w:rPr>
       </w:pPr>
       <w:r>
-        <w:t>no</w:t>
+        <w:t>N</w:t>
+      </w:r>
+      <w:r>
+        <w:t>o</w:t>
+      </w:r>
+      <w:r>
+        <w:t>:</w:t>
+      </w:r>
+      <w:r>
+        <w:t xml:space="preserve"> no DI injection happened automatically in this option.</w:t>
+      </w:r>
+    </w:p>
+    <w:p>
+      <w:pPr>
+        <w:pStyle w:val="NoSpacing"/>
+      </w:pPr>
+    </w:p>
+    <w:p>
+      <w:r>
+        <w:br w:type="page"/>
+      </w:r>
+    </w:p>
+    <w:p>
+      <w:pPr>
+        <w:pStyle w:val="NoSpacing"/>
+        <w:rPr>
+          <w:b/>
+          <w:bCs/>
+          <w:u w:val="single"/>
+        </w:rPr>
+      </w:pPr>
+      <w:r>
+        <w:rPr>
+          <w:b/>
+          <w:bCs/>
+          <w:u w:val="single"/>
+        </w:rPr>
+        <w:lastRenderedPageBreak/>
+        <w:t>Annotations</w:t>
+      </w:r>
+    </w:p>
+    <w:p>
+      <w:pPr>
+        <w:pStyle w:val="NoSpacing"/>
+        <w:numPr>
+          <w:ilvl w:val="0"/>
+          <w:numId w:val="12"/>
+        </w:numPr>
+      </w:pPr>
+      <w:r>
+        <w:t>@Configuration</w:t>
+      </w:r>
+    </w:p>
+    <w:p>
+      <w:pPr>
+        <w:pStyle w:val="NoSpacing"/>
+        <w:numPr>
+          <w:ilvl w:val="1"/>
+          <w:numId w:val="12"/>
+        </w:numPr>
+      </w:pPr>
+      <w:r>
+        <w:t>This annotation is use to define any class as a configuration for the Spring.</w:t>
+      </w:r>
+    </w:p>
+    <w:p>
+      <w:pPr>
+        <w:pStyle w:val="NoSpacing"/>
+        <w:numPr>
+          <w:ilvl w:val="0"/>
+          <w:numId w:val="12"/>
+        </w:numPr>
+      </w:pPr>
+      <w:r>
+        <w:t>@ComponentScan</w:t>
+      </w:r>
+    </w:p>
+    <w:p>
+      <w:pPr>
+        <w:pStyle w:val="NoSpacing"/>
+        <w:numPr>
+          <w:ilvl w:val="1"/>
+          <w:numId w:val="12"/>
+        </w:numPr>
+      </w:pPr>
+      <w:r>
+        <w:t>Using this annotation you can instruct spring to scan the given package for the bean class.</w:t>
+      </w:r>
+    </w:p>
+    <w:p>
+      <w:pPr>
+        <w:pStyle w:val="NoSpacing"/>
+        <w:numPr>
+          <w:ilvl w:val="1"/>
+          <w:numId w:val="12"/>
+        </w:numPr>
+      </w:pPr>
+      <w:r>
+        <w:t>Here you have to provide the package name which needs to scan for the bean classes.</w:t>
+      </w:r>
+    </w:p>
+    <w:p>
+      <w:pPr>
+        <w:pStyle w:val="NoSpacing"/>
+        <w:numPr>
+          <w:ilvl w:val="0"/>
+          <w:numId w:val="12"/>
+        </w:numPr>
+      </w:pPr>
+      <w:r>
+        <w:t>@Component</w:t>
+      </w:r>
+    </w:p>
+    <w:p>
+      <w:pPr>
+        <w:pStyle w:val="NoSpacing"/>
+        <w:numPr>
+          <w:ilvl w:val="1"/>
+          <w:numId w:val="12"/>
+        </w:numPr>
+      </w:pPr>
+      <w:r>
+        <w:t xml:space="preserve">Using this </w:t>
+      </w:r>
+      <w:r>
+        <w:t>annotation,</w:t>
+      </w:r>
+      <w:r>
+        <w:t xml:space="preserve"> you can define any java class as a spring bean class.</w:t>
+      </w:r>
+    </w:p>
+    <w:p>
+      <w:pPr>
+        <w:pStyle w:val="NoSpacing"/>
+        <w:numPr>
+          <w:ilvl w:val="1"/>
+          <w:numId w:val="12"/>
+        </w:numPr>
+      </w:pPr>
+      <w:r>
+        <w:t xml:space="preserve">The object of these java classes will </w:t>
+      </w:r>
+      <w:r>
+        <w:t>create</w:t>
+      </w:r>
+      <w:r>
+        <w:t xml:space="preserve"> by spring after scanning the package </w:t>
+      </w:r>
+    </w:p>
+    <w:p>
+      <w:pPr>
+        <w:pStyle w:val="NoSpacing"/>
+        <w:numPr>
+          <w:ilvl w:val="1"/>
+          <w:numId w:val="12"/>
+        </w:numPr>
+      </w:pPr>
+      <w:r>
+        <w:t>There are child annotations which can be used for the same purpose,</w:t>
+      </w:r>
+    </w:p>
+    <w:p>
+      <w:pPr>
+        <w:pStyle w:val="NoSpacing"/>
+        <w:ind w:left="1440"/>
+      </w:pPr>
+      <w:r>
+        <w:t>@Controller, @RestController, @Service, @Repository, @ControllerAdivce etc.</w:t>
       </w:r>
     </w:p>
     <w:sectPr>
@@ -3827,6 +3710,95 @@
     </w:lvl>
   </w:abstractNum>
   <w:abstractNum w:abstractNumId="7" w15:restartNumberingAfterBreak="0">
+    <w:nsid w:val="517823F9"/>
+    <w:multiLevelType w:val="hybridMultilevel"/>
+    <w:tmpl w:val="4D38DD06"/>
+    <w:lvl w:ilvl="0" w:tplc="0409000F">
+      <w:start w:val="1"/>
+      <w:numFmt w:val="decimal"/>
+      <w:lvlText w:val="%1."/>
+      <w:lvlJc w:val="left"/>
+      <w:pPr>
+        <w:ind w:left="720" w:hanging="360"/>
+      </w:pPr>
+      <w:rPr>
+        <w:rFonts w:hint="default"/>
+      </w:rPr>
+    </w:lvl>
+    <w:lvl w:ilvl="1" w:tplc="04090019">
+      <w:start w:val="1"/>
+      <w:numFmt w:val="lowerLetter"/>
+      <w:lvlText w:val="%2."/>
+      <w:lvlJc w:val="left"/>
+      <w:pPr>
+        <w:ind w:left="1440" w:hanging="360"/>
+      </w:pPr>
+    </w:lvl>
+    <w:lvl w:ilvl="2" w:tplc="0409001B" w:tentative="1">
+      <w:start w:val="1"/>
+      <w:numFmt w:val="lowerRoman"/>
+      <w:lvlText w:val="%3."/>
+      <w:lvlJc w:val="right"/>
+      <w:pPr>
+        <w:ind w:left="2160" w:hanging="180"/>
+      </w:pPr>
+    </w:lvl>
+    <w:lvl w:ilvl="3" w:tplc="0409000F" w:tentative="1">
+      <w:start w:val="1"/>
+      <w:numFmt w:val="decimal"/>
+      <w:lvlText w:val="%4."/>
+      <w:lvlJc w:val="left"/>
+      <w:pPr>
+        <w:ind w:left="2880" w:hanging="360"/>
+      </w:pPr>
+    </w:lvl>
+    <w:lvl w:ilvl="4" w:tplc="04090019" w:tentative="1">
+      <w:start w:val="1"/>
+      <w:numFmt w:val="lowerLetter"/>
+      <w:lvlText w:val="%5."/>
+      <w:lvlJc w:val="left"/>
+      <w:pPr>
+        <w:ind w:left="3600" w:hanging="360"/>
+      </w:pPr>
+    </w:lvl>
+    <w:lvl w:ilvl="5" w:tplc="0409001B" w:tentative="1">
+      <w:start w:val="1"/>
+      <w:numFmt w:val="lowerRoman"/>
+      <w:lvlText w:val="%6."/>
+      <w:lvlJc w:val="right"/>
+      <w:pPr>
+        <w:ind w:left="4320" w:hanging="180"/>
+      </w:pPr>
+    </w:lvl>
+    <w:lvl w:ilvl="6" w:tplc="0409000F" w:tentative="1">
+      <w:start w:val="1"/>
+      <w:numFmt w:val="decimal"/>
+      <w:lvlText w:val="%7."/>
+      <w:lvlJc w:val="left"/>
+      <w:pPr>
+        <w:ind w:left="5040" w:hanging="360"/>
+      </w:pPr>
+    </w:lvl>
+    <w:lvl w:ilvl="7" w:tplc="04090019" w:tentative="1">
+      <w:start w:val="1"/>
+      <w:numFmt w:val="lowerLetter"/>
+      <w:lvlText w:val="%8."/>
+      <w:lvlJc w:val="left"/>
+      <w:pPr>
+        <w:ind w:left="5760" w:hanging="360"/>
+      </w:pPr>
+    </w:lvl>
+    <w:lvl w:ilvl="8" w:tplc="0409001B" w:tentative="1">
+      <w:start w:val="1"/>
+      <w:numFmt w:val="lowerRoman"/>
+      <w:lvlText w:val="%9."/>
+      <w:lvlJc w:val="right"/>
+      <w:pPr>
+        <w:ind w:left="6480" w:hanging="180"/>
+      </w:pPr>
+    </w:lvl>
+  </w:abstractNum>
+  <w:abstractNum w:abstractNumId="8" w15:restartNumberingAfterBreak="0">
     <w:nsid w:val="6D203902"/>
     <w:multiLevelType w:val="hybridMultilevel"/>
     <w:tmpl w:val="AE243156"/>
@@ -3917,7 +3889,7 @@
       </w:pPr>
     </w:lvl>
   </w:abstractNum>
-  <w:abstractNum w:abstractNumId="8" w15:restartNumberingAfterBreak="0">
+  <w:abstractNum w:abstractNumId="9" w15:restartNumberingAfterBreak="0">
     <w:nsid w:val="7A5D1413"/>
     <w:multiLevelType w:val="hybridMultilevel"/>
     <w:tmpl w:val="92E0425E"/>
@@ -4006,7 +3978,7 @@
       </w:pPr>
     </w:lvl>
   </w:abstractNum>
-  <w:abstractNum w:abstractNumId="9" w15:restartNumberingAfterBreak="0">
+  <w:abstractNum w:abstractNumId="10" w15:restartNumberingAfterBreak="0">
     <w:nsid w:val="7CC56052"/>
     <w:multiLevelType w:val="hybridMultilevel"/>
     <w:tmpl w:val="C04E1E5A"/>
@@ -4095,7 +4067,7 @@
       </w:pPr>
     </w:lvl>
   </w:abstractNum>
-  <w:abstractNum w:abstractNumId="10" w15:restartNumberingAfterBreak="0">
+  <w:abstractNum w:abstractNumId="11" w15:restartNumberingAfterBreak="0">
     <w:nsid w:val="7F1D48ED"/>
     <w:multiLevelType w:val="hybridMultilevel"/>
     <w:tmpl w:val="5B948F10"/>
@@ -4185,7 +4157,7 @@
     </w:lvl>
   </w:abstractNum>
   <w:num w:numId="1">
-    <w:abstractNumId w:val="10"/>
+    <w:abstractNumId w:val="11"/>
   </w:num>
   <w:num w:numId="2">
     <w:abstractNumId w:val="0"/>
@@ -4194,10 +4166,10 @@
     <w:abstractNumId w:val="4"/>
   </w:num>
   <w:num w:numId="4">
-    <w:abstractNumId w:val="9"/>
+    <w:abstractNumId w:val="10"/>
   </w:num>
   <w:num w:numId="5">
-    <w:abstractNumId w:val="8"/>
+    <w:abstractNumId w:val="9"/>
   </w:num>
   <w:num w:numId="6">
     <w:abstractNumId w:val="5"/>
@@ -4215,6 +4187,9 @@
     <w:abstractNumId w:val="1"/>
   </w:num>
   <w:num w:numId="11">
+    <w:abstractNumId w:val="8"/>
+  </w:num>
+  <w:num w:numId="12">
     <w:abstractNumId w:val="7"/>
   </w:num>
 </w:numbering>

</xml_diff>

<commit_message>
Spring boot: Rest API Http Methods, Swagger
Spring boot: Rest API Http Methods, Swagger
</commit_message>
<xml_diff>
--- a/docs/Spring&SpringBoot.docx
+++ b/docs/Spring&SpringBoot.docx
@@ -68,15 +68,7 @@
         <w:t>/code</w:t>
       </w:r>
       <w:r>
-        <w:t xml:space="preserve"> provided by any third party which can be </w:t>
-      </w:r>
-      <w:proofErr w:type="spellStart"/>
-      <w:r>
-        <w:t>use</w:t>
-      </w:r>
-      <w:proofErr w:type="spellEnd"/>
-      <w:r>
-        <w:t xml:space="preserve"> to reduce development efforts, time and minimize the errors.  </w:t>
+        <w:t xml:space="preserve"> provided by any third party which can be use to reduce development efforts, time and minimize the errors.  </w:t>
       </w:r>
     </w:p>
     <w:p>
@@ -233,13 +225,8 @@
       <w:r>
         <w:t xml:space="preserve">Spring Cloud </w:t>
       </w:r>
-      <w:proofErr w:type="spellStart"/>
-      <w:r>
-        <w:t>etc</w:t>
-      </w:r>
-      <w:proofErr w:type="spellEnd"/>
-      <w:r>
-        <w:t>…</w:t>
+      <w:r>
+        <w:t>etc…</w:t>
       </w:r>
     </w:p>
     <w:p>
@@ -263,13 +250,8 @@
         </w:numPr>
       </w:pPr>
       <w:r>
-        <w:t xml:space="preserve">Add a jar </w:t>
-      </w:r>
-      <w:proofErr w:type="gramStart"/>
-      <w:r>
-        <w:t>files (Dependencies)</w:t>
-      </w:r>
-      <w:proofErr w:type="gramEnd"/>
+        <w:t>Add a jar files (Dependencies)</w:t>
+      </w:r>
     </w:p>
     <w:p>
       <w:pPr>
@@ -316,15 +298,7 @@
         </w:rPr>
       </w:pPr>
       <w:r>
-        <w:t xml:space="preserve">Spring </w:t>
-      </w:r>
-      <w:proofErr w:type="gramStart"/>
-      <w:r>
-        <w:t>Docs :</w:t>
-      </w:r>
-      <w:proofErr w:type="gramEnd"/>
-      <w:r>
-        <w:t xml:space="preserve"> </w:t>
+        <w:t xml:space="preserve">Spring Docs : </w:t>
       </w:r>
       <w:hyperlink r:id="rId5" w:history="1">
         <w:r>
@@ -373,7 +347,6 @@
         </w:rPr>
         <w:t xml:space="preserve">nverse </w:t>
       </w:r>
-      <w:proofErr w:type="gramStart"/>
       <w:r>
         <w:rPr>
           <w:b/>
@@ -387,15 +360,7 @@
           <w:b/>
           <w:bCs/>
         </w:rPr>
-        <w:t>f</w:t>
-      </w:r>
-      <w:proofErr w:type="gramEnd"/>
-      <w:r>
-        <w:rPr>
-          <w:b/>
-          <w:bCs/>
-        </w:rPr>
-        <w:t xml:space="preserve"> </w:t>
+        <w:t xml:space="preserve">f </w:t>
       </w:r>
       <w:r>
         <w:rPr>
@@ -446,15 +411,7 @@
         </w:numPr>
       </w:pPr>
       <w:r>
-        <w:t xml:space="preserve">It can be implemented for core java application, Web App, Restful API Application </w:t>
-      </w:r>
-      <w:proofErr w:type="spellStart"/>
-      <w:r>
-        <w:t>etc</w:t>
-      </w:r>
-      <w:proofErr w:type="spellEnd"/>
-      <w:r>
-        <w:t>…</w:t>
+        <w:t>It can be implemented for core java application, Web App, Restful API Application etc…</w:t>
       </w:r>
     </w:p>
     <w:p>
@@ -547,18 +504,10 @@
         <w:t>***</w:t>
       </w:r>
       <w:r>
-        <w:t xml:space="preserve">Spring </w:t>
-      </w:r>
-      <w:proofErr w:type="gramStart"/>
-      <w:r>
-        <w:t>CI</w:t>
-      </w:r>
-      <w:r>
-        <w:t>(</w:t>
-      </w:r>
-      <w:proofErr w:type="gramEnd"/>
-      <w:r>
-        <w:t>Constructor Injection)</w:t>
+        <w:t>Spring CI</w:t>
+      </w:r>
+      <w:r>
+        <w:t>(Constructor Injection)</w:t>
       </w:r>
       <w:r>
         <w:t>, SI</w:t>
@@ -582,13 +531,8 @@
         </w:numPr>
       </w:pPr>
       <w:r>
-        <w:t xml:space="preserve">***Spring </w:t>
-      </w:r>
-      <w:proofErr w:type="spellStart"/>
-      <w:r>
-        <w:t>Autowire</w:t>
-      </w:r>
-      <w:proofErr w:type="spellEnd"/>
+        <w:t>***Spring Autowire</w:t>
+      </w:r>
     </w:p>
     <w:p>
       <w:pPr>
@@ -786,15 +730,7 @@
         </w:numPr>
       </w:pPr>
       <w:r>
-        <w:t xml:space="preserve">Add following </w:t>
-      </w:r>
-      <w:proofErr w:type="spellStart"/>
-      <w:r>
-        <w:t>Xsd</w:t>
-      </w:r>
-      <w:proofErr w:type="spellEnd"/>
-      <w:r>
-        <w:t xml:space="preserve"> inside xml file</w:t>
+        <w:t>Add following Xsd inside xml file</w:t>
       </w:r>
     </w:p>
     <w:p>
@@ -838,7 +774,6 @@
         </w:rPr>
         <w:t xml:space="preserve"> </w:t>
       </w:r>
-      <w:proofErr w:type="spellStart"/>
       <w:r>
         <w:rPr>
           <w:rFonts w:ascii="Consolas" w:hAnsi="Consolas" w:cs="Consolas"/>
@@ -848,7 +783,6 @@
         </w:rPr>
         <w:t>xmlns</w:t>
       </w:r>
-      <w:proofErr w:type="spellEnd"/>
       <w:r>
         <w:rPr>
           <w:rFonts w:ascii="Consolas" w:hAnsi="Consolas" w:cs="Consolas"/>
@@ -915,8 +849,6 @@
         </w:rPr>
         <w:tab/>
       </w:r>
-      <w:proofErr w:type="spellStart"/>
-      <w:proofErr w:type="gramStart"/>
       <w:r>
         <w:rPr>
           <w:rFonts w:ascii="Consolas" w:hAnsi="Consolas" w:cs="Consolas"/>
@@ -926,8 +858,6 @@
         </w:rPr>
         <w:t>xmlns:xsi</w:t>
       </w:r>
-      <w:proofErr w:type="spellEnd"/>
-      <w:proofErr w:type="gramEnd"/>
       <w:r>
         <w:rPr>
           <w:rFonts w:ascii="Consolas" w:hAnsi="Consolas" w:cs="Consolas"/>
@@ -994,8 +924,6 @@
         </w:rPr>
         <w:tab/>
       </w:r>
-      <w:proofErr w:type="spellStart"/>
-      <w:proofErr w:type="gramStart"/>
       <w:r>
         <w:rPr>
           <w:rFonts w:ascii="Consolas" w:hAnsi="Consolas" w:cs="Consolas"/>
@@ -1005,8 +933,6 @@
         </w:rPr>
         <w:t>xsi:schemaLocation</w:t>
       </w:r>
-      <w:proofErr w:type="spellEnd"/>
-      <w:proofErr w:type="gramEnd"/>
       <w:r>
         <w:rPr>
           <w:rFonts w:ascii="Consolas" w:hAnsi="Consolas" w:cs="Consolas"/>
@@ -1126,7 +1052,6 @@
         </w:rPr>
         <w:tab/>
       </w:r>
-      <w:proofErr w:type="gramStart"/>
       <w:r>
         <w:rPr>
           <w:rFonts w:ascii="Consolas" w:hAnsi="Consolas" w:cs="Consolas"/>
@@ -1134,17 +1059,7 @@
           <w:sz w:val="20"/>
           <w:szCs w:val="20"/>
         </w:rPr>
-        <w:t>&lt;!--</w:t>
-      </w:r>
-      <w:proofErr w:type="gramEnd"/>
-      <w:r>
-        <w:rPr>
-          <w:rFonts w:ascii="Consolas" w:hAnsi="Consolas" w:cs="Consolas"/>
-          <w:color w:val="3F5FBF"/>
-          <w:sz w:val="20"/>
-          <w:szCs w:val="20"/>
-        </w:rPr>
-        <w:t xml:space="preserve"> bean definitions here --&gt;</w:t>
+        <w:t>&lt;!-- bean definitions here --&gt;</w:t>
       </w:r>
     </w:p>
     <w:p>
@@ -1255,15 +1170,7 @@
         <w:t>@ComponentScan</w:t>
       </w:r>
       <w:r>
-        <w:t xml:space="preserve"> annotation to provide the location of </w:t>
-      </w:r>
-      <w:proofErr w:type="gramStart"/>
-      <w:r>
-        <w:t>you</w:t>
-      </w:r>
-      <w:proofErr w:type="gramEnd"/>
-      <w:r>
-        <w:t xml:space="preserve"> component classes, so that spring will search all the component</w:t>
+        <w:t xml:space="preserve"> annotation to provide the location of you component classes, so that spring will search all the component</w:t>
       </w:r>
       <w:r>
         <w:t>/bean</w:t>
@@ -1395,7 +1302,6 @@
         </w:rPr>
         <w:t>"</w:t>
       </w:r>
-      <w:proofErr w:type="spellStart"/>
       <w:r>
         <w:rPr>
           <w:rFonts w:ascii="Consolas" w:hAnsi="Consolas" w:cs="Consolas"/>
@@ -1407,7 +1313,6 @@
         </w:rPr>
         <w:t>ObjName</w:t>
       </w:r>
-      <w:proofErr w:type="spellEnd"/>
       <w:r>
         <w:rPr>
           <w:rFonts w:ascii="Consolas" w:hAnsi="Consolas" w:cs="Consolas"/>
@@ -1456,8 +1361,6 @@
         </w:rPr>
         <w:t>"</w:t>
       </w:r>
-      <w:proofErr w:type="spellStart"/>
-      <w:proofErr w:type="gramStart"/>
       <w:r>
         <w:rPr>
           <w:rFonts w:ascii="Consolas" w:hAnsi="Consolas" w:cs="Consolas"/>
@@ -1491,8 +1394,6 @@
         </w:rPr>
         <w:t>ClassName</w:t>
       </w:r>
-      <w:proofErr w:type="spellEnd"/>
-      <w:proofErr w:type="gramEnd"/>
       <w:r>
         <w:rPr>
           <w:rFonts w:ascii="Consolas" w:hAnsi="Consolas" w:cs="Consolas"/>
@@ -1644,11 +1545,9 @@
           <w:numId w:val="6"/>
         </w:numPr>
       </w:pPr>
-      <w:proofErr w:type="spellStart"/>
       <w:r>
         <w:t>ApplicationContext</w:t>
       </w:r>
-      <w:proofErr w:type="spellEnd"/>
     </w:p>
     <w:p>
       <w:pPr>
@@ -1659,15 +1558,7 @@
         </w:numPr>
       </w:pPr>
       <w:r>
-        <w:t xml:space="preserve">Application context container is the advance container and support more functionalities than </w:t>
-      </w:r>
-      <w:proofErr w:type="spellStart"/>
-      <w:r>
-        <w:t>BeanFactory</w:t>
-      </w:r>
-      <w:proofErr w:type="spellEnd"/>
-      <w:r>
-        <w:t>.</w:t>
+        <w:t>Application context container is the advance container and support more functionalities than BeanFactory.</w:t>
       </w:r>
     </w:p>
     <w:p>
@@ -1679,15 +1570,7 @@
         </w:numPr>
       </w:pPr>
       <w:r>
-        <w:t xml:space="preserve">This can be </w:t>
-      </w:r>
-      <w:proofErr w:type="spellStart"/>
-      <w:r>
-        <w:t>use</w:t>
-      </w:r>
-      <w:proofErr w:type="spellEnd"/>
-      <w:r>
-        <w:t xml:space="preserve"> for large applications like Web Application</w:t>
+        <w:t>This can be use for large applications like Web Application</w:t>
       </w:r>
     </w:p>
     <w:p>
@@ -1719,7 +1602,6 @@
       <w:r>
         <w:t xml:space="preserve">Using </w:t>
       </w:r>
-      <w:proofErr w:type="spellStart"/>
       <w:r>
         <w:rPr>
           <w:rFonts w:ascii="Consolas" w:hAnsi="Consolas" w:cs="Consolas"/>
@@ -1732,7 +1614,6 @@
         </w:rPr>
         <w:t>ClassPathXmlApplicationContext</w:t>
       </w:r>
-      <w:proofErr w:type="spellEnd"/>
       <w:r>
         <w:t xml:space="preserve"> when configuration is using XML file</w:t>
       </w:r>
@@ -1751,7 +1632,6 @@
       <w:r>
         <w:t xml:space="preserve">Using </w:t>
       </w:r>
-      <w:proofErr w:type="spellStart"/>
       <w:r>
         <w:rPr>
           <w:rFonts w:ascii="Consolas" w:hAnsi="Consolas" w:cs="Consolas"/>
@@ -1764,7 +1644,6 @@
         </w:rPr>
         <w:t>AnnotationConfigApplicationContext</w:t>
       </w:r>
-      <w:proofErr w:type="spellEnd"/>
       <w:r>
         <w:t xml:space="preserve"> when configuration is using Annotation.</w:t>
       </w:r>
@@ -1777,11 +1656,9 @@
           <w:numId w:val="6"/>
         </w:numPr>
       </w:pPr>
-      <w:proofErr w:type="spellStart"/>
       <w:r>
         <w:t>BeanFactory</w:t>
       </w:r>
-      <w:proofErr w:type="spellEnd"/>
     </w:p>
     <w:p>
       <w:pPr>
@@ -1792,15 +1669,7 @@
         </w:numPr>
       </w:pPr>
       <w:r>
-        <w:t xml:space="preserve">This container </w:t>
-      </w:r>
-      <w:proofErr w:type="gramStart"/>
-      <w:r>
-        <w:t>support</w:t>
-      </w:r>
-      <w:proofErr w:type="gramEnd"/>
-      <w:r>
-        <w:t xml:space="preserve"> less functionalities than the Application Context.</w:t>
+        <w:t>This container support less functionalities than the Application Context.</w:t>
       </w:r>
     </w:p>
     <w:p>
@@ -1812,15 +1681,7 @@
         </w:numPr>
       </w:pPr>
       <w:r>
-        <w:t xml:space="preserve">This container can be </w:t>
-      </w:r>
-      <w:proofErr w:type="spellStart"/>
-      <w:r>
-        <w:t>use</w:t>
-      </w:r>
-      <w:proofErr w:type="spellEnd"/>
-      <w:r>
-        <w:t xml:space="preserve"> for small applications like Core Java application.</w:t>
+        <w:t>This container can be use for small applications like Core Java application.</w:t>
       </w:r>
     </w:p>
     <w:p>
@@ -1840,8 +1701,6 @@
         <w:pStyle w:val="NoSpacing"/>
         <w:ind w:left="720"/>
       </w:pPr>
-      <w:proofErr w:type="spellStart"/>
-      <w:proofErr w:type="gramStart"/>
       <w:r>
         <w:rPr>
           <w:rFonts w:ascii="Consolas" w:hAnsi="Consolas" w:cs="Consolas"/>
@@ -1875,8 +1734,6 @@
         </w:rPr>
         <w:t>getBean</w:t>
       </w:r>
-      <w:proofErr w:type="spellEnd"/>
-      <w:proofErr w:type="gramEnd"/>
       <w:r>
         <w:rPr>
           <w:rFonts w:ascii="Consolas" w:hAnsi="Consolas" w:cs="Consolas"/>
@@ -1908,43 +1765,30 @@
           <w:u w:val="single"/>
           <w:shd w:val="clear" w:color="auto" w:fill="E8F2FE"/>
         </w:rPr>
-        <w:t xml:space="preserve">, </w:t>
-      </w:r>
-      <w:proofErr w:type="spellStart"/>
-      <w:r>
-        <w:rPr>
-          <w:rFonts w:ascii="Consolas" w:hAnsi="Consolas" w:cs="Consolas"/>
-          <w:color w:val="000000"/>
+        <w:t>, ClassName.</w:t>
+      </w:r>
+      <w:r>
+        <w:rPr>
+          <w:rFonts w:ascii="Consolas" w:hAnsi="Consolas" w:cs="Consolas"/>
+          <w:b/>
+          <w:bCs/>
+          <w:color w:val="7F0055"/>
           <w:sz w:val="20"/>
           <w:szCs w:val="20"/>
           <w:u w:val="single"/>
           <w:shd w:val="clear" w:color="auto" w:fill="E8F2FE"/>
         </w:rPr>
-        <w:t>ClassName.</w:t>
-      </w:r>
-      <w:r>
-        <w:rPr>
-          <w:rFonts w:ascii="Consolas" w:hAnsi="Consolas" w:cs="Consolas"/>
-          <w:b/>
-          <w:bCs/>
-          <w:color w:val="7F0055"/>
+        <w:t>class</w:t>
+      </w:r>
+      <w:r>
+        <w:rPr>
+          <w:rFonts w:ascii="Consolas" w:hAnsi="Consolas" w:cs="Consolas"/>
+          <w:color w:val="000000"/>
           <w:sz w:val="20"/>
           <w:szCs w:val="20"/>
           <w:u w:val="single"/>
           <w:shd w:val="clear" w:color="auto" w:fill="E8F2FE"/>
         </w:rPr>
-        <w:t>class</w:t>
-      </w:r>
-      <w:proofErr w:type="spellEnd"/>
-      <w:r>
-        <w:rPr>
-          <w:rFonts w:ascii="Consolas" w:hAnsi="Consolas" w:cs="Consolas"/>
-          <w:color w:val="000000"/>
-          <w:sz w:val="20"/>
-          <w:szCs w:val="20"/>
-          <w:u w:val="single"/>
-          <w:shd w:val="clear" w:color="auto" w:fill="E8F2FE"/>
-        </w:rPr>
         <w:t>)</w:t>
       </w:r>
       <w:r>
@@ -1994,15 +1838,7 @@
         </w:numPr>
       </w:pPr>
       <w:r>
-        <w:t xml:space="preserve">There </w:t>
-      </w:r>
-      <w:proofErr w:type="gramStart"/>
-      <w:r>
-        <w:t>are</w:t>
-      </w:r>
-      <w:proofErr w:type="gramEnd"/>
-      <w:r>
-        <w:t xml:space="preserve"> total 5 spring bean scopes</w:t>
+        <w:t>There are total 5 spring bean scopes</w:t>
       </w:r>
     </w:p>
     <w:p>
@@ -2090,15 +1926,7 @@
         <w:t>Session</w:t>
       </w:r>
       <w:r>
-        <w:t xml:space="preserve">: This scope is applicable for web application, </w:t>
-      </w:r>
-      <w:proofErr w:type="gramStart"/>
-      <w:r>
-        <w:t>In</w:t>
-      </w:r>
-      <w:proofErr w:type="gramEnd"/>
-      <w:r>
-        <w:t xml:space="preserve"> this scope only one object gets created for a session.</w:t>
+        <w:t>: This scope is applicable for web application, In this scope only one object gets created for a session.</w:t>
       </w:r>
     </w:p>
     <w:p>
@@ -2109,7 +1937,6 @@
           <w:numId w:val="7"/>
         </w:numPr>
       </w:pPr>
-      <w:proofErr w:type="spellStart"/>
       <w:r>
         <w:rPr>
           <w:b/>
@@ -2117,25 +1944,8 @@
         </w:rPr>
         <w:t>GlobleSession</w:t>
       </w:r>
-      <w:proofErr w:type="spellEnd"/>
-      <w:r>
-        <w:t xml:space="preserve">: This scope is applicable for web application, in this scope only one object </w:t>
-      </w:r>
-      <w:proofErr w:type="gramStart"/>
-      <w:r>
-        <w:t>present</w:t>
-      </w:r>
-      <w:proofErr w:type="gramEnd"/>
-      <w:r>
-        <w:t xml:space="preserve"> in </w:t>
-      </w:r>
-      <w:proofErr w:type="spellStart"/>
-      <w:r>
-        <w:t>a</w:t>
-      </w:r>
-      <w:proofErr w:type="spellEnd"/>
-      <w:r>
-        <w:t xml:space="preserve"> application which is share by all users.</w:t>
+      <w:r>
+        <w:t>: This scope is applicable for web application, in this scope only one object present in a application which is share by all users.</w:t>
       </w:r>
     </w:p>
     <w:p>
@@ -2265,9 +2075,37 @@
           <w:szCs w:val="20"/>
           <w:shd w:val="clear" w:color="auto" w:fill="E8F2FE"/>
         </w:rPr>
-        <w:t>"</w:t>
-      </w:r>
-      <w:proofErr w:type="spellStart"/>
+        <w:t>"variableName"</w:t>
+      </w:r>
+      <w:r>
+        <w:rPr>
+          <w:rFonts w:ascii="Consolas" w:hAnsi="Consolas" w:cs="Consolas"/>
+          <w:sz w:val="20"/>
+          <w:szCs w:val="20"/>
+          <w:shd w:val="clear" w:color="auto" w:fill="E8F2FE"/>
+        </w:rPr>
+        <w:t xml:space="preserve"> </w:t>
+      </w:r>
+      <w:r>
+        <w:rPr>
+          <w:rFonts w:ascii="Consolas" w:hAnsi="Consolas" w:cs="Consolas"/>
+          <w:color w:val="7F007F"/>
+          <w:sz w:val="20"/>
+          <w:szCs w:val="20"/>
+          <w:shd w:val="clear" w:color="auto" w:fill="E8F2FE"/>
+        </w:rPr>
+        <w:t>value</w:t>
+      </w:r>
+      <w:r>
+        <w:rPr>
+          <w:rFonts w:ascii="Consolas" w:hAnsi="Consolas" w:cs="Consolas"/>
+          <w:color w:val="000000"/>
+          <w:sz w:val="20"/>
+          <w:szCs w:val="20"/>
+          <w:shd w:val="clear" w:color="auto" w:fill="E8F2FE"/>
+        </w:rPr>
+        <w:t>=</w:t>
+      </w:r>
       <w:r>
         <w:rPr>
           <w:rFonts w:ascii="Consolas" w:hAnsi="Consolas" w:cs="Consolas"/>
@@ -2278,9 +2116,193 @@
           <w:szCs w:val="20"/>
           <w:shd w:val="clear" w:color="auto" w:fill="E8F2FE"/>
         </w:rPr>
-        <w:t>variableName</w:t>
-      </w:r>
-      <w:proofErr w:type="spellEnd"/>
+        <w:t>"value"</w:t>
+      </w:r>
+      <w:r>
+        <w:rPr>
+          <w:rFonts w:ascii="Consolas" w:hAnsi="Consolas" w:cs="Consolas"/>
+          <w:color w:val="008080"/>
+          <w:sz w:val="20"/>
+          <w:szCs w:val="20"/>
+          <w:shd w:val="clear" w:color="auto" w:fill="E8F2FE"/>
+        </w:rPr>
+        <w:t>&gt;&lt;/</w:t>
+      </w:r>
+      <w:r>
+        <w:rPr>
+          <w:rFonts w:ascii="Consolas" w:hAnsi="Consolas" w:cs="Consolas"/>
+          <w:color w:val="3F7F7F"/>
+          <w:sz w:val="20"/>
+          <w:szCs w:val="20"/>
+          <w:shd w:val="clear" w:color="auto" w:fill="D4D4D4"/>
+        </w:rPr>
+        <w:t>property</w:t>
+      </w:r>
+      <w:r>
+        <w:rPr>
+          <w:rFonts w:ascii="Consolas" w:hAnsi="Consolas" w:cs="Consolas"/>
+          <w:color w:val="008080"/>
+          <w:sz w:val="20"/>
+          <w:szCs w:val="20"/>
+          <w:shd w:val="clear" w:color="auto" w:fill="E8F2FE"/>
+        </w:rPr>
+        <w:t>&gt;</w:t>
+      </w:r>
+    </w:p>
+    <w:p>
+      <w:pPr>
+        <w:pStyle w:val="NoSpacing"/>
+        <w:rPr>
+          <w:rFonts w:ascii="Consolas" w:hAnsi="Consolas" w:cs="Consolas"/>
+          <w:color w:val="008080"/>
+          <w:sz w:val="20"/>
+          <w:szCs w:val="20"/>
+          <w:shd w:val="clear" w:color="auto" w:fill="E8F2FE"/>
+        </w:rPr>
+      </w:pPr>
+    </w:p>
+    <w:p>
+      <w:pPr>
+        <w:pStyle w:val="NoSpacing"/>
+        <w:rPr>
+          <w:rFonts w:ascii="Consolas" w:hAnsi="Consolas" w:cs="Consolas"/>
+          <w:color w:val="008080"/>
+          <w:sz w:val="20"/>
+          <w:szCs w:val="20"/>
+          <w:shd w:val="clear" w:color="auto" w:fill="E8F2FE"/>
+        </w:rPr>
+      </w:pPr>
+    </w:p>
+    <w:p>
+      <w:pPr>
+        <w:pStyle w:val="NoSpacing"/>
+        <w:rPr>
+          <w:b/>
+          <w:bCs/>
+          <w:u w:val="single"/>
+        </w:rPr>
+      </w:pPr>
+      <w:r>
+        <w:rPr>
+          <w:b/>
+          <w:bCs/>
+          <w:u w:val="single"/>
+        </w:rPr>
+        <w:t>Constructor</w:t>
+      </w:r>
+      <w:r>
+        <w:rPr>
+          <w:b/>
+          <w:bCs/>
+          <w:u w:val="single"/>
+        </w:rPr>
+        <w:t xml:space="preserve"> Injection (</w:t>
+      </w:r>
+      <w:r>
+        <w:rPr>
+          <w:b/>
+          <w:bCs/>
+          <w:u w:val="single"/>
+        </w:rPr>
+        <w:t>C</w:t>
+      </w:r>
+      <w:r>
+        <w:rPr>
+          <w:b/>
+          <w:bCs/>
+          <w:u w:val="single"/>
+        </w:rPr>
+        <w:t>I)</w:t>
+      </w:r>
+    </w:p>
+    <w:p>
+      <w:pPr>
+        <w:pStyle w:val="NoSpacing"/>
+        <w:numPr>
+          <w:ilvl w:val="0"/>
+          <w:numId w:val="9"/>
+        </w:numPr>
+      </w:pPr>
+      <w:r>
+        <w:t>This is the process where you can pass the values for the variables using a constructor.</w:t>
+      </w:r>
+    </w:p>
+    <w:p>
+      <w:pPr>
+        <w:pStyle w:val="NoSpacing"/>
+        <w:numPr>
+          <w:ilvl w:val="0"/>
+          <w:numId w:val="9"/>
+        </w:numPr>
+      </w:pPr>
+      <w:r>
+        <w:t>This can be achieved by using following tag in the XML file</w:t>
+      </w:r>
+    </w:p>
+    <w:p>
+      <w:pPr>
+        <w:pStyle w:val="NoSpacing"/>
+        <w:ind w:left="720"/>
+        <w:rPr>
+          <w:rFonts w:ascii="Consolas" w:hAnsi="Consolas" w:cs="Consolas"/>
+          <w:color w:val="008080"/>
+          <w:sz w:val="20"/>
+          <w:szCs w:val="20"/>
+          <w:shd w:val="clear" w:color="auto" w:fill="E8F2FE"/>
+        </w:rPr>
+      </w:pPr>
+      <w:r>
+        <w:t xml:space="preserve"> </w:t>
+      </w:r>
+      <w:r>
+        <w:rPr>
+          <w:rFonts w:ascii="Consolas" w:hAnsi="Consolas" w:cs="Consolas"/>
+          <w:color w:val="008080"/>
+          <w:sz w:val="20"/>
+          <w:szCs w:val="20"/>
+          <w:shd w:val="clear" w:color="auto" w:fill="E8F2FE"/>
+        </w:rPr>
+        <w:t>&lt;</w:t>
+      </w:r>
+      <w:r>
+        <w:rPr>
+          <w:rFonts w:ascii="Consolas" w:hAnsi="Consolas" w:cs="Consolas"/>
+          <w:color w:val="3F7F7F"/>
+          <w:sz w:val="20"/>
+          <w:szCs w:val="20"/>
+          <w:shd w:val="clear" w:color="auto" w:fill="D4D4D4"/>
+        </w:rPr>
+        <w:t>constructor-arg</w:t>
+      </w:r>
+      <w:r>
+        <w:rPr>
+          <w:rFonts w:ascii="Consolas" w:hAnsi="Consolas" w:cs="Consolas"/>
+          <w:sz w:val="20"/>
+          <w:szCs w:val="20"/>
+          <w:shd w:val="clear" w:color="auto" w:fill="E8F2FE"/>
+        </w:rPr>
+        <w:t xml:space="preserve"> </w:t>
+      </w:r>
+      <w:r>
+        <w:rPr>
+          <w:rFonts w:ascii="Consolas" w:hAnsi="Consolas" w:cs="Consolas"/>
+          <w:color w:val="7F007F"/>
+          <w:sz w:val="20"/>
+          <w:szCs w:val="20"/>
+          <w:shd w:val="clear" w:color="auto" w:fill="E8F2FE"/>
+        </w:rPr>
+        <w:t>value</w:t>
+      </w:r>
+      <w:r>
+        <w:rPr>
+          <w:rFonts w:ascii="Consolas" w:hAnsi="Consolas" w:cs="Consolas"/>
+          <w:color w:val="000000"/>
+          <w:sz w:val="20"/>
+          <w:szCs w:val="20"/>
+          <w:shd w:val="clear" w:color="auto" w:fill="E8F2FE"/>
+        </w:rPr>
+        <w:t>=</w:t>
+      </w:r>
       <w:r>
         <w:rPr>
           <w:rFonts w:ascii="Consolas" w:hAnsi="Consolas" w:cs="Consolas"/>
@@ -2291,15 +2313,156 @@
           <w:szCs w:val="20"/>
           <w:shd w:val="clear" w:color="auto" w:fill="E8F2FE"/>
         </w:rPr>
-        <w:t>"</w:t>
-      </w:r>
-      <w:r>
-        <w:rPr>
-          <w:rFonts w:ascii="Consolas" w:hAnsi="Consolas" w:cs="Consolas"/>
+        <w:t>"value"</w:t>
+      </w:r>
+      <w:r>
+        <w:rPr>
+          <w:rFonts w:ascii="Consolas" w:hAnsi="Consolas" w:cs="Consolas"/>
+          <w:color w:val="008080"/>
           <w:sz w:val="20"/>
           <w:szCs w:val="20"/>
           <w:shd w:val="clear" w:color="auto" w:fill="E8F2FE"/>
         </w:rPr>
+        <w:t>&gt;&lt;/</w:t>
+      </w:r>
+      <w:r>
+        <w:rPr>
+          <w:rFonts w:ascii="Consolas" w:hAnsi="Consolas" w:cs="Consolas"/>
+          <w:color w:val="3F7F7F"/>
+          <w:sz w:val="20"/>
+          <w:szCs w:val="20"/>
+          <w:shd w:val="clear" w:color="auto" w:fill="D4D4D4"/>
+        </w:rPr>
+        <w:t>constructor-arg</w:t>
+      </w:r>
+      <w:r>
+        <w:rPr>
+          <w:rFonts w:ascii="Consolas" w:hAnsi="Consolas" w:cs="Consolas"/>
+          <w:color w:val="008080"/>
+          <w:sz w:val="20"/>
+          <w:szCs w:val="20"/>
+          <w:shd w:val="clear" w:color="auto" w:fill="E8F2FE"/>
+        </w:rPr>
+        <w:t>&gt;</w:t>
+      </w:r>
+    </w:p>
+    <w:p>
+      <w:pPr>
+        <w:pStyle w:val="NoSpacing"/>
+        <w:rPr>
+          <w:rFonts w:ascii="Consolas" w:hAnsi="Consolas" w:cs="Consolas"/>
+          <w:color w:val="008080"/>
+          <w:sz w:val="20"/>
+          <w:szCs w:val="20"/>
+          <w:shd w:val="clear" w:color="auto" w:fill="E8F2FE"/>
+        </w:rPr>
+      </w:pPr>
+    </w:p>
+    <w:p>
+      <w:pPr>
+        <w:pStyle w:val="NoSpacing"/>
+        <w:rPr>
+          <w:rFonts w:ascii="Consolas" w:hAnsi="Consolas" w:cs="Consolas"/>
+          <w:color w:val="008080"/>
+          <w:sz w:val="20"/>
+          <w:szCs w:val="20"/>
+          <w:shd w:val="clear" w:color="auto" w:fill="E8F2FE"/>
+        </w:rPr>
+      </w:pPr>
+    </w:p>
+    <w:p>
+      <w:pPr>
+        <w:pStyle w:val="NoSpacing"/>
+        <w:rPr>
+          <w:b/>
+          <w:bCs/>
+          <w:u w:val="single"/>
+        </w:rPr>
+      </w:pPr>
+      <w:r>
+        <w:rPr>
+          <w:b/>
+          <w:bCs/>
+          <w:u w:val="single"/>
+        </w:rPr>
+        <w:t>Dependency Injection (DI)</w:t>
+      </w:r>
+    </w:p>
+    <w:p>
+      <w:pPr>
+        <w:pStyle w:val="NoSpacing"/>
+        <w:numPr>
+          <w:ilvl w:val="0"/>
+          <w:numId w:val="10"/>
+        </w:numPr>
+      </w:pPr>
+      <w:r>
+        <w:t>This is a process where object of one class injected inside a Object of another class (HAS-A relation in core java).</w:t>
+      </w:r>
+    </w:p>
+    <w:p>
+      <w:pPr>
+        <w:pStyle w:val="NoSpacing"/>
+        <w:numPr>
+          <w:ilvl w:val="0"/>
+          <w:numId w:val="10"/>
+        </w:numPr>
+      </w:pPr>
+      <w:r>
+        <w:t>DI can be achieved using SI or CI.</w:t>
+      </w:r>
+    </w:p>
+    <w:p>
+      <w:pPr>
+        <w:pStyle w:val="NoSpacing"/>
+        <w:numPr>
+          <w:ilvl w:val="0"/>
+          <w:numId w:val="10"/>
+        </w:numPr>
+      </w:pPr>
+      <w:r>
+        <w:t>DI using SI</w:t>
+      </w:r>
+    </w:p>
+    <w:p>
+      <w:pPr>
+        <w:pStyle w:val="NoSpacing"/>
+        <w:ind w:left="720"/>
+        <w:rPr>
+          <w:rFonts w:ascii="Consolas" w:hAnsi="Consolas" w:cs="Consolas"/>
+          <w:color w:val="3F5FBF"/>
+          <w:sz w:val="20"/>
+          <w:szCs w:val="20"/>
+          <w:shd w:val="clear" w:color="auto" w:fill="E8F2FE"/>
+        </w:rPr>
+      </w:pPr>
+      <w:r>
+        <w:rPr>
+          <w:rFonts w:ascii="Consolas" w:hAnsi="Consolas" w:cs="Consolas"/>
+          <w:color w:val="008080"/>
+          <w:sz w:val="20"/>
+          <w:szCs w:val="20"/>
+          <w:shd w:val="clear" w:color="auto" w:fill="E8F2FE"/>
+        </w:rPr>
+        <w:t>&lt;</w:t>
+      </w:r>
+      <w:r>
+        <w:rPr>
+          <w:rFonts w:ascii="Consolas" w:hAnsi="Consolas" w:cs="Consolas"/>
+          <w:color w:val="3F7F7F"/>
+          <w:sz w:val="20"/>
+          <w:szCs w:val="20"/>
+          <w:shd w:val="clear" w:color="auto" w:fill="D4D4D4"/>
+        </w:rPr>
+        <w:t>property</w:t>
+      </w:r>
+      <w:r>
+        <w:rPr>
+          <w:rFonts w:ascii="Consolas" w:hAnsi="Consolas" w:cs="Consolas"/>
+          <w:sz w:val="20"/>
+          <w:szCs w:val="20"/>
+          <w:shd w:val="clear" w:color="auto" w:fill="E8F2FE"/>
+        </w:rPr>
         <w:t xml:space="preserve"> </w:t>
       </w:r>
       <w:r>
@@ -2310,7 +2473,7 @@
           <w:szCs w:val="20"/>
           <w:shd w:val="clear" w:color="auto" w:fill="E8F2FE"/>
         </w:rPr>
-        <w:t>value</w:t>
+        <w:t>name</w:t>
       </w:r>
       <w:r>
         <w:rPr>
@@ -2332,216 +2495,57 @@
           <w:szCs w:val="20"/>
           <w:shd w:val="clear" w:color="auto" w:fill="E8F2FE"/>
         </w:rPr>
-        <w:t>"value"</w:t>
-      </w:r>
-      <w:r>
-        <w:rPr>
-          <w:rFonts w:ascii="Consolas" w:hAnsi="Consolas" w:cs="Consolas"/>
-          <w:color w:val="008080"/>
+        <w:t>"addr"</w:t>
+      </w:r>
+      <w:r>
+        <w:rPr>
+          <w:rFonts w:ascii="Consolas" w:hAnsi="Consolas" w:cs="Consolas"/>
           <w:sz w:val="20"/>
           <w:szCs w:val="20"/>
           <w:shd w:val="clear" w:color="auto" w:fill="E8F2FE"/>
         </w:rPr>
-        <w:t>&gt;&lt;/</w:t>
-      </w:r>
-      <w:r>
-        <w:rPr>
-          <w:rFonts w:ascii="Consolas" w:hAnsi="Consolas" w:cs="Consolas"/>
-          <w:color w:val="3F7F7F"/>
-          <w:sz w:val="20"/>
-          <w:szCs w:val="20"/>
-          <w:shd w:val="clear" w:color="auto" w:fill="D4D4D4"/>
-        </w:rPr>
-        <w:t>property</w:t>
-      </w:r>
-      <w:r>
-        <w:rPr>
-          <w:rFonts w:ascii="Consolas" w:hAnsi="Consolas" w:cs="Consolas"/>
-          <w:color w:val="008080"/>
-          <w:sz w:val="20"/>
-          <w:szCs w:val="20"/>
+        <w:t xml:space="preserve"> </w:t>
+      </w:r>
+      <w:r>
+        <w:rPr>
+          <w:rFonts w:ascii="Consolas" w:hAnsi="Consolas" w:cs="Consolas"/>
+          <w:b/>
+          <w:bCs/>
+          <w:color w:val="7F007F"/>
+          <w:sz w:val="20"/>
+          <w:szCs w:val="20"/>
+          <w:highlight w:val="yellow"/>
           <w:shd w:val="clear" w:color="auto" w:fill="E8F2FE"/>
         </w:rPr>
-        <w:t>&gt;</w:t>
-      </w:r>
-    </w:p>
-    <w:p>
-      <w:pPr>
-        <w:pStyle w:val="NoSpacing"/>
-        <w:rPr>
-          <w:rFonts w:ascii="Consolas" w:hAnsi="Consolas" w:cs="Consolas"/>
-          <w:color w:val="008080"/>
-          <w:sz w:val="20"/>
-          <w:szCs w:val="20"/>
+        <w:t>ref</w:t>
+      </w:r>
+      <w:r>
+        <w:rPr>
+          <w:rFonts w:ascii="Consolas" w:hAnsi="Consolas" w:cs="Consolas"/>
+          <w:b/>
+          <w:bCs/>
+          <w:color w:val="000000"/>
+          <w:sz w:val="20"/>
+          <w:szCs w:val="20"/>
+          <w:highlight w:val="yellow"/>
           <w:shd w:val="clear" w:color="auto" w:fill="E8F2FE"/>
         </w:rPr>
-      </w:pPr>
-    </w:p>
-    <w:p>
-      <w:pPr>
-        <w:pStyle w:val="NoSpacing"/>
-        <w:rPr>
-          <w:rFonts w:ascii="Consolas" w:hAnsi="Consolas" w:cs="Consolas"/>
-          <w:color w:val="008080"/>
-          <w:sz w:val="20"/>
-          <w:szCs w:val="20"/>
-          <w:shd w:val="clear" w:color="auto" w:fill="E8F2FE"/>
-        </w:rPr>
-      </w:pPr>
-    </w:p>
-    <w:p>
-      <w:pPr>
-        <w:pStyle w:val="NoSpacing"/>
-        <w:rPr>
-          <w:b/>
-          <w:bCs/>
-          <w:u w:val="single"/>
-        </w:rPr>
-      </w:pPr>
-      <w:r>
-        <w:rPr>
-          <w:b/>
-          <w:bCs/>
-          <w:u w:val="single"/>
-        </w:rPr>
-        <w:t>Constructor</w:t>
-      </w:r>
-      <w:r>
-        <w:rPr>
-          <w:b/>
-          <w:bCs/>
-          <w:u w:val="single"/>
-        </w:rPr>
-        <w:t xml:space="preserve"> Injection (</w:t>
-      </w:r>
-      <w:r>
-        <w:rPr>
-          <w:b/>
-          <w:bCs/>
-          <w:u w:val="single"/>
-        </w:rPr>
-        <w:t>C</w:t>
-      </w:r>
-      <w:r>
-        <w:rPr>
-          <w:b/>
-          <w:bCs/>
-          <w:u w:val="single"/>
-        </w:rPr>
-        <w:t>I)</w:t>
-      </w:r>
-    </w:p>
-    <w:p>
-      <w:pPr>
-        <w:pStyle w:val="NoSpacing"/>
-        <w:numPr>
-          <w:ilvl w:val="0"/>
-          <w:numId w:val="9"/>
-        </w:numPr>
-      </w:pPr>
-      <w:r>
-        <w:t>This is the process where you can pass the values for the variables using a constructor.</w:t>
-      </w:r>
-    </w:p>
-    <w:p>
-      <w:pPr>
-        <w:pStyle w:val="NoSpacing"/>
-        <w:numPr>
-          <w:ilvl w:val="0"/>
-          <w:numId w:val="9"/>
-        </w:numPr>
-      </w:pPr>
-      <w:r>
-        <w:t>This can be achieved by using following tag in the XML file</w:t>
-      </w:r>
-    </w:p>
-    <w:p>
-      <w:pPr>
-        <w:pStyle w:val="NoSpacing"/>
-        <w:ind w:left="720"/>
-        <w:rPr>
-          <w:rFonts w:ascii="Consolas" w:hAnsi="Consolas" w:cs="Consolas"/>
-          <w:color w:val="008080"/>
-          <w:sz w:val="20"/>
-          <w:szCs w:val="20"/>
-          <w:shd w:val="clear" w:color="auto" w:fill="E8F2FE"/>
-        </w:rPr>
-      </w:pPr>
-      <w:r>
-        <w:t xml:space="preserve"> </w:t>
-      </w:r>
-      <w:r>
-        <w:rPr>
-          <w:rFonts w:ascii="Consolas" w:hAnsi="Consolas" w:cs="Consolas"/>
-          <w:color w:val="008080"/>
-          <w:sz w:val="20"/>
-          <w:szCs w:val="20"/>
-          <w:shd w:val="clear" w:color="auto" w:fill="E8F2FE"/>
-        </w:rPr>
-        <w:t>&lt;</w:t>
-      </w:r>
-      <w:r>
-        <w:rPr>
-          <w:rFonts w:ascii="Consolas" w:hAnsi="Consolas" w:cs="Consolas"/>
-          <w:color w:val="3F7F7F"/>
-          <w:sz w:val="20"/>
-          <w:szCs w:val="20"/>
-          <w:shd w:val="clear" w:color="auto" w:fill="D4D4D4"/>
-        </w:rPr>
-        <w:t>constructor-</w:t>
-      </w:r>
-      <w:proofErr w:type="spellStart"/>
-      <w:r>
-        <w:rPr>
-          <w:rFonts w:ascii="Consolas" w:hAnsi="Consolas" w:cs="Consolas"/>
-          <w:color w:val="3F7F7F"/>
-          <w:sz w:val="20"/>
-          <w:szCs w:val="20"/>
-          <w:shd w:val="clear" w:color="auto" w:fill="D4D4D4"/>
-        </w:rPr>
-        <w:t>arg</w:t>
-      </w:r>
-      <w:proofErr w:type="spellEnd"/>
-      <w:r>
-        <w:rPr>
-          <w:rFonts w:ascii="Consolas" w:hAnsi="Consolas" w:cs="Consolas"/>
-          <w:sz w:val="20"/>
-          <w:szCs w:val="20"/>
-          <w:shd w:val="clear" w:color="auto" w:fill="E8F2FE"/>
-        </w:rPr>
-        <w:t xml:space="preserve"> </w:t>
-      </w:r>
-      <w:r>
-        <w:rPr>
-          <w:rFonts w:ascii="Consolas" w:hAnsi="Consolas" w:cs="Consolas"/>
-          <w:color w:val="7F007F"/>
-          <w:sz w:val="20"/>
-          <w:szCs w:val="20"/>
-          <w:shd w:val="clear" w:color="auto" w:fill="E8F2FE"/>
-        </w:rPr>
-        <w:t>value</w:t>
-      </w:r>
-      <w:r>
-        <w:rPr>
-          <w:rFonts w:ascii="Consolas" w:hAnsi="Consolas" w:cs="Consolas"/>
-          <w:color w:val="000000"/>
-          <w:sz w:val="20"/>
-          <w:szCs w:val="20"/>
-          <w:shd w:val="clear" w:color="auto" w:fill="E8F2FE"/>
-        </w:rPr>
         <w:t>=</w:t>
       </w:r>
       <w:r>
         <w:rPr>
           <w:rFonts w:ascii="Consolas" w:hAnsi="Consolas" w:cs="Consolas"/>
+          <w:b/>
+          <w:bCs/>
           <w:i/>
           <w:iCs/>
           <w:color w:val="2A00FF"/>
           <w:sz w:val="20"/>
           <w:szCs w:val="20"/>
+          <w:highlight w:val="yellow"/>
           <w:shd w:val="clear" w:color="auto" w:fill="E8F2FE"/>
         </w:rPr>
-        <w:t>"value"</w:t>
+        <w:t>"ad"</w:t>
       </w:r>
       <w:r>
         <w:rPr>
@@ -2561,20 +2565,8 @@
           <w:szCs w:val="20"/>
           <w:shd w:val="clear" w:color="auto" w:fill="D4D4D4"/>
         </w:rPr>
-        <w:t>constructor-</w:t>
-      </w:r>
-      <w:proofErr w:type="spellStart"/>
-      <w:r>
-        <w:rPr>
-          <w:rFonts w:ascii="Consolas" w:hAnsi="Consolas" w:cs="Consolas"/>
-          <w:color w:val="3F7F7F"/>
-          <w:sz w:val="20"/>
-          <w:szCs w:val="20"/>
-          <w:shd w:val="clear" w:color="auto" w:fill="D4D4D4"/>
-        </w:rPr>
-        <w:t>arg</w:t>
-      </w:r>
-      <w:proofErr w:type="spellEnd"/>
+        <w:t>property</w:t>
+      </w:r>
       <w:r>
         <w:rPr>
           <w:rFonts w:ascii="Consolas" w:hAnsi="Consolas" w:cs="Consolas"/>
@@ -2585,47 +2577,25 @@
         </w:rPr>
         <w:t>&gt;</w:t>
       </w:r>
-    </w:p>
-    <w:p>
-      <w:pPr>
-        <w:pStyle w:val="NoSpacing"/>
-        <w:rPr>
-          <w:rFonts w:ascii="Consolas" w:hAnsi="Consolas" w:cs="Consolas"/>
-          <w:color w:val="008080"/>
+      <w:r>
+        <w:rPr>
+          <w:rFonts w:ascii="Consolas" w:hAnsi="Consolas" w:cs="Consolas"/>
+          <w:color w:val="000000"/>
           <w:sz w:val="20"/>
           <w:szCs w:val="20"/>
           <w:shd w:val="clear" w:color="auto" w:fill="E8F2FE"/>
         </w:rPr>
-      </w:pPr>
-    </w:p>
-    <w:p>
-      <w:pPr>
-        <w:pStyle w:val="NoSpacing"/>
-        <w:rPr>
-          <w:rFonts w:ascii="Consolas" w:hAnsi="Consolas" w:cs="Consolas"/>
-          <w:color w:val="008080"/>
+        <w:t xml:space="preserve"> </w:t>
+      </w:r>
+      <w:r>
+        <w:rPr>
+          <w:rFonts w:ascii="Consolas" w:hAnsi="Consolas" w:cs="Consolas"/>
+          <w:color w:val="3F5FBF"/>
           <w:sz w:val="20"/>
           <w:szCs w:val="20"/>
           <w:shd w:val="clear" w:color="auto" w:fill="E8F2FE"/>
         </w:rPr>
-      </w:pPr>
-    </w:p>
-    <w:p>
-      <w:pPr>
-        <w:pStyle w:val="NoSpacing"/>
-        <w:rPr>
-          <w:b/>
-          <w:bCs/>
-          <w:u w:val="single"/>
-        </w:rPr>
-      </w:pPr>
-      <w:r>
-        <w:rPr>
-          <w:b/>
-          <w:bCs/>
-          <w:u w:val="single"/>
-        </w:rPr>
-        <w:t>Dependency Injection (DI)</w:t>
+        <w:t>&lt;!-- DI by SI --&gt;</w:t>
       </w:r>
     </w:p>
     <w:p>
@@ -2637,41 +2607,7 @@
         </w:numPr>
       </w:pPr>
       <w:r>
-        <w:t xml:space="preserve">This is a process where object of one class injected inside </w:t>
-      </w:r>
-      <w:proofErr w:type="spellStart"/>
-      <w:proofErr w:type="gramStart"/>
-      <w:r>
-        <w:t>a</w:t>
-      </w:r>
-      <w:proofErr w:type="spellEnd"/>
-      <w:proofErr w:type="gramEnd"/>
-      <w:r>
-        <w:t xml:space="preserve"> Object of another class (HAS-A relation in core java).</w:t>
-      </w:r>
-    </w:p>
-    <w:p>
-      <w:pPr>
-        <w:pStyle w:val="NoSpacing"/>
-        <w:numPr>
-          <w:ilvl w:val="0"/>
-          <w:numId w:val="10"/>
-        </w:numPr>
-      </w:pPr>
-      <w:r>
-        <w:t>DI can be achieved using SI or CI.</w:t>
-      </w:r>
-    </w:p>
-    <w:p>
-      <w:pPr>
-        <w:pStyle w:val="NoSpacing"/>
-        <w:numPr>
-          <w:ilvl w:val="0"/>
-          <w:numId w:val="10"/>
-        </w:numPr>
-      </w:pPr>
-      <w:r>
-        <w:t>DI using SI</w:t>
+        <w:t>DI using CI</w:t>
       </w:r>
     </w:p>
     <w:p>
@@ -2704,7 +2640,7 @@
           <w:szCs w:val="20"/>
           <w:shd w:val="clear" w:color="auto" w:fill="D4D4D4"/>
         </w:rPr>
-        <w:t>property</w:t>
+        <w:t>constructor-arg</w:t>
       </w:r>
       <w:r>
         <w:rPr>
@@ -2718,19 +2654,25 @@
       <w:r>
         <w:rPr>
           <w:rFonts w:ascii="Consolas" w:hAnsi="Consolas" w:cs="Consolas"/>
+          <w:b/>
+          <w:bCs/>
           <w:color w:val="7F007F"/>
           <w:sz w:val="20"/>
           <w:szCs w:val="20"/>
+          <w:highlight w:val="yellow"/>
           <w:shd w:val="clear" w:color="auto" w:fill="E8F2FE"/>
         </w:rPr>
-        <w:t>name</w:t>
-      </w:r>
-      <w:r>
-        <w:rPr>
-          <w:rFonts w:ascii="Consolas" w:hAnsi="Consolas" w:cs="Consolas"/>
+        <w:t>ref</w:t>
+      </w:r>
+      <w:r>
+        <w:rPr>
+          <w:rFonts w:ascii="Consolas" w:hAnsi="Consolas" w:cs="Consolas"/>
+          <w:b/>
+          <w:bCs/>
           <w:color w:val="000000"/>
           <w:sz w:val="20"/>
           <w:szCs w:val="20"/>
+          <w:highlight w:val="yellow"/>
           <w:shd w:val="clear" w:color="auto" w:fill="E8F2FE"/>
         </w:rPr>
         <w:t>=</w:t>
@@ -2738,333 +2680,67 @@
       <w:r>
         <w:rPr>
           <w:rFonts w:ascii="Consolas" w:hAnsi="Consolas" w:cs="Consolas"/>
+          <w:b/>
+          <w:bCs/>
           <w:i/>
           <w:iCs/>
           <w:color w:val="2A00FF"/>
           <w:sz w:val="20"/>
           <w:szCs w:val="20"/>
-          <w:shd w:val="clear" w:color="auto" w:fill="E8F2FE"/>
-        </w:rPr>
-        <w:t>"</w:t>
-      </w:r>
-      <w:proofErr w:type="spellStart"/>
-      <w:r>
-        <w:rPr>
-          <w:rFonts w:ascii="Consolas" w:hAnsi="Consolas" w:cs="Consolas"/>
-          <w:i/>
-          <w:iCs/>
-          <w:color w:val="2A00FF"/>
-          <w:sz w:val="20"/>
-          <w:szCs w:val="20"/>
-          <w:shd w:val="clear" w:color="auto" w:fill="E8F2FE"/>
-        </w:rPr>
-        <w:t>addr</w:t>
-      </w:r>
-      <w:proofErr w:type="spellEnd"/>
-      <w:r>
-        <w:rPr>
-          <w:rFonts w:ascii="Consolas" w:hAnsi="Consolas" w:cs="Consolas"/>
-          <w:i/>
-          <w:iCs/>
-          <w:color w:val="2A00FF"/>
-          <w:sz w:val="20"/>
-          <w:szCs w:val="20"/>
-          <w:shd w:val="clear" w:color="auto" w:fill="E8F2FE"/>
-        </w:rPr>
-        <w:t>"</w:t>
-      </w:r>
-      <w:r>
-        <w:rPr>
-          <w:rFonts w:ascii="Consolas" w:hAnsi="Consolas" w:cs="Consolas"/>
-          <w:sz w:val="20"/>
-          <w:szCs w:val="20"/>
-          <w:shd w:val="clear" w:color="auto" w:fill="E8F2FE"/>
-        </w:rPr>
-        <w:t xml:space="preserve"> </w:t>
-      </w:r>
-      <w:r>
-        <w:rPr>
-          <w:rFonts w:ascii="Consolas" w:hAnsi="Consolas" w:cs="Consolas"/>
-          <w:b/>
-          <w:bCs/>
-          <w:color w:val="7F007F"/>
-          <w:sz w:val="20"/>
-          <w:szCs w:val="20"/>
           <w:highlight w:val="yellow"/>
           <w:shd w:val="clear" w:color="auto" w:fill="E8F2FE"/>
         </w:rPr>
-        <w:t>ref</w:t>
-      </w:r>
-      <w:r>
-        <w:rPr>
-          <w:rFonts w:ascii="Consolas" w:hAnsi="Consolas" w:cs="Consolas"/>
-          <w:b/>
-          <w:bCs/>
+        <w:t>"ad"</w:t>
+      </w:r>
+      <w:r>
+        <w:rPr>
+          <w:rFonts w:ascii="Consolas" w:hAnsi="Consolas" w:cs="Consolas"/>
+          <w:color w:val="008080"/>
+          <w:sz w:val="20"/>
+          <w:szCs w:val="20"/>
+          <w:shd w:val="clear" w:color="auto" w:fill="E8F2FE"/>
+        </w:rPr>
+        <w:t>&gt;&lt;/</w:t>
+      </w:r>
+      <w:r>
+        <w:rPr>
+          <w:rFonts w:ascii="Consolas" w:hAnsi="Consolas" w:cs="Consolas"/>
+          <w:color w:val="3F7F7F"/>
+          <w:sz w:val="20"/>
+          <w:szCs w:val="20"/>
+          <w:shd w:val="clear" w:color="auto" w:fill="D4D4D4"/>
+        </w:rPr>
+        <w:t>constructor-arg</w:t>
+      </w:r>
+      <w:r>
+        <w:rPr>
+          <w:rFonts w:ascii="Consolas" w:hAnsi="Consolas" w:cs="Consolas"/>
+          <w:color w:val="008080"/>
+          <w:sz w:val="20"/>
+          <w:szCs w:val="20"/>
+          <w:shd w:val="clear" w:color="auto" w:fill="E8F2FE"/>
+        </w:rPr>
+        <w:t>&gt;</w:t>
+      </w:r>
+      <w:r>
+        <w:rPr>
+          <w:rFonts w:ascii="Consolas" w:hAnsi="Consolas" w:cs="Consolas"/>
           <w:color w:val="000000"/>
           <w:sz w:val="20"/>
           <w:szCs w:val="20"/>
-          <w:highlight w:val="yellow"/>
           <w:shd w:val="clear" w:color="auto" w:fill="E8F2FE"/>
         </w:rPr>
-        <w:t>=</w:t>
-      </w:r>
-      <w:r>
-        <w:rPr>
-          <w:rFonts w:ascii="Consolas" w:hAnsi="Consolas" w:cs="Consolas"/>
-          <w:b/>
-          <w:bCs/>
-          <w:i/>
-          <w:iCs/>
-          <w:color w:val="2A00FF"/>
-          <w:sz w:val="20"/>
-          <w:szCs w:val="20"/>
-          <w:highlight w:val="yellow"/>
+        <w:t xml:space="preserve"> </w:t>
+      </w:r>
+      <w:r>
+        <w:rPr>
+          <w:rFonts w:ascii="Consolas" w:hAnsi="Consolas" w:cs="Consolas"/>
+          <w:color w:val="3F5FBF"/>
+          <w:sz w:val="20"/>
+          <w:szCs w:val="20"/>
           <w:shd w:val="clear" w:color="auto" w:fill="E8F2FE"/>
         </w:rPr>
-        <w:t>"ad"</w:t>
-      </w:r>
-      <w:r>
-        <w:rPr>
-          <w:rFonts w:ascii="Consolas" w:hAnsi="Consolas" w:cs="Consolas"/>
-          <w:color w:val="008080"/>
-          <w:sz w:val="20"/>
-          <w:szCs w:val="20"/>
-          <w:shd w:val="clear" w:color="auto" w:fill="E8F2FE"/>
-        </w:rPr>
-        <w:t>&gt;&lt;/</w:t>
-      </w:r>
-      <w:r>
-        <w:rPr>
-          <w:rFonts w:ascii="Consolas" w:hAnsi="Consolas" w:cs="Consolas"/>
-          <w:color w:val="3F7F7F"/>
-          <w:sz w:val="20"/>
-          <w:szCs w:val="20"/>
-          <w:shd w:val="clear" w:color="auto" w:fill="D4D4D4"/>
-        </w:rPr>
-        <w:t>property</w:t>
-      </w:r>
-      <w:r>
-        <w:rPr>
-          <w:rFonts w:ascii="Consolas" w:hAnsi="Consolas" w:cs="Consolas"/>
-          <w:color w:val="008080"/>
-          <w:sz w:val="20"/>
-          <w:szCs w:val="20"/>
-          <w:shd w:val="clear" w:color="auto" w:fill="E8F2FE"/>
-        </w:rPr>
-        <w:t>&gt;</w:t>
-      </w:r>
-      <w:r>
-        <w:rPr>
-          <w:rFonts w:ascii="Consolas" w:hAnsi="Consolas" w:cs="Consolas"/>
-          <w:color w:val="000000"/>
-          <w:sz w:val="20"/>
-          <w:szCs w:val="20"/>
-          <w:shd w:val="clear" w:color="auto" w:fill="E8F2FE"/>
-        </w:rPr>
-        <w:t xml:space="preserve"> </w:t>
-      </w:r>
-      <w:proofErr w:type="gramStart"/>
-      <w:r>
-        <w:rPr>
-          <w:rFonts w:ascii="Consolas" w:hAnsi="Consolas" w:cs="Consolas"/>
-          <w:color w:val="3F5FBF"/>
-          <w:sz w:val="20"/>
-          <w:szCs w:val="20"/>
-          <w:shd w:val="clear" w:color="auto" w:fill="E8F2FE"/>
-        </w:rPr>
-        <w:t>&lt;!--</w:t>
-      </w:r>
-      <w:proofErr w:type="gramEnd"/>
-      <w:r>
-        <w:rPr>
-          <w:rFonts w:ascii="Consolas" w:hAnsi="Consolas" w:cs="Consolas"/>
-          <w:color w:val="3F5FBF"/>
-          <w:sz w:val="20"/>
-          <w:szCs w:val="20"/>
-          <w:shd w:val="clear" w:color="auto" w:fill="E8F2FE"/>
-        </w:rPr>
-        <w:t xml:space="preserve"> DI by SI --&gt;</w:t>
-      </w:r>
-    </w:p>
-    <w:p>
-      <w:pPr>
-        <w:pStyle w:val="NoSpacing"/>
-        <w:numPr>
-          <w:ilvl w:val="0"/>
-          <w:numId w:val="10"/>
-        </w:numPr>
-      </w:pPr>
-      <w:r>
-        <w:t>DI using CI</w:t>
-      </w:r>
-    </w:p>
-    <w:p>
-      <w:pPr>
-        <w:pStyle w:val="NoSpacing"/>
-        <w:ind w:left="720"/>
-        <w:rPr>
-          <w:rFonts w:ascii="Consolas" w:hAnsi="Consolas" w:cs="Consolas"/>
-          <w:color w:val="3F5FBF"/>
-          <w:sz w:val="20"/>
-          <w:szCs w:val="20"/>
-          <w:shd w:val="clear" w:color="auto" w:fill="E8F2FE"/>
-        </w:rPr>
-      </w:pPr>
-      <w:r>
-        <w:rPr>
-          <w:rFonts w:ascii="Consolas" w:hAnsi="Consolas" w:cs="Consolas"/>
-          <w:color w:val="008080"/>
-          <w:sz w:val="20"/>
-          <w:szCs w:val="20"/>
-          <w:shd w:val="clear" w:color="auto" w:fill="E8F2FE"/>
-        </w:rPr>
-        <w:t>&lt;</w:t>
-      </w:r>
-      <w:r>
-        <w:rPr>
-          <w:rFonts w:ascii="Consolas" w:hAnsi="Consolas" w:cs="Consolas"/>
-          <w:color w:val="3F7F7F"/>
-          <w:sz w:val="20"/>
-          <w:szCs w:val="20"/>
-          <w:shd w:val="clear" w:color="auto" w:fill="D4D4D4"/>
-        </w:rPr>
-        <w:t>constructor-</w:t>
-      </w:r>
-      <w:proofErr w:type="spellStart"/>
-      <w:r>
-        <w:rPr>
-          <w:rFonts w:ascii="Consolas" w:hAnsi="Consolas" w:cs="Consolas"/>
-          <w:color w:val="3F7F7F"/>
-          <w:sz w:val="20"/>
-          <w:szCs w:val="20"/>
-          <w:shd w:val="clear" w:color="auto" w:fill="D4D4D4"/>
-        </w:rPr>
-        <w:t>arg</w:t>
-      </w:r>
-      <w:proofErr w:type="spellEnd"/>
-      <w:r>
-        <w:rPr>
-          <w:rFonts w:ascii="Consolas" w:hAnsi="Consolas" w:cs="Consolas"/>
-          <w:sz w:val="20"/>
-          <w:szCs w:val="20"/>
-          <w:shd w:val="clear" w:color="auto" w:fill="E8F2FE"/>
-        </w:rPr>
-        <w:t xml:space="preserve"> </w:t>
-      </w:r>
-      <w:r>
-        <w:rPr>
-          <w:rFonts w:ascii="Consolas" w:hAnsi="Consolas" w:cs="Consolas"/>
-          <w:b/>
-          <w:bCs/>
-          <w:color w:val="7F007F"/>
-          <w:sz w:val="20"/>
-          <w:szCs w:val="20"/>
-          <w:highlight w:val="yellow"/>
-          <w:shd w:val="clear" w:color="auto" w:fill="E8F2FE"/>
-        </w:rPr>
-        <w:t>ref</w:t>
-      </w:r>
-      <w:r>
-        <w:rPr>
-          <w:rFonts w:ascii="Consolas" w:hAnsi="Consolas" w:cs="Consolas"/>
-          <w:b/>
-          <w:bCs/>
-          <w:color w:val="000000"/>
-          <w:sz w:val="20"/>
-          <w:szCs w:val="20"/>
-          <w:highlight w:val="yellow"/>
-          <w:shd w:val="clear" w:color="auto" w:fill="E8F2FE"/>
-        </w:rPr>
-        <w:t>=</w:t>
-      </w:r>
-      <w:r>
-        <w:rPr>
-          <w:rFonts w:ascii="Consolas" w:hAnsi="Consolas" w:cs="Consolas"/>
-          <w:b/>
-          <w:bCs/>
-          <w:i/>
-          <w:iCs/>
-          <w:color w:val="2A00FF"/>
-          <w:sz w:val="20"/>
-          <w:szCs w:val="20"/>
-          <w:highlight w:val="yellow"/>
-          <w:shd w:val="clear" w:color="auto" w:fill="E8F2FE"/>
-        </w:rPr>
-        <w:t>"ad"</w:t>
-      </w:r>
-      <w:r>
-        <w:rPr>
-          <w:rFonts w:ascii="Consolas" w:hAnsi="Consolas" w:cs="Consolas"/>
-          <w:color w:val="008080"/>
-          <w:sz w:val="20"/>
-          <w:szCs w:val="20"/>
-          <w:shd w:val="clear" w:color="auto" w:fill="E8F2FE"/>
-        </w:rPr>
-        <w:t>&gt;&lt;/</w:t>
-      </w:r>
-      <w:r>
-        <w:rPr>
-          <w:rFonts w:ascii="Consolas" w:hAnsi="Consolas" w:cs="Consolas"/>
-          <w:color w:val="3F7F7F"/>
-          <w:sz w:val="20"/>
-          <w:szCs w:val="20"/>
-          <w:shd w:val="clear" w:color="auto" w:fill="D4D4D4"/>
-        </w:rPr>
-        <w:t>constructor-</w:t>
-      </w:r>
-      <w:proofErr w:type="spellStart"/>
-      <w:r>
-        <w:rPr>
-          <w:rFonts w:ascii="Consolas" w:hAnsi="Consolas" w:cs="Consolas"/>
-          <w:color w:val="3F7F7F"/>
-          <w:sz w:val="20"/>
-          <w:szCs w:val="20"/>
-          <w:shd w:val="clear" w:color="auto" w:fill="D4D4D4"/>
-        </w:rPr>
-        <w:t>arg</w:t>
-      </w:r>
-      <w:proofErr w:type="spellEnd"/>
-      <w:r>
-        <w:rPr>
-          <w:rFonts w:ascii="Consolas" w:hAnsi="Consolas" w:cs="Consolas"/>
-          <w:color w:val="008080"/>
-          <w:sz w:val="20"/>
-          <w:szCs w:val="20"/>
-          <w:shd w:val="clear" w:color="auto" w:fill="E8F2FE"/>
-        </w:rPr>
-        <w:t>&gt;</w:t>
-      </w:r>
-      <w:r>
-        <w:rPr>
-          <w:rFonts w:ascii="Consolas" w:hAnsi="Consolas" w:cs="Consolas"/>
-          <w:color w:val="000000"/>
-          <w:sz w:val="20"/>
-          <w:szCs w:val="20"/>
-          <w:shd w:val="clear" w:color="auto" w:fill="E8F2FE"/>
-        </w:rPr>
-        <w:t xml:space="preserve"> </w:t>
-      </w:r>
-      <w:proofErr w:type="gramStart"/>
-      <w:r>
-        <w:rPr>
-          <w:rFonts w:ascii="Consolas" w:hAnsi="Consolas" w:cs="Consolas"/>
-          <w:color w:val="3F5FBF"/>
-          <w:sz w:val="20"/>
-          <w:szCs w:val="20"/>
-          <w:shd w:val="clear" w:color="auto" w:fill="E8F2FE"/>
-        </w:rPr>
-        <w:t>&lt;!--</w:t>
-      </w:r>
-      <w:proofErr w:type="gramEnd"/>
-      <w:r>
-        <w:rPr>
-          <w:rFonts w:ascii="Consolas" w:hAnsi="Consolas" w:cs="Consolas"/>
-          <w:color w:val="3F5FBF"/>
-          <w:sz w:val="20"/>
-          <w:szCs w:val="20"/>
-          <w:shd w:val="clear" w:color="auto" w:fill="E8F2FE"/>
-        </w:rPr>
-        <w:t xml:space="preserve"> DI by CI --&gt;</w:t>
+        <w:t>&lt;!-- DI by CI --&gt;</w:t>
       </w:r>
     </w:p>
     <w:p>
@@ -3086,7 +2762,6 @@
           <w:u w:val="single"/>
         </w:rPr>
       </w:pPr>
-      <w:proofErr w:type="spellStart"/>
       <w:r>
         <w:rPr>
           <w:b/>
@@ -3095,7 +2770,6 @@
         </w:rPr>
         <w:t>Autowire</w:t>
       </w:r>
-      <w:proofErr w:type="spellEnd"/>
     </w:p>
     <w:p>
       <w:pPr>
@@ -3110,24 +2784,11 @@
           <w:u w:val="single"/>
         </w:rPr>
       </w:pPr>
-      <w:proofErr w:type="spellStart"/>
-      <w:r>
-        <w:t>Autowire</w:t>
-      </w:r>
-      <w:proofErr w:type="spellEnd"/>
-      <w:r>
-        <w:t xml:space="preserve"> is a process where you can automate the dependency </w:t>
-      </w:r>
-      <w:proofErr w:type="gramStart"/>
-      <w:r>
-        <w:t>injection</w:t>
-      </w:r>
-      <w:r>
-        <w:t>(</w:t>
-      </w:r>
-      <w:proofErr w:type="gramEnd"/>
-      <w:r>
-        <w:t>DI)</w:t>
+      <w:r>
+        <w:t>Autowire is a process where you can automate the dependency injection</w:t>
+      </w:r>
+      <w:r>
+        <w:t>(DI)</w:t>
       </w:r>
       <w:r>
         <w:t xml:space="preserve"> process.</w:t>
@@ -3147,21 +2808,8 @@
         </w:rPr>
       </w:pPr>
       <w:r>
-        <w:t xml:space="preserve">There </w:t>
-      </w:r>
-      <w:proofErr w:type="gramStart"/>
-      <w:r>
-        <w:t>are</w:t>
-      </w:r>
-      <w:proofErr w:type="gramEnd"/>
-      <w:r>
-        <w:t xml:space="preserve"> different type of </w:t>
-      </w:r>
-      <w:proofErr w:type="spellStart"/>
-      <w:r>
-        <w:t>autowire</w:t>
-      </w:r>
-      <w:proofErr w:type="spellEnd"/>
+        <w:t>There are different type of autowire</w:t>
+      </w:r>
     </w:p>
     <w:p>
       <w:pPr>
@@ -3176,11 +2824,9 @@
           <w:u w:val="single"/>
         </w:rPr>
       </w:pPr>
-      <w:proofErr w:type="spellStart"/>
       <w:r>
         <w:t>ByName</w:t>
       </w:r>
-      <w:proofErr w:type="spellEnd"/>
       <w:r>
         <w:t>: is use for a DI using SI</w:t>
       </w:r>
@@ -3201,11 +2847,9 @@
           <w:u w:val="single"/>
         </w:rPr>
       </w:pPr>
-      <w:proofErr w:type="spellStart"/>
       <w:r>
         <w:t>ByType</w:t>
       </w:r>
-      <w:proofErr w:type="spellEnd"/>
       <w:r>
         <w:t>: is use for a DI using SI</w:t>
       </w:r>
@@ -3339,15 +2983,7 @@
         </w:numPr>
       </w:pPr>
       <w:r>
-        <w:t xml:space="preserve">Using this </w:t>
-      </w:r>
-      <w:proofErr w:type="gramStart"/>
-      <w:r>
-        <w:t>annotation</w:t>
-      </w:r>
-      <w:proofErr w:type="gramEnd"/>
-      <w:r>
-        <w:t xml:space="preserve"> you can instruct spring to scan the given package for the bean class.</w:t>
+        <w:t>Using this annotation you can instruct spring to scan the given package for the bean class.</w:t>
       </w:r>
     </w:p>
     <w:p>
@@ -3629,15 +3265,7 @@
         </w:numPr>
       </w:pPr>
       <w:r>
-        <w:t xml:space="preserve">Using Spring </w:t>
-      </w:r>
-      <w:proofErr w:type="spellStart"/>
-      <w:r>
-        <w:t>Inititalizer</w:t>
-      </w:r>
-      <w:proofErr w:type="spellEnd"/>
-      <w:r>
-        <w:t xml:space="preserve"> web application</w:t>
+        <w:t>Using Spring Inititalizer web application</w:t>
       </w:r>
       <w:r>
         <w:t xml:space="preserve"> </w:t>
@@ -3753,15 +3381,7 @@
         </w:numPr>
       </w:pPr>
       <w:r>
-        <w:t xml:space="preserve">Go to Spring </w:t>
-      </w:r>
-      <w:proofErr w:type="spellStart"/>
-      <w:r>
-        <w:t>Inititalizer</w:t>
-      </w:r>
-      <w:proofErr w:type="spellEnd"/>
-      <w:r>
-        <w:t xml:space="preserve"> portal</w:t>
+        <w:t>Go to Spring Inititalizer portal</w:t>
       </w:r>
     </w:p>
     <w:p>
@@ -3988,7 +3608,6 @@
       <w:r>
         <w:t xml:space="preserve">REST API stands for </w:t>
       </w:r>
-      <w:proofErr w:type="spellStart"/>
       <w:r>
         <w:rPr>
           <w:b/>
@@ -4006,11 +3625,7 @@
         <w:t>E</w:t>
       </w:r>
       <w:r>
-        <w:t>presentation</w:t>
-      </w:r>
-      <w:proofErr w:type="spellEnd"/>
-      <w:r>
-        <w:t xml:space="preserve"> </w:t>
+        <w:t xml:space="preserve">presentation </w:t>
       </w:r>
       <w:r>
         <w:rPr>
@@ -4208,14 +3823,9 @@
       </w:r>
     </w:p>
     <w:p>
-      <w:proofErr w:type="gramStart"/>
       <w:r>
         <w:lastRenderedPageBreak/>
-        <w:t>Rest  API</w:t>
-      </w:r>
-      <w:proofErr w:type="gramEnd"/>
-      <w:r>
-        <w:t xml:space="preserve"> Application Flow In Full stack development  </w:t>
+        <w:t xml:space="preserve">Rest  API Application Flow In Full stack development  </w:t>
       </w:r>
     </w:p>
     <w:p>
@@ -4343,7 +3953,39 @@
         <w:t xml:space="preserve"> application and also It will help us to convert JSON into Java Object and Java Object into JSON.</w:t>
       </w:r>
     </w:p>
-    <w:p/>
+    <w:p>
+      <w:pPr>
+        <w:rPr>
+          <w:rFonts w:ascii="Consolas" w:hAnsi="Consolas" w:cs="Consolas"/>
+          <w:color w:val="646464"/>
+          <w:sz w:val="20"/>
+          <w:szCs w:val="20"/>
+          <w:shd w:val="clear" w:color="auto" w:fill="E8F2FE"/>
+        </w:rPr>
+      </w:pPr>
+      <w:r>
+        <w:rPr>
+          <w:rFonts w:ascii="Consolas" w:hAnsi="Consolas" w:cs="Consolas"/>
+          <w:color w:val="646464"/>
+          <w:sz w:val="20"/>
+          <w:szCs w:val="20"/>
+          <w:shd w:val="clear" w:color="auto" w:fill="E8F2FE"/>
+        </w:rPr>
+        <w:t>@RequestBody</w:t>
+      </w:r>
+    </w:p>
+    <w:p>
+      <w:pPr>
+        <w:pStyle w:val="ListParagraph"/>
+        <w:numPr>
+          <w:ilvl w:val="0"/>
+          <w:numId w:val="20"/>
+        </w:numPr>
+      </w:pPr>
+      <w:r>
+        <w:t>This annotation helps to set the JSON value into a Java Object.</w:t>
+      </w:r>
+    </w:p>
     <w:p>
       <w:r>
         <w:rPr>
@@ -4506,29 +4148,8 @@
         </w:numPr>
       </w:pPr>
       <w:r>
-        <w:t xml:space="preserve">There are multiple pre define libraries are use to do these </w:t>
-      </w:r>
-      <w:proofErr w:type="gramStart"/>
-      <w:r>
-        <w:t>conversion(</w:t>
-      </w:r>
-      <w:proofErr w:type="gramEnd"/>
-      <w:r>
-        <w:t xml:space="preserve">JSON-&gt;Java Object and Java Object to JSON) like </w:t>
-      </w:r>
-      <w:proofErr w:type="spellStart"/>
-      <w:r>
-        <w:t>gson</w:t>
-      </w:r>
-      <w:proofErr w:type="spellEnd"/>
-      <w:r>
-        <w:t xml:space="preserve">, </w:t>
-      </w:r>
-      <w:proofErr w:type="spellStart"/>
-      <w:r>
-        <w:t>Jaskson</w:t>
-      </w:r>
-      <w:proofErr w:type="spellEnd"/>
+        <w:t>There are multiple pre define libraries are use to do these conversion(JSON-&gt;Java Object and Java Object to JSON) like gson, Jaskson</w:t>
+      </w:r>
       <w:r>
         <w:t>(default for Spring Boot)</w:t>
       </w:r>
@@ -4578,13 +4199,8 @@
       </w:pPr>
       <w:r>
         <w:tab/>
-        <w:t>"id":12, -----&gt; JSON Attribute/</w:t>
-      </w:r>
-      <w:proofErr w:type="spellStart"/>
-      <w:r>
-        <w:t>Eelement</w:t>
-      </w:r>
-      <w:proofErr w:type="spellEnd"/>
+        <w:t>"id":12, -----&gt; JSON Attribute/Eelement</w:t>
+      </w:r>
     </w:p>
     <w:p>
       <w:pPr>
@@ -4592,15 +4208,7 @@
       </w:pPr>
       <w:r>
         <w:tab/>
-        <w:t>"Name":"</w:t>
-      </w:r>
-      <w:proofErr w:type="spellStart"/>
-      <w:r>
-        <w:t>Abc</w:t>
-      </w:r>
-      <w:proofErr w:type="spellEnd"/>
-      <w:r>
-        <w:t>",</w:t>
+        <w:t>"Name":"Abc",</w:t>
       </w:r>
     </w:p>
     <w:p>
@@ -4767,23 +4375,7 @@
           <w:szCs w:val="16"/>
         </w:rPr>
         <w:tab/>
-        <w:t>"Name":"</w:t>
-      </w:r>
-      <w:proofErr w:type="spellStart"/>
-      <w:r>
-        <w:rPr>
-          <w:sz w:val="16"/>
-          <w:szCs w:val="16"/>
-        </w:rPr>
-        <w:t>Abc</w:t>
-      </w:r>
-      <w:proofErr w:type="spellEnd"/>
-      <w:r>
-        <w:rPr>
-          <w:sz w:val="16"/>
-          <w:szCs w:val="16"/>
-        </w:rPr>
-        <w:t>",</w:t>
+        <w:t>"Name":"Abc",</w:t>
       </w:r>
     </w:p>
     <w:p>
@@ -4900,23 +4492,7 @@
           <w:szCs w:val="16"/>
         </w:rPr>
         <w:tab/>
-        <w:t>"Name":"</w:t>
-      </w:r>
-      <w:proofErr w:type="spellStart"/>
-      <w:r>
-        <w:rPr>
-          <w:sz w:val="16"/>
-          <w:szCs w:val="16"/>
-        </w:rPr>
-        <w:t>Xyz</w:t>
-      </w:r>
-      <w:proofErr w:type="spellEnd"/>
-      <w:r>
-        <w:rPr>
-          <w:sz w:val="16"/>
-          <w:szCs w:val="16"/>
-        </w:rPr>
-        <w:t>",</w:t>
+        <w:t>"Name":"Xyz",</w:t>
       </w:r>
     </w:p>
     <w:p>
@@ -5033,23 +4609,7 @@
           <w:szCs w:val="16"/>
         </w:rPr>
         <w:tab/>
-        <w:t>"Name":"</w:t>
-      </w:r>
-      <w:proofErr w:type="spellStart"/>
-      <w:r>
-        <w:rPr>
-          <w:sz w:val="16"/>
-          <w:szCs w:val="16"/>
-        </w:rPr>
-        <w:t>Pqr</w:t>
-      </w:r>
-      <w:proofErr w:type="spellEnd"/>
-      <w:r>
-        <w:rPr>
-          <w:sz w:val="16"/>
-          <w:szCs w:val="16"/>
-        </w:rPr>
-        <w:t>",</w:t>
+        <w:t>"Name":"Pqr",</w:t>
       </w:r>
     </w:p>
     <w:p>
@@ -5211,23 +4771,7 @@
           <w:szCs w:val="16"/>
         </w:rPr>
         <w:tab/>
-        <w:t>"Name":"</w:t>
-      </w:r>
-      <w:proofErr w:type="spellStart"/>
-      <w:r>
-        <w:rPr>
-          <w:sz w:val="16"/>
-          <w:szCs w:val="16"/>
-        </w:rPr>
-        <w:t>Abcd</w:t>
-      </w:r>
-      <w:proofErr w:type="spellEnd"/>
-      <w:r>
-        <w:rPr>
-          <w:sz w:val="16"/>
-          <w:szCs w:val="16"/>
-        </w:rPr>
-        <w:t>",</w:t>
+        <w:t>"Name":"Abcd",</w:t>
       </w:r>
     </w:p>
     <w:p>
@@ -5268,23 +4812,7 @@
           <w:szCs w:val="16"/>
         </w:rPr>
         <w:tab/>
-        <w:t>"</w:t>
-      </w:r>
-      <w:proofErr w:type="spellStart"/>
-      <w:r>
-        <w:rPr>
-          <w:sz w:val="16"/>
-          <w:szCs w:val="16"/>
-        </w:rPr>
-        <w:t>city":"Pune</w:t>
-      </w:r>
-      <w:proofErr w:type="spellEnd"/>
-      <w:r>
-        <w:rPr>
-          <w:sz w:val="16"/>
-          <w:szCs w:val="16"/>
-        </w:rPr>
-        <w:t>",</w:t>
+        <w:t>"city":"Pune",</w:t>
       </w:r>
     </w:p>
     <w:p>
@@ -5308,23 +4836,7 @@
           <w:szCs w:val="16"/>
         </w:rPr>
         <w:tab/>
-        <w:t>"</w:t>
-      </w:r>
-      <w:proofErr w:type="spellStart"/>
-      <w:r>
-        <w:rPr>
-          <w:sz w:val="16"/>
-          <w:szCs w:val="16"/>
-        </w:rPr>
-        <w:t>state":"MH</w:t>
-      </w:r>
-      <w:proofErr w:type="spellEnd"/>
-      <w:r>
-        <w:rPr>
-          <w:sz w:val="16"/>
-          <w:szCs w:val="16"/>
-        </w:rPr>
-        <w:t>"</w:t>
+        <w:t>"state":"MH"</w:t>
       </w:r>
     </w:p>
     <w:p>
@@ -5432,23 +4944,7 @@
           <w:szCs w:val="16"/>
         </w:rPr>
         <w:tab/>
-        <w:t>"Name":"</w:t>
-      </w:r>
-      <w:proofErr w:type="spellStart"/>
-      <w:r>
-        <w:rPr>
-          <w:sz w:val="16"/>
-          <w:szCs w:val="16"/>
-        </w:rPr>
-        <w:t>Abcd</w:t>
-      </w:r>
-      <w:proofErr w:type="spellEnd"/>
-      <w:r>
-        <w:rPr>
-          <w:sz w:val="16"/>
-          <w:szCs w:val="16"/>
-        </w:rPr>
-        <w:t>",</w:t>
+        <w:t>"Name":"Abcd",</w:t>
       </w:r>
     </w:p>
     <w:p>
@@ -5465,23 +4961,7 @@
           <w:szCs w:val="16"/>
         </w:rPr>
         <w:tab/>
-        <w:t>"contact</w:t>
-      </w:r>
-      <w:proofErr w:type="gramStart"/>
-      <w:r>
-        <w:rPr>
-          <w:sz w:val="16"/>
-          <w:szCs w:val="16"/>
-        </w:rPr>
-        <w:t>":[</w:t>
-      </w:r>
-      <w:proofErr w:type="gramEnd"/>
-      <w:r>
-        <w:rPr>
-          <w:sz w:val="16"/>
-          <w:szCs w:val="16"/>
-        </w:rPr>
-        <w:t>"678678676","986786787"]    ------&gt; JSON Array of values</w:t>
+        <w:t>"contact":["678678676","986786787"]    ------&gt; JSON Array of values</w:t>
       </w:r>
     </w:p>
     <w:p>
@@ -5498,39 +4978,7 @@
           <w:szCs w:val="16"/>
         </w:rPr>
         <w:tab/>
-        <w:t>"</w:t>
-      </w:r>
-      <w:proofErr w:type="spellStart"/>
-      <w:r>
-        <w:rPr>
-          <w:sz w:val="16"/>
-          <w:szCs w:val="16"/>
-        </w:rPr>
-        <w:t>eduDetails</w:t>
-      </w:r>
-      <w:proofErr w:type="spellEnd"/>
-      <w:r>
-        <w:rPr>
-          <w:sz w:val="16"/>
-          <w:szCs w:val="16"/>
-        </w:rPr>
-        <w:t xml:space="preserve">": </w:t>
-      </w:r>
-      <w:proofErr w:type="gramStart"/>
-      <w:r>
-        <w:rPr>
-          <w:sz w:val="16"/>
-          <w:szCs w:val="16"/>
-        </w:rPr>
-        <w:t xml:space="preserve">[{  </w:t>
-      </w:r>
-      <w:proofErr w:type="gramEnd"/>
-      <w:r>
-        <w:rPr>
-          <w:sz w:val="16"/>
-          <w:szCs w:val="16"/>
-        </w:rPr>
-        <w:t xml:space="preserve">                    -------&gt; JSON Array of JSON Object</w:t>
+        <w:t>"eduDetails": [{                      -------&gt; JSON Array of JSON Object</w:t>
       </w:r>
     </w:p>
     <w:p>
@@ -5718,23 +5166,7 @@
           <w:szCs w:val="16"/>
         </w:rPr>
         <w:tab/>
-        <w:t>"</w:t>
-      </w:r>
-      <w:proofErr w:type="spellStart"/>
-      <w:r>
-        <w:rPr>
-          <w:sz w:val="16"/>
-          <w:szCs w:val="16"/>
-        </w:rPr>
-        <w:t>title":"BE</w:t>
-      </w:r>
-      <w:proofErr w:type="spellEnd"/>
-      <w:r>
-        <w:rPr>
-          <w:sz w:val="16"/>
-          <w:szCs w:val="16"/>
-        </w:rPr>
-        <w:t>",</w:t>
+        <w:t>"title":"BE",</w:t>
       </w:r>
     </w:p>
     <w:p>
@@ -5937,6 +5369,695 @@
         </w:drawing>
       </w:r>
     </w:p>
+    <w:p>
+      <w:pPr>
+        <w:rPr>
+          <w:sz w:val="16"/>
+          <w:szCs w:val="16"/>
+        </w:rPr>
+      </w:pPr>
+    </w:p>
+    <w:p>
+      <w:pPr>
+        <w:rPr>
+          <w:sz w:val="16"/>
+          <w:szCs w:val="16"/>
+        </w:rPr>
+      </w:pPr>
+    </w:p>
+    <w:p>
+      <w:pPr>
+        <w:rPr>
+          <w:b/>
+          <w:bCs/>
+          <w:u w:val="single"/>
+        </w:rPr>
+      </w:pPr>
+      <w:r>
+        <w:rPr>
+          <w:b/>
+          <w:bCs/>
+          <w:u w:val="single"/>
+        </w:rPr>
+        <w:br w:type="page"/>
+      </w:r>
+    </w:p>
+    <w:p>
+      <w:pPr>
+        <w:rPr>
+          <w:b/>
+          <w:bCs/>
+          <w:u w:val="single"/>
+        </w:rPr>
+      </w:pPr>
+      <w:r>
+        <w:rPr>
+          <w:b/>
+          <w:bCs/>
+          <w:u w:val="single"/>
+        </w:rPr>
+        <w:lastRenderedPageBreak/>
+        <w:t>HTTP Methods</w:t>
+      </w:r>
+    </w:p>
+    <w:p>
+      <w:pPr>
+        <w:pStyle w:val="ListParagraph"/>
+        <w:numPr>
+          <w:ilvl w:val="0"/>
+          <w:numId w:val="19"/>
+        </w:numPr>
+      </w:pPr>
+      <w:r>
+        <w:t>There are HTTP methods which are recommended to use for a different type operations.</w:t>
+      </w:r>
+    </w:p>
+    <w:p>
+      <w:pPr>
+        <w:pStyle w:val="ListParagraph"/>
+        <w:numPr>
+          <w:ilvl w:val="0"/>
+          <w:numId w:val="19"/>
+        </w:numPr>
+      </w:pPr>
+      <w:r>
+        <w:t>G</w:t>
+      </w:r>
+      <w:r>
+        <w:t>E</w:t>
+      </w:r>
+      <w:r>
+        <w:t>T</w:t>
+      </w:r>
+      <w:r>
+        <w:t xml:space="preserve">: </w:t>
+      </w:r>
+    </w:p>
+    <w:p>
+      <w:pPr>
+        <w:pStyle w:val="ListParagraph"/>
+        <w:numPr>
+          <w:ilvl w:val="1"/>
+          <w:numId w:val="19"/>
+        </w:numPr>
+      </w:pPr>
+      <w:r>
+        <w:t xml:space="preserve">It is </w:t>
+      </w:r>
+      <w:r>
+        <w:t>recommended</w:t>
+      </w:r>
+      <w:r>
+        <w:t xml:space="preserve"> to use </w:t>
+      </w:r>
+      <w:r>
+        <w:rPr>
+          <w:b/>
+          <w:bCs/>
+        </w:rPr>
+        <w:t>GET</w:t>
+      </w:r>
+      <w:r>
+        <w:t xml:space="preserve"> method to return a response for a REST API to a user.</w:t>
+      </w:r>
+    </w:p>
+    <w:p>
+      <w:pPr>
+        <w:pStyle w:val="ListParagraph"/>
+        <w:numPr>
+          <w:ilvl w:val="1"/>
+          <w:numId w:val="19"/>
+        </w:numPr>
+      </w:pPr>
+      <w:r>
+        <w:t xml:space="preserve">In Spring it can be achieve by using </w:t>
+      </w:r>
+      <w:r>
+        <w:rPr>
+          <w:b/>
+          <w:bCs/>
+        </w:rPr>
+        <w:t>@GetMapping</w:t>
+      </w:r>
+      <w:r>
+        <w:t xml:space="preserve"> annotation </w:t>
+      </w:r>
+    </w:p>
+    <w:p>
+      <w:pPr>
+        <w:pStyle w:val="ListParagraph"/>
+        <w:numPr>
+          <w:ilvl w:val="0"/>
+          <w:numId w:val="19"/>
+        </w:numPr>
+      </w:pPr>
+      <w:r>
+        <w:t>POST:</w:t>
+      </w:r>
+    </w:p>
+    <w:p>
+      <w:pPr>
+        <w:pStyle w:val="ListParagraph"/>
+        <w:numPr>
+          <w:ilvl w:val="1"/>
+          <w:numId w:val="19"/>
+        </w:numPr>
+      </w:pPr>
+      <w:r>
+        <w:t>Is use to create a new entry in the backend.</w:t>
+      </w:r>
+    </w:p>
+    <w:p>
+      <w:pPr>
+        <w:pStyle w:val="ListParagraph"/>
+        <w:numPr>
+          <w:ilvl w:val="1"/>
+          <w:numId w:val="19"/>
+        </w:numPr>
+      </w:pPr>
+      <w:r>
+        <w:t>Mostly it is use to insert a new record into a backend.</w:t>
+      </w:r>
+    </w:p>
+    <w:p>
+      <w:pPr>
+        <w:pStyle w:val="ListParagraph"/>
+        <w:numPr>
+          <w:ilvl w:val="1"/>
+          <w:numId w:val="19"/>
+        </w:numPr>
+      </w:pPr>
+      <w:r>
+        <w:t>It can be create</w:t>
+      </w:r>
+      <w:r>
+        <w:t>d</w:t>
+      </w:r>
+      <w:r>
+        <w:t xml:space="preserve"> using </w:t>
+      </w:r>
+      <w:r>
+        <w:rPr>
+          <w:b/>
+          <w:bCs/>
+        </w:rPr>
+        <w:t>@PostMapping</w:t>
+      </w:r>
+      <w:r>
+        <w:t xml:space="preserve"> annotation in Spring</w:t>
+      </w:r>
+    </w:p>
+    <w:p>
+      <w:pPr>
+        <w:pStyle w:val="ListParagraph"/>
+        <w:numPr>
+          <w:ilvl w:val="0"/>
+          <w:numId w:val="19"/>
+        </w:numPr>
+      </w:pPr>
+      <w:r>
+        <w:t>PUT:</w:t>
+      </w:r>
+    </w:p>
+    <w:p>
+      <w:pPr>
+        <w:pStyle w:val="ListParagraph"/>
+        <w:numPr>
+          <w:ilvl w:val="1"/>
+          <w:numId w:val="19"/>
+        </w:numPr>
+      </w:pPr>
+      <w:r>
+        <w:t>Use this method to update the existing entry in the backend.</w:t>
+      </w:r>
+    </w:p>
+    <w:p>
+      <w:pPr>
+        <w:pStyle w:val="ListParagraph"/>
+        <w:numPr>
+          <w:ilvl w:val="1"/>
+          <w:numId w:val="19"/>
+        </w:numPr>
+      </w:pPr>
+      <w:r>
+        <w:t xml:space="preserve">To update the record in the DB/backend </w:t>
+      </w:r>
+    </w:p>
+    <w:p>
+      <w:pPr>
+        <w:pStyle w:val="ListParagraph"/>
+        <w:numPr>
+          <w:ilvl w:val="1"/>
+          <w:numId w:val="19"/>
+        </w:numPr>
+      </w:pPr>
+      <w:r>
+        <w:t xml:space="preserve">It can be created using </w:t>
+      </w:r>
+      <w:r>
+        <w:rPr>
+          <w:b/>
+          <w:bCs/>
+        </w:rPr>
+        <w:t>@P</w:t>
+      </w:r>
+      <w:r>
+        <w:rPr>
+          <w:b/>
+          <w:bCs/>
+        </w:rPr>
+        <w:t>ut</w:t>
+      </w:r>
+      <w:r>
+        <w:rPr>
+          <w:b/>
+          <w:bCs/>
+        </w:rPr>
+        <w:t>Mapping</w:t>
+      </w:r>
+      <w:r>
+        <w:t xml:space="preserve"> annotation in Spring</w:t>
+      </w:r>
+      <w:r>
+        <w:t>.</w:t>
+      </w:r>
+    </w:p>
+    <w:p>
+      <w:pPr>
+        <w:pStyle w:val="ListParagraph"/>
+        <w:numPr>
+          <w:ilvl w:val="0"/>
+          <w:numId w:val="19"/>
+        </w:numPr>
+      </w:pPr>
+      <w:r>
+        <w:t>DELETE:</w:t>
+      </w:r>
+    </w:p>
+    <w:p>
+      <w:pPr>
+        <w:pStyle w:val="ListParagraph"/>
+        <w:numPr>
+          <w:ilvl w:val="1"/>
+          <w:numId w:val="19"/>
+        </w:numPr>
+      </w:pPr>
+      <w:r>
+        <w:t>Use to remove any entry from the backend.</w:t>
+      </w:r>
+    </w:p>
+    <w:p>
+      <w:pPr>
+        <w:pStyle w:val="ListParagraph"/>
+        <w:numPr>
+          <w:ilvl w:val="1"/>
+          <w:numId w:val="19"/>
+        </w:numPr>
+      </w:pPr>
+      <w:r>
+        <w:t>It is use to delete the record from the Backend/DB</w:t>
+      </w:r>
+    </w:p>
+    <w:p>
+      <w:pPr>
+        <w:pStyle w:val="ListParagraph"/>
+        <w:numPr>
+          <w:ilvl w:val="1"/>
+          <w:numId w:val="19"/>
+        </w:numPr>
+      </w:pPr>
+      <w:r>
+        <w:t xml:space="preserve">It can be created using </w:t>
+      </w:r>
+      <w:r>
+        <w:rPr>
+          <w:b/>
+          <w:bCs/>
+        </w:rPr>
+        <w:t>@</w:t>
+      </w:r>
+      <w:r>
+        <w:rPr>
+          <w:b/>
+          <w:bCs/>
+        </w:rPr>
+        <w:t>Delete</w:t>
+      </w:r>
+      <w:r>
+        <w:rPr>
+          <w:b/>
+          <w:bCs/>
+        </w:rPr>
+        <w:t>Mapping</w:t>
+      </w:r>
+      <w:r>
+        <w:t xml:space="preserve"> annotation in Spring</w:t>
+      </w:r>
+    </w:p>
+    <w:p/>
+    <w:p>
+      <w:pPr>
+        <w:rPr>
+          <w:b/>
+          <w:bCs/>
+          <w:u w:val="single"/>
+        </w:rPr>
+      </w:pPr>
+      <w:r>
+        <w:rPr>
+          <w:b/>
+          <w:bCs/>
+          <w:u w:val="single"/>
+        </w:rPr>
+        <w:t>Swagger</w:t>
+      </w:r>
+    </w:p>
+    <w:p>
+      <w:pPr>
+        <w:pStyle w:val="ListParagraph"/>
+        <w:numPr>
+          <w:ilvl w:val="0"/>
+          <w:numId w:val="21"/>
+        </w:numPr>
+      </w:pPr>
+      <w:r>
+        <w:t>Swagger is a tool to generate the REST API documentation.</w:t>
+      </w:r>
+    </w:p>
+    <w:p>
+      <w:pPr>
+        <w:pStyle w:val="ListParagraph"/>
+        <w:numPr>
+          <w:ilvl w:val="0"/>
+          <w:numId w:val="21"/>
+        </w:numPr>
+      </w:pPr>
+      <w:r>
+        <w:t>Along with Documentation you can also test you REST API just like a postman.</w:t>
+      </w:r>
+    </w:p>
+    <w:p>
+      <w:pPr>
+        <w:pStyle w:val="ListParagraph"/>
+        <w:numPr>
+          <w:ilvl w:val="0"/>
+          <w:numId w:val="21"/>
+        </w:numPr>
+      </w:pPr>
+      <w:r>
+        <w:t>Swagger is also known as OPEN API in the latest version.</w:t>
+      </w:r>
+    </w:p>
+    <w:p>
+      <w:pPr>
+        <w:pStyle w:val="ListParagraph"/>
+        <w:numPr>
+          <w:ilvl w:val="0"/>
+          <w:numId w:val="21"/>
+        </w:numPr>
+      </w:pPr>
+      <w:r>
+        <w:t>To generate a Swagger document of your REST API you have to follow the steps</w:t>
+      </w:r>
+    </w:p>
+    <w:p>
+      <w:pPr>
+        <w:pStyle w:val="ListParagraph"/>
+        <w:numPr>
+          <w:ilvl w:val="1"/>
+          <w:numId w:val="21"/>
+        </w:numPr>
+      </w:pPr>
+      <w:r>
+        <w:t>Add Swagger Dependency.</w:t>
+      </w:r>
+    </w:p>
+    <w:p>
+      <w:pPr>
+        <w:pStyle w:val="ListParagraph"/>
+        <w:spacing w:after="0" w:line="240" w:lineRule="auto"/>
+        <w:ind w:left="1080" w:firstLine="360"/>
+        <w:rPr>
+          <w:rFonts w:ascii="Consolas" w:eastAsia="Times New Roman" w:hAnsi="Consolas" w:cs="Times New Roman"/>
+          <w:color w:val="222222"/>
+          <w:sz w:val="20"/>
+          <w:szCs w:val="20"/>
+          <w:shd w:val="clear" w:color="auto" w:fill="F8F8F8"/>
+        </w:rPr>
+      </w:pPr>
+      <w:r>
+        <w:rPr>
+          <w:rFonts w:ascii="Consolas" w:eastAsia="Times New Roman" w:hAnsi="Consolas" w:cs="Times New Roman"/>
+          <w:color w:val="000080"/>
+          <w:sz w:val="20"/>
+          <w:szCs w:val="20"/>
+        </w:rPr>
+        <w:t>&lt;dependency&gt;</w:t>
+      </w:r>
+    </w:p>
+    <w:p>
+      <w:pPr>
+        <w:pStyle w:val="ListParagraph"/>
+        <w:spacing w:after="0" w:line="240" w:lineRule="auto"/>
+        <w:ind w:left="1080"/>
+        <w:rPr>
+          <w:rFonts w:ascii="Consolas" w:eastAsia="Times New Roman" w:hAnsi="Consolas" w:cs="Times New Roman"/>
+          <w:color w:val="222222"/>
+          <w:sz w:val="20"/>
+          <w:szCs w:val="20"/>
+          <w:shd w:val="clear" w:color="auto" w:fill="F8F8F8"/>
+        </w:rPr>
+      </w:pPr>
+      <w:r>
+        <w:rPr>
+          <w:rFonts w:ascii="Consolas" w:eastAsia="Times New Roman" w:hAnsi="Consolas" w:cs="Times New Roman"/>
+          <w:color w:val="222222"/>
+          <w:sz w:val="20"/>
+          <w:szCs w:val="20"/>
+          <w:shd w:val="clear" w:color="auto" w:fill="F8F8F8"/>
+        </w:rPr>
+        <w:t xml:space="preserve">      </w:t>
+      </w:r>
+      <w:r>
+        <w:rPr>
+          <w:rFonts w:ascii="Consolas" w:eastAsia="Times New Roman" w:hAnsi="Consolas" w:cs="Times New Roman"/>
+          <w:color w:val="000080"/>
+          <w:sz w:val="20"/>
+          <w:szCs w:val="20"/>
+        </w:rPr>
+        <w:t>&lt;groupId&gt;</w:t>
+      </w:r>
+      <w:r>
+        <w:rPr>
+          <w:rFonts w:ascii="Consolas" w:eastAsia="Times New Roman" w:hAnsi="Consolas" w:cs="Times New Roman"/>
+          <w:color w:val="222222"/>
+          <w:sz w:val="20"/>
+          <w:szCs w:val="20"/>
+          <w:shd w:val="clear" w:color="auto" w:fill="F8F8F8"/>
+        </w:rPr>
+        <w:t>org.springdoc</w:t>
+      </w:r>
+      <w:r>
+        <w:rPr>
+          <w:rFonts w:ascii="Consolas" w:eastAsia="Times New Roman" w:hAnsi="Consolas" w:cs="Times New Roman"/>
+          <w:color w:val="000080"/>
+          <w:sz w:val="20"/>
+          <w:szCs w:val="20"/>
+        </w:rPr>
+        <w:t>&lt;/groupId&gt;</w:t>
+      </w:r>
+    </w:p>
+    <w:p>
+      <w:pPr>
+        <w:pStyle w:val="ListParagraph"/>
+        <w:spacing w:after="0" w:line="240" w:lineRule="auto"/>
+        <w:ind w:left="1080"/>
+        <w:rPr>
+          <w:rFonts w:ascii="Consolas" w:eastAsia="Times New Roman" w:hAnsi="Consolas" w:cs="Times New Roman"/>
+          <w:color w:val="222222"/>
+          <w:sz w:val="20"/>
+          <w:szCs w:val="20"/>
+          <w:shd w:val="clear" w:color="auto" w:fill="F8F8F8"/>
+        </w:rPr>
+      </w:pPr>
+      <w:r>
+        <w:rPr>
+          <w:rFonts w:ascii="Consolas" w:eastAsia="Times New Roman" w:hAnsi="Consolas" w:cs="Times New Roman"/>
+          <w:color w:val="222222"/>
+          <w:sz w:val="20"/>
+          <w:szCs w:val="20"/>
+          <w:shd w:val="clear" w:color="auto" w:fill="F8F8F8"/>
+        </w:rPr>
+        <w:t xml:space="preserve">      </w:t>
+      </w:r>
+      <w:r>
+        <w:rPr>
+          <w:rFonts w:ascii="Consolas" w:eastAsia="Times New Roman" w:hAnsi="Consolas" w:cs="Times New Roman"/>
+          <w:color w:val="000080"/>
+          <w:sz w:val="20"/>
+          <w:szCs w:val="20"/>
+        </w:rPr>
+        <w:t>&lt;artifactId&gt;</w:t>
+      </w:r>
+      <w:r>
+        <w:rPr>
+          <w:rFonts w:ascii="Consolas" w:eastAsia="Times New Roman" w:hAnsi="Consolas" w:cs="Times New Roman"/>
+          <w:color w:val="222222"/>
+          <w:sz w:val="20"/>
+          <w:szCs w:val="20"/>
+          <w:shd w:val="clear" w:color="auto" w:fill="F8F8F8"/>
+        </w:rPr>
+        <w:t>springdoc-openapi-ui</w:t>
+      </w:r>
+      <w:r>
+        <w:rPr>
+          <w:rFonts w:ascii="Consolas" w:eastAsia="Times New Roman" w:hAnsi="Consolas" w:cs="Times New Roman"/>
+          <w:color w:val="000080"/>
+          <w:sz w:val="20"/>
+          <w:szCs w:val="20"/>
+        </w:rPr>
+        <w:t>&lt;/artifactId&gt;</w:t>
+      </w:r>
+    </w:p>
+    <w:p>
+      <w:pPr>
+        <w:pStyle w:val="ListParagraph"/>
+        <w:spacing w:after="0" w:line="240" w:lineRule="auto"/>
+        <w:ind w:left="1080"/>
+        <w:rPr>
+          <w:rFonts w:ascii="Consolas" w:eastAsia="Times New Roman" w:hAnsi="Consolas" w:cs="Times New Roman"/>
+          <w:color w:val="222222"/>
+          <w:sz w:val="20"/>
+          <w:szCs w:val="20"/>
+          <w:shd w:val="clear" w:color="auto" w:fill="F8F8F8"/>
+        </w:rPr>
+      </w:pPr>
+      <w:r>
+        <w:rPr>
+          <w:rFonts w:ascii="Consolas" w:eastAsia="Times New Roman" w:hAnsi="Consolas" w:cs="Times New Roman"/>
+          <w:color w:val="222222"/>
+          <w:sz w:val="20"/>
+          <w:szCs w:val="20"/>
+          <w:shd w:val="clear" w:color="auto" w:fill="F8F8F8"/>
+        </w:rPr>
+        <w:t xml:space="preserve">      </w:t>
+      </w:r>
+      <w:r>
+        <w:rPr>
+          <w:rFonts w:ascii="Consolas" w:eastAsia="Times New Roman" w:hAnsi="Consolas" w:cs="Times New Roman"/>
+          <w:color w:val="000080"/>
+          <w:sz w:val="20"/>
+          <w:szCs w:val="20"/>
+        </w:rPr>
+        <w:t>&lt;version&gt;</w:t>
+      </w:r>
+      <w:r>
+        <w:rPr>
+          <w:rFonts w:ascii="Consolas" w:eastAsia="Times New Roman" w:hAnsi="Consolas" w:cs="Times New Roman"/>
+          <w:color w:val="222222"/>
+          <w:sz w:val="20"/>
+          <w:szCs w:val="20"/>
+          <w:shd w:val="clear" w:color="auto" w:fill="F8F8F8"/>
+        </w:rPr>
+        <w:t>1.6.7</w:t>
+      </w:r>
+      <w:r>
+        <w:rPr>
+          <w:rFonts w:ascii="Consolas" w:eastAsia="Times New Roman" w:hAnsi="Consolas" w:cs="Times New Roman"/>
+          <w:color w:val="000080"/>
+          <w:sz w:val="20"/>
+          <w:szCs w:val="20"/>
+        </w:rPr>
+        <w:t>&lt;/version&gt;</w:t>
+      </w:r>
+    </w:p>
+    <w:p>
+      <w:pPr>
+        <w:pStyle w:val="ListParagraph"/>
+        <w:ind w:left="1080"/>
+        <w:rPr>
+          <w:rFonts w:ascii="Consolas" w:eastAsia="Times New Roman" w:hAnsi="Consolas" w:cs="Times New Roman"/>
+          <w:color w:val="000080"/>
+          <w:sz w:val="20"/>
+          <w:szCs w:val="20"/>
+        </w:rPr>
+      </w:pPr>
+      <w:r>
+        <w:rPr>
+          <w:rFonts w:ascii="Consolas" w:eastAsia="Times New Roman" w:hAnsi="Consolas" w:cs="Times New Roman"/>
+          <w:color w:val="222222"/>
+          <w:sz w:val="20"/>
+          <w:szCs w:val="20"/>
+          <w:shd w:val="clear" w:color="auto" w:fill="F8F8F8"/>
+        </w:rPr>
+        <w:t xml:space="preserve">   </w:t>
+      </w:r>
+      <w:r>
+        <w:rPr>
+          <w:rFonts w:ascii="Consolas" w:eastAsia="Times New Roman" w:hAnsi="Consolas" w:cs="Times New Roman"/>
+          <w:color w:val="000080"/>
+          <w:sz w:val="20"/>
+          <w:szCs w:val="20"/>
+        </w:rPr>
+        <w:t>&lt;/dependency&gt;</w:t>
+      </w:r>
+    </w:p>
+    <w:p>
+      <w:pPr>
+        <w:pStyle w:val="ListParagraph"/>
+        <w:numPr>
+          <w:ilvl w:val="1"/>
+          <w:numId w:val="21"/>
+        </w:numPr>
+      </w:pPr>
+      <w:r>
+        <w:t>To Access Swagger UI use following URL</w:t>
+      </w:r>
+    </w:p>
+    <w:p>
+      <w:pPr>
+        <w:pStyle w:val="ListParagraph"/>
+        <w:ind w:left="1440"/>
+      </w:pPr>
+      <w:hyperlink r:id="rId17" w:history="1">
+        <w:r>
+          <w:rPr>
+            <w:rStyle w:val="Hyperlink"/>
+            <w:rFonts w:ascii="Consolas" w:hAnsi="Consolas"/>
+            <w:sz w:val="20"/>
+            <w:szCs w:val="20"/>
+          </w:rPr>
+          <w:t>http://</w:t>
+        </w:r>
+        <w:r>
+          <w:rPr>
+            <w:rStyle w:val="Hyperlink"/>
+            <w:rFonts w:ascii="Consolas" w:hAnsi="Consolas"/>
+            <w:sz w:val="20"/>
+            <w:szCs w:val="20"/>
+          </w:rPr>
+          <w:t>localhost:8080</w:t>
+        </w:r>
+        <w:r>
+          <w:rPr>
+            <w:rStyle w:val="Hyperlink"/>
+            <w:rFonts w:ascii="Consolas" w:hAnsi="Consolas"/>
+            <w:sz w:val="20"/>
+            <w:szCs w:val="20"/>
+          </w:rPr>
+          <w:t>/swagger-ui.html</w:t>
+        </w:r>
+      </w:hyperlink>
+      <w:r>
+        <w:rPr>
+          <w:rFonts w:ascii="Consolas" w:hAnsi="Consolas"/>
+          <w:color w:val="000000"/>
+          <w:sz w:val="20"/>
+          <w:szCs w:val="20"/>
+        </w:rPr>
+        <w:t xml:space="preserve"> </w:t>
+      </w:r>
+    </w:p>
     <w:sectPr>
       <w:pgSz w:w="12240" w:h="15840"/>
       <w:pgMar w:top="1440" w:right="1440" w:bottom="1440" w:left="1440" w:header="720" w:footer="720" w:gutter="0"/>
@@ -6128,6 +6249,184 @@
     </w:lvl>
   </w:abstractNum>
   <w:abstractNum w:abstractNumId="2" w15:restartNumberingAfterBreak="0">
+    <w:nsid w:val="033C3CF6"/>
+    <w:multiLevelType w:val="hybridMultilevel"/>
+    <w:tmpl w:val="86F49F9E"/>
+    <w:lvl w:ilvl="0" w:tplc="2AA09B7C">
+      <w:start w:val="1"/>
+      <w:numFmt w:val="decimal"/>
+      <w:lvlText w:val="%1."/>
+      <w:lvlJc w:val="left"/>
+      <w:pPr>
+        <w:ind w:left="720" w:hanging="360"/>
+      </w:pPr>
+      <w:rPr>
+        <w:rFonts w:hint="default"/>
+      </w:rPr>
+    </w:lvl>
+    <w:lvl w:ilvl="1" w:tplc="04090019">
+      <w:start w:val="1"/>
+      <w:numFmt w:val="lowerLetter"/>
+      <w:lvlText w:val="%2."/>
+      <w:lvlJc w:val="left"/>
+      <w:pPr>
+        <w:ind w:left="1440" w:hanging="360"/>
+      </w:pPr>
+    </w:lvl>
+    <w:lvl w:ilvl="2" w:tplc="0409001B" w:tentative="1">
+      <w:start w:val="1"/>
+      <w:numFmt w:val="lowerRoman"/>
+      <w:lvlText w:val="%3."/>
+      <w:lvlJc w:val="right"/>
+      <w:pPr>
+        <w:ind w:left="2160" w:hanging="180"/>
+      </w:pPr>
+    </w:lvl>
+    <w:lvl w:ilvl="3" w:tplc="0409000F" w:tentative="1">
+      <w:start w:val="1"/>
+      <w:numFmt w:val="decimal"/>
+      <w:lvlText w:val="%4."/>
+      <w:lvlJc w:val="left"/>
+      <w:pPr>
+        <w:ind w:left="2880" w:hanging="360"/>
+      </w:pPr>
+    </w:lvl>
+    <w:lvl w:ilvl="4" w:tplc="04090019" w:tentative="1">
+      <w:start w:val="1"/>
+      <w:numFmt w:val="lowerLetter"/>
+      <w:lvlText w:val="%5."/>
+      <w:lvlJc w:val="left"/>
+      <w:pPr>
+        <w:ind w:left="3600" w:hanging="360"/>
+      </w:pPr>
+    </w:lvl>
+    <w:lvl w:ilvl="5" w:tplc="0409001B" w:tentative="1">
+      <w:start w:val="1"/>
+      <w:numFmt w:val="lowerRoman"/>
+      <w:lvlText w:val="%6."/>
+      <w:lvlJc w:val="right"/>
+      <w:pPr>
+        <w:ind w:left="4320" w:hanging="180"/>
+      </w:pPr>
+    </w:lvl>
+    <w:lvl w:ilvl="6" w:tplc="0409000F" w:tentative="1">
+      <w:start w:val="1"/>
+      <w:numFmt w:val="decimal"/>
+      <w:lvlText w:val="%7."/>
+      <w:lvlJc w:val="left"/>
+      <w:pPr>
+        <w:ind w:left="5040" w:hanging="360"/>
+      </w:pPr>
+    </w:lvl>
+    <w:lvl w:ilvl="7" w:tplc="04090019" w:tentative="1">
+      <w:start w:val="1"/>
+      <w:numFmt w:val="lowerLetter"/>
+      <w:lvlText w:val="%8."/>
+      <w:lvlJc w:val="left"/>
+      <w:pPr>
+        <w:ind w:left="5760" w:hanging="360"/>
+      </w:pPr>
+    </w:lvl>
+    <w:lvl w:ilvl="8" w:tplc="0409001B" w:tentative="1">
+      <w:start w:val="1"/>
+      <w:numFmt w:val="lowerRoman"/>
+      <w:lvlText w:val="%9."/>
+      <w:lvlJc w:val="right"/>
+      <w:pPr>
+        <w:ind w:left="6480" w:hanging="180"/>
+      </w:pPr>
+    </w:lvl>
+  </w:abstractNum>
+  <w:abstractNum w:abstractNumId="3" w15:restartNumberingAfterBreak="0">
+    <w:nsid w:val="03B3261F"/>
+    <w:multiLevelType w:val="hybridMultilevel"/>
+    <w:tmpl w:val="C25CF76C"/>
+    <w:lvl w:ilvl="0" w:tplc="753CFD44">
+      <w:start w:val="1"/>
+      <w:numFmt w:val="decimal"/>
+      <w:lvlText w:val="%1."/>
+      <w:lvlJc w:val="left"/>
+      <w:pPr>
+        <w:ind w:left="720" w:hanging="360"/>
+      </w:pPr>
+      <w:rPr>
+        <w:rFonts w:hint="default"/>
+      </w:rPr>
+    </w:lvl>
+    <w:lvl w:ilvl="1" w:tplc="04090019">
+      <w:start w:val="1"/>
+      <w:numFmt w:val="lowerLetter"/>
+      <w:lvlText w:val="%2."/>
+      <w:lvlJc w:val="left"/>
+      <w:pPr>
+        <w:ind w:left="1440" w:hanging="360"/>
+      </w:pPr>
+    </w:lvl>
+    <w:lvl w:ilvl="2" w:tplc="0409001B" w:tentative="1">
+      <w:start w:val="1"/>
+      <w:numFmt w:val="lowerRoman"/>
+      <w:lvlText w:val="%3."/>
+      <w:lvlJc w:val="right"/>
+      <w:pPr>
+        <w:ind w:left="2160" w:hanging="180"/>
+      </w:pPr>
+    </w:lvl>
+    <w:lvl w:ilvl="3" w:tplc="0409000F" w:tentative="1">
+      <w:start w:val="1"/>
+      <w:numFmt w:val="decimal"/>
+      <w:lvlText w:val="%4."/>
+      <w:lvlJc w:val="left"/>
+      <w:pPr>
+        <w:ind w:left="2880" w:hanging="360"/>
+      </w:pPr>
+    </w:lvl>
+    <w:lvl w:ilvl="4" w:tplc="04090019" w:tentative="1">
+      <w:start w:val="1"/>
+      <w:numFmt w:val="lowerLetter"/>
+      <w:lvlText w:val="%5."/>
+      <w:lvlJc w:val="left"/>
+      <w:pPr>
+        <w:ind w:left="3600" w:hanging="360"/>
+      </w:pPr>
+    </w:lvl>
+    <w:lvl w:ilvl="5" w:tplc="0409001B" w:tentative="1">
+      <w:start w:val="1"/>
+      <w:numFmt w:val="lowerRoman"/>
+      <w:lvlText w:val="%6."/>
+      <w:lvlJc w:val="right"/>
+      <w:pPr>
+        <w:ind w:left="4320" w:hanging="180"/>
+      </w:pPr>
+    </w:lvl>
+    <w:lvl w:ilvl="6" w:tplc="0409000F" w:tentative="1">
+      <w:start w:val="1"/>
+      <w:numFmt w:val="decimal"/>
+      <w:lvlText w:val="%7."/>
+      <w:lvlJc w:val="left"/>
+      <w:pPr>
+        <w:ind w:left="5040" w:hanging="360"/>
+      </w:pPr>
+    </w:lvl>
+    <w:lvl w:ilvl="7" w:tplc="04090019" w:tentative="1">
+      <w:start w:val="1"/>
+      <w:numFmt w:val="lowerLetter"/>
+      <w:lvlText w:val="%8."/>
+      <w:lvlJc w:val="left"/>
+      <w:pPr>
+        <w:ind w:left="5760" w:hanging="360"/>
+      </w:pPr>
+    </w:lvl>
+    <w:lvl w:ilvl="8" w:tplc="0409001B" w:tentative="1">
+      <w:start w:val="1"/>
+      <w:numFmt w:val="lowerRoman"/>
+      <w:lvlText w:val="%9."/>
+      <w:lvlJc w:val="right"/>
+      <w:pPr>
+        <w:ind w:left="6480" w:hanging="180"/>
+      </w:pPr>
+    </w:lvl>
+  </w:abstractNum>
+  <w:abstractNum w:abstractNumId="4" w15:restartNumberingAfterBreak="0">
     <w:nsid w:val="135D7DD0"/>
     <w:multiLevelType w:val="hybridMultilevel"/>
     <w:tmpl w:val="655E33F0"/>
@@ -6216,373 +6515,17 @@
       </w:pPr>
     </w:lvl>
   </w:abstractNum>
-  <w:abstractNum w:abstractNumId="3" w15:restartNumberingAfterBreak="0">
-    <w:nsid w:val="323A1015"/>
+  <w:abstractNum w:abstractNumId="5" w15:restartNumberingAfterBreak="0">
+    <w:nsid w:val="15D70A9D"/>
     <w:multiLevelType w:val="hybridMultilevel"/>
-    <w:tmpl w:val="6BE0E988"/>
-    <w:lvl w:ilvl="0" w:tplc="0409000F">
+    <w:tmpl w:val="D3EEE98C"/>
+    <w:lvl w:ilvl="0" w:tplc="45E6D3E0">
       <w:start w:val="1"/>
       <w:numFmt w:val="decimal"/>
       <w:lvlText w:val="%1."/>
       <w:lvlJc w:val="left"/>
       <w:pPr>
-        <w:ind w:left="720" w:hanging="360"/>
-      </w:pPr>
-      <w:rPr>
-        <w:rFonts w:hint="default"/>
-      </w:rPr>
-    </w:lvl>
-    <w:lvl w:ilvl="1" w:tplc="04090019" w:tentative="1">
-      <w:start w:val="1"/>
-      <w:numFmt w:val="lowerLetter"/>
-      <w:lvlText w:val="%2."/>
-      <w:lvlJc w:val="left"/>
-      <w:pPr>
-        <w:ind w:left="1440" w:hanging="360"/>
-      </w:pPr>
-    </w:lvl>
-    <w:lvl w:ilvl="2" w:tplc="0409001B" w:tentative="1">
-      <w:start w:val="1"/>
-      <w:numFmt w:val="lowerRoman"/>
-      <w:lvlText w:val="%3."/>
-      <w:lvlJc w:val="right"/>
-      <w:pPr>
-        <w:ind w:left="2160" w:hanging="180"/>
-      </w:pPr>
-    </w:lvl>
-    <w:lvl w:ilvl="3" w:tplc="0409000F" w:tentative="1">
-      <w:start w:val="1"/>
-      <w:numFmt w:val="decimal"/>
-      <w:lvlText w:val="%4."/>
-      <w:lvlJc w:val="left"/>
-      <w:pPr>
-        <w:ind w:left="2880" w:hanging="360"/>
-      </w:pPr>
-    </w:lvl>
-    <w:lvl w:ilvl="4" w:tplc="04090019" w:tentative="1">
-      <w:start w:val="1"/>
-      <w:numFmt w:val="lowerLetter"/>
-      <w:lvlText w:val="%5."/>
-      <w:lvlJc w:val="left"/>
-      <w:pPr>
-        <w:ind w:left="3600" w:hanging="360"/>
-      </w:pPr>
-    </w:lvl>
-    <w:lvl w:ilvl="5" w:tplc="0409001B" w:tentative="1">
-      <w:start w:val="1"/>
-      <w:numFmt w:val="lowerRoman"/>
-      <w:lvlText w:val="%6."/>
-      <w:lvlJc w:val="right"/>
-      <w:pPr>
-        <w:ind w:left="4320" w:hanging="180"/>
-      </w:pPr>
-    </w:lvl>
-    <w:lvl w:ilvl="6" w:tplc="0409000F" w:tentative="1">
-      <w:start w:val="1"/>
-      <w:numFmt w:val="decimal"/>
-      <w:lvlText w:val="%7."/>
-      <w:lvlJc w:val="left"/>
-      <w:pPr>
-        <w:ind w:left="5040" w:hanging="360"/>
-      </w:pPr>
-    </w:lvl>
-    <w:lvl w:ilvl="7" w:tplc="04090019" w:tentative="1">
-      <w:start w:val="1"/>
-      <w:numFmt w:val="lowerLetter"/>
-      <w:lvlText w:val="%8."/>
-      <w:lvlJc w:val="left"/>
-      <w:pPr>
-        <w:ind w:left="5760" w:hanging="360"/>
-      </w:pPr>
-    </w:lvl>
-    <w:lvl w:ilvl="8" w:tplc="0409001B" w:tentative="1">
-      <w:start w:val="1"/>
-      <w:numFmt w:val="lowerRoman"/>
-      <w:lvlText w:val="%9."/>
-      <w:lvlJc w:val="right"/>
-      <w:pPr>
-        <w:ind w:left="6480" w:hanging="180"/>
-      </w:pPr>
-    </w:lvl>
-  </w:abstractNum>
-  <w:abstractNum w:abstractNumId="4" w15:restartNumberingAfterBreak="0">
-    <w:nsid w:val="3B283B55"/>
-    <w:multiLevelType w:val="hybridMultilevel"/>
-    <w:tmpl w:val="B5588426"/>
-    <w:lvl w:ilvl="0" w:tplc="0409000F">
-      <w:start w:val="1"/>
-      <w:numFmt w:val="decimal"/>
-      <w:lvlText w:val="%1."/>
-      <w:lvlJc w:val="left"/>
-      <w:pPr>
-        <w:ind w:left="720" w:hanging="360"/>
-      </w:pPr>
-      <w:rPr>
-        <w:rFonts w:hint="default"/>
-      </w:rPr>
-    </w:lvl>
-    <w:lvl w:ilvl="1" w:tplc="04090019" w:tentative="1">
-      <w:start w:val="1"/>
-      <w:numFmt w:val="lowerLetter"/>
-      <w:lvlText w:val="%2."/>
-      <w:lvlJc w:val="left"/>
-      <w:pPr>
-        <w:ind w:left="1440" w:hanging="360"/>
-      </w:pPr>
-    </w:lvl>
-    <w:lvl w:ilvl="2" w:tplc="0409001B" w:tentative="1">
-      <w:start w:val="1"/>
-      <w:numFmt w:val="lowerRoman"/>
-      <w:lvlText w:val="%3."/>
-      <w:lvlJc w:val="right"/>
-      <w:pPr>
-        <w:ind w:left="2160" w:hanging="180"/>
-      </w:pPr>
-    </w:lvl>
-    <w:lvl w:ilvl="3" w:tplc="0409000F" w:tentative="1">
-      <w:start w:val="1"/>
-      <w:numFmt w:val="decimal"/>
-      <w:lvlText w:val="%4."/>
-      <w:lvlJc w:val="left"/>
-      <w:pPr>
-        <w:ind w:left="2880" w:hanging="360"/>
-      </w:pPr>
-    </w:lvl>
-    <w:lvl w:ilvl="4" w:tplc="04090019" w:tentative="1">
-      <w:start w:val="1"/>
-      <w:numFmt w:val="lowerLetter"/>
-      <w:lvlText w:val="%5."/>
-      <w:lvlJc w:val="left"/>
-      <w:pPr>
-        <w:ind w:left="3600" w:hanging="360"/>
-      </w:pPr>
-    </w:lvl>
-    <w:lvl w:ilvl="5" w:tplc="0409001B" w:tentative="1">
-      <w:start w:val="1"/>
-      <w:numFmt w:val="lowerRoman"/>
-      <w:lvlText w:val="%6."/>
-      <w:lvlJc w:val="right"/>
-      <w:pPr>
-        <w:ind w:left="4320" w:hanging="180"/>
-      </w:pPr>
-    </w:lvl>
-    <w:lvl w:ilvl="6" w:tplc="0409000F" w:tentative="1">
-      <w:start w:val="1"/>
-      <w:numFmt w:val="decimal"/>
-      <w:lvlText w:val="%7."/>
-      <w:lvlJc w:val="left"/>
-      <w:pPr>
-        <w:ind w:left="5040" w:hanging="360"/>
-      </w:pPr>
-    </w:lvl>
-    <w:lvl w:ilvl="7" w:tplc="04090019" w:tentative="1">
-      <w:start w:val="1"/>
-      <w:numFmt w:val="lowerLetter"/>
-      <w:lvlText w:val="%8."/>
-      <w:lvlJc w:val="left"/>
-      <w:pPr>
-        <w:ind w:left="5760" w:hanging="360"/>
-      </w:pPr>
-    </w:lvl>
-    <w:lvl w:ilvl="8" w:tplc="0409001B" w:tentative="1">
-      <w:start w:val="1"/>
-      <w:numFmt w:val="lowerRoman"/>
-      <w:lvlText w:val="%9."/>
-      <w:lvlJc w:val="right"/>
-      <w:pPr>
-        <w:ind w:left="6480" w:hanging="180"/>
-      </w:pPr>
-    </w:lvl>
-  </w:abstractNum>
-  <w:abstractNum w:abstractNumId="5" w15:restartNumberingAfterBreak="0">
-    <w:nsid w:val="3EBE322D"/>
-    <w:multiLevelType w:val="hybridMultilevel"/>
-    <w:tmpl w:val="B64629BE"/>
-    <w:lvl w:ilvl="0" w:tplc="FFFFFFFF">
-      <w:start w:val="1"/>
-      <w:numFmt w:val="decimal"/>
-      <w:lvlText w:val="%1."/>
-      <w:lvlJc w:val="left"/>
-      <w:pPr>
-        <w:ind w:left="720" w:hanging="360"/>
-      </w:pPr>
-      <w:rPr>
-        <w:rFonts w:hint="default"/>
-      </w:rPr>
-    </w:lvl>
-    <w:lvl w:ilvl="1" w:tplc="FFFFFFFF" w:tentative="1">
-      <w:start w:val="1"/>
-      <w:numFmt w:val="lowerLetter"/>
-      <w:lvlText w:val="%2."/>
-      <w:lvlJc w:val="left"/>
-      <w:pPr>
-        <w:ind w:left="1440" w:hanging="360"/>
-      </w:pPr>
-    </w:lvl>
-    <w:lvl w:ilvl="2" w:tplc="FFFFFFFF" w:tentative="1">
-      <w:start w:val="1"/>
-      <w:numFmt w:val="lowerRoman"/>
-      <w:lvlText w:val="%3."/>
-      <w:lvlJc w:val="right"/>
-      <w:pPr>
-        <w:ind w:left="2160" w:hanging="180"/>
-      </w:pPr>
-    </w:lvl>
-    <w:lvl w:ilvl="3" w:tplc="FFFFFFFF" w:tentative="1">
-      <w:start w:val="1"/>
-      <w:numFmt w:val="decimal"/>
-      <w:lvlText w:val="%4."/>
-      <w:lvlJc w:val="left"/>
-      <w:pPr>
-        <w:ind w:left="2880" w:hanging="360"/>
-      </w:pPr>
-    </w:lvl>
-    <w:lvl w:ilvl="4" w:tplc="FFFFFFFF" w:tentative="1">
-      <w:start w:val="1"/>
-      <w:numFmt w:val="lowerLetter"/>
-      <w:lvlText w:val="%5."/>
-      <w:lvlJc w:val="left"/>
-      <w:pPr>
-        <w:ind w:left="3600" w:hanging="360"/>
-      </w:pPr>
-    </w:lvl>
-    <w:lvl w:ilvl="5" w:tplc="FFFFFFFF" w:tentative="1">
-      <w:start w:val="1"/>
-      <w:numFmt w:val="lowerRoman"/>
-      <w:lvlText w:val="%6."/>
-      <w:lvlJc w:val="right"/>
-      <w:pPr>
-        <w:ind w:left="4320" w:hanging="180"/>
-      </w:pPr>
-    </w:lvl>
-    <w:lvl w:ilvl="6" w:tplc="FFFFFFFF" w:tentative="1">
-      <w:start w:val="1"/>
-      <w:numFmt w:val="decimal"/>
-      <w:lvlText w:val="%7."/>
-      <w:lvlJc w:val="left"/>
-      <w:pPr>
-        <w:ind w:left="5040" w:hanging="360"/>
-      </w:pPr>
-    </w:lvl>
-    <w:lvl w:ilvl="7" w:tplc="FFFFFFFF" w:tentative="1">
-      <w:start w:val="1"/>
-      <w:numFmt w:val="lowerLetter"/>
-      <w:lvlText w:val="%8."/>
-      <w:lvlJc w:val="left"/>
-      <w:pPr>
-        <w:ind w:left="5760" w:hanging="360"/>
-      </w:pPr>
-    </w:lvl>
-    <w:lvl w:ilvl="8" w:tplc="FFFFFFFF" w:tentative="1">
-      <w:start w:val="1"/>
-      <w:numFmt w:val="lowerRoman"/>
-      <w:lvlText w:val="%9."/>
-      <w:lvlJc w:val="right"/>
-      <w:pPr>
-        <w:ind w:left="6480" w:hanging="180"/>
-      </w:pPr>
-    </w:lvl>
-  </w:abstractNum>
-  <w:abstractNum w:abstractNumId="6" w15:restartNumberingAfterBreak="0">
-    <w:nsid w:val="3ED07D59"/>
-    <w:multiLevelType w:val="hybridMultilevel"/>
-    <w:tmpl w:val="7C322A2E"/>
-    <w:lvl w:ilvl="0" w:tplc="0409000F">
-      <w:start w:val="1"/>
-      <w:numFmt w:val="decimal"/>
-      <w:lvlText w:val="%1."/>
-      <w:lvlJc w:val="left"/>
-      <w:pPr>
-        <w:ind w:left="720" w:hanging="360"/>
-      </w:pPr>
-      <w:rPr>
-        <w:rFonts w:hint="default"/>
-      </w:rPr>
-    </w:lvl>
-    <w:lvl w:ilvl="1" w:tplc="04090019">
-      <w:start w:val="1"/>
-      <w:numFmt w:val="lowerLetter"/>
-      <w:lvlText w:val="%2."/>
-      <w:lvlJc w:val="left"/>
-      <w:pPr>
-        <w:ind w:left="1440" w:hanging="360"/>
-      </w:pPr>
-    </w:lvl>
-    <w:lvl w:ilvl="2" w:tplc="0409001B" w:tentative="1">
-      <w:start w:val="1"/>
-      <w:numFmt w:val="lowerRoman"/>
-      <w:lvlText w:val="%3."/>
-      <w:lvlJc w:val="right"/>
-      <w:pPr>
-        <w:ind w:left="2160" w:hanging="180"/>
-      </w:pPr>
-    </w:lvl>
-    <w:lvl w:ilvl="3" w:tplc="0409000F" w:tentative="1">
-      <w:start w:val="1"/>
-      <w:numFmt w:val="decimal"/>
-      <w:lvlText w:val="%4."/>
-      <w:lvlJc w:val="left"/>
-      <w:pPr>
-        <w:ind w:left="2880" w:hanging="360"/>
-      </w:pPr>
-    </w:lvl>
-    <w:lvl w:ilvl="4" w:tplc="04090019" w:tentative="1">
-      <w:start w:val="1"/>
-      <w:numFmt w:val="lowerLetter"/>
-      <w:lvlText w:val="%5."/>
-      <w:lvlJc w:val="left"/>
-      <w:pPr>
-        <w:ind w:left="3600" w:hanging="360"/>
-      </w:pPr>
-    </w:lvl>
-    <w:lvl w:ilvl="5" w:tplc="0409001B" w:tentative="1">
-      <w:start w:val="1"/>
-      <w:numFmt w:val="lowerRoman"/>
-      <w:lvlText w:val="%6."/>
-      <w:lvlJc w:val="right"/>
-      <w:pPr>
-        <w:ind w:left="4320" w:hanging="180"/>
-      </w:pPr>
-    </w:lvl>
-    <w:lvl w:ilvl="6" w:tplc="0409000F" w:tentative="1">
-      <w:start w:val="1"/>
-      <w:numFmt w:val="decimal"/>
-      <w:lvlText w:val="%7."/>
-      <w:lvlJc w:val="left"/>
-      <w:pPr>
-        <w:ind w:left="5040" w:hanging="360"/>
-      </w:pPr>
-    </w:lvl>
-    <w:lvl w:ilvl="7" w:tplc="04090019" w:tentative="1">
-      <w:start w:val="1"/>
-      <w:numFmt w:val="lowerLetter"/>
-      <w:lvlText w:val="%8."/>
-      <w:lvlJc w:val="left"/>
-      <w:pPr>
-        <w:ind w:left="5760" w:hanging="360"/>
-      </w:pPr>
-    </w:lvl>
-    <w:lvl w:ilvl="8" w:tplc="0409001B" w:tentative="1">
-      <w:start w:val="1"/>
-      <w:numFmt w:val="lowerRoman"/>
-      <w:lvlText w:val="%9."/>
-      <w:lvlJc w:val="right"/>
-      <w:pPr>
-        <w:ind w:left="6480" w:hanging="180"/>
-      </w:pPr>
-    </w:lvl>
-  </w:abstractNum>
-  <w:abstractNum w:abstractNumId="7" w15:restartNumberingAfterBreak="0">
-    <w:nsid w:val="3FD46C51"/>
-    <w:multiLevelType w:val="hybridMultilevel"/>
-    <w:tmpl w:val="1E2E200C"/>
-    <w:lvl w:ilvl="0" w:tplc="BF90887A">
-      <w:start w:val="1"/>
-      <w:numFmt w:val="decimal"/>
-      <w:lvlText w:val="%1."/>
-      <w:lvlJc w:val="left"/>
-      <w:pPr>
-        <w:ind w:left="720" w:hanging="360"/>
+        <w:ind w:left="1080" w:hanging="360"/>
       </w:pPr>
       <w:rPr>
         <w:rFonts w:ascii="Consolas" w:hAnsi="Consolas" w:cs="Consolas" w:hint="default"/>
@@ -6590,13 +6533,13 @@
         <w:sz w:val="20"/>
       </w:rPr>
     </w:lvl>
-    <w:lvl w:ilvl="1" w:tplc="04090019">
+    <w:lvl w:ilvl="1" w:tplc="04090019" w:tentative="1">
       <w:start w:val="1"/>
       <w:numFmt w:val="lowerLetter"/>
       <w:lvlText w:val="%2."/>
       <w:lvlJc w:val="left"/>
       <w:pPr>
-        <w:ind w:left="1440" w:hanging="360"/>
+        <w:ind w:left="1800" w:hanging="360"/>
       </w:pPr>
     </w:lvl>
     <w:lvl w:ilvl="2" w:tplc="0409001B" w:tentative="1">
@@ -6605,7 +6548,7 @@
       <w:lvlText w:val="%3."/>
       <w:lvlJc w:val="right"/>
       <w:pPr>
-        <w:ind w:left="2160" w:hanging="180"/>
+        <w:ind w:left="2520" w:hanging="180"/>
       </w:pPr>
     </w:lvl>
     <w:lvl w:ilvl="3" w:tplc="0409000F" w:tentative="1">
@@ -6614,7 +6557,7 @@
       <w:lvlText w:val="%4."/>
       <w:lvlJc w:val="left"/>
       <w:pPr>
-        <w:ind w:left="2880" w:hanging="360"/>
+        <w:ind w:left="3240" w:hanging="360"/>
       </w:pPr>
     </w:lvl>
     <w:lvl w:ilvl="4" w:tplc="04090019" w:tentative="1">
@@ -6623,7 +6566,7 @@
       <w:lvlText w:val="%5."/>
       <w:lvlJc w:val="left"/>
       <w:pPr>
-        <w:ind w:left="3600" w:hanging="360"/>
+        <w:ind w:left="3960" w:hanging="360"/>
       </w:pPr>
     </w:lvl>
     <w:lvl w:ilvl="5" w:tplc="0409001B" w:tentative="1">
@@ -6632,7 +6575,7 @@
       <w:lvlText w:val="%6."/>
       <w:lvlJc w:val="right"/>
       <w:pPr>
-        <w:ind w:left="4320" w:hanging="180"/>
+        <w:ind w:left="4680" w:hanging="180"/>
       </w:pPr>
     </w:lvl>
     <w:lvl w:ilvl="6" w:tplc="0409000F" w:tentative="1">
@@ -6641,7 +6584,7 @@
       <w:lvlText w:val="%7."/>
       <w:lvlJc w:val="left"/>
       <w:pPr>
-        <w:ind w:left="5040" w:hanging="360"/>
+        <w:ind w:left="5400" w:hanging="360"/>
       </w:pPr>
     </w:lvl>
     <w:lvl w:ilvl="7" w:tplc="04090019" w:tentative="1">
@@ -6650,7 +6593,7 @@
       <w:lvlText w:val="%8."/>
       <w:lvlJc w:val="left"/>
       <w:pPr>
-        <w:ind w:left="5760" w:hanging="360"/>
+        <w:ind w:left="6120" w:hanging="360"/>
       </w:pPr>
     </w:lvl>
     <w:lvl w:ilvl="8" w:tplc="0409001B" w:tentative="1">
@@ -6659,11 +6602,458 @@
       <w:lvlText w:val="%9."/>
       <w:lvlJc w:val="right"/>
       <w:pPr>
+        <w:ind w:left="6840" w:hanging="180"/>
+      </w:pPr>
+    </w:lvl>
+  </w:abstractNum>
+  <w:abstractNum w:abstractNumId="6" w15:restartNumberingAfterBreak="0">
+    <w:nsid w:val="323A1015"/>
+    <w:multiLevelType w:val="hybridMultilevel"/>
+    <w:tmpl w:val="6BE0E988"/>
+    <w:lvl w:ilvl="0" w:tplc="0409000F">
+      <w:start w:val="1"/>
+      <w:numFmt w:val="decimal"/>
+      <w:lvlText w:val="%1."/>
+      <w:lvlJc w:val="left"/>
+      <w:pPr>
+        <w:ind w:left="720" w:hanging="360"/>
+      </w:pPr>
+      <w:rPr>
+        <w:rFonts w:hint="default"/>
+      </w:rPr>
+    </w:lvl>
+    <w:lvl w:ilvl="1" w:tplc="04090019" w:tentative="1">
+      <w:start w:val="1"/>
+      <w:numFmt w:val="lowerLetter"/>
+      <w:lvlText w:val="%2."/>
+      <w:lvlJc w:val="left"/>
+      <w:pPr>
+        <w:ind w:left="1440" w:hanging="360"/>
+      </w:pPr>
+    </w:lvl>
+    <w:lvl w:ilvl="2" w:tplc="0409001B" w:tentative="1">
+      <w:start w:val="1"/>
+      <w:numFmt w:val="lowerRoman"/>
+      <w:lvlText w:val="%3."/>
+      <w:lvlJc w:val="right"/>
+      <w:pPr>
+        <w:ind w:left="2160" w:hanging="180"/>
+      </w:pPr>
+    </w:lvl>
+    <w:lvl w:ilvl="3" w:tplc="0409000F" w:tentative="1">
+      <w:start w:val="1"/>
+      <w:numFmt w:val="decimal"/>
+      <w:lvlText w:val="%4."/>
+      <w:lvlJc w:val="left"/>
+      <w:pPr>
+        <w:ind w:left="2880" w:hanging="360"/>
+      </w:pPr>
+    </w:lvl>
+    <w:lvl w:ilvl="4" w:tplc="04090019" w:tentative="1">
+      <w:start w:val="1"/>
+      <w:numFmt w:val="lowerLetter"/>
+      <w:lvlText w:val="%5."/>
+      <w:lvlJc w:val="left"/>
+      <w:pPr>
+        <w:ind w:left="3600" w:hanging="360"/>
+      </w:pPr>
+    </w:lvl>
+    <w:lvl w:ilvl="5" w:tplc="0409001B" w:tentative="1">
+      <w:start w:val="1"/>
+      <w:numFmt w:val="lowerRoman"/>
+      <w:lvlText w:val="%6."/>
+      <w:lvlJc w:val="right"/>
+      <w:pPr>
+        <w:ind w:left="4320" w:hanging="180"/>
+      </w:pPr>
+    </w:lvl>
+    <w:lvl w:ilvl="6" w:tplc="0409000F" w:tentative="1">
+      <w:start w:val="1"/>
+      <w:numFmt w:val="decimal"/>
+      <w:lvlText w:val="%7."/>
+      <w:lvlJc w:val="left"/>
+      <w:pPr>
+        <w:ind w:left="5040" w:hanging="360"/>
+      </w:pPr>
+    </w:lvl>
+    <w:lvl w:ilvl="7" w:tplc="04090019" w:tentative="1">
+      <w:start w:val="1"/>
+      <w:numFmt w:val="lowerLetter"/>
+      <w:lvlText w:val="%8."/>
+      <w:lvlJc w:val="left"/>
+      <w:pPr>
+        <w:ind w:left="5760" w:hanging="360"/>
+      </w:pPr>
+    </w:lvl>
+    <w:lvl w:ilvl="8" w:tplc="0409001B" w:tentative="1">
+      <w:start w:val="1"/>
+      <w:numFmt w:val="lowerRoman"/>
+      <w:lvlText w:val="%9."/>
+      <w:lvlJc w:val="right"/>
+      <w:pPr>
+        <w:ind w:left="6480" w:hanging="180"/>
+      </w:pPr>
+    </w:lvl>
+  </w:abstractNum>
+  <w:abstractNum w:abstractNumId="7" w15:restartNumberingAfterBreak="0">
+    <w:nsid w:val="3B283B55"/>
+    <w:multiLevelType w:val="hybridMultilevel"/>
+    <w:tmpl w:val="B5588426"/>
+    <w:lvl w:ilvl="0" w:tplc="0409000F">
+      <w:start w:val="1"/>
+      <w:numFmt w:val="decimal"/>
+      <w:lvlText w:val="%1."/>
+      <w:lvlJc w:val="left"/>
+      <w:pPr>
+        <w:ind w:left="720" w:hanging="360"/>
+      </w:pPr>
+      <w:rPr>
+        <w:rFonts w:hint="default"/>
+      </w:rPr>
+    </w:lvl>
+    <w:lvl w:ilvl="1" w:tplc="04090019" w:tentative="1">
+      <w:start w:val="1"/>
+      <w:numFmt w:val="lowerLetter"/>
+      <w:lvlText w:val="%2."/>
+      <w:lvlJc w:val="left"/>
+      <w:pPr>
+        <w:ind w:left="1440" w:hanging="360"/>
+      </w:pPr>
+    </w:lvl>
+    <w:lvl w:ilvl="2" w:tplc="0409001B" w:tentative="1">
+      <w:start w:val="1"/>
+      <w:numFmt w:val="lowerRoman"/>
+      <w:lvlText w:val="%3."/>
+      <w:lvlJc w:val="right"/>
+      <w:pPr>
+        <w:ind w:left="2160" w:hanging="180"/>
+      </w:pPr>
+    </w:lvl>
+    <w:lvl w:ilvl="3" w:tplc="0409000F" w:tentative="1">
+      <w:start w:val="1"/>
+      <w:numFmt w:val="decimal"/>
+      <w:lvlText w:val="%4."/>
+      <w:lvlJc w:val="left"/>
+      <w:pPr>
+        <w:ind w:left="2880" w:hanging="360"/>
+      </w:pPr>
+    </w:lvl>
+    <w:lvl w:ilvl="4" w:tplc="04090019" w:tentative="1">
+      <w:start w:val="1"/>
+      <w:numFmt w:val="lowerLetter"/>
+      <w:lvlText w:val="%5."/>
+      <w:lvlJc w:val="left"/>
+      <w:pPr>
+        <w:ind w:left="3600" w:hanging="360"/>
+      </w:pPr>
+    </w:lvl>
+    <w:lvl w:ilvl="5" w:tplc="0409001B" w:tentative="1">
+      <w:start w:val="1"/>
+      <w:numFmt w:val="lowerRoman"/>
+      <w:lvlText w:val="%6."/>
+      <w:lvlJc w:val="right"/>
+      <w:pPr>
+        <w:ind w:left="4320" w:hanging="180"/>
+      </w:pPr>
+    </w:lvl>
+    <w:lvl w:ilvl="6" w:tplc="0409000F" w:tentative="1">
+      <w:start w:val="1"/>
+      <w:numFmt w:val="decimal"/>
+      <w:lvlText w:val="%7."/>
+      <w:lvlJc w:val="left"/>
+      <w:pPr>
+        <w:ind w:left="5040" w:hanging="360"/>
+      </w:pPr>
+    </w:lvl>
+    <w:lvl w:ilvl="7" w:tplc="04090019" w:tentative="1">
+      <w:start w:val="1"/>
+      <w:numFmt w:val="lowerLetter"/>
+      <w:lvlText w:val="%8."/>
+      <w:lvlJc w:val="left"/>
+      <w:pPr>
+        <w:ind w:left="5760" w:hanging="360"/>
+      </w:pPr>
+    </w:lvl>
+    <w:lvl w:ilvl="8" w:tplc="0409001B" w:tentative="1">
+      <w:start w:val="1"/>
+      <w:numFmt w:val="lowerRoman"/>
+      <w:lvlText w:val="%9."/>
+      <w:lvlJc w:val="right"/>
+      <w:pPr>
         <w:ind w:left="6480" w:hanging="180"/>
       </w:pPr>
     </w:lvl>
   </w:abstractNum>
   <w:abstractNum w:abstractNumId="8" w15:restartNumberingAfterBreak="0">
+    <w:nsid w:val="3EBE322D"/>
+    <w:multiLevelType w:val="hybridMultilevel"/>
+    <w:tmpl w:val="B64629BE"/>
+    <w:lvl w:ilvl="0" w:tplc="FFFFFFFF">
+      <w:start w:val="1"/>
+      <w:numFmt w:val="decimal"/>
+      <w:lvlText w:val="%1."/>
+      <w:lvlJc w:val="left"/>
+      <w:pPr>
+        <w:ind w:left="720" w:hanging="360"/>
+      </w:pPr>
+      <w:rPr>
+        <w:rFonts w:hint="default"/>
+      </w:rPr>
+    </w:lvl>
+    <w:lvl w:ilvl="1" w:tplc="FFFFFFFF" w:tentative="1">
+      <w:start w:val="1"/>
+      <w:numFmt w:val="lowerLetter"/>
+      <w:lvlText w:val="%2."/>
+      <w:lvlJc w:val="left"/>
+      <w:pPr>
+        <w:ind w:left="1440" w:hanging="360"/>
+      </w:pPr>
+    </w:lvl>
+    <w:lvl w:ilvl="2" w:tplc="FFFFFFFF" w:tentative="1">
+      <w:start w:val="1"/>
+      <w:numFmt w:val="lowerRoman"/>
+      <w:lvlText w:val="%3."/>
+      <w:lvlJc w:val="right"/>
+      <w:pPr>
+        <w:ind w:left="2160" w:hanging="180"/>
+      </w:pPr>
+    </w:lvl>
+    <w:lvl w:ilvl="3" w:tplc="FFFFFFFF" w:tentative="1">
+      <w:start w:val="1"/>
+      <w:numFmt w:val="decimal"/>
+      <w:lvlText w:val="%4."/>
+      <w:lvlJc w:val="left"/>
+      <w:pPr>
+        <w:ind w:left="2880" w:hanging="360"/>
+      </w:pPr>
+    </w:lvl>
+    <w:lvl w:ilvl="4" w:tplc="FFFFFFFF" w:tentative="1">
+      <w:start w:val="1"/>
+      <w:numFmt w:val="lowerLetter"/>
+      <w:lvlText w:val="%5."/>
+      <w:lvlJc w:val="left"/>
+      <w:pPr>
+        <w:ind w:left="3600" w:hanging="360"/>
+      </w:pPr>
+    </w:lvl>
+    <w:lvl w:ilvl="5" w:tplc="FFFFFFFF" w:tentative="1">
+      <w:start w:val="1"/>
+      <w:numFmt w:val="lowerRoman"/>
+      <w:lvlText w:val="%6."/>
+      <w:lvlJc w:val="right"/>
+      <w:pPr>
+        <w:ind w:left="4320" w:hanging="180"/>
+      </w:pPr>
+    </w:lvl>
+    <w:lvl w:ilvl="6" w:tplc="FFFFFFFF" w:tentative="1">
+      <w:start w:val="1"/>
+      <w:numFmt w:val="decimal"/>
+      <w:lvlText w:val="%7."/>
+      <w:lvlJc w:val="left"/>
+      <w:pPr>
+        <w:ind w:left="5040" w:hanging="360"/>
+      </w:pPr>
+    </w:lvl>
+    <w:lvl w:ilvl="7" w:tplc="FFFFFFFF" w:tentative="1">
+      <w:start w:val="1"/>
+      <w:numFmt w:val="lowerLetter"/>
+      <w:lvlText w:val="%8."/>
+      <w:lvlJc w:val="left"/>
+      <w:pPr>
+        <w:ind w:left="5760" w:hanging="360"/>
+      </w:pPr>
+    </w:lvl>
+    <w:lvl w:ilvl="8" w:tplc="FFFFFFFF" w:tentative="1">
+      <w:start w:val="1"/>
+      <w:numFmt w:val="lowerRoman"/>
+      <w:lvlText w:val="%9."/>
+      <w:lvlJc w:val="right"/>
+      <w:pPr>
+        <w:ind w:left="6480" w:hanging="180"/>
+      </w:pPr>
+    </w:lvl>
+  </w:abstractNum>
+  <w:abstractNum w:abstractNumId="9" w15:restartNumberingAfterBreak="0">
+    <w:nsid w:val="3ED07D59"/>
+    <w:multiLevelType w:val="hybridMultilevel"/>
+    <w:tmpl w:val="7C322A2E"/>
+    <w:lvl w:ilvl="0" w:tplc="0409000F">
+      <w:start w:val="1"/>
+      <w:numFmt w:val="decimal"/>
+      <w:lvlText w:val="%1."/>
+      <w:lvlJc w:val="left"/>
+      <w:pPr>
+        <w:ind w:left="720" w:hanging="360"/>
+      </w:pPr>
+      <w:rPr>
+        <w:rFonts w:hint="default"/>
+      </w:rPr>
+    </w:lvl>
+    <w:lvl w:ilvl="1" w:tplc="04090019">
+      <w:start w:val="1"/>
+      <w:numFmt w:val="lowerLetter"/>
+      <w:lvlText w:val="%2."/>
+      <w:lvlJc w:val="left"/>
+      <w:pPr>
+        <w:ind w:left="1440" w:hanging="360"/>
+      </w:pPr>
+    </w:lvl>
+    <w:lvl w:ilvl="2" w:tplc="0409001B" w:tentative="1">
+      <w:start w:val="1"/>
+      <w:numFmt w:val="lowerRoman"/>
+      <w:lvlText w:val="%3."/>
+      <w:lvlJc w:val="right"/>
+      <w:pPr>
+        <w:ind w:left="2160" w:hanging="180"/>
+      </w:pPr>
+    </w:lvl>
+    <w:lvl w:ilvl="3" w:tplc="0409000F" w:tentative="1">
+      <w:start w:val="1"/>
+      <w:numFmt w:val="decimal"/>
+      <w:lvlText w:val="%4."/>
+      <w:lvlJc w:val="left"/>
+      <w:pPr>
+        <w:ind w:left="2880" w:hanging="360"/>
+      </w:pPr>
+    </w:lvl>
+    <w:lvl w:ilvl="4" w:tplc="04090019" w:tentative="1">
+      <w:start w:val="1"/>
+      <w:numFmt w:val="lowerLetter"/>
+      <w:lvlText w:val="%5."/>
+      <w:lvlJc w:val="left"/>
+      <w:pPr>
+        <w:ind w:left="3600" w:hanging="360"/>
+      </w:pPr>
+    </w:lvl>
+    <w:lvl w:ilvl="5" w:tplc="0409001B" w:tentative="1">
+      <w:start w:val="1"/>
+      <w:numFmt w:val="lowerRoman"/>
+      <w:lvlText w:val="%6."/>
+      <w:lvlJc w:val="right"/>
+      <w:pPr>
+        <w:ind w:left="4320" w:hanging="180"/>
+      </w:pPr>
+    </w:lvl>
+    <w:lvl w:ilvl="6" w:tplc="0409000F" w:tentative="1">
+      <w:start w:val="1"/>
+      <w:numFmt w:val="decimal"/>
+      <w:lvlText w:val="%7."/>
+      <w:lvlJc w:val="left"/>
+      <w:pPr>
+        <w:ind w:left="5040" w:hanging="360"/>
+      </w:pPr>
+    </w:lvl>
+    <w:lvl w:ilvl="7" w:tplc="04090019" w:tentative="1">
+      <w:start w:val="1"/>
+      <w:numFmt w:val="lowerLetter"/>
+      <w:lvlText w:val="%8."/>
+      <w:lvlJc w:val="left"/>
+      <w:pPr>
+        <w:ind w:left="5760" w:hanging="360"/>
+      </w:pPr>
+    </w:lvl>
+    <w:lvl w:ilvl="8" w:tplc="0409001B" w:tentative="1">
+      <w:start w:val="1"/>
+      <w:numFmt w:val="lowerRoman"/>
+      <w:lvlText w:val="%9."/>
+      <w:lvlJc w:val="right"/>
+      <w:pPr>
+        <w:ind w:left="6480" w:hanging="180"/>
+      </w:pPr>
+    </w:lvl>
+  </w:abstractNum>
+  <w:abstractNum w:abstractNumId="10" w15:restartNumberingAfterBreak="0">
+    <w:nsid w:val="3FD46C51"/>
+    <w:multiLevelType w:val="hybridMultilevel"/>
+    <w:tmpl w:val="1E2E200C"/>
+    <w:lvl w:ilvl="0" w:tplc="BF90887A">
+      <w:start w:val="1"/>
+      <w:numFmt w:val="decimal"/>
+      <w:lvlText w:val="%1."/>
+      <w:lvlJc w:val="left"/>
+      <w:pPr>
+        <w:ind w:left="720" w:hanging="360"/>
+      </w:pPr>
+      <w:rPr>
+        <w:rFonts w:ascii="Consolas" w:hAnsi="Consolas" w:cs="Consolas" w:hint="default"/>
+        <w:color w:val="646464"/>
+        <w:sz w:val="20"/>
+      </w:rPr>
+    </w:lvl>
+    <w:lvl w:ilvl="1" w:tplc="04090019">
+      <w:start w:val="1"/>
+      <w:numFmt w:val="lowerLetter"/>
+      <w:lvlText w:val="%2."/>
+      <w:lvlJc w:val="left"/>
+      <w:pPr>
+        <w:ind w:left="1440" w:hanging="360"/>
+      </w:pPr>
+    </w:lvl>
+    <w:lvl w:ilvl="2" w:tplc="0409001B" w:tentative="1">
+      <w:start w:val="1"/>
+      <w:numFmt w:val="lowerRoman"/>
+      <w:lvlText w:val="%3."/>
+      <w:lvlJc w:val="right"/>
+      <w:pPr>
+        <w:ind w:left="2160" w:hanging="180"/>
+      </w:pPr>
+    </w:lvl>
+    <w:lvl w:ilvl="3" w:tplc="0409000F" w:tentative="1">
+      <w:start w:val="1"/>
+      <w:numFmt w:val="decimal"/>
+      <w:lvlText w:val="%4."/>
+      <w:lvlJc w:val="left"/>
+      <w:pPr>
+        <w:ind w:left="2880" w:hanging="360"/>
+      </w:pPr>
+    </w:lvl>
+    <w:lvl w:ilvl="4" w:tplc="04090019" w:tentative="1">
+      <w:start w:val="1"/>
+      <w:numFmt w:val="lowerLetter"/>
+      <w:lvlText w:val="%5."/>
+      <w:lvlJc w:val="left"/>
+      <w:pPr>
+        <w:ind w:left="3600" w:hanging="360"/>
+      </w:pPr>
+    </w:lvl>
+    <w:lvl w:ilvl="5" w:tplc="0409001B" w:tentative="1">
+      <w:start w:val="1"/>
+      <w:numFmt w:val="lowerRoman"/>
+      <w:lvlText w:val="%6."/>
+      <w:lvlJc w:val="right"/>
+      <w:pPr>
+        <w:ind w:left="4320" w:hanging="180"/>
+      </w:pPr>
+    </w:lvl>
+    <w:lvl w:ilvl="6" w:tplc="0409000F" w:tentative="1">
+      <w:start w:val="1"/>
+      <w:numFmt w:val="decimal"/>
+      <w:lvlText w:val="%7."/>
+      <w:lvlJc w:val="left"/>
+      <w:pPr>
+        <w:ind w:left="5040" w:hanging="360"/>
+      </w:pPr>
+    </w:lvl>
+    <w:lvl w:ilvl="7" w:tplc="04090019" w:tentative="1">
+      <w:start w:val="1"/>
+      <w:numFmt w:val="lowerLetter"/>
+      <w:lvlText w:val="%8."/>
+      <w:lvlJc w:val="left"/>
+      <w:pPr>
+        <w:ind w:left="5760" w:hanging="360"/>
+      </w:pPr>
+    </w:lvl>
+    <w:lvl w:ilvl="8" w:tplc="0409001B" w:tentative="1">
+      <w:start w:val="1"/>
+      <w:numFmt w:val="lowerRoman"/>
+      <w:lvlText w:val="%9."/>
+      <w:lvlJc w:val="right"/>
+      <w:pPr>
+        <w:ind w:left="6480" w:hanging="180"/>
+      </w:pPr>
+    </w:lvl>
+  </w:abstractNum>
+  <w:abstractNum w:abstractNumId="11" w15:restartNumberingAfterBreak="0">
     <w:nsid w:val="490E5172"/>
     <w:multiLevelType w:val="hybridMultilevel"/>
     <w:tmpl w:val="10F017EC"/>
@@ -6752,7 +7142,7 @@
       </w:pPr>
     </w:lvl>
   </w:abstractNum>
-  <w:abstractNum w:abstractNumId="9" w15:restartNumberingAfterBreak="0">
+  <w:abstractNum w:abstractNumId="12" w15:restartNumberingAfterBreak="0">
     <w:nsid w:val="4CB338A4"/>
     <w:multiLevelType w:val="hybridMultilevel"/>
     <w:tmpl w:val="E1F8A3BA"/>
@@ -6841,7 +7231,7 @@
       </w:pPr>
     </w:lvl>
   </w:abstractNum>
-  <w:abstractNum w:abstractNumId="10" w15:restartNumberingAfterBreak="0">
+  <w:abstractNum w:abstractNumId="13" w15:restartNumberingAfterBreak="0">
     <w:nsid w:val="50877F14"/>
     <w:multiLevelType w:val="hybridMultilevel"/>
     <w:tmpl w:val="B64629BE"/>
@@ -6930,7 +7320,7 @@
       </w:pPr>
     </w:lvl>
   </w:abstractNum>
-  <w:abstractNum w:abstractNumId="11" w15:restartNumberingAfterBreak="0">
+  <w:abstractNum w:abstractNumId="14" w15:restartNumberingAfterBreak="0">
     <w:nsid w:val="517823F9"/>
     <w:multiLevelType w:val="hybridMultilevel"/>
     <w:tmpl w:val="4D38DD06"/>
@@ -7019,7 +7409,7 @@
       </w:pPr>
     </w:lvl>
   </w:abstractNum>
-  <w:abstractNum w:abstractNumId="12" w15:restartNumberingAfterBreak="0">
+  <w:abstractNum w:abstractNumId="15" w15:restartNumberingAfterBreak="0">
     <w:nsid w:val="53551F3C"/>
     <w:multiLevelType w:val="hybridMultilevel"/>
     <w:tmpl w:val="08E0B624"/>
@@ -7110,7 +7500,7 @@
       </w:pPr>
     </w:lvl>
   </w:abstractNum>
-  <w:abstractNum w:abstractNumId="13" w15:restartNumberingAfterBreak="0">
+  <w:abstractNum w:abstractNumId="16" w15:restartNumberingAfterBreak="0">
     <w:nsid w:val="56A715B4"/>
     <w:multiLevelType w:val="hybridMultilevel"/>
     <w:tmpl w:val="7B420820"/>
@@ -7201,7 +7591,7 @@
       </w:pPr>
     </w:lvl>
   </w:abstractNum>
-  <w:abstractNum w:abstractNumId="14" w15:restartNumberingAfterBreak="0">
+  <w:abstractNum w:abstractNumId="17" w15:restartNumberingAfterBreak="0">
     <w:nsid w:val="6D203902"/>
     <w:multiLevelType w:val="hybridMultilevel"/>
     <w:tmpl w:val="AE243156"/>
@@ -7292,7 +7682,7 @@
       </w:pPr>
     </w:lvl>
   </w:abstractNum>
-  <w:abstractNum w:abstractNumId="15" w15:restartNumberingAfterBreak="0">
+  <w:abstractNum w:abstractNumId="18" w15:restartNumberingAfterBreak="0">
     <w:nsid w:val="7A5D1413"/>
     <w:multiLevelType w:val="hybridMultilevel"/>
     <w:tmpl w:val="92E0425E"/>
@@ -7381,7 +7771,7 @@
       </w:pPr>
     </w:lvl>
   </w:abstractNum>
-  <w:abstractNum w:abstractNumId="16" w15:restartNumberingAfterBreak="0">
+  <w:abstractNum w:abstractNumId="19" w15:restartNumberingAfterBreak="0">
     <w:nsid w:val="7CC56052"/>
     <w:multiLevelType w:val="hybridMultilevel"/>
     <w:tmpl w:val="C04E1E5A"/>
@@ -7470,7 +7860,7 @@
       </w:pPr>
     </w:lvl>
   </w:abstractNum>
-  <w:abstractNum w:abstractNumId="17" w15:restartNumberingAfterBreak="0">
+  <w:abstractNum w:abstractNumId="20" w15:restartNumberingAfterBreak="0">
     <w:nsid w:val="7F1D48ED"/>
     <w:multiLevelType w:val="hybridMultilevel"/>
     <w:tmpl w:val="5B948F10"/>
@@ -7559,59 +7949,68 @@
       </w:pPr>
     </w:lvl>
   </w:abstractNum>
-  <w:num w:numId="1">
+  <w:num w:numId="1" w16cid:durableId="1457790771">
+    <w:abstractNumId w:val="20"/>
+  </w:num>
+  <w:num w:numId="2" w16cid:durableId="1146123659">
+    <w:abstractNumId w:val="0"/>
+  </w:num>
+  <w:num w:numId="3" w16cid:durableId="1185512647">
+    <w:abstractNumId w:val="11"/>
+  </w:num>
+  <w:num w:numId="4" w16cid:durableId="867792460">
+    <w:abstractNumId w:val="19"/>
+  </w:num>
+  <w:num w:numId="5" w16cid:durableId="1089427213">
+    <w:abstractNumId w:val="18"/>
+  </w:num>
+  <w:num w:numId="6" w16cid:durableId="331493159">
+    <w:abstractNumId w:val="12"/>
+  </w:num>
+  <w:num w:numId="7" w16cid:durableId="1494293940">
+    <w:abstractNumId w:val="9"/>
+  </w:num>
+  <w:num w:numId="8" w16cid:durableId="1764569382">
+    <w:abstractNumId w:val="13"/>
+  </w:num>
+  <w:num w:numId="9" w16cid:durableId="1519083982">
+    <w:abstractNumId w:val="8"/>
+  </w:num>
+  <w:num w:numId="10" w16cid:durableId="1146898478">
+    <w:abstractNumId w:val="7"/>
+  </w:num>
+  <w:num w:numId="11" w16cid:durableId="280767591">
     <w:abstractNumId w:val="17"/>
   </w:num>
-  <w:num w:numId="2">
-    <w:abstractNumId w:val="0"/>
+  <w:num w:numId="12" w16cid:durableId="1761751280">
+    <w:abstractNumId w:val="14"/>
   </w:num>
-  <w:num w:numId="3">
-    <w:abstractNumId w:val="8"/>
+  <w:num w:numId="13" w16cid:durableId="474950200">
+    <w:abstractNumId w:val="15"/>
   </w:num>
-  <w:num w:numId="4">
+  <w:num w:numId="14" w16cid:durableId="1415937626">
+    <w:abstractNumId w:val="4"/>
+  </w:num>
+  <w:num w:numId="15" w16cid:durableId="1974943290">
+    <w:abstractNumId w:val="10"/>
+  </w:num>
+  <w:num w:numId="16" w16cid:durableId="1018238764">
+    <w:abstractNumId w:val="6"/>
+  </w:num>
+  <w:num w:numId="17" w16cid:durableId="967660560">
     <w:abstractNumId w:val="16"/>
   </w:num>
-  <w:num w:numId="5">
-    <w:abstractNumId w:val="15"/>
+  <w:num w:numId="18" w16cid:durableId="495803617">
+    <w:abstractNumId w:val="1"/>
   </w:num>
-  <w:num w:numId="6">
-    <w:abstractNumId w:val="9"/>
+  <w:num w:numId="19" w16cid:durableId="1026364972">
+    <w:abstractNumId w:val="3"/>
   </w:num>
-  <w:num w:numId="7">
-    <w:abstractNumId w:val="6"/>
-  </w:num>
-  <w:num w:numId="8">
-    <w:abstractNumId w:val="10"/>
-  </w:num>
-  <w:num w:numId="9">
+  <w:num w:numId="20" w16cid:durableId="866649138">
     <w:abstractNumId w:val="5"/>
   </w:num>
-  <w:num w:numId="10">
-    <w:abstractNumId w:val="4"/>
-  </w:num>
-  <w:num w:numId="11">
-    <w:abstractNumId w:val="14"/>
-  </w:num>
-  <w:num w:numId="12">
-    <w:abstractNumId w:val="11"/>
-  </w:num>
-  <w:num w:numId="13">
-    <w:abstractNumId w:val="12"/>
-  </w:num>
-  <w:num w:numId="14">
+  <w:num w:numId="21" w16cid:durableId="436096742">
     <w:abstractNumId w:val="2"/>
-  </w:num>
-  <w:num w:numId="15">
-    <w:abstractNumId w:val="7"/>
-  </w:num>
-  <w:num w:numId="16">
-    <w:abstractNumId w:val="3"/>
-  </w:num>
-  <w:num w:numId="17">
-    <w:abstractNumId w:val="13"/>
-  </w:num>
-  <w:num w:numId="18">
-    <w:abstractNumId w:val="1"/>
   </w:num>
 </w:numbering>
 </file>
@@ -8085,6 +8484,16 @@
       <w:shd w:val="clear" w:color="auto" w:fill="E1DFDD"/>
     </w:rPr>
   </w:style>
+  <w:style w:type="character" w:customStyle="1" w:styleId="hljs-tag">
+    <w:name w:val="hljs-tag"/>
+    <w:basedOn w:val="DefaultParagraphFont"/>
+    <w:rsid w:val="008447EE"/>
+  </w:style>
+  <w:style w:type="character" w:customStyle="1" w:styleId="hljs-name">
+    <w:name w:val="hljs-name"/>
+    <w:basedOn w:val="DefaultParagraphFont"/>
+    <w:rsid w:val="008447EE"/>
+  </w:style>
 </w:styles>
 </file>
 

</xml_diff>

<commit_message>
Spring Boot - JPA (ORM) intro
Spring Boot - JPA (ORM) intro
</commit_message>
<xml_diff>
--- a/docs/Spring&SpringBoot.docx
+++ b/docs/Spring&SpringBoot.docx
@@ -68,7 +68,15 @@
         <w:t>/code</w:t>
       </w:r>
       <w:r>
-        <w:t xml:space="preserve"> provided by any third party which can be use to reduce development efforts, time and minimize the errors.  </w:t>
+        <w:t xml:space="preserve"> provided by any third party which can be </w:t>
+      </w:r>
+      <w:proofErr w:type="spellStart"/>
+      <w:r>
+        <w:t>use</w:t>
+      </w:r>
+      <w:proofErr w:type="spellEnd"/>
+      <w:r>
+        <w:t xml:space="preserve"> to reduce development efforts, time and minimize the errors.  </w:t>
       </w:r>
     </w:p>
     <w:p>
@@ -225,8 +233,13 @@
       <w:r>
         <w:t xml:space="preserve">Spring Cloud </w:t>
       </w:r>
-      <w:r>
-        <w:t>etc…</w:t>
+      <w:proofErr w:type="spellStart"/>
+      <w:r>
+        <w:t>etc</w:t>
+      </w:r>
+      <w:proofErr w:type="spellEnd"/>
+      <w:r>
+        <w:t>…</w:t>
       </w:r>
     </w:p>
     <w:p>
@@ -250,8 +263,13 @@
         </w:numPr>
       </w:pPr>
       <w:r>
-        <w:t>Add a jar files (Dependencies)</w:t>
-      </w:r>
+        <w:t xml:space="preserve">Add a jar </w:t>
+      </w:r>
+      <w:proofErr w:type="gramStart"/>
+      <w:r>
+        <w:t>files (Dependencies)</w:t>
+      </w:r>
+      <w:proofErr w:type="gramEnd"/>
     </w:p>
     <w:p>
       <w:pPr>
@@ -298,7 +316,15 @@
         </w:rPr>
       </w:pPr>
       <w:r>
-        <w:t xml:space="preserve">Spring Docs : </w:t>
+        <w:t xml:space="preserve">Spring </w:t>
+      </w:r>
+      <w:proofErr w:type="gramStart"/>
+      <w:r>
+        <w:t>Docs :</w:t>
+      </w:r>
+      <w:proofErr w:type="gramEnd"/>
+      <w:r>
+        <w:t xml:space="preserve"> </w:t>
       </w:r>
       <w:hyperlink r:id="rId7" w:history="1">
         <w:r>
@@ -347,6 +373,7 @@
         </w:rPr>
         <w:t xml:space="preserve">nverse </w:t>
       </w:r>
+      <w:proofErr w:type="gramStart"/>
       <w:r>
         <w:rPr>
           <w:b/>
@@ -360,7 +387,15 @@
           <w:b/>
           <w:bCs/>
         </w:rPr>
-        <w:t xml:space="preserve">f </w:t>
+        <w:t>f</w:t>
+      </w:r>
+      <w:proofErr w:type="gramEnd"/>
+      <w:r>
+        <w:rPr>
+          <w:b/>
+          <w:bCs/>
+        </w:rPr>
+        <w:t xml:space="preserve"> </w:t>
       </w:r>
       <w:r>
         <w:rPr>
@@ -411,7 +446,15 @@
         </w:numPr>
       </w:pPr>
       <w:r>
-        <w:t>It can be implemented for core java application, Web App, Restful API Application etc…</w:t>
+        <w:t xml:space="preserve">It can be implemented for core java application, Web App, Restful API Application </w:t>
+      </w:r>
+      <w:proofErr w:type="spellStart"/>
+      <w:r>
+        <w:t>etc</w:t>
+      </w:r>
+      <w:proofErr w:type="spellEnd"/>
+      <w:r>
+        <w:t>…</w:t>
       </w:r>
     </w:p>
     <w:p>
@@ -504,10 +547,18 @@
         <w:t>***</w:t>
       </w:r>
       <w:r>
-        <w:t>Spring CI</w:t>
-      </w:r>
-      <w:r>
-        <w:t>(Constructor Injection)</w:t>
+        <w:t xml:space="preserve">Spring </w:t>
+      </w:r>
+      <w:proofErr w:type="gramStart"/>
+      <w:r>
+        <w:t>CI</w:t>
+      </w:r>
+      <w:r>
+        <w:t>(</w:t>
+      </w:r>
+      <w:proofErr w:type="gramEnd"/>
+      <w:r>
+        <w:t>Constructor Injection)</w:t>
       </w:r>
       <w:r>
         <w:t>, SI</w:t>
@@ -531,8 +582,13 @@
         </w:numPr>
       </w:pPr>
       <w:r>
-        <w:t>***Spring Autowire</w:t>
-      </w:r>
+        <w:t xml:space="preserve">***Spring </w:t>
+      </w:r>
+      <w:proofErr w:type="spellStart"/>
+      <w:r>
+        <w:t>Autowire</w:t>
+      </w:r>
+      <w:proofErr w:type="spellEnd"/>
     </w:p>
     <w:p>
       <w:pPr>
@@ -730,7 +786,15 @@
         </w:numPr>
       </w:pPr>
       <w:r>
-        <w:t>Add following Xsd inside xml file</w:t>
+        <w:t xml:space="preserve">Add following </w:t>
+      </w:r>
+      <w:proofErr w:type="spellStart"/>
+      <w:r>
+        <w:t>Xsd</w:t>
+      </w:r>
+      <w:proofErr w:type="spellEnd"/>
+      <w:r>
+        <w:t xml:space="preserve"> inside xml file</w:t>
       </w:r>
     </w:p>
     <w:p>
@@ -774,6 +838,7 @@
         </w:rPr>
         <w:t xml:space="preserve"> </w:t>
       </w:r>
+      <w:proofErr w:type="spellStart"/>
       <w:r>
         <w:rPr>
           <w:rFonts w:ascii="Consolas" w:hAnsi="Consolas" w:cs="Consolas"/>
@@ -783,6 +848,7 @@
         </w:rPr>
         <w:t>xmlns</w:t>
       </w:r>
+      <w:proofErr w:type="spellEnd"/>
       <w:r>
         <w:rPr>
           <w:rFonts w:ascii="Consolas" w:hAnsi="Consolas" w:cs="Consolas"/>
@@ -849,6 +915,8 @@
         </w:rPr>
         <w:tab/>
       </w:r>
+      <w:proofErr w:type="spellStart"/>
+      <w:proofErr w:type="gramStart"/>
       <w:r>
         <w:rPr>
           <w:rFonts w:ascii="Consolas" w:hAnsi="Consolas" w:cs="Consolas"/>
@@ -858,6 +926,8 @@
         </w:rPr>
         <w:t>xmlns:xsi</w:t>
       </w:r>
+      <w:proofErr w:type="spellEnd"/>
+      <w:proofErr w:type="gramEnd"/>
       <w:r>
         <w:rPr>
           <w:rFonts w:ascii="Consolas" w:hAnsi="Consolas" w:cs="Consolas"/>
@@ -924,6 +994,8 @@
         </w:rPr>
         <w:tab/>
       </w:r>
+      <w:proofErr w:type="spellStart"/>
+      <w:proofErr w:type="gramStart"/>
       <w:r>
         <w:rPr>
           <w:rFonts w:ascii="Consolas" w:hAnsi="Consolas" w:cs="Consolas"/>
@@ -933,6 +1005,8 @@
         </w:rPr>
         <w:t>xsi:schemaLocation</w:t>
       </w:r>
+      <w:proofErr w:type="spellEnd"/>
+      <w:proofErr w:type="gramEnd"/>
       <w:r>
         <w:rPr>
           <w:rFonts w:ascii="Consolas" w:hAnsi="Consolas" w:cs="Consolas"/>
@@ -1052,6 +1126,7 @@
         </w:rPr>
         <w:tab/>
       </w:r>
+      <w:proofErr w:type="gramStart"/>
       <w:r>
         <w:rPr>
           <w:rFonts w:ascii="Consolas" w:hAnsi="Consolas" w:cs="Consolas"/>
@@ -1059,7 +1134,17 @@
           <w:sz w:val="20"/>
           <w:szCs w:val="20"/>
         </w:rPr>
-        <w:t>&lt;!-- bean definitions here --&gt;</w:t>
+        <w:t>&lt;!--</w:t>
+      </w:r>
+      <w:proofErr w:type="gramEnd"/>
+      <w:r>
+        <w:rPr>
+          <w:rFonts w:ascii="Consolas" w:hAnsi="Consolas" w:cs="Consolas"/>
+          <w:color w:val="3F5FBF"/>
+          <w:sz w:val="20"/>
+          <w:szCs w:val="20"/>
+        </w:rPr>
+        <w:t xml:space="preserve"> bean definitions here --&gt;</w:t>
       </w:r>
     </w:p>
     <w:p>
@@ -1170,7 +1255,15 @@
         <w:t>@ComponentScan</w:t>
       </w:r>
       <w:r>
-        <w:t xml:space="preserve"> annotation to provide the location of you component classes, so that spring will search all the component</w:t>
+        <w:t xml:space="preserve"> annotation to provide the location of </w:t>
+      </w:r>
+      <w:proofErr w:type="gramStart"/>
+      <w:r>
+        <w:t>you</w:t>
+      </w:r>
+      <w:proofErr w:type="gramEnd"/>
+      <w:r>
+        <w:t xml:space="preserve"> component classes, so that spring will search all the component</w:t>
       </w:r>
       <w:r>
         <w:t>/bean</w:t>
@@ -1302,6 +1395,7 @@
         </w:rPr>
         <w:t>"</w:t>
       </w:r>
+      <w:proofErr w:type="spellStart"/>
       <w:r>
         <w:rPr>
           <w:rFonts w:ascii="Consolas" w:hAnsi="Consolas" w:cs="Consolas"/>
@@ -1313,6 +1407,7 @@
         </w:rPr>
         <w:t>ObjName</w:t>
       </w:r>
+      <w:proofErr w:type="spellEnd"/>
       <w:r>
         <w:rPr>
           <w:rFonts w:ascii="Consolas" w:hAnsi="Consolas" w:cs="Consolas"/>
@@ -1361,6 +1456,8 @@
         </w:rPr>
         <w:t>"</w:t>
       </w:r>
+      <w:proofErr w:type="spellStart"/>
+      <w:proofErr w:type="gramStart"/>
       <w:r>
         <w:rPr>
           <w:rFonts w:ascii="Consolas" w:hAnsi="Consolas" w:cs="Consolas"/>
@@ -1394,6 +1491,8 @@
         </w:rPr>
         <w:t>ClassName</w:t>
       </w:r>
+      <w:proofErr w:type="spellEnd"/>
+      <w:proofErr w:type="gramEnd"/>
       <w:r>
         <w:rPr>
           <w:rFonts w:ascii="Consolas" w:hAnsi="Consolas" w:cs="Consolas"/>
@@ -1545,9 +1644,11 @@
           <w:numId w:val="6"/>
         </w:numPr>
       </w:pPr>
+      <w:proofErr w:type="spellStart"/>
       <w:r>
         <w:t>ApplicationContext</w:t>
       </w:r>
+      <w:proofErr w:type="spellEnd"/>
     </w:p>
     <w:p>
       <w:pPr>
@@ -1558,7 +1659,15 @@
         </w:numPr>
       </w:pPr>
       <w:r>
-        <w:t>Application context container is the advance container and support more functionalities than BeanFactory.</w:t>
+        <w:t xml:space="preserve">Application context container is the advance container and support more functionalities than </w:t>
+      </w:r>
+      <w:proofErr w:type="spellStart"/>
+      <w:r>
+        <w:t>BeanFactory</w:t>
+      </w:r>
+      <w:proofErr w:type="spellEnd"/>
+      <w:r>
+        <w:t>.</w:t>
       </w:r>
     </w:p>
     <w:p>
@@ -1570,7 +1679,15 @@
         </w:numPr>
       </w:pPr>
       <w:r>
-        <w:t>This can be use for large applications like Web Application</w:t>
+        <w:t xml:space="preserve">This can be </w:t>
+      </w:r>
+      <w:proofErr w:type="spellStart"/>
+      <w:r>
+        <w:t>use</w:t>
+      </w:r>
+      <w:proofErr w:type="spellEnd"/>
+      <w:r>
+        <w:t xml:space="preserve"> for large applications like Web Application</w:t>
       </w:r>
     </w:p>
     <w:p>
@@ -1602,6 +1719,7 @@
       <w:r>
         <w:t xml:space="preserve">Using </w:t>
       </w:r>
+      <w:proofErr w:type="spellStart"/>
       <w:r>
         <w:rPr>
           <w:rFonts w:ascii="Consolas" w:hAnsi="Consolas" w:cs="Consolas"/>
@@ -1614,6 +1732,7 @@
         </w:rPr>
         <w:t>ClassPathXmlApplicationContext</w:t>
       </w:r>
+      <w:proofErr w:type="spellEnd"/>
       <w:r>
         <w:t xml:space="preserve"> when configuration is using XML file</w:t>
       </w:r>
@@ -1632,6 +1751,7 @@
       <w:r>
         <w:t xml:space="preserve">Using </w:t>
       </w:r>
+      <w:proofErr w:type="spellStart"/>
       <w:r>
         <w:rPr>
           <w:rFonts w:ascii="Consolas" w:hAnsi="Consolas" w:cs="Consolas"/>
@@ -1644,6 +1764,7 @@
         </w:rPr>
         <w:t>AnnotationConfigApplicationContext</w:t>
       </w:r>
+      <w:proofErr w:type="spellEnd"/>
       <w:r>
         <w:t xml:space="preserve"> when configuration is using Annotation.</w:t>
       </w:r>
@@ -1656,9 +1777,11 @@
           <w:numId w:val="6"/>
         </w:numPr>
       </w:pPr>
+      <w:proofErr w:type="spellStart"/>
       <w:r>
         <w:t>BeanFactory</w:t>
       </w:r>
+      <w:proofErr w:type="spellEnd"/>
     </w:p>
     <w:p>
       <w:pPr>
@@ -1669,7 +1792,15 @@
         </w:numPr>
       </w:pPr>
       <w:r>
-        <w:t>This container support less functionalities than the Application Context.</w:t>
+        <w:t xml:space="preserve">This container </w:t>
+      </w:r>
+      <w:proofErr w:type="gramStart"/>
+      <w:r>
+        <w:t>support</w:t>
+      </w:r>
+      <w:proofErr w:type="gramEnd"/>
+      <w:r>
+        <w:t xml:space="preserve"> less functionalities than the Application Context.</w:t>
       </w:r>
     </w:p>
     <w:p>
@@ -1681,7 +1812,15 @@
         </w:numPr>
       </w:pPr>
       <w:r>
-        <w:t>This container can be use for small applications like Core Java application.</w:t>
+        <w:t xml:space="preserve">This container can be </w:t>
+      </w:r>
+      <w:proofErr w:type="spellStart"/>
+      <w:r>
+        <w:t>use</w:t>
+      </w:r>
+      <w:proofErr w:type="spellEnd"/>
+      <w:r>
+        <w:t xml:space="preserve"> for small applications like Core Java application.</w:t>
       </w:r>
     </w:p>
     <w:p>
@@ -1701,6 +1840,8 @@
         <w:pStyle w:val="NoSpacing"/>
         <w:ind w:left="720"/>
       </w:pPr>
+      <w:proofErr w:type="spellStart"/>
+      <w:proofErr w:type="gramStart"/>
       <w:r>
         <w:rPr>
           <w:rFonts w:ascii="Consolas" w:hAnsi="Consolas" w:cs="Consolas"/>
@@ -1734,6 +1875,8 @@
         </w:rPr>
         <w:t>getBean</w:t>
       </w:r>
+      <w:proofErr w:type="spellEnd"/>
+      <w:proofErr w:type="gramEnd"/>
       <w:r>
         <w:rPr>
           <w:rFonts w:ascii="Consolas" w:hAnsi="Consolas" w:cs="Consolas"/>
@@ -1765,30 +1908,43 @@
           <w:u w:val="single"/>
           <w:shd w:val="clear" w:color="auto" w:fill="E8F2FE"/>
         </w:rPr>
-        <w:t>, ClassName.</w:t>
-      </w:r>
-      <w:r>
-        <w:rPr>
-          <w:rFonts w:ascii="Consolas" w:hAnsi="Consolas" w:cs="Consolas"/>
-          <w:b/>
-          <w:bCs/>
-          <w:color w:val="7F0055"/>
+        <w:t xml:space="preserve">, </w:t>
+      </w:r>
+      <w:proofErr w:type="spellStart"/>
+      <w:r>
+        <w:rPr>
+          <w:rFonts w:ascii="Consolas" w:hAnsi="Consolas" w:cs="Consolas"/>
+          <w:color w:val="000000"/>
           <w:sz w:val="20"/>
           <w:szCs w:val="20"/>
           <w:u w:val="single"/>
           <w:shd w:val="clear" w:color="auto" w:fill="E8F2FE"/>
         </w:rPr>
-        <w:t>class</w:t>
-      </w:r>
-      <w:r>
-        <w:rPr>
-          <w:rFonts w:ascii="Consolas" w:hAnsi="Consolas" w:cs="Consolas"/>
-          <w:color w:val="000000"/>
+        <w:t>ClassName.</w:t>
+      </w:r>
+      <w:r>
+        <w:rPr>
+          <w:rFonts w:ascii="Consolas" w:hAnsi="Consolas" w:cs="Consolas"/>
+          <w:b/>
+          <w:bCs/>
+          <w:color w:val="7F0055"/>
           <w:sz w:val="20"/>
           <w:szCs w:val="20"/>
           <w:u w:val="single"/>
           <w:shd w:val="clear" w:color="auto" w:fill="E8F2FE"/>
         </w:rPr>
+        <w:t>class</w:t>
+      </w:r>
+      <w:proofErr w:type="spellEnd"/>
+      <w:r>
+        <w:rPr>
+          <w:rFonts w:ascii="Consolas" w:hAnsi="Consolas" w:cs="Consolas"/>
+          <w:color w:val="000000"/>
+          <w:sz w:val="20"/>
+          <w:szCs w:val="20"/>
+          <w:u w:val="single"/>
+          <w:shd w:val="clear" w:color="auto" w:fill="E8F2FE"/>
+        </w:rPr>
         <w:t>)</w:t>
       </w:r>
       <w:r>
@@ -1838,7 +1994,15 @@
         </w:numPr>
       </w:pPr>
       <w:r>
-        <w:t>There are total 5 spring bean scopes</w:t>
+        <w:t xml:space="preserve">There </w:t>
+      </w:r>
+      <w:proofErr w:type="gramStart"/>
+      <w:r>
+        <w:t>are</w:t>
+      </w:r>
+      <w:proofErr w:type="gramEnd"/>
+      <w:r>
+        <w:t xml:space="preserve"> total 5 spring bean scopes</w:t>
       </w:r>
     </w:p>
     <w:p>
@@ -1926,7 +2090,15 @@
         <w:t>Session</w:t>
       </w:r>
       <w:r>
-        <w:t>: This scope is applicable for web application, In this scope only one object gets created for a session.</w:t>
+        <w:t xml:space="preserve">: This scope is applicable for web application, </w:t>
+      </w:r>
+      <w:proofErr w:type="gramStart"/>
+      <w:r>
+        <w:t>In</w:t>
+      </w:r>
+      <w:proofErr w:type="gramEnd"/>
+      <w:r>
+        <w:t xml:space="preserve"> this scope only one object gets created for a session.</w:t>
       </w:r>
     </w:p>
     <w:p>
@@ -1937,6 +2109,7 @@
           <w:numId w:val="7"/>
         </w:numPr>
       </w:pPr>
+      <w:proofErr w:type="spellStart"/>
       <w:r>
         <w:rPr>
           <w:b/>
@@ -1944,8 +2117,25 @@
         </w:rPr>
         <w:t>GlobleSession</w:t>
       </w:r>
-      <w:r>
-        <w:t>: This scope is applicable for web application, in this scope only one object present in a application which is share by all users.</w:t>
+      <w:proofErr w:type="spellEnd"/>
+      <w:r>
+        <w:t xml:space="preserve">: This scope is applicable for web application, in this scope only one object </w:t>
+      </w:r>
+      <w:proofErr w:type="gramStart"/>
+      <w:r>
+        <w:t>present</w:t>
+      </w:r>
+      <w:proofErr w:type="gramEnd"/>
+      <w:r>
+        <w:t xml:space="preserve"> in </w:t>
+      </w:r>
+      <w:proofErr w:type="spellStart"/>
+      <w:r>
+        <w:t>a</w:t>
+      </w:r>
+      <w:proofErr w:type="spellEnd"/>
+      <w:r>
+        <w:t xml:space="preserve"> application which is share by all users.</w:t>
       </w:r>
     </w:p>
     <w:p>
@@ -2075,37 +2265,9 @@
           <w:szCs w:val="20"/>
           <w:shd w:val="clear" w:color="auto" w:fill="E8F2FE"/>
         </w:rPr>
-        <w:t>"variableName"</w:t>
-      </w:r>
-      <w:r>
-        <w:rPr>
-          <w:rFonts w:ascii="Consolas" w:hAnsi="Consolas" w:cs="Consolas"/>
-          <w:sz w:val="20"/>
-          <w:szCs w:val="20"/>
-          <w:shd w:val="clear" w:color="auto" w:fill="E8F2FE"/>
-        </w:rPr>
-        <w:t xml:space="preserve"> </w:t>
-      </w:r>
-      <w:r>
-        <w:rPr>
-          <w:rFonts w:ascii="Consolas" w:hAnsi="Consolas" w:cs="Consolas"/>
-          <w:color w:val="7F007F"/>
-          <w:sz w:val="20"/>
-          <w:szCs w:val="20"/>
-          <w:shd w:val="clear" w:color="auto" w:fill="E8F2FE"/>
-        </w:rPr>
-        <w:t>value</w:t>
-      </w:r>
-      <w:r>
-        <w:rPr>
-          <w:rFonts w:ascii="Consolas" w:hAnsi="Consolas" w:cs="Consolas"/>
-          <w:color w:val="000000"/>
-          <w:sz w:val="20"/>
-          <w:szCs w:val="20"/>
-          <w:shd w:val="clear" w:color="auto" w:fill="E8F2FE"/>
-        </w:rPr>
-        <w:t>=</w:t>
-      </w:r>
+        <w:t>"</w:t>
+      </w:r>
+      <w:proofErr w:type="spellStart"/>
       <w:r>
         <w:rPr>
           <w:rFonts w:ascii="Consolas" w:hAnsi="Consolas" w:cs="Consolas"/>
@@ -2116,193 +2278,9 @@
           <w:szCs w:val="20"/>
           <w:shd w:val="clear" w:color="auto" w:fill="E8F2FE"/>
         </w:rPr>
-        <w:t>"value"</w:t>
-      </w:r>
-      <w:r>
-        <w:rPr>
-          <w:rFonts w:ascii="Consolas" w:hAnsi="Consolas" w:cs="Consolas"/>
-          <w:color w:val="008080"/>
-          <w:sz w:val="20"/>
-          <w:szCs w:val="20"/>
-          <w:shd w:val="clear" w:color="auto" w:fill="E8F2FE"/>
-        </w:rPr>
-        <w:t>&gt;&lt;/</w:t>
-      </w:r>
-      <w:r>
-        <w:rPr>
-          <w:rFonts w:ascii="Consolas" w:hAnsi="Consolas" w:cs="Consolas"/>
-          <w:color w:val="3F7F7F"/>
-          <w:sz w:val="20"/>
-          <w:szCs w:val="20"/>
-          <w:shd w:val="clear" w:color="auto" w:fill="D4D4D4"/>
-        </w:rPr>
-        <w:t>property</w:t>
-      </w:r>
-      <w:r>
-        <w:rPr>
-          <w:rFonts w:ascii="Consolas" w:hAnsi="Consolas" w:cs="Consolas"/>
-          <w:color w:val="008080"/>
-          <w:sz w:val="20"/>
-          <w:szCs w:val="20"/>
-          <w:shd w:val="clear" w:color="auto" w:fill="E8F2FE"/>
-        </w:rPr>
-        <w:t>&gt;</w:t>
-      </w:r>
-    </w:p>
-    <w:p>
-      <w:pPr>
-        <w:pStyle w:val="NoSpacing"/>
-        <w:rPr>
-          <w:rFonts w:ascii="Consolas" w:hAnsi="Consolas" w:cs="Consolas"/>
-          <w:color w:val="008080"/>
-          <w:sz w:val="20"/>
-          <w:szCs w:val="20"/>
-          <w:shd w:val="clear" w:color="auto" w:fill="E8F2FE"/>
-        </w:rPr>
-      </w:pPr>
-    </w:p>
-    <w:p>
-      <w:pPr>
-        <w:pStyle w:val="NoSpacing"/>
-        <w:rPr>
-          <w:rFonts w:ascii="Consolas" w:hAnsi="Consolas" w:cs="Consolas"/>
-          <w:color w:val="008080"/>
-          <w:sz w:val="20"/>
-          <w:szCs w:val="20"/>
-          <w:shd w:val="clear" w:color="auto" w:fill="E8F2FE"/>
-        </w:rPr>
-      </w:pPr>
-    </w:p>
-    <w:p>
-      <w:pPr>
-        <w:pStyle w:val="NoSpacing"/>
-        <w:rPr>
-          <w:b/>
-          <w:bCs/>
-          <w:u w:val="single"/>
-        </w:rPr>
-      </w:pPr>
-      <w:r>
-        <w:rPr>
-          <w:b/>
-          <w:bCs/>
-          <w:u w:val="single"/>
-        </w:rPr>
-        <w:t>Constructor</w:t>
-      </w:r>
-      <w:r>
-        <w:rPr>
-          <w:b/>
-          <w:bCs/>
-          <w:u w:val="single"/>
-        </w:rPr>
-        <w:t xml:space="preserve"> Injection (</w:t>
-      </w:r>
-      <w:r>
-        <w:rPr>
-          <w:b/>
-          <w:bCs/>
-          <w:u w:val="single"/>
-        </w:rPr>
-        <w:t>C</w:t>
-      </w:r>
-      <w:r>
-        <w:rPr>
-          <w:b/>
-          <w:bCs/>
-          <w:u w:val="single"/>
-        </w:rPr>
-        <w:t>I)</w:t>
-      </w:r>
-    </w:p>
-    <w:p>
-      <w:pPr>
-        <w:pStyle w:val="NoSpacing"/>
-        <w:numPr>
-          <w:ilvl w:val="0"/>
-          <w:numId w:val="9"/>
-        </w:numPr>
-      </w:pPr>
-      <w:r>
-        <w:t>This is the process where you can pass the values for the variables using a constructor.</w:t>
-      </w:r>
-    </w:p>
-    <w:p>
-      <w:pPr>
-        <w:pStyle w:val="NoSpacing"/>
-        <w:numPr>
-          <w:ilvl w:val="0"/>
-          <w:numId w:val="9"/>
-        </w:numPr>
-      </w:pPr>
-      <w:r>
-        <w:t>This can be achieved by using following tag in the XML file</w:t>
-      </w:r>
-    </w:p>
-    <w:p>
-      <w:pPr>
-        <w:pStyle w:val="NoSpacing"/>
-        <w:ind w:left="720"/>
-        <w:rPr>
-          <w:rFonts w:ascii="Consolas" w:hAnsi="Consolas" w:cs="Consolas"/>
-          <w:color w:val="008080"/>
-          <w:sz w:val="20"/>
-          <w:szCs w:val="20"/>
-          <w:shd w:val="clear" w:color="auto" w:fill="E8F2FE"/>
-        </w:rPr>
-      </w:pPr>
-      <w:r>
-        <w:t xml:space="preserve"> </w:t>
-      </w:r>
-      <w:r>
-        <w:rPr>
-          <w:rFonts w:ascii="Consolas" w:hAnsi="Consolas" w:cs="Consolas"/>
-          <w:color w:val="008080"/>
-          <w:sz w:val="20"/>
-          <w:szCs w:val="20"/>
-          <w:shd w:val="clear" w:color="auto" w:fill="E8F2FE"/>
-        </w:rPr>
-        <w:t>&lt;</w:t>
-      </w:r>
-      <w:r>
-        <w:rPr>
-          <w:rFonts w:ascii="Consolas" w:hAnsi="Consolas" w:cs="Consolas"/>
-          <w:color w:val="3F7F7F"/>
-          <w:sz w:val="20"/>
-          <w:szCs w:val="20"/>
-          <w:shd w:val="clear" w:color="auto" w:fill="D4D4D4"/>
-        </w:rPr>
-        <w:t>constructor-arg</w:t>
-      </w:r>
-      <w:r>
-        <w:rPr>
-          <w:rFonts w:ascii="Consolas" w:hAnsi="Consolas" w:cs="Consolas"/>
-          <w:sz w:val="20"/>
-          <w:szCs w:val="20"/>
-          <w:shd w:val="clear" w:color="auto" w:fill="E8F2FE"/>
-        </w:rPr>
-        <w:t xml:space="preserve"> </w:t>
-      </w:r>
-      <w:r>
-        <w:rPr>
-          <w:rFonts w:ascii="Consolas" w:hAnsi="Consolas" w:cs="Consolas"/>
-          <w:color w:val="7F007F"/>
-          <w:sz w:val="20"/>
-          <w:szCs w:val="20"/>
-          <w:shd w:val="clear" w:color="auto" w:fill="E8F2FE"/>
-        </w:rPr>
-        <w:t>value</w:t>
-      </w:r>
-      <w:r>
-        <w:rPr>
-          <w:rFonts w:ascii="Consolas" w:hAnsi="Consolas" w:cs="Consolas"/>
-          <w:color w:val="000000"/>
-          <w:sz w:val="20"/>
-          <w:szCs w:val="20"/>
-          <w:shd w:val="clear" w:color="auto" w:fill="E8F2FE"/>
-        </w:rPr>
-        <w:t>=</w:t>
-      </w:r>
+        <w:t>variableName</w:t>
+      </w:r>
+      <w:proofErr w:type="spellEnd"/>
       <w:r>
         <w:rPr>
           <w:rFonts w:ascii="Consolas" w:hAnsi="Consolas" w:cs="Consolas"/>
@@ -2313,167 +2291,26 @@
           <w:szCs w:val="20"/>
           <w:shd w:val="clear" w:color="auto" w:fill="E8F2FE"/>
         </w:rPr>
-        <w:t>"value"</w:t>
-      </w:r>
-      <w:r>
-        <w:rPr>
-          <w:rFonts w:ascii="Consolas" w:hAnsi="Consolas" w:cs="Consolas"/>
-          <w:color w:val="008080"/>
+        <w:t>"</w:t>
+      </w:r>
+      <w:r>
+        <w:rPr>
+          <w:rFonts w:ascii="Consolas" w:hAnsi="Consolas" w:cs="Consolas"/>
           <w:sz w:val="20"/>
           <w:szCs w:val="20"/>
           <w:shd w:val="clear" w:color="auto" w:fill="E8F2FE"/>
         </w:rPr>
-        <w:t>&gt;&lt;/</w:t>
-      </w:r>
-      <w:r>
-        <w:rPr>
-          <w:rFonts w:ascii="Consolas" w:hAnsi="Consolas" w:cs="Consolas"/>
-          <w:color w:val="3F7F7F"/>
-          <w:sz w:val="20"/>
-          <w:szCs w:val="20"/>
-          <w:shd w:val="clear" w:color="auto" w:fill="D4D4D4"/>
-        </w:rPr>
-        <w:t>constructor-arg</w:t>
-      </w:r>
-      <w:r>
-        <w:rPr>
-          <w:rFonts w:ascii="Consolas" w:hAnsi="Consolas" w:cs="Consolas"/>
-          <w:color w:val="008080"/>
+        <w:t xml:space="preserve"> </w:t>
+      </w:r>
+      <w:r>
+        <w:rPr>
+          <w:rFonts w:ascii="Consolas" w:hAnsi="Consolas" w:cs="Consolas"/>
+          <w:color w:val="7F007F"/>
           <w:sz w:val="20"/>
           <w:szCs w:val="20"/>
           <w:shd w:val="clear" w:color="auto" w:fill="E8F2FE"/>
         </w:rPr>
-        <w:t>&gt;</w:t>
-      </w:r>
-    </w:p>
-    <w:p>
-      <w:pPr>
-        <w:pStyle w:val="NoSpacing"/>
-        <w:rPr>
-          <w:rFonts w:ascii="Consolas" w:hAnsi="Consolas" w:cs="Consolas"/>
-          <w:color w:val="008080"/>
-          <w:sz w:val="20"/>
-          <w:szCs w:val="20"/>
-          <w:shd w:val="clear" w:color="auto" w:fill="E8F2FE"/>
-        </w:rPr>
-      </w:pPr>
-    </w:p>
-    <w:p>
-      <w:pPr>
-        <w:pStyle w:val="NoSpacing"/>
-        <w:rPr>
-          <w:rFonts w:ascii="Consolas" w:hAnsi="Consolas" w:cs="Consolas"/>
-          <w:color w:val="008080"/>
-          <w:sz w:val="20"/>
-          <w:szCs w:val="20"/>
-          <w:shd w:val="clear" w:color="auto" w:fill="E8F2FE"/>
-        </w:rPr>
-      </w:pPr>
-    </w:p>
-    <w:p>
-      <w:pPr>
-        <w:pStyle w:val="NoSpacing"/>
-        <w:rPr>
-          <w:b/>
-          <w:bCs/>
-          <w:u w:val="single"/>
-        </w:rPr>
-      </w:pPr>
-      <w:r>
-        <w:rPr>
-          <w:b/>
-          <w:bCs/>
-          <w:u w:val="single"/>
-        </w:rPr>
-        <w:t>Dependency Injection (DI)</w:t>
-      </w:r>
-    </w:p>
-    <w:p>
-      <w:pPr>
-        <w:pStyle w:val="NoSpacing"/>
-        <w:numPr>
-          <w:ilvl w:val="0"/>
-          <w:numId w:val="10"/>
-        </w:numPr>
-      </w:pPr>
-      <w:r>
-        <w:t>This is a process where object of one class injected inside a Object of another class (HAS-A relation in core java).</w:t>
-      </w:r>
-    </w:p>
-    <w:p>
-      <w:pPr>
-        <w:pStyle w:val="NoSpacing"/>
-        <w:numPr>
-          <w:ilvl w:val="0"/>
-          <w:numId w:val="10"/>
-        </w:numPr>
-      </w:pPr>
-      <w:r>
-        <w:t>DI can be achieved using SI or CI.</w:t>
-      </w:r>
-    </w:p>
-    <w:p>
-      <w:pPr>
-        <w:pStyle w:val="NoSpacing"/>
-        <w:numPr>
-          <w:ilvl w:val="0"/>
-          <w:numId w:val="10"/>
-        </w:numPr>
-      </w:pPr>
-      <w:r>
-        <w:t>DI using SI</w:t>
-      </w:r>
-    </w:p>
-    <w:p>
-      <w:pPr>
-        <w:pStyle w:val="NoSpacing"/>
-        <w:ind w:left="720"/>
-        <w:rPr>
-          <w:rFonts w:ascii="Consolas" w:hAnsi="Consolas" w:cs="Consolas"/>
-          <w:color w:val="3F5FBF"/>
-          <w:sz w:val="20"/>
-          <w:szCs w:val="20"/>
-          <w:shd w:val="clear" w:color="auto" w:fill="E8F2FE"/>
-        </w:rPr>
-      </w:pPr>
-      <w:r>
-        <w:rPr>
-          <w:rFonts w:ascii="Consolas" w:hAnsi="Consolas" w:cs="Consolas"/>
-          <w:color w:val="008080"/>
-          <w:sz w:val="20"/>
-          <w:szCs w:val="20"/>
-          <w:shd w:val="clear" w:color="auto" w:fill="E8F2FE"/>
-        </w:rPr>
-        <w:t>&lt;</w:t>
-      </w:r>
-      <w:r>
-        <w:rPr>
-          <w:rFonts w:ascii="Consolas" w:hAnsi="Consolas" w:cs="Consolas"/>
-          <w:color w:val="3F7F7F"/>
-          <w:sz w:val="20"/>
-          <w:szCs w:val="20"/>
-          <w:shd w:val="clear" w:color="auto" w:fill="D4D4D4"/>
-        </w:rPr>
-        <w:t>property</w:t>
-      </w:r>
-      <w:r>
-        <w:rPr>
-          <w:rFonts w:ascii="Consolas" w:hAnsi="Consolas" w:cs="Consolas"/>
-          <w:sz w:val="20"/>
-          <w:szCs w:val="20"/>
-          <w:shd w:val="clear" w:color="auto" w:fill="E8F2FE"/>
-        </w:rPr>
-        <w:t xml:space="preserve"> </w:t>
-      </w:r>
-      <w:r>
-        <w:rPr>
-          <w:rFonts w:ascii="Consolas" w:hAnsi="Consolas" w:cs="Consolas"/>
-          <w:color w:val="7F007F"/>
-          <w:sz w:val="20"/>
-          <w:szCs w:val="20"/>
-          <w:shd w:val="clear" w:color="auto" w:fill="E8F2FE"/>
-        </w:rPr>
-        <w:t>name</w:t>
+        <w:t>value</w:t>
       </w:r>
       <w:r>
         <w:rPr>
@@ -2495,39 +2332,201 @@
           <w:szCs w:val="20"/>
           <w:shd w:val="clear" w:color="auto" w:fill="E8F2FE"/>
         </w:rPr>
-        <w:t>"addr"</w:t>
-      </w:r>
-      <w:r>
-        <w:rPr>
-          <w:rFonts w:ascii="Consolas" w:hAnsi="Consolas" w:cs="Consolas"/>
+        <w:t>"value"</w:t>
+      </w:r>
+      <w:r>
+        <w:rPr>
+          <w:rFonts w:ascii="Consolas" w:hAnsi="Consolas" w:cs="Consolas"/>
+          <w:color w:val="008080"/>
           <w:sz w:val="20"/>
           <w:szCs w:val="20"/>
           <w:shd w:val="clear" w:color="auto" w:fill="E8F2FE"/>
         </w:rPr>
+        <w:t>&gt;&lt;/</w:t>
+      </w:r>
+      <w:r>
+        <w:rPr>
+          <w:rFonts w:ascii="Consolas" w:hAnsi="Consolas" w:cs="Consolas"/>
+          <w:color w:val="3F7F7F"/>
+          <w:sz w:val="20"/>
+          <w:szCs w:val="20"/>
+          <w:shd w:val="clear" w:color="auto" w:fill="D4D4D4"/>
+        </w:rPr>
+        <w:t>property</w:t>
+      </w:r>
+      <w:r>
+        <w:rPr>
+          <w:rFonts w:ascii="Consolas" w:hAnsi="Consolas" w:cs="Consolas"/>
+          <w:color w:val="008080"/>
+          <w:sz w:val="20"/>
+          <w:szCs w:val="20"/>
+          <w:shd w:val="clear" w:color="auto" w:fill="E8F2FE"/>
+        </w:rPr>
+        <w:t>&gt;</w:t>
+      </w:r>
+    </w:p>
+    <w:p>
+      <w:pPr>
+        <w:pStyle w:val="NoSpacing"/>
+        <w:rPr>
+          <w:rFonts w:ascii="Consolas" w:hAnsi="Consolas" w:cs="Consolas"/>
+          <w:color w:val="008080"/>
+          <w:sz w:val="20"/>
+          <w:szCs w:val="20"/>
+          <w:shd w:val="clear" w:color="auto" w:fill="E8F2FE"/>
+        </w:rPr>
+      </w:pPr>
+    </w:p>
+    <w:p>
+      <w:pPr>
+        <w:pStyle w:val="NoSpacing"/>
+        <w:rPr>
+          <w:rFonts w:ascii="Consolas" w:hAnsi="Consolas" w:cs="Consolas"/>
+          <w:color w:val="008080"/>
+          <w:sz w:val="20"/>
+          <w:szCs w:val="20"/>
+          <w:shd w:val="clear" w:color="auto" w:fill="E8F2FE"/>
+        </w:rPr>
+      </w:pPr>
+    </w:p>
+    <w:p>
+      <w:pPr>
+        <w:pStyle w:val="NoSpacing"/>
+        <w:rPr>
+          <w:b/>
+          <w:bCs/>
+          <w:u w:val="single"/>
+        </w:rPr>
+      </w:pPr>
+      <w:r>
+        <w:rPr>
+          <w:b/>
+          <w:bCs/>
+          <w:u w:val="single"/>
+        </w:rPr>
+        <w:t>Constructor</w:t>
+      </w:r>
+      <w:r>
+        <w:rPr>
+          <w:b/>
+          <w:bCs/>
+          <w:u w:val="single"/>
+        </w:rPr>
+        <w:t xml:space="preserve"> Injection (</w:t>
+      </w:r>
+      <w:r>
+        <w:rPr>
+          <w:b/>
+          <w:bCs/>
+          <w:u w:val="single"/>
+        </w:rPr>
+        <w:t>C</w:t>
+      </w:r>
+      <w:r>
+        <w:rPr>
+          <w:b/>
+          <w:bCs/>
+          <w:u w:val="single"/>
+        </w:rPr>
+        <w:t>I)</w:t>
+      </w:r>
+    </w:p>
+    <w:p>
+      <w:pPr>
+        <w:pStyle w:val="NoSpacing"/>
+        <w:numPr>
+          <w:ilvl w:val="0"/>
+          <w:numId w:val="9"/>
+        </w:numPr>
+      </w:pPr>
+      <w:r>
+        <w:t>This is the process where you can pass the values for the variables using a constructor.</w:t>
+      </w:r>
+    </w:p>
+    <w:p>
+      <w:pPr>
+        <w:pStyle w:val="NoSpacing"/>
+        <w:numPr>
+          <w:ilvl w:val="0"/>
+          <w:numId w:val="9"/>
+        </w:numPr>
+      </w:pPr>
+      <w:r>
+        <w:t>This can be achieved by using following tag in the XML file</w:t>
+      </w:r>
+    </w:p>
+    <w:p>
+      <w:pPr>
+        <w:pStyle w:val="NoSpacing"/>
+        <w:ind w:left="720"/>
+        <w:rPr>
+          <w:rFonts w:ascii="Consolas" w:hAnsi="Consolas" w:cs="Consolas"/>
+          <w:color w:val="008080"/>
+          <w:sz w:val="20"/>
+          <w:szCs w:val="20"/>
+          <w:shd w:val="clear" w:color="auto" w:fill="E8F2FE"/>
+        </w:rPr>
+      </w:pPr>
+      <w:r>
         <w:t xml:space="preserve"> </w:t>
       </w:r>
       <w:r>
         <w:rPr>
           <w:rFonts w:ascii="Consolas" w:hAnsi="Consolas" w:cs="Consolas"/>
-          <w:b/>
-          <w:bCs/>
+          <w:color w:val="008080"/>
+          <w:sz w:val="20"/>
+          <w:szCs w:val="20"/>
+          <w:shd w:val="clear" w:color="auto" w:fill="E8F2FE"/>
+        </w:rPr>
+        <w:t>&lt;</w:t>
+      </w:r>
+      <w:r>
+        <w:rPr>
+          <w:rFonts w:ascii="Consolas" w:hAnsi="Consolas" w:cs="Consolas"/>
+          <w:color w:val="3F7F7F"/>
+          <w:sz w:val="20"/>
+          <w:szCs w:val="20"/>
+          <w:shd w:val="clear" w:color="auto" w:fill="D4D4D4"/>
+        </w:rPr>
+        <w:t>constructor-</w:t>
+      </w:r>
+      <w:proofErr w:type="spellStart"/>
+      <w:r>
+        <w:rPr>
+          <w:rFonts w:ascii="Consolas" w:hAnsi="Consolas" w:cs="Consolas"/>
+          <w:color w:val="3F7F7F"/>
+          <w:sz w:val="20"/>
+          <w:szCs w:val="20"/>
+          <w:shd w:val="clear" w:color="auto" w:fill="D4D4D4"/>
+        </w:rPr>
+        <w:t>arg</w:t>
+      </w:r>
+      <w:proofErr w:type="spellEnd"/>
+      <w:r>
+        <w:rPr>
+          <w:rFonts w:ascii="Consolas" w:hAnsi="Consolas" w:cs="Consolas"/>
+          <w:sz w:val="20"/>
+          <w:szCs w:val="20"/>
+          <w:shd w:val="clear" w:color="auto" w:fill="E8F2FE"/>
+        </w:rPr>
+        <w:t xml:space="preserve"> </w:t>
+      </w:r>
+      <w:r>
+        <w:rPr>
+          <w:rFonts w:ascii="Consolas" w:hAnsi="Consolas" w:cs="Consolas"/>
           <w:color w:val="7F007F"/>
           <w:sz w:val="20"/>
           <w:szCs w:val="20"/>
-          <w:highlight w:val="yellow"/>
           <w:shd w:val="clear" w:color="auto" w:fill="E8F2FE"/>
         </w:rPr>
-        <w:t>ref</w:t>
-      </w:r>
-      <w:r>
-        <w:rPr>
-          <w:rFonts w:ascii="Consolas" w:hAnsi="Consolas" w:cs="Consolas"/>
-          <w:b/>
-          <w:bCs/>
+        <w:t>value</w:t>
+      </w:r>
+      <w:r>
+        <w:rPr>
+          <w:rFonts w:ascii="Consolas" w:hAnsi="Consolas" w:cs="Consolas"/>
           <w:color w:val="000000"/>
           <w:sz w:val="20"/>
           <w:szCs w:val="20"/>
-          <w:highlight w:val="yellow"/>
           <w:shd w:val="clear" w:color="auto" w:fill="E8F2FE"/>
         </w:rPr>
         <w:t>=</w:t>
@@ -2535,17 +2534,14 @@
       <w:r>
         <w:rPr>
           <w:rFonts w:ascii="Consolas" w:hAnsi="Consolas" w:cs="Consolas"/>
-          <w:b/>
-          <w:bCs/>
           <w:i/>
           <w:iCs/>
           <w:color w:val="2A00FF"/>
           <w:sz w:val="20"/>
           <w:szCs w:val="20"/>
-          <w:highlight w:val="yellow"/>
           <w:shd w:val="clear" w:color="auto" w:fill="E8F2FE"/>
         </w:rPr>
-        <w:t>"ad"</w:t>
+        <w:t>"value"</w:t>
       </w:r>
       <w:r>
         <w:rPr>
@@ -2565,8 +2561,20 @@
           <w:szCs w:val="20"/>
           <w:shd w:val="clear" w:color="auto" w:fill="D4D4D4"/>
         </w:rPr>
-        <w:t>property</w:t>
-      </w:r>
+        <w:t>constructor-</w:t>
+      </w:r>
+      <w:proofErr w:type="spellStart"/>
+      <w:r>
+        <w:rPr>
+          <w:rFonts w:ascii="Consolas" w:hAnsi="Consolas" w:cs="Consolas"/>
+          <w:color w:val="3F7F7F"/>
+          <w:sz w:val="20"/>
+          <w:szCs w:val="20"/>
+          <w:shd w:val="clear" w:color="auto" w:fill="D4D4D4"/>
+        </w:rPr>
+        <w:t>arg</w:t>
+      </w:r>
+      <w:proofErr w:type="spellEnd"/>
       <w:r>
         <w:rPr>
           <w:rFonts w:ascii="Consolas" w:hAnsi="Consolas" w:cs="Consolas"/>
@@ -2577,25 +2585,47 @@
         </w:rPr>
         <w:t>&gt;</w:t>
       </w:r>
-      <w:r>
-        <w:rPr>
-          <w:rFonts w:ascii="Consolas" w:hAnsi="Consolas" w:cs="Consolas"/>
-          <w:color w:val="000000"/>
+    </w:p>
+    <w:p>
+      <w:pPr>
+        <w:pStyle w:val="NoSpacing"/>
+        <w:rPr>
+          <w:rFonts w:ascii="Consolas" w:hAnsi="Consolas" w:cs="Consolas"/>
+          <w:color w:val="008080"/>
           <w:sz w:val="20"/>
           <w:szCs w:val="20"/>
           <w:shd w:val="clear" w:color="auto" w:fill="E8F2FE"/>
         </w:rPr>
-        <w:t xml:space="preserve"> </w:t>
-      </w:r>
-      <w:r>
-        <w:rPr>
-          <w:rFonts w:ascii="Consolas" w:hAnsi="Consolas" w:cs="Consolas"/>
-          <w:color w:val="3F5FBF"/>
+      </w:pPr>
+    </w:p>
+    <w:p>
+      <w:pPr>
+        <w:pStyle w:val="NoSpacing"/>
+        <w:rPr>
+          <w:rFonts w:ascii="Consolas" w:hAnsi="Consolas" w:cs="Consolas"/>
+          <w:color w:val="008080"/>
           <w:sz w:val="20"/>
           <w:szCs w:val="20"/>
           <w:shd w:val="clear" w:color="auto" w:fill="E8F2FE"/>
         </w:rPr>
-        <w:t>&lt;!-- DI by SI --&gt;</w:t>
+      </w:pPr>
+    </w:p>
+    <w:p>
+      <w:pPr>
+        <w:pStyle w:val="NoSpacing"/>
+        <w:rPr>
+          <w:b/>
+          <w:bCs/>
+          <w:u w:val="single"/>
+        </w:rPr>
+      </w:pPr>
+      <w:r>
+        <w:rPr>
+          <w:b/>
+          <w:bCs/>
+          <w:u w:val="single"/>
+        </w:rPr>
+        <w:t>Dependency Injection (DI)</w:t>
       </w:r>
     </w:p>
     <w:p>
@@ -2607,7 +2637,41 @@
         </w:numPr>
       </w:pPr>
       <w:r>
-        <w:t>DI using CI</w:t>
+        <w:t xml:space="preserve">This is a process where object of one class injected inside </w:t>
+      </w:r>
+      <w:proofErr w:type="spellStart"/>
+      <w:proofErr w:type="gramStart"/>
+      <w:r>
+        <w:t>a</w:t>
+      </w:r>
+      <w:proofErr w:type="spellEnd"/>
+      <w:proofErr w:type="gramEnd"/>
+      <w:r>
+        <w:t xml:space="preserve"> Object of another class (HAS-A relation in core java).</w:t>
+      </w:r>
+    </w:p>
+    <w:p>
+      <w:pPr>
+        <w:pStyle w:val="NoSpacing"/>
+        <w:numPr>
+          <w:ilvl w:val="0"/>
+          <w:numId w:val="10"/>
+        </w:numPr>
+      </w:pPr>
+      <w:r>
+        <w:t>DI can be achieved using SI or CI.</w:t>
+      </w:r>
+    </w:p>
+    <w:p>
+      <w:pPr>
+        <w:pStyle w:val="NoSpacing"/>
+        <w:numPr>
+          <w:ilvl w:val="0"/>
+          <w:numId w:val="10"/>
+        </w:numPr>
+      </w:pPr>
+      <w:r>
+        <w:t>DI using SI</w:t>
       </w:r>
     </w:p>
     <w:p>
@@ -2640,7 +2704,7 @@
           <w:szCs w:val="20"/>
           <w:shd w:val="clear" w:color="auto" w:fill="D4D4D4"/>
         </w:rPr>
-        <w:t>constructor-arg</w:t>
+        <w:t>property</w:t>
       </w:r>
       <w:r>
         <w:rPr>
@@ -2654,25 +2718,19 @@
       <w:r>
         <w:rPr>
           <w:rFonts w:ascii="Consolas" w:hAnsi="Consolas" w:cs="Consolas"/>
-          <w:b/>
-          <w:bCs/>
           <w:color w:val="7F007F"/>
           <w:sz w:val="20"/>
           <w:szCs w:val="20"/>
-          <w:highlight w:val="yellow"/>
           <w:shd w:val="clear" w:color="auto" w:fill="E8F2FE"/>
         </w:rPr>
-        <w:t>ref</w:t>
-      </w:r>
-      <w:r>
-        <w:rPr>
-          <w:rFonts w:ascii="Consolas" w:hAnsi="Consolas" w:cs="Consolas"/>
-          <w:b/>
-          <w:bCs/>
+        <w:t>name</w:t>
+      </w:r>
+      <w:r>
+        <w:rPr>
+          <w:rFonts w:ascii="Consolas" w:hAnsi="Consolas" w:cs="Consolas"/>
           <w:color w:val="000000"/>
           <w:sz w:val="20"/>
           <w:szCs w:val="20"/>
-          <w:highlight w:val="yellow"/>
           <w:shd w:val="clear" w:color="auto" w:fill="E8F2FE"/>
         </w:rPr>
         <w:t>=</w:t>
@@ -2680,16 +2738,89 @@
       <w:r>
         <w:rPr>
           <w:rFonts w:ascii="Consolas" w:hAnsi="Consolas" w:cs="Consolas"/>
-          <w:b/>
-          <w:bCs/>
           <w:i/>
           <w:iCs/>
           <w:color w:val="2A00FF"/>
           <w:sz w:val="20"/>
           <w:szCs w:val="20"/>
+          <w:shd w:val="clear" w:color="auto" w:fill="E8F2FE"/>
+        </w:rPr>
+        <w:t>"</w:t>
+      </w:r>
+      <w:proofErr w:type="spellStart"/>
+      <w:r>
+        <w:rPr>
+          <w:rFonts w:ascii="Consolas" w:hAnsi="Consolas" w:cs="Consolas"/>
+          <w:i/>
+          <w:iCs/>
+          <w:color w:val="2A00FF"/>
+          <w:sz w:val="20"/>
+          <w:szCs w:val="20"/>
+          <w:shd w:val="clear" w:color="auto" w:fill="E8F2FE"/>
+        </w:rPr>
+        <w:t>addr</w:t>
+      </w:r>
+      <w:proofErr w:type="spellEnd"/>
+      <w:r>
+        <w:rPr>
+          <w:rFonts w:ascii="Consolas" w:hAnsi="Consolas" w:cs="Consolas"/>
+          <w:i/>
+          <w:iCs/>
+          <w:color w:val="2A00FF"/>
+          <w:sz w:val="20"/>
+          <w:szCs w:val="20"/>
+          <w:shd w:val="clear" w:color="auto" w:fill="E8F2FE"/>
+        </w:rPr>
+        <w:t>"</w:t>
+      </w:r>
+      <w:r>
+        <w:rPr>
+          <w:rFonts w:ascii="Consolas" w:hAnsi="Consolas" w:cs="Consolas"/>
+          <w:sz w:val="20"/>
+          <w:szCs w:val="20"/>
+          <w:shd w:val="clear" w:color="auto" w:fill="E8F2FE"/>
+        </w:rPr>
+        <w:t xml:space="preserve"> </w:t>
+      </w:r>
+      <w:r>
+        <w:rPr>
+          <w:rFonts w:ascii="Consolas" w:hAnsi="Consolas" w:cs="Consolas"/>
+          <w:b/>
+          <w:bCs/>
+          <w:color w:val="7F007F"/>
+          <w:sz w:val="20"/>
+          <w:szCs w:val="20"/>
           <w:highlight w:val="yellow"/>
           <w:shd w:val="clear" w:color="auto" w:fill="E8F2FE"/>
         </w:rPr>
+        <w:t>ref</w:t>
+      </w:r>
+      <w:r>
+        <w:rPr>
+          <w:rFonts w:ascii="Consolas" w:hAnsi="Consolas" w:cs="Consolas"/>
+          <w:b/>
+          <w:bCs/>
+          <w:color w:val="000000"/>
+          <w:sz w:val="20"/>
+          <w:szCs w:val="20"/>
+          <w:highlight w:val="yellow"/>
+          <w:shd w:val="clear" w:color="auto" w:fill="E8F2FE"/>
+        </w:rPr>
+        <w:t>=</w:t>
+      </w:r>
+      <w:r>
+        <w:rPr>
+          <w:rFonts w:ascii="Consolas" w:hAnsi="Consolas" w:cs="Consolas"/>
+          <w:b/>
+          <w:bCs/>
+          <w:i/>
+          <w:iCs/>
+          <w:color w:val="2A00FF"/>
+          <w:sz w:val="20"/>
+          <w:szCs w:val="20"/>
+          <w:highlight w:val="yellow"/>
+          <w:shd w:val="clear" w:color="auto" w:fill="E8F2FE"/>
+        </w:rPr>
         <w:t>"ad"</w:t>
       </w:r>
       <w:r>
@@ -2710,7 +2841,7 @@
           <w:szCs w:val="20"/>
           <w:shd w:val="clear" w:color="auto" w:fill="D4D4D4"/>
         </w:rPr>
-        <w:t>constructor-arg</w:t>
+        <w:t>property</w:t>
       </w:r>
       <w:r>
         <w:rPr>
@@ -2732,6 +2863,7 @@
         </w:rPr>
         <w:t xml:space="preserve"> </w:t>
       </w:r>
+      <w:proofErr w:type="gramStart"/>
       <w:r>
         <w:rPr>
           <w:rFonts w:ascii="Consolas" w:hAnsi="Consolas" w:cs="Consolas"/>
@@ -2740,7 +2872,199 @@
           <w:szCs w:val="20"/>
           <w:shd w:val="clear" w:color="auto" w:fill="E8F2FE"/>
         </w:rPr>
-        <w:t>&lt;!-- DI by CI --&gt;</w:t>
+        <w:t>&lt;!--</w:t>
+      </w:r>
+      <w:proofErr w:type="gramEnd"/>
+      <w:r>
+        <w:rPr>
+          <w:rFonts w:ascii="Consolas" w:hAnsi="Consolas" w:cs="Consolas"/>
+          <w:color w:val="3F5FBF"/>
+          <w:sz w:val="20"/>
+          <w:szCs w:val="20"/>
+          <w:shd w:val="clear" w:color="auto" w:fill="E8F2FE"/>
+        </w:rPr>
+        <w:t xml:space="preserve"> DI by SI --&gt;</w:t>
+      </w:r>
+    </w:p>
+    <w:p>
+      <w:pPr>
+        <w:pStyle w:val="NoSpacing"/>
+        <w:numPr>
+          <w:ilvl w:val="0"/>
+          <w:numId w:val="10"/>
+        </w:numPr>
+      </w:pPr>
+      <w:r>
+        <w:t>DI using CI</w:t>
+      </w:r>
+    </w:p>
+    <w:p>
+      <w:pPr>
+        <w:pStyle w:val="NoSpacing"/>
+        <w:ind w:left="720"/>
+        <w:rPr>
+          <w:rFonts w:ascii="Consolas" w:hAnsi="Consolas" w:cs="Consolas"/>
+          <w:color w:val="3F5FBF"/>
+          <w:sz w:val="20"/>
+          <w:szCs w:val="20"/>
+          <w:shd w:val="clear" w:color="auto" w:fill="E8F2FE"/>
+        </w:rPr>
+      </w:pPr>
+      <w:r>
+        <w:rPr>
+          <w:rFonts w:ascii="Consolas" w:hAnsi="Consolas" w:cs="Consolas"/>
+          <w:color w:val="008080"/>
+          <w:sz w:val="20"/>
+          <w:szCs w:val="20"/>
+          <w:shd w:val="clear" w:color="auto" w:fill="E8F2FE"/>
+        </w:rPr>
+        <w:t>&lt;</w:t>
+      </w:r>
+      <w:r>
+        <w:rPr>
+          <w:rFonts w:ascii="Consolas" w:hAnsi="Consolas" w:cs="Consolas"/>
+          <w:color w:val="3F7F7F"/>
+          <w:sz w:val="20"/>
+          <w:szCs w:val="20"/>
+          <w:shd w:val="clear" w:color="auto" w:fill="D4D4D4"/>
+        </w:rPr>
+        <w:t>constructor-</w:t>
+      </w:r>
+      <w:proofErr w:type="spellStart"/>
+      <w:r>
+        <w:rPr>
+          <w:rFonts w:ascii="Consolas" w:hAnsi="Consolas" w:cs="Consolas"/>
+          <w:color w:val="3F7F7F"/>
+          <w:sz w:val="20"/>
+          <w:szCs w:val="20"/>
+          <w:shd w:val="clear" w:color="auto" w:fill="D4D4D4"/>
+        </w:rPr>
+        <w:t>arg</w:t>
+      </w:r>
+      <w:proofErr w:type="spellEnd"/>
+      <w:r>
+        <w:rPr>
+          <w:rFonts w:ascii="Consolas" w:hAnsi="Consolas" w:cs="Consolas"/>
+          <w:sz w:val="20"/>
+          <w:szCs w:val="20"/>
+          <w:shd w:val="clear" w:color="auto" w:fill="E8F2FE"/>
+        </w:rPr>
+        <w:t xml:space="preserve"> </w:t>
+      </w:r>
+      <w:r>
+        <w:rPr>
+          <w:rFonts w:ascii="Consolas" w:hAnsi="Consolas" w:cs="Consolas"/>
+          <w:b/>
+          <w:bCs/>
+          <w:color w:val="7F007F"/>
+          <w:sz w:val="20"/>
+          <w:szCs w:val="20"/>
+          <w:highlight w:val="yellow"/>
+          <w:shd w:val="clear" w:color="auto" w:fill="E8F2FE"/>
+        </w:rPr>
+        <w:t>ref</w:t>
+      </w:r>
+      <w:r>
+        <w:rPr>
+          <w:rFonts w:ascii="Consolas" w:hAnsi="Consolas" w:cs="Consolas"/>
+          <w:b/>
+          <w:bCs/>
+          <w:color w:val="000000"/>
+          <w:sz w:val="20"/>
+          <w:szCs w:val="20"/>
+          <w:highlight w:val="yellow"/>
+          <w:shd w:val="clear" w:color="auto" w:fill="E8F2FE"/>
+        </w:rPr>
+        <w:t>=</w:t>
+      </w:r>
+      <w:r>
+        <w:rPr>
+          <w:rFonts w:ascii="Consolas" w:hAnsi="Consolas" w:cs="Consolas"/>
+          <w:b/>
+          <w:bCs/>
+          <w:i/>
+          <w:iCs/>
+          <w:color w:val="2A00FF"/>
+          <w:sz w:val="20"/>
+          <w:szCs w:val="20"/>
+          <w:highlight w:val="yellow"/>
+          <w:shd w:val="clear" w:color="auto" w:fill="E8F2FE"/>
+        </w:rPr>
+        <w:t>"ad"</w:t>
+      </w:r>
+      <w:r>
+        <w:rPr>
+          <w:rFonts w:ascii="Consolas" w:hAnsi="Consolas" w:cs="Consolas"/>
+          <w:color w:val="008080"/>
+          <w:sz w:val="20"/>
+          <w:szCs w:val="20"/>
+          <w:shd w:val="clear" w:color="auto" w:fill="E8F2FE"/>
+        </w:rPr>
+        <w:t>&gt;&lt;/</w:t>
+      </w:r>
+      <w:r>
+        <w:rPr>
+          <w:rFonts w:ascii="Consolas" w:hAnsi="Consolas" w:cs="Consolas"/>
+          <w:color w:val="3F7F7F"/>
+          <w:sz w:val="20"/>
+          <w:szCs w:val="20"/>
+          <w:shd w:val="clear" w:color="auto" w:fill="D4D4D4"/>
+        </w:rPr>
+        <w:t>constructor-</w:t>
+      </w:r>
+      <w:proofErr w:type="spellStart"/>
+      <w:r>
+        <w:rPr>
+          <w:rFonts w:ascii="Consolas" w:hAnsi="Consolas" w:cs="Consolas"/>
+          <w:color w:val="3F7F7F"/>
+          <w:sz w:val="20"/>
+          <w:szCs w:val="20"/>
+          <w:shd w:val="clear" w:color="auto" w:fill="D4D4D4"/>
+        </w:rPr>
+        <w:t>arg</w:t>
+      </w:r>
+      <w:proofErr w:type="spellEnd"/>
+      <w:r>
+        <w:rPr>
+          <w:rFonts w:ascii="Consolas" w:hAnsi="Consolas" w:cs="Consolas"/>
+          <w:color w:val="008080"/>
+          <w:sz w:val="20"/>
+          <w:szCs w:val="20"/>
+          <w:shd w:val="clear" w:color="auto" w:fill="E8F2FE"/>
+        </w:rPr>
+        <w:t>&gt;</w:t>
+      </w:r>
+      <w:r>
+        <w:rPr>
+          <w:rFonts w:ascii="Consolas" w:hAnsi="Consolas" w:cs="Consolas"/>
+          <w:color w:val="000000"/>
+          <w:sz w:val="20"/>
+          <w:szCs w:val="20"/>
+          <w:shd w:val="clear" w:color="auto" w:fill="E8F2FE"/>
+        </w:rPr>
+        <w:t xml:space="preserve"> </w:t>
+      </w:r>
+      <w:proofErr w:type="gramStart"/>
+      <w:r>
+        <w:rPr>
+          <w:rFonts w:ascii="Consolas" w:hAnsi="Consolas" w:cs="Consolas"/>
+          <w:color w:val="3F5FBF"/>
+          <w:sz w:val="20"/>
+          <w:szCs w:val="20"/>
+          <w:shd w:val="clear" w:color="auto" w:fill="E8F2FE"/>
+        </w:rPr>
+        <w:t>&lt;!--</w:t>
+      </w:r>
+      <w:proofErr w:type="gramEnd"/>
+      <w:r>
+        <w:rPr>
+          <w:rFonts w:ascii="Consolas" w:hAnsi="Consolas" w:cs="Consolas"/>
+          <w:color w:val="3F5FBF"/>
+          <w:sz w:val="20"/>
+          <w:szCs w:val="20"/>
+          <w:shd w:val="clear" w:color="auto" w:fill="E8F2FE"/>
+        </w:rPr>
+        <w:t xml:space="preserve"> DI by CI --&gt;</w:t>
       </w:r>
     </w:p>
     <w:p>
@@ -2762,6 +3086,7 @@
           <w:u w:val="single"/>
         </w:rPr>
       </w:pPr>
+      <w:proofErr w:type="spellStart"/>
       <w:r>
         <w:rPr>
           <w:b/>
@@ -2770,6 +3095,7 @@
         </w:rPr>
         <w:t>Autowire</w:t>
       </w:r>
+      <w:proofErr w:type="spellEnd"/>
     </w:p>
     <w:p>
       <w:pPr>
@@ -2784,11 +3110,24 @@
           <w:u w:val="single"/>
         </w:rPr>
       </w:pPr>
-      <w:r>
-        <w:t>Autowire is a process where you can automate the dependency injection</w:t>
-      </w:r>
-      <w:r>
-        <w:t>(DI)</w:t>
+      <w:proofErr w:type="spellStart"/>
+      <w:r>
+        <w:t>Autowire</w:t>
+      </w:r>
+      <w:proofErr w:type="spellEnd"/>
+      <w:r>
+        <w:t xml:space="preserve"> is a process where you can automate the dependency </w:t>
+      </w:r>
+      <w:proofErr w:type="gramStart"/>
+      <w:r>
+        <w:t>injection</w:t>
+      </w:r>
+      <w:r>
+        <w:t>(</w:t>
+      </w:r>
+      <w:proofErr w:type="gramEnd"/>
+      <w:r>
+        <w:t>DI)</w:t>
       </w:r>
       <w:r>
         <w:t xml:space="preserve"> process.</w:t>
@@ -2808,8 +3147,21 @@
         </w:rPr>
       </w:pPr>
       <w:r>
-        <w:t>There are different type of autowire</w:t>
-      </w:r>
+        <w:t xml:space="preserve">There </w:t>
+      </w:r>
+      <w:proofErr w:type="gramStart"/>
+      <w:r>
+        <w:t>are</w:t>
+      </w:r>
+      <w:proofErr w:type="gramEnd"/>
+      <w:r>
+        <w:t xml:space="preserve"> different type of </w:t>
+      </w:r>
+      <w:proofErr w:type="spellStart"/>
+      <w:r>
+        <w:t>autowire</w:t>
+      </w:r>
+      <w:proofErr w:type="spellEnd"/>
     </w:p>
     <w:p>
       <w:pPr>
@@ -2824,9 +3176,11 @@
           <w:u w:val="single"/>
         </w:rPr>
       </w:pPr>
+      <w:proofErr w:type="spellStart"/>
       <w:r>
         <w:t>ByName</w:t>
       </w:r>
+      <w:proofErr w:type="spellEnd"/>
       <w:r>
         <w:t>: is use for a DI using SI</w:t>
       </w:r>
@@ -2847,9 +3201,11 @@
           <w:u w:val="single"/>
         </w:rPr>
       </w:pPr>
+      <w:proofErr w:type="spellStart"/>
       <w:r>
         <w:t>ByType</w:t>
       </w:r>
+      <w:proofErr w:type="spellEnd"/>
       <w:r>
         <w:t>: is use for a DI using SI</w:t>
       </w:r>
@@ -2983,7 +3339,15 @@
         </w:numPr>
       </w:pPr>
       <w:r>
-        <w:t>Using this annotation you can instruct spring to scan the given package for the bean class.</w:t>
+        <w:t xml:space="preserve">Using this </w:t>
+      </w:r>
+      <w:proofErr w:type="gramStart"/>
+      <w:r>
+        <w:t>annotation</w:t>
+      </w:r>
+      <w:proofErr w:type="gramEnd"/>
+      <w:r>
+        <w:t xml:space="preserve"> you can instruct spring to scan the given package for the bean class.</w:t>
       </w:r>
     </w:p>
     <w:p>
@@ -3265,7 +3629,15 @@
         </w:numPr>
       </w:pPr>
       <w:r>
-        <w:t>Using Spring Inititalizer web application</w:t>
+        <w:t xml:space="preserve">Using Spring </w:t>
+      </w:r>
+      <w:proofErr w:type="spellStart"/>
+      <w:r>
+        <w:t>Inititalizer</w:t>
+      </w:r>
+      <w:proofErr w:type="spellEnd"/>
+      <w:r>
+        <w:t xml:space="preserve"> web application</w:t>
       </w:r>
       <w:r>
         <w:t xml:space="preserve"> </w:t>
@@ -3381,7 +3753,15 @@
         </w:numPr>
       </w:pPr>
       <w:r>
-        <w:t>Go to Spring Inititalizer portal</w:t>
+        <w:t xml:space="preserve">Go to Spring </w:t>
+      </w:r>
+      <w:proofErr w:type="spellStart"/>
+      <w:r>
+        <w:t>Inititalizer</w:t>
+      </w:r>
+      <w:proofErr w:type="spellEnd"/>
+      <w:r>
+        <w:t xml:space="preserve"> portal</w:t>
       </w:r>
     </w:p>
     <w:p>
@@ -3608,6 +3988,7 @@
       <w:r>
         <w:t xml:space="preserve">REST API stands for </w:t>
       </w:r>
+      <w:proofErr w:type="spellStart"/>
       <w:r>
         <w:rPr>
           <w:b/>
@@ -3625,7 +4006,11 @@
         <w:t>E</w:t>
       </w:r>
       <w:r>
-        <w:t xml:space="preserve">presentation </w:t>
+        <w:t>presentation</w:t>
+      </w:r>
+      <w:proofErr w:type="spellEnd"/>
+      <w:r>
+        <w:t xml:space="preserve"> </w:t>
       </w:r>
       <w:r>
         <w:rPr>
@@ -3823,9 +4208,14 @@
       </w:r>
     </w:p>
     <w:p>
+      <w:proofErr w:type="gramStart"/>
       <w:r>
         <w:lastRenderedPageBreak/>
-        <w:t xml:space="preserve">Rest  API Application Flow In Full stack development  </w:t>
+        <w:t>Rest  API</w:t>
+      </w:r>
+      <w:proofErr w:type="gramEnd"/>
+      <w:r>
+        <w:t xml:space="preserve"> Application Flow In Full stack development  </w:t>
       </w:r>
     </w:p>
     <w:p>
@@ -4148,8 +4538,37 @@
         </w:numPr>
       </w:pPr>
       <w:r>
-        <w:t>There are multiple pre define libraries are use to do these conversion(JSON-&gt;Java Object and Java Object to JSON) like gson, Jaskson</w:t>
-      </w:r>
+        <w:t xml:space="preserve">There are multiple pre define libraries are </w:t>
+      </w:r>
+      <w:proofErr w:type="spellStart"/>
+      <w:r>
+        <w:t>use</w:t>
+      </w:r>
+      <w:proofErr w:type="spellEnd"/>
+      <w:r>
+        <w:t xml:space="preserve"> to do these </w:t>
+      </w:r>
+      <w:proofErr w:type="gramStart"/>
+      <w:r>
+        <w:t>conversion(</w:t>
+      </w:r>
+      <w:proofErr w:type="gramEnd"/>
+      <w:r>
+        <w:t xml:space="preserve">JSON-&gt;Java Object and Java Object to JSON) like </w:t>
+      </w:r>
+      <w:proofErr w:type="spellStart"/>
+      <w:r>
+        <w:t>gson</w:t>
+      </w:r>
+      <w:proofErr w:type="spellEnd"/>
+      <w:r>
+        <w:t xml:space="preserve">, </w:t>
+      </w:r>
+      <w:proofErr w:type="spellStart"/>
+      <w:r>
+        <w:t>Jaskson</w:t>
+      </w:r>
+      <w:proofErr w:type="spellEnd"/>
       <w:r>
         <w:t>(default for Spring Boot)</w:t>
       </w:r>
@@ -4211,7 +4630,15 @@
       </w:pPr>
       <w:r>
         <w:tab/>
-        <w:t>"Name":"Abc",</w:t>
+        <w:t>"Name":"</w:t>
+      </w:r>
+      <w:proofErr w:type="spellStart"/>
+      <w:r>
+        <w:t>Abc</w:t>
+      </w:r>
+      <w:proofErr w:type="spellEnd"/>
+      <w:r>
+        <w:t>",</w:t>
       </w:r>
     </w:p>
     <w:p>
@@ -4378,7 +4805,23 @@
           <w:szCs w:val="16"/>
         </w:rPr>
         <w:tab/>
-        <w:t>"Name":"Abc",</w:t>
+        <w:t>"Name":"</w:t>
+      </w:r>
+      <w:proofErr w:type="spellStart"/>
+      <w:r>
+        <w:rPr>
+          <w:sz w:val="16"/>
+          <w:szCs w:val="16"/>
+        </w:rPr>
+        <w:t>Abc</w:t>
+      </w:r>
+      <w:proofErr w:type="spellEnd"/>
+      <w:r>
+        <w:rPr>
+          <w:sz w:val="16"/>
+          <w:szCs w:val="16"/>
+        </w:rPr>
+        <w:t>",</w:t>
       </w:r>
     </w:p>
     <w:p>
@@ -4495,7 +4938,23 @@
           <w:szCs w:val="16"/>
         </w:rPr>
         <w:tab/>
-        <w:t>"Name":"Xyz",</w:t>
+        <w:t>"Name":"</w:t>
+      </w:r>
+      <w:proofErr w:type="spellStart"/>
+      <w:r>
+        <w:rPr>
+          <w:sz w:val="16"/>
+          <w:szCs w:val="16"/>
+        </w:rPr>
+        <w:t>Xyz</w:t>
+      </w:r>
+      <w:proofErr w:type="spellEnd"/>
+      <w:r>
+        <w:rPr>
+          <w:sz w:val="16"/>
+          <w:szCs w:val="16"/>
+        </w:rPr>
+        <w:t>",</w:t>
       </w:r>
     </w:p>
     <w:p>
@@ -4612,7 +5071,23 @@
           <w:szCs w:val="16"/>
         </w:rPr>
         <w:tab/>
-        <w:t>"Name":"Pqr",</w:t>
+        <w:t>"Name":"</w:t>
+      </w:r>
+      <w:proofErr w:type="spellStart"/>
+      <w:r>
+        <w:rPr>
+          <w:sz w:val="16"/>
+          <w:szCs w:val="16"/>
+        </w:rPr>
+        <w:t>Pqr</w:t>
+      </w:r>
+      <w:proofErr w:type="spellEnd"/>
+      <w:r>
+        <w:rPr>
+          <w:sz w:val="16"/>
+          <w:szCs w:val="16"/>
+        </w:rPr>
+        <w:t>",</w:t>
       </w:r>
     </w:p>
     <w:p>
@@ -4774,7 +5249,23 @@
           <w:szCs w:val="16"/>
         </w:rPr>
         <w:tab/>
-        <w:t>"Name":"Abcd",</w:t>
+        <w:t>"Name":"</w:t>
+      </w:r>
+      <w:proofErr w:type="spellStart"/>
+      <w:r>
+        <w:rPr>
+          <w:sz w:val="16"/>
+          <w:szCs w:val="16"/>
+        </w:rPr>
+        <w:t>Abcd</w:t>
+      </w:r>
+      <w:proofErr w:type="spellEnd"/>
+      <w:r>
+        <w:rPr>
+          <w:sz w:val="16"/>
+          <w:szCs w:val="16"/>
+        </w:rPr>
+        <w:t>",</w:t>
       </w:r>
     </w:p>
     <w:p>
@@ -4815,7 +5306,23 @@
           <w:szCs w:val="16"/>
         </w:rPr>
         <w:tab/>
-        <w:t>"city":"Pune",</w:t>
+        <w:t>"</w:t>
+      </w:r>
+      <w:proofErr w:type="spellStart"/>
+      <w:r>
+        <w:rPr>
+          <w:sz w:val="16"/>
+          <w:szCs w:val="16"/>
+        </w:rPr>
+        <w:t>city":"Pune</w:t>
+      </w:r>
+      <w:proofErr w:type="spellEnd"/>
+      <w:r>
+        <w:rPr>
+          <w:sz w:val="16"/>
+          <w:szCs w:val="16"/>
+        </w:rPr>
+        <w:t>",</w:t>
       </w:r>
     </w:p>
     <w:p>
@@ -4839,7 +5346,23 @@
           <w:szCs w:val="16"/>
         </w:rPr>
         <w:tab/>
-        <w:t>"state":"MH"</w:t>
+        <w:t>"</w:t>
+      </w:r>
+      <w:proofErr w:type="spellStart"/>
+      <w:r>
+        <w:rPr>
+          <w:sz w:val="16"/>
+          <w:szCs w:val="16"/>
+        </w:rPr>
+        <w:t>state":"MH</w:t>
+      </w:r>
+      <w:proofErr w:type="spellEnd"/>
+      <w:r>
+        <w:rPr>
+          <w:sz w:val="16"/>
+          <w:szCs w:val="16"/>
+        </w:rPr>
+        <w:t>"</w:t>
       </w:r>
     </w:p>
     <w:p>
@@ -4947,7 +5470,23 @@
           <w:szCs w:val="16"/>
         </w:rPr>
         <w:tab/>
-        <w:t>"Name":"Abcd",</w:t>
+        <w:t>"Name":"</w:t>
+      </w:r>
+      <w:proofErr w:type="spellStart"/>
+      <w:r>
+        <w:rPr>
+          <w:sz w:val="16"/>
+          <w:szCs w:val="16"/>
+        </w:rPr>
+        <w:t>Abcd</w:t>
+      </w:r>
+      <w:proofErr w:type="spellEnd"/>
+      <w:r>
+        <w:rPr>
+          <w:sz w:val="16"/>
+          <w:szCs w:val="16"/>
+        </w:rPr>
+        <w:t>",</w:t>
       </w:r>
     </w:p>
     <w:p>
@@ -4964,7 +5503,23 @@
           <w:szCs w:val="16"/>
         </w:rPr>
         <w:tab/>
-        <w:t>"contact":["678678676","986786787"]    ------&gt; JSON Array of values</w:t>
+        <w:t>"contact</w:t>
+      </w:r>
+      <w:proofErr w:type="gramStart"/>
+      <w:r>
+        <w:rPr>
+          <w:sz w:val="16"/>
+          <w:szCs w:val="16"/>
+        </w:rPr>
+        <w:t>":[</w:t>
+      </w:r>
+      <w:proofErr w:type="gramEnd"/>
+      <w:r>
+        <w:rPr>
+          <w:sz w:val="16"/>
+          <w:szCs w:val="16"/>
+        </w:rPr>
+        <w:t>"678678676","986786787"]    ------&gt; JSON Array of values</w:t>
       </w:r>
     </w:p>
     <w:p>
@@ -4981,7 +5536,39 @@
           <w:szCs w:val="16"/>
         </w:rPr>
         <w:tab/>
-        <w:t>"eduDetails": [{                      -------&gt; JSON Array of JSON Object</w:t>
+        <w:t>"</w:t>
+      </w:r>
+      <w:proofErr w:type="spellStart"/>
+      <w:r>
+        <w:rPr>
+          <w:sz w:val="16"/>
+          <w:szCs w:val="16"/>
+        </w:rPr>
+        <w:t>eduDetails</w:t>
+      </w:r>
+      <w:proofErr w:type="spellEnd"/>
+      <w:r>
+        <w:rPr>
+          <w:sz w:val="16"/>
+          <w:szCs w:val="16"/>
+        </w:rPr>
+        <w:t xml:space="preserve">": </w:t>
+      </w:r>
+      <w:proofErr w:type="gramStart"/>
+      <w:r>
+        <w:rPr>
+          <w:sz w:val="16"/>
+          <w:szCs w:val="16"/>
+        </w:rPr>
+        <w:t xml:space="preserve">[{  </w:t>
+      </w:r>
+      <w:proofErr w:type="gramEnd"/>
+      <w:r>
+        <w:rPr>
+          <w:sz w:val="16"/>
+          <w:szCs w:val="16"/>
+        </w:rPr>
+        <w:t xml:space="preserve">                    -------&gt; JSON Array of JSON Object</w:t>
       </w:r>
     </w:p>
     <w:p>
@@ -5169,7 +5756,23 @@
           <w:szCs w:val="16"/>
         </w:rPr>
         <w:tab/>
-        <w:t>"title":"BE",</w:t>
+        <w:t>"</w:t>
+      </w:r>
+      <w:proofErr w:type="spellStart"/>
+      <w:r>
+        <w:rPr>
+          <w:sz w:val="16"/>
+          <w:szCs w:val="16"/>
+        </w:rPr>
+        <w:t>title":"BE</w:t>
+      </w:r>
+      <w:proofErr w:type="spellEnd"/>
+      <w:r>
+        <w:rPr>
+          <w:sz w:val="16"/>
+          <w:szCs w:val="16"/>
+        </w:rPr>
+        <w:t>",</w:t>
       </w:r>
     </w:p>
     <w:p>
@@ -5432,7 +6035,15 @@
         </w:numPr>
       </w:pPr>
       <w:r>
-        <w:t>There are HTTP methods which are recommended to use for a different type operations.</w:t>
+        <w:t xml:space="preserve">There are HTTP methods which are recommended to use for a different type </w:t>
+      </w:r>
+      <w:proofErr w:type="gramStart"/>
+      <w:r>
+        <w:t>operations</w:t>
+      </w:r>
+      <w:proofErr w:type="gramEnd"/>
+      <w:r>
+        <w:t>.</w:t>
       </w:r>
     </w:p>
     <w:p>
@@ -5839,8 +6450,29 @@
           <w:sz w:val="20"/>
           <w:szCs w:val="20"/>
         </w:rPr>
-        <w:t>&lt;groupId&gt;</w:t>
-      </w:r>
+        <w:t>&lt;</w:t>
+      </w:r>
+      <w:proofErr w:type="spellStart"/>
+      <w:r>
+        <w:rPr>
+          <w:rFonts w:ascii="Consolas" w:eastAsia="Times New Roman" w:hAnsi="Consolas" w:cs="Times New Roman"/>
+          <w:color w:val="000080"/>
+          <w:sz w:val="20"/>
+          <w:szCs w:val="20"/>
+        </w:rPr>
+        <w:t>groupId</w:t>
+      </w:r>
+      <w:proofErr w:type="spellEnd"/>
+      <w:r>
+        <w:rPr>
+          <w:rFonts w:ascii="Consolas" w:eastAsia="Times New Roman" w:hAnsi="Consolas" w:cs="Times New Roman"/>
+          <w:color w:val="000080"/>
+          <w:sz w:val="20"/>
+          <w:szCs w:val="20"/>
+        </w:rPr>
+        <w:t>&gt;</w:t>
+      </w:r>
+      <w:proofErr w:type="spellStart"/>
       <w:r>
         <w:rPr>
           <w:rFonts w:ascii="Consolas" w:eastAsia="Times New Roman" w:hAnsi="Consolas" w:cs="Times New Roman"/>
@@ -5851,6 +6483,7 @@
         </w:rPr>
         <w:t>org.springdoc</w:t>
       </w:r>
+      <w:proofErr w:type="spellEnd"/>
       <w:r>
         <w:rPr>
           <w:rFonts w:ascii="Consolas" w:eastAsia="Times New Roman" w:hAnsi="Consolas" w:cs="Times New Roman"/>
@@ -5858,7 +6491,27 @@
           <w:sz w:val="20"/>
           <w:szCs w:val="20"/>
         </w:rPr>
-        <w:t>&lt;/groupId&gt;</w:t>
+        <w:t>&lt;/</w:t>
+      </w:r>
+      <w:proofErr w:type="spellStart"/>
+      <w:r>
+        <w:rPr>
+          <w:rFonts w:ascii="Consolas" w:eastAsia="Times New Roman" w:hAnsi="Consolas" w:cs="Times New Roman"/>
+          <w:color w:val="000080"/>
+          <w:sz w:val="20"/>
+          <w:szCs w:val="20"/>
+        </w:rPr>
+        <w:t>groupId</w:t>
+      </w:r>
+      <w:proofErr w:type="spellEnd"/>
+      <w:r>
+        <w:rPr>
+          <w:rFonts w:ascii="Consolas" w:eastAsia="Times New Roman" w:hAnsi="Consolas" w:cs="Times New Roman"/>
+          <w:color w:val="000080"/>
+          <w:sz w:val="20"/>
+          <w:szCs w:val="20"/>
+        </w:rPr>
+        <w:t>&gt;</w:t>
       </w:r>
     </w:p>
     <w:p>
@@ -5891,8 +6544,29 @@
           <w:sz w:val="20"/>
           <w:szCs w:val="20"/>
         </w:rPr>
-        <w:t>&lt;artifactId&gt;</w:t>
-      </w:r>
+        <w:t>&lt;</w:t>
+      </w:r>
+      <w:proofErr w:type="spellStart"/>
+      <w:r>
+        <w:rPr>
+          <w:rFonts w:ascii="Consolas" w:eastAsia="Times New Roman" w:hAnsi="Consolas" w:cs="Times New Roman"/>
+          <w:color w:val="000080"/>
+          <w:sz w:val="20"/>
+          <w:szCs w:val="20"/>
+        </w:rPr>
+        <w:t>artifactId</w:t>
+      </w:r>
+      <w:proofErr w:type="spellEnd"/>
+      <w:r>
+        <w:rPr>
+          <w:rFonts w:ascii="Consolas" w:eastAsia="Times New Roman" w:hAnsi="Consolas" w:cs="Times New Roman"/>
+          <w:color w:val="000080"/>
+          <w:sz w:val="20"/>
+          <w:szCs w:val="20"/>
+        </w:rPr>
+        <w:t>&gt;</w:t>
+      </w:r>
+      <w:proofErr w:type="spellStart"/>
       <w:r>
         <w:rPr>
           <w:rFonts w:ascii="Consolas" w:eastAsia="Times New Roman" w:hAnsi="Consolas" w:cs="Times New Roman"/>
@@ -5903,6 +6577,7 @@
         </w:rPr>
         <w:t>springdoc-openapi-ui</w:t>
       </w:r>
+      <w:proofErr w:type="spellEnd"/>
       <w:r>
         <w:rPr>
           <w:rFonts w:ascii="Consolas" w:eastAsia="Times New Roman" w:hAnsi="Consolas" w:cs="Times New Roman"/>
@@ -5910,7 +6585,27 @@
           <w:sz w:val="20"/>
           <w:szCs w:val="20"/>
         </w:rPr>
-        <w:t>&lt;/artifactId&gt;</w:t>
+        <w:t>&lt;/</w:t>
+      </w:r>
+      <w:proofErr w:type="spellStart"/>
+      <w:r>
+        <w:rPr>
+          <w:rFonts w:ascii="Consolas" w:eastAsia="Times New Roman" w:hAnsi="Consolas" w:cs="Times New Roman"/>
+          <w:color w:val="000080"/>
+          <w:sz w:val="20"/>
+          <w:szCs w:val="20"/>
+        </w:rPr>
+        <w:t>artifactId</w:t>
+      </w:r>
+      <w:proofErr w:type="spellEnd"/>
+      <w:r>
+        <w:rPr>
+          <w:rFonts w:ascii="Consolas" w:eastAsia="Times New Roman" w:hAnsi="Consolas" w:cs="Times New Roman"/>
+          <w:color w:val="000080"/>
+          <w:sz w:val="20"/>
+          <w:szCs w:val="20"/>
+        </w:rPr>
+        <w:t>&gt;</w:t>
       </w:r>
     </w:p>
     <w:p>
@@ -6134,8 +6829,21 @@
         </w:numPr>
       </w:pPr>
       <w:r>
-        <w:t>In the JDBC You have to use Spring predefine class named as JdbcTemplate and DataSource</w:t>
-      </w:r>
+        <w:t xml:space="preserve">In the JDBC You have to use Spring predefine class named as </w:t>
+      </w:r>
+      <w:proofErr w:type="spellStart"/>
+      <w:r>
+        <w:t>JdbcTemplate</w:t>
+      </w:r>
+      <w:proofErr w:type="spellEnd"/>
+      <w:r>
+        <w:t xml:space="preserve"> and </w:t>
+      </w:r>
+      <w:proofErr w:type="spellStart"/>
+      <w:r>
+        <w:t>DataSource</w:t>
+      </w:r>
+      <w:proofErr w:type="spellEnd"/>
     </w:p>
     <w:p>
       <w:pPr>
@@ -6145,6 +6853,7 @@
           <w:numId w:val="22"/>
         </w:numPr>
       </w:pPr>
+      <w:proofErr w:type="spellStart"/>
       <w:r>
         <w:rPr>
           <w:b/>
@@ -6152,6 +6861,7 @@
         </w:rPr>
         <w:t>DataSource</w:t>
       </w:r>
+      <w:proofErr w:type="spellEnd"/>
       <w:r>
         <w:t xml:space="preserve"> Class is use to connect with the Database and provide the data base connection to execute the SQL statements  </w:t>
       </w:r>
@@ -6164,12 +6874,21 @@
           <w:numId w:val="22"/>
         </w:numPr>
       </w:pPr>
-      <w:r>
-        <w:rPr>
-          <w:b/>
-          <w:bCs/>
-        </w:rPr>
-        <w:t xml:space="preserve">JdbcTemplate </w:t>
+      <w:proofErr w:type="spellStart"/>
+      <w:r>
+        <w:rPr>
+          <w:b/>
+          <w:bCs/>
+        </w:rPr>
+        <w:t>JdbcTemplate</w:t>
+      </w:r>
+      <w:proofErr w:type="spellEnd"/>
+      <w:r>
+        <w:rPr>
+          <w:b/>
+          <w:bCs/>
+        </w:rPr>
+        <w:t xml:space="preserve"> </w:t>
       </w:r>
       <w:r>
         <w:t>Class is use to execute the queries and get result back into a java application.</w:t>
@@ -6184,10 +6903,28 @@
         </w:numPr>
       </w:pPr>
       <w:r>
-        <w:t>To Use JDBC ins spring you have to configure the URL, UserName, password and Driver</w:t>
-      </w:r>
-      <w:r>
-        <w:t xml:space="preserve"> in the application.properties file</w:t>
+        <w:t xml:space="preserve">To Use JDBC ins spring you have to configure the URL, </w:t>
+      </w:r>
+      <w:proofErr w:type="spellStart"/>
+      <w:r>
+        <w:t>UserName</w:t>
+      </w:r>
+      <w:proofErr w:type="spellEnd"/>
+      <w:r>
+        <w:t>, password and Driver</w:t>
+      </w:r>
+      <w:r>
+        <w:t xml:space="preserve"> in the </w:t>
+      </w:r>
+      <w:proofErr w:type="spellStart"/>
+      <w:proofErr w:type="gramStart"/>
+      <w:r>
+        <w:t>application.properties</w:t>
+      </w:r>
+      <w:proofErr w:type="spellEnd"/>
+      <w:proofErr w:type="gramEnd"/>
+      <w:r>
+        <w:t xml:space="preserve"> file</w:t>
       </w:r>
       <w:r>
         <w:t xml:space="preserve">. </w:t>
@@ -6284,13 +7021,29 @@
         </w:numPr>
       </w:pPr>
       <w:r>
-        <w:t>Provide DB Configuration</w:t>
-      </w:r>
-      <w:r>
-        <w:t>(URL, username, password, driver)</w:t>
-      </w:r>
-      <w:r>
-        <w:t xml:space="preserve"> into application.properties file</w:t>
+        <w:t xml:space="preserve">Provide DB </w:t>
+      </w:r>
+      <w:proofErr w:type="gramStart"/>
+      <w:r>
+        <w:t>Configuration</w:t>
+      </w:r>
+      <w:r>
+        <w:t>(</w:t>
+      </w:r>
+      <w:proofErr w:type="gramEnd"/>
+      <w:r>
+        <w:t>URL, username, password, driver)</w:t>
+      </w:r>
+      <w:r>
+        <w:t xml:space="preserve"> into </w:t>
+      </w:r>
+      <w:proofErr w:type="spellStart"/>
+      <w:r>
+        <w:t>application.properties</w:t>
+      </w:r>
+      <w:proofErr w:type="spellEnd"/>
+      <w:r>
+        <w:t xml:space="preserve"> file</w:t>
       </w:r>
     </w:p>
     <w:p>
@@ -6354,13 +7107,525 @@
         </w:numPr>
       </w:pPr>
       <w:r>
-        <w:t>Use JdbcTemplate Object into a spring application to execute your queries and get the result back. To use JdbcTemplate Object you need to autowire this object.</w:t>
+        <w:t xml:space="preserve">Use </w:t>
+      </w:r>
+      <w:proofErr w:type="spellStart"/>
+      <w:r>
+        <w:t>JdbcTemplate</w:t>
+      </w:r>
+      <w:proofErr w:type="spellEnd"/>
+      <w:r>
+        <w:t xml:space="preserve"> Object into a spring application to execute your queries and get the result back. To use </w:t>
+      </w:r>
+      <w:proofErr w:type="spellStart"/>
+      <w:r>
+        <w:t>JdbcTemplate</w:t>
+      </w:r>
+      <w:proofErr w:type="spellEnd"/>
+      <w:r>
+        <w:t xml:space="preserve"> Object you need to </w:t>
+      </w:r>
+      <w:proofErr w:type="spellStart"/>
+      <w:r>
+        <w:t>autowire</w:t>
+      </w:r>
+      <w:proofErr w:type="spellEnd"/>
+      <w:r>
+        <w:t xml:space="preserve"> this object.</w:t>
       </w:r>
     </w:p>
     <w:p>
       <w:r>
         <w:br w:type="page"/>
       </w:r>
+    </w:p>
+    <w:p>
+      <w:pPr>
+        <w:rPr>
+          <w:b/>
+          <w:bCs/>
+          <w:u w:val="single"/>
+        </w:rPr>
+      </w:pPr>
+      <w:r>
+        <w:rPr>
+          <w:b/>
+          <w:bCs/>
+          <w:u w:val="single"/>
+        </w:rPr>
+        <w:lastRenderedPageBreak/>
+        <w:t>Spring Boot ORM (JPA/Hibernate)</w:t>
+      </w:r>
+    </w:p>
+    <w:p>
+      <w:pPr>
+        <w:pStyle w:val="ListParagraph"/>
+        <w:numPr>
+          <w:ilvl w:val="0"/>
+          <w:numId w:val="23"/>
+        </w:numPr>
+      </w:pPr>
+      <w:r>
+        <w:t>ORM is the Object Relational Mapping</w:t>
+      </w:r>
+      <w:r>
+        <w:t>.</w:t>
+      </w:r>
+    </w:p>
+    <w:p>
+      <w:pPr>
+        <w:pStyle w:val="ListParagraph"/>
+        <w:numPr>
+          <w:ilvl w:val="0"/>
+          <w:numId w:val="23"/>
+        </w:numPr>
+      </w:pPr>
+      <w:r>
+        <w:t>The Java Objects will be mapped with the table in the Database.</w:t>
+      </w:r>
+    </w:p>
+    <w:p>
+      <w:pPr>
+        <w:pStyle w:val="ListParagraph"/>
+        <w:numPr>
+          <w:ilvl w:val="0"/>
+          <w:numId w:val="23"/>
+        </w:numPr>
+      </w:pPr>
+      <w:r>
+        <w:t>There are multiple ORM tools/framework available which can be use independently like JPA, Hibernate, EJB</w:t>
+      </w:r>
+      <w:r>
+        <w:t>.</w:t>
+      </w:r>
+    </w:p>
+    <w:p>
+      <w:pPr>
+        <w:pStyle w:val="ListParagraph"/>
+        <w:numPr>
+          <w:ilvl w:val="0"/>
+          <w:numId w:val="23"/>
+        </w:numPr>
+      </w:pPr>
+      <w:r>
+        <w:t>In the ORM you will get the following feature</w:t>
+      </w:r>
+    </w:p>
+    <w:p>
+      <w:pPr>
+        <w:pStyle w:val="ListParagraph"/>
+        <w:numPr>
+          <w:ilvl w:val="1"/>
+          <w:numId w:val="23"/>
+        </w:numPr>
+      </w:pPr>
+      <w:r>
+        <w:t>These tools can create</w:t>
+      </w:r>
+      <w:r>
+        <w:t>/generate</w:t>
+      </w:r>
+      <w:r>
+        <w:t xml:space="preserve"> and Execute DDL and DML queried internally.</w:t>
+      </w:r>
+    </w:p>
+    <w:p>
+      <w:pPr>
+        <w:pStyle w:val="ListParagraph"/>
+        <w:numPr>
+          <w:ilvl w:val="1"/>
+          <w:numId w:val="23"/>
+        </w:numPr>
+      </w:pPr>
+      <w:r>
+        <w:t>ORM tools handles the Database checked exception internally. And provides us as an Unchecked exception.</w:t>
+      </w:r>
+    </w:p>
+    <w:p>
+      <w:pPr>
+        <w:pStyle w:val="ListParagraph"/>
+        <w:numPr>
+          <w:ilvl w:val="1"/>
+          <w:numId w:val="23"/>
+        </w:numPr>
+      </w:pPr>
+      <w:r>
+        <w:t>ORM tools also support the caching techniques.</w:t>
+      </w:r>
+      <w:r>
+        <w:t xml:space="preserve"> To improve the performance of the application</w:t>
+      </w:r>
+      <w:r>
+        <w:t>.</w:t>
+      </w:r>
+    </w:p>
+    <w:p>
+      <w:pPr>
+        <w:pStyle w:val="ListParagraph"/>
+        <w:numPr>
+          <w:ilvl w:val="1"/>
+          <w:numId w:val="23"/>
+        </w:numPr>
+      </w:pPr>
+      <w:r>
+        <w:t xml:space="preserve">ORM tool like Hibernate implemented primary cache internally and also you can implement third party cache explicitly as a </w:t>
+      </w:r>
+      <w:r>
+        <w:t>secondary</w:t>
+      </w:r>
+      <w:r>
+        <w:t xml:space="preserve"> cache in hibernate</w:t>
+      </w:r>
+      <w:r>
+        <w:t>.</w:t>
+      </w:r>
+    </w:p>
+    <w:p>
+      <w:pPr>
+        <w:pStyle w:val="ListParagraph"/>
+        <w:numPr>
+          <w:ilvl w:val="1"/>
+          <w:numId w:val="23"/>
+        </w:numPr>
+      </w:pPr>
+      <w:r>
+        <w:t>ORM tools support the collection mapping.</w:t>
+      </w:r>
+      <w:r>
+        <w:t xml:space="preserve"> </w:t>
+      </w:r>
+    </w:p>
+    <w:p>
+      <w:pPr>
+        <w:pStyle w:val="ListParagraph"/>
+        <w:numPr>
+          <w:ilvl w:val="0"/>
+          <w:numId w:val="23"/>
+        </w:numPr>
+      </w:pPr>
+      <w:r>
+        <w:t>In the ORM tool you will required a</w:t>
+      </w:r>
+      <w:r>
+        <w:t>n</w:t>
+      </w:r>
+      <w:r>
+        <w:t xml:space="preserve"> </w:t>
+      </w:r>
+      <w:proofErr w:type="gramStart"/>
+      <w:r>
+        <w:rPr>
+          <w:b/>
+          <w:bCs/>
+        </w:rPr>
+        <w:t>Entity classes</w:t>
+      </w:r>
+      <w:proofErr w:type="gramEnd"/>
+      <w:r>
+        <w:t xml:space="preserve"> which will Mapped with the table.</w:t>
+      </w:r>
+    </w:p>
+    <w:p>
+      <w:pPr>
+        <w:pStyle w:val="ListParagraph"/>
+        <w:numPr>
+          <w:ilvl w:val="0"/>
+          <w:numId w:val="23"/>
+        </w:numPr>
+      </w:pPr>
+      <w:r>
+        <w:t>These entity classes are useful to interact with the hibernate and we will always communicate with the ORM toll using Entity class Object</w:t>
+      </w:r>
+      <w:r>
+        <w:t>.</w:t>
+      </w:r>
+    </w:p>
+    <w:p>
+      <w:pPr>
+        <w:pStyle w:val="ListParagraph"/>
+        <w:numPr>
+          <w:ilvl w:val="0"/>
+          <w:numId w:val="23"/>
+        </w:numPr>
+      </w:pPr>
+      <w:r>
+        <w:t>Every Entity class must have a primary key</w:t>
+      </w:r>
+      <w:r>
+        <w:t>.</w:t>
+      </w:r>
+    </w:p>
+    <w:p>
+      <w:pPr>
+        <w:pStyle w:val="ListParagraph"/>
+        <w:numPr>
+          <w:ilvl w:val="0"/>
+          <w:numId w:val="23"/>
+        </w:numPr>
+      </w:pPr>
+      <w:r>
+        <w:t xml:space="preserve">To Convert java class into Entity </w:t>
+      </w:r>
+      <w:proofErr w:type="gramStart"/>
+      <w:r>
+        <w:t>class</w:t>
+      </w:r>
+      <w:proofErr w:type="gramEnd"/>
+      <w:r>
+        <w:t xml:space="preserve"> use </w:t>
+      </w:r>
+      <w:r>
+        <w:rPr>
+          <w:b/>
+          <w:bCs/>
+        </w:rPr>
+        <w:t>@Entity</w:t>
+      </w:r>
+      <w:r>
+        <w:t xml:space="preserve"> annotation on the class </w:t>
+      </w:r>
+      <w:r>
+        <w:t>declaration</w:t>
+      </w:r>
+      <w:r>
+        <w:t xml:space="preserve"> and to make any variable as primary key use </w:t>
+      </w:r>
+      <w:r>
+        <w:rPr>
+          <w:b/>
+          <w:bCs/>
+        </w:rPr>
+        <w:t>@Id</w:t>
+      </w:r>
+      <w:r>
+        <w:t xml:space="preserve"> annotation on the variable declaration.</w:t>
+      </w:r>
+    </w:p>
+    <w:p>
+      <w:pPr>
+        <w:pStyle w:val="ListParagraph"/>
+      </w:pPr>
+      <w:r>
+        <w:rPr>
+          <w:noProof/>
+        </w:rPr>
+        <w:drawing>
+          <wp:inline distT="0" distB="0" distL="0" distR="0" wp14:anchorId="3049A23C" wp14:editId="7789B9F8">
+            <wp:extent cx="5943600" cy="2612390"/>
+            <wp:effectExtent l="0" t="0" r="0" b="0"/>
+            <wp:docPr id="10" name="Picture 10"/>
+            <wp:cNvGraphicFramePr>
+              <a:graphicFrameLocks xmlns:a="http://schemas.openxmlformats.org/drawingml/2006/main" noChangeAspect="1"/>
+            </wp:cNvGraphicFramePr>
+            <a:graphic xmlns:a="http://schemas.openxmlformats.org/drawingml/2006/main">
+              <a:graphicData uri="http://schemas.openxmlformats.org/drawingml/2006/picture">
+                <pic:pic xmlns:pic="http://schemas.openxmlformats.org/drawingml/2006/picture">
+                  <pic:nvPicPr>
+                    <pic:cNvPr id="0" name="Picture 1"/>
+                    <pic:cNvPicPr>
+                      <a:picLocks noChangeAspect="1" noChangeArrowheads="1"/>
+                    </pic:cNvPicPr>
+                  </pic:nvPicPr>
+                  <pic:blipFill>
+                    <a:blip r:embed="rId23" cstate="print">
+                      <a:extLst>
+                        <a:ext uri="{28A0092B-C50C-407E-A947-70E740481C1C}">
+                          <a14:useLocalDpi xmlns:a14="http://schemas.microsoft.com/office/drawing/2010/main" val="0"/>
+                        </a:ext>
+                      </a:extLst>
+                    </a:blip>
+                    <a:srcRect/>
+                    <a:stretch>
+                      <a:fillRect/>
+                    </a:stretch>
+                  </pic:blipFill>
+                  <pic:spPr bwMode="auto">
+                    <a:xfrm>
+                      <a:off x="0" y="0"/>
+                      <a:ext cx="5943600" cy="2612390"/>
+                    </a:xfrm>
+                    <a:prstGeom prst="rect">
+                      <a:avLst/>
+                    </a:prstGeom>
+                    <a:noFill/>
+                    <a:ln>
+                      <a:noFill/>
+                    </a:ln>
+                  </pic:spPr>
+                </pic:pic>
+              </a:graphicData>
+            </a:graphic>
+          </wp:inline>
+        </w:drawing>
+      </w:r>
+      <w:r>
+        <w:t xml:space="preserve">  </w:t>
+      </w:r>
+    </w:p>
+    <w:p>
+      <w:r>
+        <w:br w:type="page"/>
+      </w:r>
+    </w:p>
+    <w:p>
+      <w:r>
+        <w:lastRenderedPageBreak/>
+        <w:t>Steps To Create Spring JPA Project</w:t>
+      </w:r>
+    </w:p>
+    <w:p>
+      <w:pPr>
+        <w:pStyle w:val="ListParagraph"/>
+        <w:numPr>
+          <w:ilvl w:val="0"/>
+          <w:numId w:val="24"/>
+        </w:numPr>
+      </w:pPr>
+      <w:r>
+        <w:t>Create Project, Add Dependencies and Import into Eclipse</w:t>
+      </w:r>
+    </w:p>
+    <w:p>
+      <w:pPr>
+        <w:pStyle w:val="ListParagraph"/>
+      </w:pPr>
+      <w:r>
+        <w:rPr>
+          <w:noProof/>
+        </w:rPr>
+        <w:drawing>
+          <wp:inline distT="0" distB="0" distL="0" distR="0" wp14:anchorId="64EC0353" wp14:editId="65F085F7">
+            <wp:extent cx="5943600" cy="2745740"/>
+            <wp:effectExtent l="0" t="0" r="0" b="0"/>
+            <wp:docPr id="11" name="Picture 11"/>
+            <wp:cNvGraphicFramePr>
+              <a:graphicFrameLocks xmlns:a="http://schemas.openxmlformats.org/drawingml/2006/main" noChangeAspect="1"/>
+            </wp:cNvGraphicFramePr>
+            <a:graphic xmlns:a="http://schemas.openxmlformats.org/drawingml/2006/main">
+              <a:graphicData uri="http://schemas.openxmlformats.org/drawingml/2006/picture">
+                <pic:pic xmlns:pic="http://schemas.openxmlformats.org/drawingml/2006/picture">
+                  <pic:nvPicPr>
+                    <pic:cNvPr id="1" name=""/>
+                    <pic:cNvPicPr/>
+                  </pic:nvPicPr>
+                  <pic:blipFill>
+                    <a:blip r:embed="rId24"/>
+                    <a:stretch>
+                      <a:fillRect/>
+                    </a:stretch>
+                  </pic:blipFill>
+                  <pic:spPr>
+                    <a:xfrm>
+                      <a:off x="0" y="0"/>
+                      <a:ext cx="5943600" cy="2745740"/>
+                    </a:xfrm>
+                    <a:prstGeom prst="rect">
+                      <a:avLst/>
+                    </a:prstGeom>
+                  </pic:spPr>
+                </pic:pic>
+              </a:graphicData>
+            </a:graphic>
+          </wp:inline>
+        </w:drawing>
+      </w:r>
+    </w:p>
+    <w:p>
+      <w:pPr>
+        <w:pStyle w:val="ListParagraph"/>
+        <w:numPr>
+          <w:ilvl w:val="0"/>
+          <w:numId w:val="24"/>
+        </w:numPr>
+      </w:pPr>
+      <w:r>
+        <w:t xml:space="preserve">Add DB and JPA configuration  </w:t>
+      </w:r>
+    </w:p>
+    <w:p>
+      <w:pPr>
+        <w:pStyle w:val="ListParagraph"/>
+      </w:pPr>
+      <w:r>
+        <w:rPr>
+          <w:noProof/>
+        </w:rPr>
+        <w:drawing>
+          <wp:inline distT="0" distB="0" distL="0" distR="0" wp14:anchorId="67F5B4BC" wp14:editId="46FDF54F">
+            <wp:extent cx="5943600" cy="2074545"/>
+            <wp:effectExtent l="0" t="0" r="0" b="1905"/>
+            <wp:docPr id="12" name="Picture 12"/>
+            <wp:cNvGraphicFramePr>
+              <a:graphicFrameLocks xmlns:a="http://schemas.openxmlformats.org/drawingml/2006/main" noChangeAspect="1"/>
+            </wp:cNvGraphicFramePr>
+            <a:graphic xmlns:a="http://schemas.openxmlformats.org/drawingml/2006/main">
+              <a:graphicData uri="http://schemas.openxmlformats.org/drawingml/2006/picture">
+                <pic:pic xmlns:pic="http://schemas.openxmlformats.org/drawingml/2006/picture">
+                  <pic:nvPicPr>
+                    <pic:cNvPr id="1" name=""/>
+                    <pic:cNvPicPr/>
+                  </pic:nvPicPr>
+                  <pic:blipFill>
+                    <a:blip r:embed="rId25"/>
+                    <a:stretch>
+                      <a:fillRect/>
+                    </a:stretch>
+                  </pic:blipFill>
+                  <pic:spPr>
+                    <a:xfrm>
+                      <a:off x="0" y="0"/>
+                      <a:ext cx="5943600" cy="2074545"/>
+                    </a:xfrm>
+                    <a:prstGeom prst="rect">
+                      <a:avLst/>
+                    </a:prstGeom>
+                  </pic:spPr>
+                </pic:pic>
+              </a:graphicData>
+            </a:graphic>
+          </wp:inline>
+        </w:drawing>
+      </w:r>
+    </w:p>
+    <w:p>
+      <w:pPr>
+        <w:pStyle w:val="ListParagraph"/>
+        <w:numPr>
+          <w:ilvl w:val="0"/>
+          <w:numId w:val="24"/>
+        </w:numPr>
+      </w:pPr>
+      <w:r>
+        <w:t>Create Entity Classes</w:t>
+      </w:r>
+    </w:p>
+    <w:p>
+      <w:pPr>
+        <w:pStyle w:val="ListParagraph"/>
+        <w:numPr>
+          <w:ilvl w:val="0"/>
+          <w:numId w:val="24"/>
+        </w:numPr>
+      </w:pPr>
+      <w:r>
+        <w:t xml:space="preserve">Create Repository </w:t>
+      </w:r>
+      <w:r>
+        <w:t>interface</w:t>
+      </w:r>
+      <w:r>
+        <w:t>.</w:t>
+      </w:r>
+      <w:r>
+        <w:br w:type="page"/>
+      </w:r>
+    </w:p>
+    <w:p/>
+    <w:p>
+      <w:pPr>
+        <w:pStyle w:val="ListParagraph"/>
+        <w:ind w:left="1440"/>
+      </w:pPr>
     </w:p>
     <w:p>
       <w:pPr>
@@ -6380,7 +7645,6 @@
           <w:szCs w:val="28"/>
           <w:u w:val="single"/>
         </w:rPr>
-        <w:lastRenderedPageBreak/>
         <w:t>Important Links:</w:t>
       </w:r>
     </w:p>
@@ -6397,9 +7661,17 @@
     </w:p>
     <w:p>
       <w:r>
-        <w:t xml:space="preserve">Spring Properties : </w:t>
-      </w:r>
-      <w:hyperlink r:id="rId23" w:history="1">
+        <w:t xml:space="preserve">Spring </w:t>
+      </w:r>
+      <w:proofErr w:type="gramStart"/>
+      <w:r>
+        <w:t>Properties :</w:t>
+      </w:r>
+      <w:proofErr w:type="gramEnd"/>
+      <w:r>
+        <w:t xml:space="preserve"> </w:t>
+      </w:r>
+      <w:hyperlink r:id="rId26" w:history="1">
         <w:r>
           <w:rPr>
             <w:rStyle w:val="Hyperlink"/>
@@ -6415,7 +7687,7 @@
       <w:r>
         <w:t xml:space="preserve">Spring Boot Application Creation: </w:t>
       </w:r>
-      <w:hyperlink r:id="rId24" w:history="1">
+      <w:hyperlink r:id="rId27" w:history="1">
         <w:r>
           <w:rPr>
             <w:rStyle w:val="Hyperlink"/>
@@ -6431,7 +7703,7 @@
       <w:r>
         <w:t xml:space="preserve">Spring Boot Documentation: </w:t>
       </w:r>
-      <w:hyperlink r:id="rId25" w:history="1">
+      <w:hyperlink r:id="rId28" w:history="1">
         <w:r>
           <w:rPr>
             <w:rStyle w:val="Hyperlink"/>
@@ -6453,9 +7725,17 @@
         </w:rPr>
       </w:pPr>
       <w:r>
-        <w:t xml:space="preserve">Swagger Documentation URL : </w:t>
-      </w:r>
-      <w:hyperlink r:id="rId26" w:history="1">
+        <w:t xml:space="preserve">Swagger Documentation </w:t>
+      </w:r>
+      <w:proofErr w:type="gramStart"/>
+      <w:r>
+        <w:t>URL :</w:t>
+      </w:r>
+      <w:proofErr w:type="gramEnd"/>
+      <w:r>
+        <w:t xml:space="preserve"> </w:t>
+      </w:r>
+      <w:hyperlink r:id="rId29" w:history="1">
         <w:r>
           <w:rPr>
             <w:rStyle w:val="Hyperlink"/>
@@ -8150,10 +9430,10 @@
     </w:lvl>
   </w:abstractNum>
   <w:abstractNum w:abstractNumId="18" w15:restartNumberingAfterBreak="0">
-    <w:nsid w:val="6D203902"/>
+    <w:nsid w:val="696102A1"/>
     <w:multiLevelType w:val="hybridMultilevel"/>
-    <w:tmpl w:val="AE243156"/>
-    <w:lvl w:ilvl="0" w:tplc="0409000F">
+    <w:tmpl w:val="CA6AC446"/>
+    <w:lvl w:ilvl="0" w:tplc="BCA20742">
       <w:start w:val="1"/>
       <w:numFmt w:val="decimal"/>
       <w:lvlText w:val="%1."/>
@@ -8241,6 +9521,97 @@
     </w:lvl>
   </w:abstractNum>
   <w:abstractNum w:abstractNumId="19" w15:restartNumberingAfterBreak="0">
+    <w:nsid w:val="6D203902"/>
+    <w:multiLevelType w:val="hybridMultilevel"/>
+    <w:tmpl w:val="AE243156"/>
+    <w:lvl w:ilvl="0" w:tplc="0409000F">
+      <w:start w:val="1"/>
+      <w:numFmt w:val="decimal"/>
+      <w:lvlText w:val="%1."/>
+      <w:lvlJc w:val="left"/>
+      <w:pPr>
+        <w:ind w:left="720" w:hanging="360"/>
+      </w:pPr>
+      <w:rPr>
+        <w:rFonts w:hint="default"/>
+        <w:b w:val="0"/>
+        <w:u w:val="none"/>
+      </w:rPr>
+    </w:lvl>
+    <w:lvl w:ilvl="1" w:tplc="04090019">
+      <w:start w:val="1"/>
+      <w:numFmt w:val="lowerLetter"/>
+      <w:lvlText w:val="%2."/>
+      <w:lvlJc w:val="left"/>
+      <w:pPr>
+        <w:ind w:left="1440" w:hanging="360"/>
+      </w:pPr>
+    </w:lvl>
+    <w:lvl w:ilvl="2" w:tplc="0409001B" w:tentative="1">
+      <w:start w:val="1"/>
+      <w:numFmt w:val="lowerRoman"/>
+      <w:lvlText w:val="%3."/>
+      <w:lvlJc w:val="right"/>
+      <w:pPr>
+        <w:ind w:left="2160" w:hanging="180"/>
+      </w:pPr>
+    </w:lvl>
+    <w:lvl w:ilvl="3" w:tplc="0409000F" w:tentative="1">
+      <w:start w:val="1"/>
+      <w:numFmt w:val="decimal"/>
+      <w:lvlText w:val="%4."/>
+      <w:lvlJc w:val="left"/>
+      <w:pPr>
+        <w:ind w:left="2880" w:hanging="360"/>
+      </w:pPr>
+    </w:lvl>
+    <w:lvl w:ilvl="4" w:tplc="04090019" w:tentative="1">
+      <w:start w:val="1"/>
+      <w:numFmt w:val="lowerLetter"/>
+      <w:lvlText w:val="%5."/>
+      <w:lvlJc w:val="left"/>
+      <w:pPr>
+        <w:ind w:left="3600" w:hanging="360"/>
+      </w:pPr>
+    </w:lvl>
+    <w:lvl w:ilvl="5" w:tplc="0409001B" w:tentative="1">
+      <w:start w:val="1"/>
+      <w:numFmt w:val="lowerRoman"/>
+      <w:lvlText w:val="%6."/>
+      <w:lvlJc w:val="right"/>
+      <w:pPr>
+        <w:ind w:left="4320" w:hanging="180"/>
+      </w:pPr>
+    </w:lvl>
+    <w:lvl w:ilvl="6" w:tplc="0409000F" w:tentative="1">
+      <w:start w:val="1"/>
+      <w:numFmt w:val="decimal"/>
+      <w:lvlText w:val="%7."/>
+      <w:lvlJc w:val="left"/>
+      <w:pPr>
+        <w:ind w:left="5040" w:hanging="360"/>
+      </w:pPr>
+    </w:lvl>
+    <w:lvl w:ilvl="7" w:tplc="04090019" w:tentative="1">
+      <w:start w:val="1"/>
+      <w:numFmt w:val="lowerLetter"/>
+      <w:lvlText w:val="%8."/>
+      <w:lvlJc w:val="left"/>
+      <w:pPr>
+        <w:ind w:left="5760" w:hanging="360"/>
+      </w:pPr>
+    </w:lvl>
+    <w:lvl w:ilvl="8" w:tplc="0409001B" w:tentative="1">
+      <w:start w:val="1"/>
+      <w:numFmt w:val="lowerRoman"/>
+      <w:lvlText w:val="%9."/>
+      <w:lvlJc w:val="right"/>
+      <w:pPr>
+        <w:ind w:left="6480" w:hanging="180"/>
+      </w:pPr>
+    </w:lvl>
+  </w:abstractNum>
+  <w:abstractNum w:abstractNumId="20" w15:restartNumberingAfterBreak="0">
     <w:nsid w:val="7A5D1413"/>
     <w:multiLevelType w:val="hybridMultilevel"/>
     <w:tmpl w:val="92E0425E"/>
@@ -8329,7 +9700,96 @@
       </w:pPr>
     </w:lvl>
   </w:abstractNum>
-  <w:abstractNum w:abstractNumId="20" w15:restartNumberingAfterBreak="0">
+  <w:abstractNum w:abstractNumId="21" w15:restartNumberingAfterBreak="0">
+    <w:nsid w:val="7BE725D8"/>
+    <w:multiLevelType w:val="hybridMultilevel"/>
+    <w:tmpl w:val="5BFC2A4A"/>
+    <w:lvl w:ilvl="0" w:tplc="072ED02A">
+      <w:start w:val="1"/>
+      <w:numFmt w:val="decimal"/>
+      <w:lvlText w:val="%1."/>
+      <w:lvlJc w:val="left"/>
+      <w:pPr>
+        <w:ind w:left="720" w:hanging="360"/>
+      </w:pPr>
+      <w:rPr>
+        <w:rFonts w:hint="default"/>
+      </w:rPr>
+    </w:lvl>
+    <w:lvl w:ilvl="1" w:tplc="04090019" w:tentative="1">
+      <w:start w:val="1"/>
+      <w:numFmt w:val="lowerLetter"/>
+      <w:lvlText w:val="%2."/>
+      <w:lvlJc w:val="left"/>
+      <w:pPr>
+        <w:ind w:left="1440" w:hanging="360"/>
+      </w:pPr>
+    </w:lvl>
+    <w:lvl w:ilvl="2" w:tplc="0409001B" w:tentative="1">
+      <w:start w:val="1"/>
+      <w:numFmt w:val="lowerRoman"/>
+      <w:lvlText w:val="%3."/>
+      <w:lvlJc w:val="right"/>
+      <w:pPr>
+        <w:ind w:left="2160" w:hanging="180"/>
+      </w:pPr>
+    </w:lvl>
+    <w:lvl w:ilvl="3" w:tplc="0409000F" w:tentative="1">
+      <w:start w:val="1"/>
+      <w:numFmt w:val="decimal"/>
+      <w:lvlText w:val="%4."/>
+      <w:lvlJc w:val="left"/>
+      <w:pPr>
+        <w:ind w:left="2880" w:hanging="360"/>
+      </w:pPr>
+    </w:lvl>
+    <w:lvl w:ilvl="4" w:tplc="04090019" w:tentative="1">
+      <w:start w:val="1"/>
+      <w:numFmt w:val="lowerLetter"/>
+      <w:lvlText w:val="%5."/>
+      <w:lvlJc w:val="left"/>
+      <w:pPr>
+        <w:ind w:left="3600" w:hanging="360"/>
+      </w:pPr>
+    </w:lvl>
+    <w:lvl w:ilvl="5" w:tplc="0409001B" w:tentative="1">
+      <w:start w:val="1"/>
+      <w:numFmt w:val="lowerRoman"/>
+      <w:lvlText w:val="%6."/>
+      <w:lvlJc w:val="right"/>
+      <w:pPr>
+        <w:ind w:left="4320" w:hanging="180"/>
+      </w:pPr>
+    </w:lvl>
+    <w:lvl w:ilvl="6" w:tplc="0409000F" w:tentative="1">
+      <w:start w:val="1"/>
+      <w:numFmt w:val="decimal"/>
+      <w:lvlText w:val="%7."/>
+      <w:lvlJc w:val="left"/>
+      <w:pPr>
+        <w:ind w:left="5040" w:hanging="360"/>
+      </w:pPr>
+    </w:lvl>
+    <w:lvl w:ilvl="7" w:tplc="04090019" w:tentative="1">
+      <w:start w:val="1"/>
+      <w:numFmt w:val="lowerLetter"/>
+      <w:lvlText w:val="%8."/>
+      <w:lvlJc w:val="left"/>
+      <w:pPr>
+        <w:ind w:left="5760" w:hanging="360"/>
+      </w:pPr>
+    </w:lvl>
+    <w:lvl w:ilvl="8" w:tplc="0409001B" w:tentative="1">
+      <w:start w:val="1"/>
+      <w:numFmt w:val="lowerRoman"/>
+      <w:lvlText w:val="%9."/>
+      <w:lvlJc w:val="right"/>
+      <w:pPr>
+        <w:ind w:left="6480" w:hanging="180"/>
+      </w:pPr>
+    </w:lvl>
+  </w:abstractNum>
+  <w:abstractNum w:abstractNumId="22" w15:restartNumberingAfterBreak="0">
     <w:nsid w:val="7CC56052"/>
     <w:multiLevelType w:val="hybridMultilevel"/>
     <w:tmpl w:val="C04E1E5A"/>
@@ -8418,7 +9878,7 @@
       </w:pPr>
     </w:lvl>
   </w:abstractNum>
-  <w:abstractNum w:abstractNumId="21" w15:restartNumberingAfterBreak="0">
+  <w:abstractNum w:abstractNumId="23" w15:restartNumberingAfterBreak="0">
     <w:nsid w:val="7F1D48ED"/>
     <w:multiLevelType w:val="hybridMultilevel"/>
     <w:tmpl w:val="5B948F10"/>
@@ -8508,7 +9968,7 @@
     </w:lvl>
   </w:abstractNum>
   <w:num w:numId="1" w16cid:durableId="1457790771">
-    <w:abstractNumId w:val="21"/>
+    <w:abstractNumId w:val="23"/>
   </w:num>
   <w:num w:numId="2" w16cid:durableId="1146123659">
     <w:abstractNumId w:val="0"/>
@@ -8517,10 +9977,10 @@
     <w:abstractNumId w:val="12"/>
   </w:num>
   <w:num w:numId="4" w16cid:durableId="867792460">
-    <w:abstractNumId w:val="20"/>
+    <w:abstractNumId w:val="22"/>
   </w:num>
   <w:num w:numId="5" w16cid:durableId="1089427213">
-    <w:abstractNumId w:val="19"/>
+    <w:abstractNumId w:val="20"/>
   </w:num>
   <w:num w:numId="6" w16cid:durableId="331493159">
     <w:abstractNumId w:val="13"/>
@@ -8538,7 +9998,7 @@
     <w:abstractNumId w:val="8"/>
   </w:num>
   <w:num w:numId="11" w16cid:durableId="280767591">
-    <w:abstractNumId w:val="18"/>
+    <w:abstractNumId w:val="19"/>
   </w:num>
   <w:num w:numId="12" w16cid:durableId="1761751280">
     <w:abstractNumId w:val="15"/>
@@ -8572,6 +10032,12 @@
   </w:num>
   <w:num w:numId="22" w16cid:durableId="217010876">
     <w:abstractNumId w:val="7"/>
+  </w:num>
+  <w:num w:numId="23" w16cid:durableId="547910422">
+    <w:abstractNumId w:val="18"/>
+  </w:num>
+  <w:num w:numId="24" w16cid:durableId="654577040">
+    <w:abstractNumId w:val="21"/>
   </w:num>
 </w:numbering>
 </file>
@@ -8978,6 +10444,7 @@
   <w:style w:type="character" w:default="1" w:styleId="DefaultParagraphFont">
     <w:name w:val="Default Paragraph Font"/>
     <w:uiPriority w:val="1"/>
+    <w:semiHidden/>
     <w:unhideWhenUsed/>
   </w:style>
   <w:style w:type="table" w:default="1" w:styleId="TableNormal">

</xml_diff>

<commit_message>
Spring Boot Repository Intro
Spring Boot Repository Intro
</commit_message>
<xml_diff>
--- a/docs/Spring&SpringBoot.docx
+++ b/docs/Spring&SpringBoot.docx
@@ -68,15 +68,7 @@
         <w:t>/code</w:t>
       </w:r>
       <w:r>
-        <w:t xml:space="preserve"> provided by any third party which can be </w:t>
-      </w:r>
-      <w:proofErr w:type="spellStart"/>
-      <w:r>
-        <w:t>use</w:t>
-      </w:r>
-      <w:proofErr w:type="spellEnd"/>
-      <w:r>
-        <w:t xml:space="preserve"> to reduce development efforts, time and minimize the errors.  </w:t>
+        <w:t xml:space="preserve"> provided by any third party which can be use to reduce development efforts, time and minimize the errors.  </w:t>
       </w:r>
     </w:p>
     <w:p>
@@ -233,13 +225,8 @@
       <w:r>
         <w:t xml:space="preserve">Spring Cloud </w:t>
       </w:r>
-      <w:proofErr w:type="spellStart"/>
-      <w:r>
-        <w:t>etc</w:t>
-      </w:r>
-      <w:proofErr w:type="spellEnd"/>
-      <w:r>
-        <w:t>…</w:t>
+      <w:r>
+        <w:t>etc…</w:t>
       </w:r>
     </w:p>
     <w:p>
@@ -446,15 +433,7 @@
         </w:numPr>
       </w:pPr>
       <w:r>
-        <w:t xml:space="preserve">It can be implemented for core java application, Web App, Restful API Application </w:t>
-      </w:r>
-      <w:proofErr w:type="spellStart"/>
-      <w:r>
-        <w:t>etc</w:t>
-      </w:r>
-      <w:proofErr w:type="spellEnd"/>
-      <w:r>
-        <w:t>…</w:t>
+        <w:t>It can be implemented for core java application, Web App, Restful API Application etc…</w:t>
       </w:r>
     </w:p>
     <w:p>
@@ -582,13 +561,8 @@
         </w:numPr>
       </w:pPr>
       <w:r>
-        <w:t xml:space="preserve">***Spring </w:t>
-      </w:r>
-      <w:proofErr w:type="spellStart"/>
-      <w:r>
-        <w:t>Autowire</w:t>
-      </w:r>
-      <w:proofErr w:type="spellEnd"/>
+        <w:t>***Spring Autowire</w:t>
+      </w:r>
     </w:p>
     <w:p>
       <w:pPr>
@@ -786,15 +760,7 @@
         </w:numPr>
       </w:pPr>
       <w:r>
-        <w:t xml:space="preserve">Add following </w:t>
-      </w:r>
-      <w:proofErr w:type="spellStart"/>
-      <w:r>
-        <w:t>Xsd</w:t>
-      </w:r>
-      <w:proofErr w:type="spellEnd"/>
-      <w:r>
-        <w:t xml:space="preserve"> inside xml file</w:t>
+        <w:t>Add following Xsd inside xml file</w:t>
       </w:r>
     </w:p>
     <w:p>
@@ -838,7 +804,6 @@
         </w:rPr>
         <w:t xml:space="preserve"> </w:t>
       </w:r>
-      <w:proofErr w:type="spellStart"/>
       <w:r>
         <w:rPr>
           <w:rFonts w:ascii="Consolas" w:hAnsi="Consolas" w:cs="Consolas"/>
@@ -848,7 +813,6 @@
         </w:rPr>
         <w:t>xmlns</w:t>
       </w:r>
-      <w:proofErr w:type="spellEnd"/>
       <w:r>
         <w:rPr>
           <w:rFonts w:ascii="Consolas" w:hAnsi="Consolas" w:cs="Consolas"/>
@@ -915,7 +879,6 @@
         </w:rPr>
         <w:tab/>
       </w:r>
-      <w:proofErr w:type="spellStart"/>
       <w:proofErr w:type="gramStart"/>
       <w:r>
         <w:rPr>
@@ -926,7 +889,6 @@
         </w:rPr>
         <w:t>xmlns:xsi</w:t>
       </w:r>
-      <w:proofErr w:type="spellEnd"/>
       <w:proofErr w:type="gramEnd"/>
       <w:r>
         <w:rPr>
@@ -994,7 +956,6 @@
         </w:rPr>
         <w:tab/>
       </w:r>
-      <w:proofErr w:type="spellStart"/>
       <w:proofErr w:type="gramStart"/>
       <w:r>
         <w:rPr>
@@ -1005,7 +966,6 @@
         </w:rPr>
         <w:t>xsi:schemaLocation</w:t>
       </w:r>
-      <w:proofErr w:type="spellEnd"/>
       <w:proofErr w:type="gramEnd"/>
       <w:r>
         <w:rPr>
@@ -1395,7 +1355,6 @@
         </w:rPr>
         <w:t>"</w:t>
       </w:r>
-      <w:proofErr w:type="spellStart"/>
       <w:r>
         <w:rPr>
           <w:rFonts w:ascii="Consolas" w:hAnsi="Consolas" w:cs="Consolas"/>
@@ -1407,7 +1366,6 @@
         </w:rPr>
         <w:t>ObjName</w:t>
       </w:r>
-      <w:proofErr w:type="spellEnd"/>
       <w:r>
         <w:rPr>
           <w:rFonts w:ascii="Consolas" w:hAnsi="Consolas" w:cs="Consolas"/>
@@ -1456,7 +1414,6 @@
         </w:rPr>
         <w:t>"</w:t>
       </w:r>
-      <w:proofErr w:type="spellStart"/>
       <w:proofErr w:type="gramStart"/>
       <w:r>
         <w:rPr>
@@ -1491,7 +1448,6 @@
         </w:rPr>
         <w:t>ClassName</w:t>
       </w:r>
-      <w:proofErr w:type="spellEnd"/>
       <w:proofErr w:type="gramEnd"/>
       <w:r>
         <w:rPr>
@@ -1644,11 +1600,9 @@
           <w:numId w:val="6"/>
         </w:numPr>
       </w:pPr>
-      <w:proofErr w:type="spellStart"/>
       <w:r>
         <w:t>ApplicationContext</w:t>
       </w:r>
-      <w:proofErr w:type="spellEnd"/>
     </w:p>
     <w:p>
       <w:pPr>
@@ -1659,15 +1613,7 @@
         </w:numPr>
       </w:pPr>
       <w:r>
-        <w:t xml:space="preserve">Application context container is the advance container and support more functionalities than </w:t>
-      </w:r>
-      <w:proofErr w:type="spellStart"/>
-      <w:r>
-        <w:t>BeanFactory</w:t>
-      </w:r>
-      <w:proofErr w:type="spellEnd"/>
-      <w:r>
-        <w:t>.</w:t>
+        <w:t>Application context container is the advance container and support more functionalities than BeanFactory.</w:t>
       </w:r>
     </w:p>
     <w:p>
@@ -1679,15 +1625,7 @@
         </w:numPr>
       </w:pPr>
       <w:r>
-        <w:t xml:space="preserve">This can be </w:t>
-      </w:r>
-      <w:proofErr w:type="spellStart"/>
-      <w:r>
-        <w:t>use</w:t>
-      </w:r>
-      <w:proofErr w:type="spellEnd"/>
-      <w:r>
-        <w:t xml:space="preserve"> for large applications like Web Application</w:t>
+        <w:t>This can be use for large applications like Web Application</w:t>
       </w:r>
     </w:p>
     <w:p>
@@ -1719,7 +1657,6 @@
       <w:r>
         <w:t xml:space="preserve">Using </w:t>
       </w:r>
-      <w:proofErr w:type="spellStart"/>
       <w:r>
         <w:rPr>
           <w:rFonts w:ascii="Consolas" w:hAnsi="Consolas" w:cs="Consolas"/>
@@ -1732,7 +1669,6 @@
         </w:rPr>
         <w:t>ClassPathXmlApplicationContext</w:t>
       </w:r>
-      <w:proofErr w:type="spellEnd"/>
       <w:r>
         <w:t xml:space="preserve"> when configuration is using XML file</w:t>
       </w:r>
@@ -1751,7 +1687,6 @@
       <w:r>
         <w:t xml:space="preserve">Using </w:t>
       </w:r>
-      <w:proofErr w:type="spellStart"/>
       <w:r>
         <w:rPr>
           <w:rFonts w:ascii="Consolas" w:hAnsi="Consolas" w:cs="Consolas"/>
@@ -1764,7 +1699,6 @@
         </w:rPr>
         <w:t>AnnotationConfigApplicationContext</w:t>
       </w:r>
-      <w:proofErr w:type="spellEnd"/>
       <w:r>
         <w:t xml:space="preserve"> when configuration is using Annotation.</w:t>
       </w:r>
@@ -1777,11 +1711,9 @@
           <w:numId w:val="6"/>
         </w:numPr>
       </w:pPr>
-      <w:proofErr w:type="spellStart"/>
       <w:r>
         <w:t>BeanFactory</w:t>
       </w:r>
-      <w:proofErr w:type="spellEnd"/>
     </w:p>
     <w:p>
       <w:pPr>
@@ -1812,15 +1744,7 @@
         </w:numPr>
       </w:pPr>
       <w:r>
-        <w:t xml:space="preserve">This container can be </w:t>
-      </w:r>
-      <w:proofErr w:type="spellStart"/>
-      <w:r>
-        <w:t>use</w:t>
-      </w:r>
-      <w:proofErr w:type="spellEnd"/>
-      <w:r>
-        <w:t xml:space="preserve"> for small applications like Core Java application.</w:t>
+        <w:t>This container can be use for small applications like Core Java application.</w:t>
       </w:r>
     </w:p>
     <w:p>
@@ -1840,7 +1764,6 @@
         <w:pStyle w:val="NoSpacing"/>
         <w:ind w:left="720"/>
       </w:pPr>
-      <w:proofErr w:type="spellStart"/>
       <w:proofErr w:type="gramStart"/>
       <w:r>
         <w:rPr>
@@ -1875,7 +1798,6 @@
         </w:rPr>
         <w:t>getBean</w:t>
       </w:r>
-      <w:proofErr w:type="spellEnd"/>
       <w:proofErr w:type="gramEnd"/>
       <w:r>
         <w:rPr>
@@ -1908,43 +1830,30 @@
           <w:u w:val="single"/>
           <w:shd w:val="clear" w:color="auto" w:fill="E8F2FE"/>
         </w:rPr>
-        <w:t xml:space="preserve">, </w:t>
-      </w:r>
-      <w:proofErr w:type="spellStart"/>
-      <w:r>
-        <w:rPr>
-          <w:rFonts w:ascii="Consolas" w:hAnsi="Consolas" w:cs="Consolas"/>
-          <w:color w:val="000000"/>
+        <w:t>, ClassName.</w:t>
+      </w:r>
+      <w:r>
+        <w:rPr>
+          <w:rFonts w:ascii="Consolas" w:hAnsi="Consolas" w:cs="Consolas"/>
+          <w:b/>
+          <w:bCs/>
+          <w:color w:val="7F0055"/>
           <w:sz w:val="20"/>
           <w:szCs w:val="20"/>
           <w:u w:val="single"/>
           <w:shd w:val="clear" w:color="auto" w:fill="E8F2FE"/>
         </w:rPr>
-        <w:t>ClassName.</w:t>
-      </w:r>
-      <w:r>
-        <w:rPr>
-          <w:rFonts w:ascii="Consolas" w:hAnsi="Consolas" w:cs="Consolas"/>
-          <w:b/>
-          <w:bCs/>
-          <w:color w:val="7F0055"/>
+        <w:t>class</w:t>
+      </w:r>
+      <w:r>
+        <w:rPr>
+          <w:rFonts w:ascii="Consolas" w:hAnsi="Consolas" w:cs="Consolas"/>
+          <w:color w:val="000000"/>
           <w:sz w:val="20"/>
           <w:szCs w:val="20"/>
           <w:u w:val="single"/>
           <w:shd w:val="clear" w:color="auto" w:fill="E8F2FE"/>
         </w:rPr>
-        <w:t>class</w:t>
-      </w:r>
-      <w:proofErr w:type="spellEnd"/>
-      <w:r>
-        <w:rPr>
-          <w:rFonts w:ascii="Consolas" w:hAnsi="Consolas" w:cs="Consolas"/>
-          <w:color w:val="000000"/>
-          <w:sz w:val="20"/>
-          <w:szCs w:val="20"/>
-          <w:u w:val="single"/>
-          <w:shd w:val="clear" w:color="auto" w:fill="E8F2FE"/>
-        </w:rPr>
         <w:t>)</w:t>
       </w:r>
       <w:r>
@@ -2109,7 +2018,6 @@
           <w:numId w:val="7"/>
         </w:numPr>
       </w:pPr>
-      <w:proofErr w:type="spellStart"/>
       <w:r>
         <w:rPr>
           <w:b/>
@@ -2117,7 +2025,6 @@
         </w:rPr>
         <w:t>GlobleSession</w:t>
       </w:r>
-      <w:proofErr w:type="spellEnd"/>
       <w:r>
         <w:t xml:space="preserve">: This scope is applicable for web application, in this scope only one object </w:t>
       </w:r>
@@ -2127,15 +2034,7 @@
       </w:r>
       <w:proofErr w:type="gramEnd"/>
       <w:r>
-        <w:t xml:space="preserve"> in </w:t>
-      </w:r>
-      <w:proofErr w:type="spellStart"/>
-      <w:r>
-        <w:t>a</w:t>
-      </w:r>
-      <w:proofErr w:type="spellEnd"/>
-      <w:r>
-        <w:t xml:space="preserve"> application which is share by all users.</w:t>
+        <w:t xml:space="preserve"> in a application which is share by all users.</w:t>
       </w:r>
     </w:p>
     <w:p>
@@ -2265,9 +2164,37 @@
           <w:szCs w:val="20"/>
           <w:shd w:val="clear" w:color="auto" w:fill="E8F2FE"/>
         </w:rPr>
-        <w:t>"</w:t>
-      </w:r>
-      <w:proofErr w:type="spellStart"/>
+        <w:t>"variableName"</w:t>
+      </w:r>
+      <w:r>
+        <w:rPr>
+          <w:rFonts w:ascii="Consolas" w:hAnsi="Consolas" w:cs="Consolas"/>
+          <w:sz w:val="20"/>
+          <w:szCs w:val="20"/>
+          <w:shd w:val="clear" w:color="auto" w:fill="E8F2FE"/>
+        </w:rPr>
+        <w:t xml:space="preserve"> </w:t>
+      </w:r>
+      <w:r>
+        <w:rPr>
+          <w:rFonts w:ascii="Consolas" w:hAnsi="Consolas" w:cs="Consolas"/>
+          <w:color w:val="7F007F"/>
+          <w:sz w:val="20"/>
+          <w:szCs w:val="20"/>
+          <w:shd w:val="clear" w:color="auto" w:fill="E8F2FE"/>
+        </w:rPr>
+        <w:t>value</w:t>
+      </w:r>
+      <w:r>
+        <w:rPr>
+          <w:rFonts w:ascii="Consolas" w:hAnsi="Consolas" w:cs="Consolas"/>
+          <w:color w:val="000000"/>
+          <w:sz w:val="20"/>
+          <w:szCs w:val="20"/>
+          <w:shd w:val="clear" w:color="auto" w:fill="E8F2FE"/>
+        </w:rPr>
+        <w:t>=</w:t>
+      </w:r>
       <w:r>
         <w:rPr>
           <w:rFonts w:ascii="Consolas" w:hAnsi="Consolas" w:cs="Consolas"/>
@@ -2278,9 +2205,193 @@
           <w:szCs w:val="20"/>
           <w:shd w:val="clear" w:color="auto" w:fill="E8F2FE"/>
         </w:rPr>
-        <w:t>variableName</w:t>
-      </w:r>
-      <w:proofErr w:type="spellEnd"/>
+        <w:t>"value"</w:t>
+      </w:r>
+      <w:r>
+        <w:rPr>
+          <w:rFonts w:ascii="Consolas" w:hAnsi="Consolas" w:cs="Consolas"/>
+          <w:color w:val="008080"/>
+          <w:sz w:val="20"/>
+          <w:szCs w:val="20"/>
+          <w:shd w:val="clear" w:color="auto" w:fill="E8F2FE"/>
+        </w:rPr>
+        <w:t>&gt;&lt;/</w:t>
+      </w:r>
+      <w:r>
+        <w:rPr>
+          <w:rFonts w:ascii="Consolas" w:hAnsi="Consolas" w:cs="Consolas"/>
+          <w:color w:val="3F7F7F"/>
+          <w:sz w:val="20"/>
+          <w:szCs w:val="20"/>
+          <w:shd w:val="clear" w:color="auto" w:fill="D4D4D4"/>
+        </w:rPr>
+        <w:t>property</w:t>
+      </w:r>
+      <w:r>
+        <w:rPr>
+          <w:rFonts w:ascii="Consolas" w:hAnsi="Consolas" w:cs="Consolas"/>
+          <w:color w:val="008080"/>
+          <w:sz w:val="20"/>
+          <w:szCs w:val="20"/>
+          <w:shd w:val="clear" w:color="auto" w:fill="E8F2FE"/>
+        </w:rPr>
+        <w:t>&gt;</w:t>
+      </w:r>
+    </w:p>
+    <w:p>
+      <w:pPr>
+        <w:pStyle w:val="NoSpacing"/>
+        <w:rPr>
+          <w:rFonts w:ascii="Consolas" w:hAnsi="Consolas" w:cs="Consolas"/>
+          <w:color w:val="008080"/>
+          <w:sz w:val="20"/>
+          <w:szCs w:val="20"/>
+          <w:shd w:val="clear" w:color="auto" w:fill="E8F2FE"/>
+        </w:rPr>
+      </w:pPr>
+    </w:p>
+    <w:p>
+      <w:pPr>
+        <w:pStyle w:val="NoSpacing"/>
+        <w:rPr>
+          <w:rFonts w:ascii="Consolas" w:hAnsi="Consolas" w:cs="Consolas"/>
+          <w:color w:val="008080"/>
+          <w:sz w:val="20"/>
+          <w:szCs w:val="20"/>
+          <w:shd w:val="clear" w:color="auto" w:fill="E8F2FE"/>
+        </w:rPr>
+      </w:pPr>
+    </w:p>
+    <w:p>
+      <w:pPr>
+        <w:pStyle w:val="NoSpacing"/>
+        <w:rPr>
+          <w:b/>
+          <w:bCs/>
+          <w:u w:val="single"/>
+        </w:rPr>
+      </w:pPr>
+      <w:r>
+        <w:rPr>
+          <w:b/>
+          <w:bCs/>
+          <w:u w:val="single"/>
+        </w:rPr>
+        <w:t>Constructor</w:t>
+      </w:r>
+      <w:r>
+        <w:rPr>
+          <w:b/>
+          <w:bCs/>
+          <w:u w:val="single"/>
+        </w:rPr>
+        <w:t xml:space="preserve"> Injection (</w:t>
+      </w:r>
+      <w:r>
+        <w:rPr>
+          <w:b/>
+          <w:bCs/>
+          <w:u w:val="single"/>
+        </w:rPr>
+        <w:t>C</w:t>
+      </w:r>
+      <w:r>
+        <w:rPr>
+          <w:b/>
+          <w:bCs/>
+          <w:u w:val="single"/>
+        </w:rPr>
+        <w:t>I)</w:t>
+      </w:r>
+    </w:p>
+    <w:p>
+      <w:pPr>
+        <w:pStyle w:val="NoSpacing"/>
+        <w:numPr>
+          <w:ilvl w:val="0"/>
+          <w:numId w:val="9"/>
+        </w:numPr>
+      </w:pPr>
+      <w:r>
+        <w:t>This is the process where you can pass the values for the variables using a constructor.</w:t>
+      </w:r>
+    </w:p>
+    <w:p>
+      <w:pPr>
+        <w:pStyle w:val="NoSpacing"/>
+        <w:numPr>
+          <w:ilvl w:val="0"/>
+          <w:numId w:val="9"/>
+        </w:numPr>
+      </w:pPr>
+      <w:r>
+        <w:t>This can be achieved by using following tag in the XML file</w:t>
+      </w:r>
+    </w:p>
+    <w:p>
+      <w:pPr>
+        <w:pStyle w:val="NoSpacing"/>
+        <w:ind w:left="720"/>
+        <w:rPr>
+          <w:rFonts w:ascii="Consolas" w:hAnsi="Consolas" w:cs="Consolas"/>
+          <w:color w:val="008080"/>
+          <w:sz w:val="20"/>
+          <w:szCs w:val="20"/>
+          <w:shd w:val="clear" w:color="auto" w:fill="E8F2FE"/>
+        </w:rPr>
+      </w:pPr>
+      <w:r>
+        <w:t xml:space="preserve"> </w:t>
+      </w:r>
+      <w:r>
+        <w:rPr>
+          <w:rFonts w:ascii="Consolas" w:hAnsi="Consolas" w:cs="Consolas"/>
+          <w:color w:val="008080"/>
+          <w:sz w:val="20"/>
+          <w:szCs w:val="20"/>
+          <w:shd w:val="clear" w:color="auto" w:fill="E8F2FE"/>
+        </w:rPr>
+        <w:t>&lt;</w:t>
+      </w:r>
+      <w:r>
+        <w:rPr>
+          <w:rFonts w:ascii="Consolas" w:hAnsi="Consolas" w:cs="Consolas"/>
+          <w:color w:val="3F7F7F"/>
+          <w:sz w:val="20"/>
+          <w:szCs w:val="20"/>
+          <w:shd w:val="clear" w:color="auto" w:fill="D4D4D4"/>
+        </w:rPr>
+        <w:t>constructor-arg</w:t>
+      </w:r>
+      <w:r>
+        <w:rPr>
+          <w:rFonts w:ascii="Consolas" w:hAnsi="Consolas" w:cs="Consolas"/>
+          <w:sz w:val="20"/>
+          <w:szCs w:val="20"/>
+          <w:shd w:val="clear" w:color="auto" w:fill="E8F2FE"/>
+        </w:rPr>
+        <w:t xml:space="preserve"> </w:t>
+      </w:r>
+      <w:r>
+        <w:rPr>
+          <w:rFonts w:ascii="Consolas" w:hAnsi="Consolas" w:cs="Consolas"/>
+          <w:color w:val="7F007F"/>
+          <w:sz w:val="20"/>
+          <w:szCs w:val="20"/>
+          <w:shd w:val="clear" w:color="auto" w:fill="E8F2FE"/>
+        </w:rPr>
+        <w:t>value</w:t>
+      </w:r>
+      <w:r>
+        <w:rPr>
+          <w:rFonts w:ascii="Consolas" w:hAnsi="Consolas" w:cs="Consolas"/>
+          <w:color w:val="000000"/>
+          <w:sz w:val="20"/>
+          <w:szCs w:val="20"/>
+          <w:shd w:val="clear" w:color="auto" w:fill="E8F2FE"/>
+        </w:rPr>
+        <w:t>=</w:t>
+      </w:r>
       <w:r>
         <w:rPr>
           <w:rFonts w:ascii="Consolas" w:hAnsi="Consolas" w:cs="Consolas"/>
@@ -2291,15 +2402,164 @@
           <w:szCs w:val="20"/>
           <w:shd w:val="clear" w:color="auto" w:fill="E8F2FE"/>
         </w:rPr>
-        <w:t>"</w:t>
-      </w:r>
-      <w:r>
-        <w:rPr>
-          <w:rFonts w:ascii="Consolas" w:hAnsi="Consolas" w:cs="Consolas"/>
+        <w:t>"value"</w:t>
+      </w:r>
+      <w:r>
+        <w:rPr>
+          <w:rFonts w:ascii="Consolas" w:hAnsi="Consolas" w:cs="Consolas"/>
+          <w:color w:val="008080"/>
           <w:sz w:val="20"/>
           <w:szCs w:val="20"/>
           <w:shd w:val="clear" w:color="auto" w:fill="E8F2FE"/>
         </w:rPr>
+        <w:t>&gt;&lt;/</w:t>
+      </w:r>
+      <w:r>
+        <w:rPr>
+          <w:rFonts w:ascii="Consolas" w:hAnsi="Consolas" w:cs="Consolas"/>
+          <w:color w:val="3F7F7F"/>
+          <w:sz w:val="20"/>
+          <w:szCs w:val="20"/>
+          <w:shd w:val="clear" w:color="auto" w:fill="D4D4D4"/>
+        </w:rPr>
+        <w:t>constructor-arg</w:t>
+      </w:r>
+      <w:r>
+        <w:rPr>
+          <w:rFonts w:ascii="Consolas" w:hAnsi="Consolas" w:cs="Consolas"/>
+          <w:color w:val="008080"/>
+          <w:sz w:val="20"/>
+          <w:szCs w:val="20"/>
+          <w:shd w:val="clear" w:color="auto" w:fill="E8F2FE"/>
+        </w:rPr>
+        <w:t>&gt;</w:t>
+      </w:r>
+    </w:p>
+    <w:p>
+      <w:pPr>
+        <w:pStyle w:val="NoSpacing"/>
+        <w:rPr>
+          <w:rFonts w:ascii="Consolas" w:hAnsi="Consolas" w:cs="Consolas"/>
+          <w:color w:val="008080"/>
+          <w:sz w:val="20"/>
+          <w:szCs w:val="20"/>
+          <w:shd w:val="clear" w:color="auto" w:fill="E8F2FE"/>
+        </w:rPr>
+      </w:pPr>
+    </w:p>
+    <w:p>
+      <w:pPr>
+        <w:pStyle w:val="NoSpacing"/>
+        <w:rPr>
+          <w:rFonts w:ascii="Consolas" w:hAnsi="Consolas" w:cs="Consolas"/>
+          <w:color w:val="008080"/>
+          <w:sz w:val="20"/>
+          <w:szCs w:val="20"/>
+          <w:shd w:val="clear" w:color="auto" w:fill="E8F2FE"/>
+        </w:rPr>
+      </w:pPr>
+    </w:p>
+    <w:p>
+      <w:pPr>
+        <w:pStyle w:val="NoSpacing"/>
+        <w:rPr>
+          <w:b/>
+          <w:bCs/>
+          <w:u w:val="single"/>
+        </w:rPr>
+      </w:pPr>
+      <w:r>
+        <w:rPr>
+          <w:b/>
+          <w:bCs/>
+          <w:u w:val="single"/>
+        </w:rPr>
+        <w:t>Dependency Injection (DI)</w:t>
+      </w:r>
+    </w:p>
+    <w:p>
+      <w:pPr>
+        <w:pStyle w:val="NoSpacing"/>
+        <w:numPr>
+          <w:ilvl w:val="0"/>
+          <w:numId w:val="10"/>
+        </w:numPr>
+      </w:pPr>
+      <w:r>
+        <w:t xml:space="preserve">This is a process where object of one class injected inside </w:t>
+      </w:r>
+      <w:proofErr w:type="gramStart"/>
+      <w:r>
+        <w:t>a</w:t>
+      </w:r>
+      <w:proofErr w:type="gramEnd"/>
+      <w:r>
+        <w:t xml:space="preserve"> Object of another class (HAS-A relation in core java).</w:t>
+      </w:r>
+    </w:p>
+    <w:p>
+      <w:pPr>
+        <w:pStyle w:val="NoSpacing"/>
+        <w:numPr>
+          <w:ilvl w:val="0"/>
+          <w:numId w:val="10"/>
+        </w:numPr>
+      </w:pPr>
+      <w:r>
+        <w:t>DI can be achieved using SI or CI.</w:t>
+      </w:r>
+    </w:p>
+    <w:p>
+      <w:pPr>
+        <w:pStyle w:val="NoSpacing"/>
+        <w:numPr>
+          <w:ilvl w:val="0"/>
+          <w:numId w:val="10"/>
+        </w:numPr>
+      </w:pPr>
+      <w:r>
+        <w:t>DI using SI</w:t>
+      </w:r>
+    </w:p>
+    <w:p>
+      <w:pPr>
+        <w:pStyle w:val="NoSpacing"/>
+        <w:ind w:left="720"/>
+        <w:rPr>
+          <w:rFonts w:ascii="Consolas" w:hAnsi="Consolas" w:cs="Consolas"/>
+          <w:color w:val="3F5FBF"/>
+          <w:sz w:val="20"/>
+          <w:szCs w:val="20"/>
+          <w:shd w:val="clear" w:color="auto" w:fill="E8F2FE"/>
+        </w:rPr>
+      </w:pPr>
+      <w:r>
+        <w:rPr>
+          <w:rFonts w:ascii="Consolas" w:hAnsi="Consolas" w:cs="Consolas"/>
+          <w:color w:val="008080"/>
+          <w:sz w:val="20"/>
+          <w:szCs w:val="20"/>
+          <w:shd w:val="clear" w:color="auto" w:fill="E8F2FE"/>
+        </w:rPr>
+        <w:t>&lt;</w:t>
+      </w:r>
+      <w:r>
+        <w:rPr>
+          <w:rFonts w:ascii="Consolas" w:hAnsi="Consolas" w:cs="Consolas"/>
+          <w:color w:val="3F7F7F"/>
+          <w:sz w:val="20"/>
+          <w:szCs w:val="20"/>
+          <w:shd w:val="clear" w:color="auto" w:fill="D4D4D4"/>
+        </w:rPr>
+        <w:t>property</w:t>
+      </w:r>
+      <w:r>
+        <w:rPr>
+          <w:rFonts w:ascii="Consolas" w:hAnsi="Consolas" w:cs="Consolas"/>
+          <w:sz w:val="20"/>
+          <w:szCs w:val="20"/>
+          <w:shd w:val="clear" w:color="auto" w:fill="E8F2FE"/>
+        </w:rPr>
         <w:t xml:space="preserve"> </w:t>
       </w:r>
       <w:r>
@@ -2310,7 +2570,7 @@
           <w:szCs w:val="20"/>
           <w:shd w:val="clear" w:color="auto" w:fill="E8F2FE"/>
         </w:rPr>
-        <w:t>value</w:t>
+        <w:t>name</w:t>
       </w:r>
       <w:r>
         <w:rPr>
@@ -2332,216 +2592,57 @@
           <w:szCs w:val="20"/>
           <w:shd w:val="clear" w:color="auto" w:fill="E8F2FE"/>
         </w:rPr>
-        <w:t>"value"</w:t>
-      </w:r>
-      <w:r>
-        <w:rPr>
-          <w:rFonts w:ascii="Consolas" w:hAnsi="Consolas" w:cs="Consolas"/>
-          <w:color w:val="008080"/>
+        <w:t>"addr"</w:t>
+      </w:r>
+      <w:r>
+        <w:rPr>
+          <w:rFonts w:ascii="Consolas" w:hAnsi="Consolas" w:cs="Consolas"/>
           <w:sz w:val="20"/>
           <w:szCs w:val="20"/>
           <w:shd w:val="clear" w:color="auto" w:fill="E8F2FE"/>
         </w:rPr>
-        <w:t>&gt;&lt;/</w:t>
-      </w:r>
-      <w:r>
-        <w:rPr>
-          <w:rFonts w:ascii="Consolas" w:hAnsi="Consolas" w:cs="Consolas"/>
-          <w:color w:val="3F7F7F"/>
-          <w:sz w:val="20"/>
-          <w:szCs w:val="20"/>
-          <w:shd w:val="clear" w:color="auto" w:fill="D4D4D4"/>
-        </w:rPr>
-        <w:t>property</w:t>
-      </w:r>
-      <w:r>
-        <w:rPr>
-          <w:rFonts w:ascii="Consolas" w:hAnsi="Consolas" w:cs="Consolas"/>
-          <w:color w:val="008080"/>
-          <w:sz w:val="20"/>
-          <w:szCs w:val="20"/>
+        <w:t xml:space="preserve"> </w:t>
+      </w:r>
+      <w:r>
+        <w:rPr>
+          <w:rFonts w:ascii="Consolas" w:hAnsi="Consolas" w:cs="Consolas"/>
+          <w:b/>
+          <w:bCs/>
+          <w:color w:val="7F007F"/>
+          <w:sz w:val="20"/>
+          <w:szCs w:val="20"/>
+          <w:highlight w:val="yellow"/>
           <w:shd w:val="clear" w:color="auto" w:fill="E8F2FE"/>
         </w:rPr>
-        <w:t>&gt;</w:t>
-      </w:r>
-    </w:p>
-    <w:p>
-      <w:pPr>
-        <w:pStyle w:val="NoSpacing"/>
-        <w:rPr>
-          <w:rFonts w:ascii="Consolas" w:hAnsi="Consolas" w:cs="Consolas"/>
-          <w:color w:val="008080"/>
-          <w:sz w:val="20"/>
-          <w:szCs w:val="20"/>
+        <w:t>ref</w:t>
+      </w:r>
+      <w:r>
+        <w:rPr>
+          <w:rFonts w:ascii="Consolas" w:hAnsi="Consolas" w:cs="Consolas"/>
+          <w:b/>
+          <w:bCs/>
+          <w:color w:val="000000"/>
+          <w:sz w:val="20"/>
+          <w:szCs w:val="20"/>
+          <w:highlight w:val="yellow"/>
           <w:shd w:val="clear" w:color="auto" w:fill="E8F2FE"/>
         </w:rPr>
-      </w:pPr>
-    </w:p>
-    <w:p>
-      <w:pPr>
-        <w:pStyle w:val="NoSpacing"/>
-        <w:rPr>
-          <w:rFonts w:ascii="Consolas" w:hAnsi="Consolas" w:cs="Consolas"/>
-          <w:color w:val="008080"/>
-          <w:sz w:val="20"/>
-          <w:szCs w:val="20"/>
-          <w:shd w:val="clear" w:color="auto" w:fill="E8F2FE"/>
-        </w:rPr>
-      </w:pPr>
-    </w:p>
-    <w:p>
-      <w:pPr>
-        <w:pStyle w:val="NoSpacing"/>
-        <w:rPr>
-          <w:b/>
-          <w:bCs/>
-          <w:u w:val="single"/>
-        </w:rPr>
-      </w:pPr>
-      <w:r>
-        <w:rPr>
-          <w:b/>
-          <w:bCs/>
-          <w:u w:val="single"/>
-        </w:rPr>
-        <w:t>Constructor</w:t>
-      </w:r>
-      <w:r>
-        <w:rPr>
-          <w:b/>
-          <w:bCs/>
-          <w:u w:val="single"/>
-        </w:rPr>
-        <w:t xml:space="preserve"> Injection (</w:t>
-      </w:r>
-      <w:r>
-        <w:rPr>
-          <w:b/>
-          <w:bCs/>
-          <w:u w:val="single"/>
-        </w:rPr>
-        <w:t>C</w:t>
-      </w:r>
-      <w:r>
-        <w:rPr>
-          <w:b/>
-          <w:bCs/>
-          <w:u w:val="single"/>
-        </w:rPr>
-        <w:t>I)</w:t>
-      </w:r>
-    </w:p>
-    <w:p>
-      <w:pPr>
-        <w:pStyle w:val="NoSpacing"/>
-        <w:numPr>
-          <w:ilvl w:val="0"/>
-          <w:numId w:val="9"/>
-        </w:numPr>
-      </w:pPr>
-      <w:r>
-        <w:t>This is the process where you can pass the values for the variables using a constructor.</w:t>
-      </w:r>
-    </w:p>
-    <w:p>
-      <w:pPr>
-        <w:pStyle w:val="NoSpacing"/>
-        <w:numPr>
-          <w:ilvl w:val="0"/>
-          <w:numId w:val="9"/>
-        </w:numPr>
-      </w:pPr>
-      <w:r>
-        <w:t>This can be achieved by using following tag in the XML file</w:t>
-      </w:r>
-    </w:p>
-    <w:p>
-      <w:pPr>
-        <w:pStyle w:val="NoSpacing"/>
-        <w:ind w:left="720"/>
-        <w:rPr>
-          <w:rFonts w:ascii="Consolas" w:hAnsi="Consolas" w:cs="Consolas"/>
-          <w:color w:val="008080"/>
-          <w:sz w:val="20"/>
-          <w:szCs w:val="20"/>
-          <w:shd w:val="clear" w:color="auto" w:fill="E8F2FE"/>
-        </w:rPr>
-      </w:pPr>
-      <w:r>
-        <w:t xml:space="preserve"> </w:t>
-      </w:r>
-      <w:r>
-        <w:rPr>
-          <w:rFonts w:ascii="Consolas" w:hAnsi="Consolas" w:cs="Consolas"/>
-          <w:color w:val="008080"/>
-          <w:sz w:val="20"/>
-          <w:szCs w:val="20"/>
-          <w:shd w:val="clear" w:color="auto" w:fill="E8F2FE"/>
-        </w:rPr>
-        <w:t>&lt;</w:t>
-      </w:r>
-      <w:r>
-        <w:rPr>
-          <w:rFonts w:ascii="Consolas" w:hAnsi="Consolas" w:cs="Consolas"/>
-          <w:color w:val="3F7F7F"/>
-          <w:sz w:val="20"/>
-          <w:szCs w:val="20"/>
-          <w:shd w:val="clear" w:color="auto" w:fill="D4D4D4"/>
-        </w:rPr>
-        <w:t>constructor-</w:t>
-      </w:r>
-      <w:proofErr w:type="spellStart"/>
-      <w:r>
-        <w:rPr>
-          <w:rFonts w:ascii="Consolas" w:hAnsi="Consolas" w:cs="Consolas"/>
-          <w:color w:val="3F7F7F"/>
-          <w:sz w:val="20"/>
-          <w:szCs w:val="20"/>
-          <w:shd w:val="clear" w:color="auto" w:fill="D4D4D4"/>
-        </w:rPr>
-        <w:t>arg</w:t>
-      </w:r>
-      <w:proofErr w:type="spellEnd"/>
-      <w:r>
-        <w:rPr>
-          <w:rFonts w:ascii="Consolas" w:hAnsi="Consolas" w:cs="Consolas"/>
-          <w:sz w:val="20"/>
-          <w:szCs w:val="20"/>
-          <w:shd w:val="clear" w:color="auto" w:fill="E8F2FE"/>
-        </w:rPr>
-        <w:t xml:space="preserve"> </w:t>
-      </w:r>
-      <w:r>
-        <w:rPr>
-          <w:rFonts w:ascii="Consolas" w:hAnsi="Consolas" w:cs="Consolas"/>
-          <w:color w:val="7F007F"/>
-          <w:sz w:val="20"/>
-          <w:szCs w:val="20"/>
-          <w:shd w:val="clear" w:color="auto" w:fill="E8F2FE"/>
-        </w:rPr>
-        <w:t>value</w:t>
-      </w:r>
-      <w:r>
-        <w:rPr>
-          <w:rFonts w:ascii="Consolas" w:hAnsi="Consolas" w:cs="Consolas"/>
-          <w:color w:val="000000"/>
-          <w:sz w:val="20"/>
-          <w:szCs w:val="20"/>
-          <w:shd w:val="clear" w:color="auto" w:fill="E8F2FE"/>
-        </w:rPr>
         <w:t>=</w:t>
       </w:r>
       <w:r>
         <w:rPr>
           <w:rFonts w:ascii="Consolas" w:hAnsi="Consolas" w:cs="Consolas"/>
+          <w:b/>
+          <w:bCs/>
           <w:i/>
           <w:iCs/>
           <w:color w:val="2A00FF"/>
           <w:sz w:val="20"/>
           <w:szCs w:val="20"/>
+          <w:highlight w:val="yellow"/>
           <w:shd w:val="clear" w:color="auto" w:fill="E8F2FE"/>
         </w:rPr>
-        <w:t>"value"</w:t>
+        <w:t>"ad"</w:t>
       </w:r>
       <w:r>
         <w:rPr>
@@ -2561,20 +2662,8 @@
           <w:szCs w:val="20"/>
           <w:shd w:val="clear" w:color="auto" w:fill="D4D4D4"/>
         </w:rPr>
-        <w:t>constructor-</w:t>
-      </w:r>
-      <w:proofErr w:type="spellStart"/>
-      <w:r>
-        <w:rPr>
-          <w:rFonts w:ascii="Consolas" w:hAnsi="Consolas" w:cs="Consolas"/>
-          <w:color w:val="3F7F7F"/>
-          <w:sz w:val="20"/>
-          <w:szCs w:val="20"/>
-          <w:shd w:val="clear" w:color="auto" w:fill="D4D4D4"/>
-        </w:rPr>
-        <w:t>arg</w:t>
-      </w:r>
-      <w:proofErr w:type="spellEnd"/>
+        <w:t>property</w:t>
+      </w:r>
       <w:r>
         <w:rPr>
           <w:rFonts w:ascii="Consolas" w:hAnsi="Consolas" w:cs="Consolas"/>
@@ -2585,47 +2674,37 @@
         </w:rPr>
         <w:t>&gt;</w:t>
       </w:r>
-    </w:p>
-    <w:p>
-      <w:pPr>
-        <w:pStyle w:val="NoSpacing"/>
-        <w:rPr>
-          <w:rFonts w:ascii="Consolas" w:hAnsi="Consolas" w:cs="Consolas"/>
-          <w:color w:val="008080"/>
+      <w:r>
+        <w:rPr>
+          <w:rFonts w:ascii="Consolas" w:hAnsi="Consolas" w:cs="Consolas"/>
+          <w:color w:val="000000"/>
           <w:sz w:val="20"/>
           <w:szCs w:val="20"/>
           <w:shd w:val="clear" w:color="auto" w:fill="E8F2FE"/>
         </w:rPr>
-      </w:pPr>
-    </w:p>
-    <w:p>
-      <w:pPr>
-        <w:pStyle w:val="NoSpacing"/>
-        <w:rPr>
-          <w:rFonts w:ascii="Consolas" w:hAnsi="Consolas" w:cs="Consolas"/>
-          <w:color w:val="008080"/>
+        <w:t xml:space="preserve"> </w:t>
+      </w:r>
+      <w:proofErr w:type="gramStart"/>
+      <w:r>
+        <w:rPr>
+          <w:rFonts w:ascii="Consolas" w:hAnsi="Consolas" w:cs="Consolas"/>
+          <w:color w:val="3F5FBF"/>
           <w:sz w:val="20"/>
           <w:szCs w:val="20"/>
           <w:shd w:val="clear" w:color="auto" w:fill="E8F2FE"/>
         </w:rPr>
-      </w:pPr>
-    </w:p>
-    <w:p>
-      <w:pPr>
-        <w:pStyle w:val="NoSpacing"/>
-        <w:rPr>
-          <w:b/>
-          <w:bCs/>
-          <w:u w:val="single"/>
-        </w:rPr>
-      </w:pPr>
-      <w:r>
-        <w:rPr>
-          <w:b/>
-          <w:bCs/>
-          <w:u w:val="single"/>
-        </w:rPr>
-        <w:t>Dependency Injection (DI)</w:t>
+        <w:t>&lt;!--</w:t>
+      </w:r>
+      <w:proofErr w:type="gramEnd"/>
+      <w:r>
+        <w:rPr>
+          <w:rFonts w:ascii="Consolas" w:hAnsi="Consolas" w:cs="Consolas"/>
+          <w:color w:val="3F5FBF"/>
+          <w:sz w:val="20"/>
+          <w:szCs w:val="20"/>
+          <w:shd w:val="clear" w:color="auto" w:fill="E8F2FE"/>
+        </w:rPr>
+        <w:t xml:space="preserve"> DI by SI --&gt;</w:t>
       </w:r>
     </w:p>
     <w:p>
@@ -2637,41 +2716,7 @@
         </w:numPr>
       </w:pPr>
       <w:r>
-        <w:t xml:space="preserve">This is a process where object of one class injected inside </w:t>
-      </w:r>
-      <w:proofErr w:type="spellStart"/>
-      <w:proofErr w:type="gramStart"/>
-      <w:r>
-        <w:t>a</w:t>
-      </w:r>
-      <w:proofErr w:type="spellEnd"/>
-      <w:proofErr w:type="gramEnd"/>
-      <w:r>
-        <w:t xml:space="preserve"> Object of another class (HAS-A relation in core java).</w:t>
-      </w:r>
-    </w:p>
-    <w:p>
-      <w:pPr>
-        <w:pStyle w:val="NoSpacing"/>
-        <w:numPr>
-          <w:ilvl w:val="0"/>
-          <w:numId w:val="10"/>
-        </w:numPr>
-      </w:pPr>
-      <w:r>
-        <w:t>DI can be achieved using SI or CI.</w:t>
-      </w:r>
-    </w:p>
-    <w:p>
-      <w:pPr>
-        <w:pStyle w:val="NoSpacing"/>
-        <w:numPr>
-          <w:ilvl w:val="0"/>
-          <w:numId w:val="10"/>
-        </w:numPr>
-      </w:pPr>
-      <w:r>
-        <w:t>DI using SI</w:t>
+        <w:t>DI using CI</w:t>
       </w:r>
     </w:p>
     <w:p>
@@ -2704,7 +2749,7 @@
           <w:szCs w:val="20"/>
           <w:shd w:val="clear" w:color="auto" w:fill="D4D4D4"/>
         </w:rPr>
-        <w:t>property</w:t>
+        <w:t>constructor-arg</w:t>
       </w:r>
       <w:r>
         <w:rPr>
@@ -2718,19 +2763,25 @@
       <w:r>
         <w:rPr>
           <w:rFonts w:ascii="Consolas" w:hAnsi="Consolas" w:cs="Consolas"/>
+          <w:b/>
+          <w:bCs/>
           <w:color w:val="7F007F"/>
           <w:sz w:val="20"/>
           <w:szCs w:val="20"/>
+          <w:highlight w:val="yellow"/>
           <w:shd w:val="clear" w:color="auto" w:fill="E8F2FE"/>
         </w:rPr>
-        <w:t>name</w:t>
-      </w:r>
-      <w:r>
-        <w:rPr>
-          <w:rFonts w:ascii="Consolas" w:hAnsi="Consolas" w:cs="Consolas"/>
+        <w:t>ref</w:t>
+      </w:r>
+      <w:r>
+        <w:rPr>
+          <w:rFonts w:ascii="Consolas" w:hAnsi="Consolas" w:cs="Consolas"/>
+          <w:b/>
+          <w:bCs/>
           <w:color w:val="000000"/>
           <w:sz w:val="20"/>
           <w:szCs w:val="20"/>
+          <w:highlight w:val="yellow"/>
           <w:shd w:val="clear" w:color="auto" w:fill="E8F2FE"/>
         </w:rPr>
         <w:t>=</w:t>
@@ -2738,332 +2789,78 @@
       <w:r>
         <w:rPr>
           <w:rFonts w:ascii="Consolas" w:hAnsi="Consolas" w:cs="Consolas"/>
+          <w:b/>
+          <w:bCs/>
           <w:i/>
           <w:iCs/>
           <w:color w:val="2A00FF"/>
           <w:sz w:val="20"/>
           <w:szCs w:val="20"/>
-          <w:shd w:val="clear" w:color="auto" w:fill="E8F2FE"/>
-        </w:rPr>
-        <w:t>"</w:t>
-      </w:r>
-      <w:proofErr w:type="spellStart"/>
-      <w:r>
-        <w:rPr>
-          <w:rFonts w:ascii="Consolas" w:hAnsi="Consolas" w:cs="Consolas"/>
-          <w:i/>
-          <w:iCs/>
-          <w:color w:val="2A00FF"/>
-          <w:sz w:val="20"/>
-          <w:szCs w:val="20"/>
-          <w:shd w:val="clear" w:color="auto" w:fill="E8F2FE"/>
-        </w:rPr>
-        <w:t>addr</w:t>
-      </w:r>
-      <w:proofErr w:type="spellEnd"/>
-      <w:r>
-        <w:rPr>
-          <w:rFonts w:ascii="Consolas" w:hAnsi="Consolas" w:cs="Consolas"/>
-          <w:i/>
-          <w:iCs/>
-          <w:color w:val="2A00FF"/>
-          <w:sz w:val="20"/>
-          <w:szCs w:val="20"/>
-          <w:shd w:val="clear" w:color="auto" w:fill="E8F2FE"/>
-        </w:rPr>
-        <w:t>"</w:t>
-      </w:r>
-      <w:r>
-        <w:rPr>
-          <w:rFonts w:ascii="Consolas" w:hAnsi="Consolas" w:cs="Consolas"/>
-          <w:sz w:val="20"/>
-          <w:szCs w:val="20"/>
-          <w:shd w:val="clear" w:color="auto" w:fill="E8F2FE"/>
-        </w:rPr>
-        <w:t xml:space="preserve"> </w:t>
-      </w:r>
-      <w:r>
-        <w:rPr>
-          <w:rFonts w:ascii="Consolas" w:hAnsi="Consolas" w:cs="Consolas"/>
-          <w:b/>
-          <w:bCs/>
-          <w:color w:val="7F007F"/>
-          <w:sz w:val="20"/>
-          <w:szCs w:val="20"/>
           <w:highlight w:val="yellow"/>
           <w:shd w:val="clear" w:color="auto" w:fill="E8F2FE"/>
         </w:rPr>
-        <w:t>ref</w:t>
-      </w:r>
-      <w:r>
-        <w:rPr>
-          <w:rFonts w:ascii="Consolas" w:hAnsi="Consolas" w:cs="Consolas"/>
-          <w:b/>
-          <w:bCs/>
+        <w:t>"ad"</w:t>
+      </w:r>
+      <w:r>
+        <w:rPr>
+          <w:rFonts w:ascii="Consolas" w:hAnsi="Consolas" w:cs="Consolas"/>
+          <w:color w:val="008080"/>
+          <w:sz w:val="20"/>
+          <w:szCs w:val="20"/>
+          <w:shd w:val="clear" w:color="auto" w:fill="E8F2FE"/>
+        </w:rPr>
+        <w:t>&gt;&lt;/</w:t>
+      </w:r>
+      <w:r>
+        <w:rPr>
+          <w:rFonts w:ascii="Consolas" w:hAnsi="Consolas" w:cs="Consolas"/>
+          <w:color w:val="3F7F7F"/>
+          <w:sz w:val="20"/>
+          <w:szCs w:val="20"/>
+          <w:shd w:val="clear" w:color="auto" w:fill="D4D4D4"/>
+        </w:rPr>
+        <w:t>constructor-arg</w:t>
+      </w:r>
+      <w:r>
+        <w:rPr>
+          <w:rFonts w:ascii="Consolas" w:hAnsi="Consolas" w:cs="Consolas"/>
+          <w:color w:val="008080"/>
+          <w:sz w:val="20"/>
+          <w:szCs w:val="20"/>
+          <w:shd w:val="clear" w:color="auto" w:fill="E8F2FE"/>
+        </w:rPr>
+        <w:t>&gt;</w:t>
+      </w:r>
+      <w:r>
+        <w:rPr>
+          <w:rFonts w:ascii="Consolas" w:hAnsi="Consolas" w:cs="Consolas"/>
           <w:color w:val="000000"/>
           <w:sz w:val="20"/>
           <w:szCs w:val="20"/>
-          <w:highlight w:val="yellow"/>
           <w:shd w:val="clear" w:color="auto" w:fill="E8F2FE"/>
         </w:rPr>
-        <w:t>=</w:t>
-      </w:r>
-      <w:r>
-        <w:rPr>
-          <w:rFonts w:ascii="Consolas" w:hAnsi="Consolas" w:cs="Consolas"/>
-          <w:b/>
-          <w:bCs/>
-          <w:i/>
-          <w:iCs/>
-          <w:color w:val="2A00FF"/>
-          <w:sz w:val="20"/>
-          <w:szCs w:val="20"/>
-          <w:highlight w:val="yellow"/>
+        <w:t xml:space="preserve"> </w:t>
+      </w:r>
+      <w:proofErr w:type="gramStart"/>
+      <w:r>
+        <w:rPr>
+          <w:rFonts w:ascii="Consolas" w:hAnsi="Consolas" w:cs="Consolas"/>
+          <w:color w:val="3F5FBF"/>
+          <w:sz w:val="20"/>
+          <w:szCs w:val="20"/>
           <w:shd w:val="clear" w:color="auto" w:fill="E8F2FE"/>
         </w:rPr>
-        <w:t>"ad"</w:t>
-      </w:r>
-      <w:r>
-        <w:rPr>
-          <w:rFonts w:ascii="Consolas" w:hAnsi="Consolas" w:cs="Consolas"/>
-          <w:color w:val="008080"/>
+        <w:t>&lt;!--</w:t>
+      </w:r>
+      <w:proofErr w:type="gramEnd"/>
+      <w:r>
+        <w:rPr>
+          <w:rFonts w:ascii="Consolas" w:hAnsi="Consolas" w:cs="Consolas"/>
+          <w:color w:val="3F5FBF"/>
           <w:sz w:val="20"/>
           <w:szCs w:val="20"/>
           <w:shd w:val="clear" w:color="auto" w:fill="E8F2FE"/>
         </w:rPr>
-        <w:t>&gt;&lt;/</w:t>
-      </w:r>
-      <w:r>
-        <w:rPr>
-          <w:rFonts w:ascii="Consolas" w:hAnsi="Consolas" w:cs="Consolas"/>
-          <w:color w:val="3F7F7F"/>
-          <w:sz w:val="20"/>
-          <w:szCs w:val="20"/>
-          <w:shd w:val="clear" w:color="auto" w:fill="D4D4D4"/>
-        </w:rPr>
-        <w:t>property</w:t>
-      </w:r>
-      <w:r>
-        <w:rPr>
-          <w:rFonts w:ascii="Consolas" w:hAnsi="Consolas" w:cs="Consolas"/>
-          <w:color w:val="008080"/>
-          <w:sz w:val="20"/>
-          <w:szCs w:val="20"/>
-          <w:shd w:val="clear" w:color="auto" w:fill="E8F2FE"/>
-        </w:rPr>
-        <w:t>&gt;</w:t>
-      </w:r>
-      <w:r>
-        <w:rPr>
-          <w:rFonts w:ascii="Consolas" w:hAnsi="Consolas" w:cs="Consolas"/>
-          <w:color w:val="000000"/>
-          <w:sz w:val="20"/>
-          <w:szCs w:val="20"/>
-          <w:shd w:val="clear" w:color="auto" w:fill="E8F2FE"/>
-        </w:rPr>
-        <w:t xml:space="preserve"> </w:t>
-      </w:r>
-      <w:proofErr w:type="gramStart"/>
-      <w:r>
-        <w:rPr>
-          <w:rFonts w:ascii="Consolas" w:hAnsi="Consolas" w:cs="Consolas"/>
-          <w:color w:val="3F5FBF"/>
-          <w:sz w:val="20"/>
-          <w:szCs w:val="20"/>
-          <w:shd w:val="clear" w:color="auto" w:fill="E8F2FE"/>
-        </w:rPr>
-        <w:t>&lt;!--</w:t>
-      </w:r>
-      <w:proofErr w:type="gramEnd"/>
-      <w:r>
-        <w:rPr>
-          <w:rFonts w:ascii="Consolas" w:hAnsi="Consolas" w:cs="Consolas"/>
-          <w:color w:val="3F5FBF"/>
-          <w:sz w:val="20"/>
-          <w:szCs w:val="20"/>
-          <w:shd w:val="clear" w:color="auto" w:fill="E8F2FE"/>
-        </w:rPr>
-        <w:t xml:space="preserve"> DI by SI --&gt;</w:t>
-      </w:r>
-    </w:p>
-    <w:p>
-      <w:pPr>
-        <w:pStyle w:val="NoSpacing"/>
-        <w:numPr>
-          <w:ilvl w:val="0"/>
-          <w:numId w:val="10"/>
-        </w:numPr>
-      </w:pPr>
-      <w:r>
-        <w:t>DI using CI</w:t>
-      </w:r>
-    </w:p>
-    <w:p>
-      <w:pPr>
-        <w:pStyle w:val="NoSpacing"/>
-        <w:ind w:left="720"/>
-        <w:rPr>
-          <w:rFonts w:ascii="Consolas" w:hAnsi="Consolas" w:cs="Consolas"/>
-          <w:color w:val="3F5FBF"/>
-          <w:sz w:val="20"/>
-          <w:szCs w:val="20"/>
-          <w:shd w:val="clear" w:color="auto" w:fill="E8F2FE"/>
-        </w:rPr>
-      </w:pPr>
-      <w:r>
-        <w:rPr>
-          <w:rFonts w:ascii="Consolas" w:hAnsi="Consolas" w:cs="Consolas"/>
-          <w:color w:val="008080"/>
-          <w:sz w:val="20"/>
-          <w:szCs w:val="20"/>
-          <w:shd w:val="clear" w:color="auto" w:fill="E8F2FE"/>
-        </w:rPr>
-        <w:t>&lt;</w:t>
-      </w:r>
-      <w:r>
-        <w:rPr>
-          <w:rFonts w:ascii="Consolas" w:hAnsi="Consolas" w:cs="Consolas"/>
-          <w:color w:val="3F7F7F"/>
-          <w:sz w:val="20"/>
-          <w:szCs w:val="20"/>
-          <w:shd w:val="clear" w:color="auto" w:fill="D4D4D4"/>
-        </w:rPr>
-        <w:t>constructor-</w:t>
-      </w:r>
-      <w:proofErr w:type="spellStart"/>
-      <w:r>
-        <w:rPr>
-          <w:rFonts w:ascii="Consolas" w:hAnsi="Consolas" w:cs="Consolas"/>
-          <w:color w:val="3F7F7F"/>
-          <w:sz w:val="20"/>
-          <w:szCs w:val="20"/>
-          <w:shd w:val="clear" w:color="auto" w:fill="D4D4D4"/>
-        </w:rPr>
-        <w:t>arg</w:t>
-      </w:r>
-      <w:proofErr w:type="spellEnd"/>
-      <w:r>
-        <w:rPr>
-          <w:rFonts w:ascii="Consolas" w:hAnsi="Consolas" w:cs="Consolas"/>
-          <w:sz w:val="20"/>
-          <w:szCs w:val="20"/>
-          <w:shd w:val="clear" w:color="auto" w:fill="E8F2FE"/>
-        </w:rPr>
-        <w:t xml:space="preserve"> </w:t>
-      </w:r>
-      <w:r>
-        <w:rPr>
-          <w:rFonts w:ascii="Consolas" w:hAnsi="Consolas" w:cs="Consolas"/>
-          <w:b/>
-          <w:bCs/>
-          <w:color w:val="7F007F"/>
-          <w:sz w:val="20"/>
-          <w:szCs w:val="20"/>
-          <w:highlight w:val="yellow"/>
-          <w:shd w:val="clear" w:color="auto" w:fill="E8F2FE"/>
-        </w:rPr>
-        <w:t>ref</w:t>
-      </w:r>
-      <w:r>
-        <w:rPr>
-          <w:rFonts w:ascii="Consolas" w:hAnsi="Consolas" w:cs="Consolas"/>
-          <w:b/>
-          <w:bCs/>
-          <w:color w:val="000000"/>
-          <w:sz w:val="20"/>
-          <w:szCs w:val="20"/>
-          <w:highlight w:val="yellow"/>
-          <w:shd w:val="clear" w:color="auto" w:fill="E8F2FE"/>
-        </w:rPr>
-        <w:t>=</w:t>
-      </w:r>
-      <w:r>
-        <w:rPr>
-          <w:rFonts w:ascii="Consolas" w:hAnsi="Consolas" w:cs="Consolas"/>
-          <w:b/>
-          <w:bCs/>
-          <w:i/>
-          <w:iCs/>
-          <w:color w:val="2A00FF"/>
-          <w:sz w:val="20"/>
-          <w:szCs w:val="20"/>
-          <w:highlight w:val="yellow"/>
-          <w:shd w:val="clear" w:color="auto" w:fill="E8F2FE"/>
-        </w:rPr>
-        <w:t>"ad"</w:t>
-      </w:r>
-      <w:r>
-        <w:rPr>
-          <w:rFonts w:ascii="Consolas" w:hAnsi="Consolas" w:cs="Consolas"/>
-          <w:color w:val="008080"/>
-          <w:sz w:val="20"/>
-          <w:szCs w:val="20"/>
-          <w:shd w:val="clear" w:color="auto" w:fill="E8F2FE"/>
-        </w:rPr>
-        <w:t>&gt;&lt;/</w:t>
-      </w:r>
-      <w:r>
-        <w:rPr>
-          <w:rFonts w:ascii="Consolas" w:hAnsi="Consolas" w:cs="Consolas"/>
-          <w:color w:val="3F7F7F"/>
-          <w:sz w:val="20"/>
-          <w:szCs w:val="20"/>
-          <w:shd w:val="clear" w:color="auto" w:fill="D4D4D4"/>
-        </w:rPr>
-        <w:t>constructor-</w:t>
-      </w:r>
-      <w:proofErr w:type="spellStart"/>
-      <w:r>
-        <w:rPr>
-          <w:rFonts w:ascii="Consolas" w:hAnsi="Consolas" w:cs="Consolas"/>
-          <w:color w:val="3F7F7F"/>
-          <w:sz w:val="20"/>
-          <w:szCs w:val="20"/>
-          <w:shd w:val="clear" w:color="auto" w:fill="D4D4D4"/>
-        </w:rPr>
-        <w:t>arg</w:t>
-      </w:r>
-      <w:proofErr w:type="spellEnd"/>
-      <w:r>
-        <w:rPr>
-          <w:rFonts w:ascii="Consolas" w:hAnsi="Consolas" w:cs="Consolas"/>
-          <w:color w:val="008080"/>
-          <w:sz w:val="20"/>
-          <w:szCs w:val="20"/>
-          <w:shd w:val="clear" w:color="auto" w:fill="E8F2FE"/>
-        </w:rPr>
-        <w:t>&gt;</w:t>
-      </w:r>
-      <w:r>
-        <w:rPr>
-          <w:rFonts w:ascii="Consolas" w:hAnsi="Consolas" w:cs="Consolas"/>
-          <w:color w:val="000000"/>
-          <w:sz w:val="20"/>
-          <w:szCs w:val="20"/>
-          <w:shd w:val="clear" w:color="auto" w:fill="E8F2FE"/>
-        </w:rPr>
-        <w:t xml:space="preserve"> </w:t>
-      </w:r>
-      <w:proofErr w:type="gramStart"/>
-      <w:r>
-        <w:rPr>
-          <w:rFonts w:ascii="Consolas" w:hAnsi="Consolas" w:cs="Consolas"/>
-          <w:color w:val="3F5FBF"/>
-          <w:sz w:val="20"/>
-          <w:szCs w:val="20"/>
-          <w:shd w:val="clear" w:color="auto" w:fill="E8F2FE"/>
-        </w:rPr>
-        <w:t>&lt;!--</w:t>
-      </w:r>
-      <w:proofErr w:type="gramEnd"/>
-      <w:r>
-        <w:rPr>
-          <w:rFonts w:ascii="Consolas" w:hAnsi="Consolas" w:cs="Consolas"/>
-          <w:color w:val="3F5FBF"/>
-          <w:sz w:val="20"/>
-          <w:szCs w:val="20"/>
-          <w:shd w:val="clear" w:color="auto" w:fill="E8F2FE"/>
-        </w:rPr>
         <w:t xml:space="preserve"> DI by CI --&gt;</w:t>
       </w:r>
     </w:p>
@@ -3086,7 +2883,6 @@
           <w:u w:val="single"/>
         </w:rPr>
       </w:pPr>
-      <w:proofErr w:type="spellStart"/>
       <w:r>
         <w:rPr>
           <w:b/>
@@ -3095,7 +2891,6 @@
         </w:rPr>
         <w:t>Autowire</w:t>
       </w:r>
-      <w:proofErr w:type="spellEnd"/>
     </w:p>
     <w:p>
       <w:pPr>
@@ -3110,13 +2905,8 @@
           <w:u w:val="single"/>
         </w:rPr>
       </w:pPr>
-      <w:proofErr w:type="spellStart"/>
-      <w:r>
-        <w:t>Autowire</w:t>
-      </w:r>
-      <w:proofErr w:type="spellEnd"/>
-      <w:r>
-        <w:t xml:space="preserve"> is a process where you can automate the dependency </w:t>
+      <w:r>
+        <w:t xml:space="preserve">Autowire is a process where you can automate the dependency </w:t>
       </w:r>
       <w:proofErr w:type="gramStart"/>
       <w:r>
@@ -3155,13 +2945,8 @@
       </w:r>
       <w:proofErr w:type="gramEnd"/>
       <w:r>
-        <w:t xml:space="preserve"> different type of </w:t>
-      </w:r>
-      <w:proofErr w:type="spellStart"/>
-      <w:r>
-        <w:t>autowire</w:t>
-      </w:r>
-      <w:proofErr w:type="spellEnd"/>
+        <w:t xml:space="preserve"> different type of autowire</w:t>
+      </w:r>
     </w:p>
     <w:p>
       <w:pPr>
@@ -3176,11 +2961,9 @@
           <w:u w:val="single"/>
         </w:rPr>
       </w:pPr>
-      <w:proofErr w:type="spellStart"/>
       <w:r>
         <w:t>ByName</w:t>
       </w:r>
-      <w:proofErr w:type="spellEnd"/>
       <w:r>
         <w:t>: is use for a DI using SI</w:t>
       </w:r>
@@ -3201,11 +2984,9 @@
           <w:u w:val="single"/>
         </w:rPr>
       </w:pPr>
-      <w:proofErr w:type="spellStart"/>
       <w:r>
         <w:t>ByType</w:t>
       </w:r>
-      <w:proofErr w:type="spellEnd"/>
       <w:r>
         <w:t>: is use for a DI using SI</w:t>
       </w:r>
@@ -3629,15 +3410,7 @@
         </w:numPr>
       </w:pPr>
       <w:r>
-        <w:t xml:space="preserve">Using Spring </w:t>
-      </w:r>
-      <w:proofErr w:type="spellStart"/>
-      <w:r>
-        <w:t>Inititalizer</w:t>
-      </w:r>
-      <w:proofErr w:type="spellEnd"/>
-      <w:r>
-        <w:t xml:space="preserve"> web application</w:t>
+        <w:t>Using Spring Inititalizer web application</w:t>
       </w:r>
       <w:r>
         <w:t xml:space="preserve"> </w:t>
@@ -3753,15 +3526,7 @@
         </w:numPr>
       </w:pPr>
       <w:r>
-        <w:t xml:space="preserve">Go to Spring </w:t>
-      </w:r>
-      <w:proofErr w:type="spellStart"/>
-      <w:r>
-        <w:t>Inititalizer</w:t>
-      </w:r>
-      <w:proofErr w:type="spellEnd"/>
-      <w:r>
-        <w:t xml:space="preserve"> portal</w:t>
+        <w:t>Go to Spring Inititalizer portal</w:t>
       </w:r>
     </w:p>
     <w:p>
@@ -3988,7 +3753,6 @@
       <w:r>
         <w:t xml:space="preserve">REST API stands for </w:t>
       </w:r>
-      <w:proofErr w:type="spellStart"/>
       <w:r>
         <w:rPr>
           <w:b/>
@@ -4006,11 +3770,7 @@
         <w:t>E</w:t>
       </w:r>
       <w:r>
-        <w:t>presentation</w:t>
-      </w:r>
-      <w:proofErr w:type="spellEnd"/>
-      <w:r>
-        <w:t xml:space="preserve"> </w:t>
+        <w:t xml:space="preserve">presentation </w:t>
       </w:r>
       <w:r>
         <w:rPr>
@@ -4538,15 +4298,7 @@
         </w:numPr>
       </w:pPr>
       <w:r>
-        <w:t xml:space="preserve">There are multiple pre define libraries are </w:t>
-      </w:r>
-      <w:proofErr w:type="spellStart"/>
-      <w:r>
-        <w:t>use</w:t>
-      </w:r>
-      <w:proofErr w:type="spellEnd"/>
-      <w:r>
-        <w:t xml:space="preserve"> to do these </w:t>
+        <w:t xml:space="preserve">There are multiple pre define libraries are use to do these </w:t>
       </w:r>
       <w:proofErr w:type="gramStart"/>
       <w:r>
@@ -4554,21 +4306,8 @@
       </w:r>
       <w:proofErr w:type="gramEnd"/>
       <w:r>
-        <w:t xml:space="preserve">JSON-&gt;Java Object and Java Object to JSON) like </w:t>
-      </w:r>
-      <w:proofErr w:type="spellStart"/>
-      <w:r>
-        <w:t>gson</w:t>
-      </w:r>
-      <w:proofErr w:type="spellEnd"/>
-      <w:r>
-        <w:t xml:space="preserve">, </w:t>
-      </w:r>
-      <w:proofErr w:type="spellStart"/>
-      <w:r>
-        <w:t>Jaskson</w:t>
-      </w:r>
-      <w:proofErr w:type="spellEnd"/>
+        <w:t>JSON-&gt;Java Object and Java Object to JSON) like gson, Jaskson</w:t>
+      </w:r>
       <w:r>
         <w:t>(default for Spring Boot)</w:t>
       </w:r>
@@ -4630,15 +4369,7 @@
       </w:pPr>
       <w:r>
         <w:tab/>
-        <w:t>"Name":"</w:t>
-      </w:r>
-      <w:proofErr w:type="spellStart"/>
-      <w:r>
-        <w:t>Abc</w:t>
-      </w:r>
-      <w:proofErr w:type="spellEnd"/>
-      <w:r>
-        <w:t>",</w:t>
+        <w:t>"Name":"Abc",</w:t>
       </w:r>
     </w:p>
     <w:p>
@@ -4805,23 +4536,7 @@
           <w:szCs w:val="16"/>
         </w:rPr>
         <w:tab/>
-        <w:t>"Name":"</w:t>
-      </w:r>
-      <w:proofErr w:type="spellStart"/>
-      <w:r>
-        <w:rPr>
-          <w:sz w:val="16"/>
-          <w:szCs w:val="16"/>
-        </w:rPr>
-        <w:t>Abc</w:t>
-      </w:r>
-      <w:proofErr w:type="spellEnd"/>
-      <w:r>
-        <w:rPr>
-          <w:sz w:val="16"/>
-          <w:szCs w:val="16"/>
-        </w:rPr>
-        <w:t>",</w:t>
+        <w:t>"Name":"Abc",</w:t>
       </w:r>
     </w:p>
     <w:p>
@@ -4938,23 +4653,7 @@
           <w:szCs w:val="16"/>
         </w:rPr>
         <w:tab/>
-        <w:t>"Name":"</w:t>
-      </w:r>
-      <w:proofErr w:type="spellStart"/>
-      <w:r>
-        <w:rPr>
-          <w:sz w:val="16"/>
-          <w:szCs w:val="16"/>
-        </w:rPr>
-        <w:t>Xyz</w:t>
-      </w:r>
-      <w:proofErr w:type="spellEnd"/>
-      <w:r>
-        <w:rPr>
-          <w:sz w:val="16"/>
-          <w:szCs w:val="16"/>
-        </w:rPr>
-        <w:t>",</w:t>
+        <w:t>"Name":"Xyz",</w:t>
       </w:r>
     </w:p>
     <w:p>
@@ -5071,23 +4770,7 @@
           <w:szCs w:val="16"/>
         </w:rPr>
         <w:tab/>
-        <w:t>"Name":"</w:t>
-      </w:r>
-      <w:proofErr w:type="spellStart"/>
-      <w:r>
-        <w:rPr>
-          <w:sz w:val="16"/>
-          <w:szCs w:val="16"/>
-        </w:rPr>
-        <w:t>Pqr</w:t>
-      </w:r>
-      <w:proofErr w:type="spellEnd"/>
-      <w:r>
-        <w:rPr>
-          <w:sz w:val="16"/>
-          <w:szCs w:val="16"/>
-        </w:rPr>
-        <w:t>",</w:t>
+        <w:t>"Name":"Pqr",</w:t>
       </w:r>
     </w:p>
     <w:p>
@@ -5249,23 +4932,7 @@
           <w:szCs w:val="16"/>
         </w:rPr>
         <w:tab/>
-        <w:t>"Name":"</w:t>
-      </w:r>
-      <w:proofErr w:type="spellStart"/>
-      <w:r>
-        <w:rPr>
-          <w:sz w:val="16"/>
-          <w:szCs w:val="16"/>
-        </w:rPr>
-        <w:t>Abcd</w:t>
-      </w:r>
-      <w:proofErr w:type="spellEnd"/>
-      <w:r>
-        <w:rPr>
-          <w:sz w:val="16"/>
-          <w:szCs w:val="16"/>
-        </w:rPr>
-        <w:t>",</w:t>
+        <w:t>"Name":"Abcd",</w:t>
       </w:r>
     </w:p>
     <w:p>
@@ -5306,23 +4973,7 @@
           <w:szCs w:val="16"/>
         </w:rPr>
         <w:tab/>
-        <w:t>"</w:t>
-      </w:r>
-      <w:proofErr w:type="spellStart"/>
-      <w:r>
-        <w:rPr>
-          <w:sz w:val="16"/>
-          <w:szCs w:val="16"/>
-        </w:rPr>
-        <w:t>city":"Pune</w:t>
-      </w:r>
-      <w:proofErr w:type="spellEnd"/>
-      <w:r>
-        <w:rPr>
-          <w:sz w:val="16"/>
-          <w:szCs w:val="16"/>
-        </w:rPr>
-        <w:t>",</w:t>
+        <w:t>"city":"Pune",</w:t>
       </w:r>
     </w:p>
     <w:p>
@@ -5346,23 +4997,7 @@
           <w:szCs w:val="16"/>
         </w:rPr>
         <w:tab/>
-        <w:t>"</w:t>
-      </w:r>
-      <w:proofErr w:type="spellStart"/>
-      <w:r>
-        <w:rPr>
-          <w:sz w:val="16"/>
-          <w:szCs w:val="16"/>
-        </w:rPr>
-        <w:t>state":"MH</w:t>
-      </w:r>
-      <w:proofErr w:type="spellEnd"/>
-      <w:r>
-        <w:rPr>
-          <w:sz w:val="16"/>
-          <w:szCs w:val="16"/>
-        </w:rPr>
-        <w:t>"</w:t>
+        <w:t>"state":"MH"</w:t>
       </w:r>
     </w:p>
     <w:p>
@@ -5470,23 +5105,7 @@
           <w:szCs w:val="16"/>
         </w:rPr>
         <w:tab/>
-        <w:t>"Name":"</w:t>
-      </w:r>
-      <w:proofErr w:type="spellStart"/>
-      <w:r>
-        <w:rPr>
-          <w:sz w:val="16"/>
-          <w:szCs w:val="16"/>
-        </w:rPr>
-        <w:t>Abcd</w:t>
-      </w:r>
-      <w:proofErr w:type="spellEnd"/>
-      <w:r>
-        <w:rPr>
-          <w:sz w:val="16"/>
-          <w:szCs w:val="16"/>
-        </w:rPr>
-        <w:t>",</w:t>
+        <w:t>"Name":"Abcd",</w:t>
       </w:r>
     </w:p>
     <w:p>
@@ -5536,23 +5155,7 @@
           <w:szCs w:val="16"/>
         </w:rPr>
         <w:tab/>
-        <w:t>"</w:t>
-      </w:r>
-      <w:proofErr w:type="spellStart"/>
-      <w:r>
-        <w:rPr>
-          <w:sz w:val="16"/>
-          <w:szCs w:val="16"/>
-        </w:rPr>
-        <w:t>eduDetails</w:t>
-      </w:r>
-      <w:proofErr w:type="spellEnd"/>
-      <w:r>
-        <w:rPr>
-          <w:sz w:val="16"/>
-          <w:szCs w:val="16"/>
-        </w:rPr>
-        <w:t xml:space="preserve">": </w:t>
+        <w:t xml:space="preserve">"eduDetails": </w:t>
       </w:r>
       <w:proofErr w:type="gramStart"/>
       <w:r>
@@ -5756,23 +5359,7 @@
           <w:szCs w:val="16"/>
         </w:rPr>
         <w:tab/>
-        <w:t>"</w:t>
-      </w:r>
-      <w:proofErr w:type="spellStart"/>
-      <w:r>
-        <w:rPr>
-          <w:sz w:val="16"/>
-          <w:szCs w:val="16"/>
-        </w:rPr>
-        <w:t>title":"BE</w:t>
-      </w:r>
-      <w:proofErr w:type="spellEnd"/>
-      <w:r>
-        <w:rPr>
-          <w:sz w:val="16"/>
-          <w:szCs w:val="16"/>
-        </w:rPr>
-        <w:t>",</w:t>
+        <w:t>"title":"BE",</w:t>
       </w:r>
     </w:p>
     <w:p>
@@ -6450,9 +6037,18 @@
           <w:sz w:val="20"/>
           <w:szCs w:val="20"/>
         </w:rPr>
-        <w:t>&lt;</w:t>
-      </w:r>
-      <w:proofErr w:type="spellStart"/>
+        <w:t>&lt;groupId&gt;</w:t>
+      </w:r>
+      <w:r>
+        <w:rPr>
+          <w:rFonts w:ascii="Consolas" w:eastAsia="Times New Roman" w:hAnsi="Consolas" w:cs="Times New Roman"/>
+          <w:color w:val="222222"/>
+          <w:sz w:val="20"/>
+          <w:szCs w:val="20"/>
+          <w:shd w:val="clear" w:color="auto" w:fill="F8F8F8"/>
+        </w:rPr>
+        <w:t>org.springdoc</w:t>
+      </w:r>
       <w:r>
         <w:rPr>
           <w:rFonts w:ascii="Consolas" w:eastAsia="Times New Roman" w:hAnsi="Consolas" w:cs="Times New Roman"/>
@@ -6460,9 +6056,32 @@
           <w:sz w:val="20"/>
           <w:szCs w:val="20"/>
         </w:rPr>
-        <w:t>groupId</w:t>
-      </w:r>
-      <w:proofErr w:type="spellEnd"/>
+        <w:t>&lt;/groupId&gt;</w:t>
+      </w:r>
+    </w:p>
+    <w:p>
+      <w:pPr>
+        <w:pStyle w:val="ListParagraph"/>
+        <w:spacing w:after="0" w:line="240" w:lineRule="auto"/>
+        <w:ind w:left="1080"/>
+        <w:rPr>
+          <w:rFonts w:ascii="Consolas" w:eastAsia="Times New Roman" w:hAnsi="Consolas" w:cs="Times New Roman"/>
+          <w:color w:val="222222"/>
+          <w:sz w:val="20"/>
+          <w:szCs w:val="20"/>
+          <w:shd w:val="clear" w:color="auto" w:fill="F8F8F8"/>
+        </w:rPr>
+      </w:pPr>
+      <w:r>
+        <w:rPr>
+          <w:rFonts w:ascii="Consolas" w:eastAsia="Times New Roman" w:hAnsi="Consolas" w:cs="Times New Roman"/>
+          <w:color w:val="222222"/>
+          <w:sz w:val="20"/>
+          <w:szCs w:val="20"/>
+          <w:shd w:val="clear" w:color="auto" w:fill="F8F8F8"/>
+        </w:rPr>
+        <w:t xml:space="preserve">      </w:t>
+      </w:r>
       <w:r>
         <w:rPr>
           <w:rFonts w:ascii="Consolas" w:eastAsia="Times New Roman" w:hAnsi="Consolas" w:cs="Times New Roman"/>
@@ -6470,9 +6089,8 @@
           <w:sz w:val="20"/>
           <w:szCs w:val="20"/>
         </w:rPr>
-        <w:t>&gt;</w:t>
-      </w:r>
-      <w:proofErr w:type="spellStart"/>
+        <w:t>&lt;artifactId&gt;</w:t>
+      </w:r>
       <w:r>
         <w:rPr>
           <w:rFonts w:ascii="Consolas" w:eastAsia="Times New Roman" w:hAnsi="Consolas" w:cs="Times New Roman"/>
@@ -6481,9 +6099,8 @@
           <w:szCs w:val="20"/>
           <w:shd w:val="clear" w:color="auto" w:fill="F8F8F8"/>
         </w:rPr>
-        <w:t>org.springdoc</w:t>
-      </w:r>
-      <w:proofErr w:type="spellEnd"/>
+        <w:t>springdoc-openapi-ui</w:t>
+      </w:r>
       <w:r>
         <w:rPr>
           <w:rFonts w:ascii="Consolas" w:eastAsia="Times New Roman" w:hAnsi="Consolas" w:cs="Times New Roman"/>
@@ -6491,121 +6108,7 @@
           <w:sz w:val="20"/>
           <w:szCs w:val="20"/>
         </w:rPr>
-        <w:t>&lt;/</w:t>
-      </w:r>
-      <w:proofErr w:type="spellStart"/>
-      <w:r>
-        <w:rPr>
-          <w:rFonts w:ascii="Consolas" w:eastAsia="Times New Roman" w:hAnsi="Consolas" w:cs="Times New Roman"/>
-          <w:color w:val="000080"/>
-          <w:sz w:val="20"/>
-          <w:szCs w:val="20"/>
-        </w:rPr>
-        <w:t>groupId</w:t>
-      </w:r>
-      <w:proofErr w:type="spellEnd"/>
-      <w:r>
-        <w:rPr>
-          <w:rFonts w:ascii="Consolas" w:eastAsia="Times New Roman" w:hAnsi="Consolas" w:cs="Times New Roman"/>
-          <w:color w:val="000080"/>
-          <w:sz w:val="20"/>
-          <w:szCs w:val="20"/>
-        </w:rPr>
-        <w:t>&gt;</w:t>
-      </w:r>
-    </w:p>
-    <w:p>
-      <w:pPr>
-        <w:pStyle w:val="ListParagraph"/>
-        <w:spacing w:after="0" w:line="240" w:lineRule="auto"/>
-        <w:ind w:left="1080"/>
-        <w:rPr>
-          <w:rFonts w:ascii="Consolas" w:eastAsia="Times New Roman" w:hAnsi="Consolas" w:cs="Times New Roman"/>
-          <w:color w:val="222222"/>
-          <w:sz w:val="20"/>
-          <w:szCs w:val="20"/>
-          <w:shd w:val="clear" w:color="auto" w:fill="F8F8F8"/>
-        </w:rPr>
-      </w:pPr>
-      <w:r>
-        <w:rPr>
-          <w:rFonts w:ascii="Consolas" w:eastAsia="Times New Roman" w:hAnsi="Consolas" w:cs="Times New Roman"/>
-          <w:color w:val="222222"/>
-          <w:sz w:val="20"/>
-          <w:szCs w:val="20"/>
-          <w:shd w:val="clear" w:color="auto" w:fill="F8F8F8"/>
-        </w:rPr>
-        <w:t xml:space="preserve">      </w:t>
-      </w:r>
-      <w:r>
-        <w:rPr>
-          <w:rFonts w:ascii="Consolas" w:eastAsia="Times New Roman" w:hAnsi="Consolas" w:cs="Times New Roman"/>
-          <w:color w:val="000080"/>
-          <w:sz w:val="20"/>
-          <w:szCs w:val="20"/>
-        </w:rPr>
-        <w:t>&lt;</w:t>
-      </w:r>
-      <w:proofErr w:type="spellStart"/>
-      <w:r>
-        <w:rPr>
-          <w:rFonts w:ascii="Consolas" w:eastAsia="Times New Roman" w:hAnsi="Consolas" w:cs="Times New Roman"/>
-          <w:color w:val="000080"/>
-          <w:sz w:val="20"/>
-          <w:szCs w:val="20"/>
-        </w:rPr>
-        <w:t>artifactId</w:t>
-      </w:r>
-      <w:proofErr w:type="spellEnd"/>
-      <w:r>
-        <w:rPr>
-          <w:rFonts w:ascii="Consolas" w:eastAsia="Times New Roman" w:hAnsi="Consolas" w:cs="Times New Roman"/>
-          <w:color w:val="000080"/>
-          <w:sz w:val="20"/>
-          <w:szCs w:val="20"/>
-        </w:rPr>
-        <w:t>&gt;</w:t>
-      </w:r>
-      <w:proofErr w:type="spellStart"/>
-      <w:r>
-        <w:rPr>
-          <w:rFonts w:ascii="Consolas" w:eastAsia="Times New Roman" w:hAnsi="Consolas" w:cs="Times New Roman"/>
-          <w:color w:val="222222"/>
-          <w:sz w:val="20"/>
-          <w:szCs w:val="20"/>
-          <w:shd w:val="clear" w:color="auto" w:fill="F8F8F8"/>
-        </w:rPr>
-        <w:t>springdoc-openapi-ui</w:t>
-      </w:r>
-      <w:proofErr w:type="spellEnd"/>
-      <w:r>
-        <w:rPr>
-          <w:rFonts w:ascii="Consolas" w:eastAsia="Times New Roman" w:hAnsi="Consolas" w:cs="Times New Roman"/>
-          <w:color w:val="000080"/>
-          <w:sz w:val="20"/>
-          <w:szCs w:val="20"/>
-        </w:rPr>
-        <w:t>&lt;/</w:t>
-      </w:r>
-      <w:proofErr w:type="spellStart"/>
-      <w:r>
-        <w:rPr>
-          <w:rFonts w:ascii="Consolas" w:eastAsia="Times New Roman" w:hAnsi="Consolas" w:cs="Times New Roman"/>
-          <w:color w:val="000080"/>
-          <w:sz w:val="20"/>
-          <w:szCs w:val="20"/>
-        </w:rPr>
-        <w:t>artifactId</w:t>
-      </w:r>
-      <w:proofErr w:type="spellEnd"/>
-      <w:r>
-        <w:rPr>
-          <w:rFonts w:ascii="Consolas" w:eastAsia="Times New Roman" w:hAnsi="Consolas" w:cs="Times New Roman"/>
-          <w:color w:val="000080"/>
-          <w:sz w:val="20"/>
-          <w:szCs w:val="20"/>
-        </w:rPr>
-        <w:t>&gt;</w:t>
+        <w:t>&lt;/artifactId&gt;</w:t>
       </w:r>
     </w:p>
     <w:p>
@@ -6829,21 +6332,8 @@
         </w:numPr>
       </w:pPr>
       <w:r>
-        <w:t xml:space="preserve">In the JDBC You have to use Spring predefine class named as </w:t>
-      </w:r>
-      <w:proofErr w:type="spellStart"/>
-      <w:r>
-        <w:t>JdbcTemplate</w:t>
-      </w:r>
-      <w:proofErr w:type="spellEnd"/>
-      <w:r>
-        <w:t xml:space="preserve"> and </w:t>
-      </w:r>
-      <w:proofErr w:type="spellStart"/>
-      <w:r>
-        <w:t>DataSource</w:t>
-      </w:r>
-      <w:proofErr w:type="spellEnd"/>
+        <w:t>In the JDBC You have to use Spring predefine class named as JdbcTemplate and DataSource</w:t>
+      </w:r>
     </w:p>
     <w:p>
       <w:pPr>
@@ -6853,7 +6343,6 @@
           <w:numId w:val="22"/>
         </w:numPr>
       </w:pPr>
-      <w:proofErr w:type="spellStart"/>
       <w:r>
         <w:rPr>
           <w:b/>
@@ -6861,7 +6350,6 @@
         </w:rPr>
         <w:t>DataSource</w:t>
       </w:r>
-      <w:proofErr w:type="spellEnd"/>
       <w:r>
         <w:t xml:space="preserve"> Class is use to connect with the Database and provide the data base connection to execute the SQL statements  </w:t>
       </w:r>
@@ -6874,21 +6362,12 @@
           <w:numId w:val="22"/>
         </w:numPr>
       </w:pPr>
-      <w:proofErr w:type="spellStart"/>
-      <w:r>
-        <w:rPr>
-          <w:b/>
-          <w:bCs/>
-        </w:rPr>
-        <w:t>JdbcTemplate</w:t>
-      </w:r>
-      <w:proofErr w:type="spellEnd"/>
-      <w:r>
-        <w:rPr>
-          <w:b/>
-          <w:bCs/>
-        </w:rPr>
-        <w:t xml:space="preserve"> </w:t>
+      <w:r>
+        <w:rPr>
+          <w:b/>
+          <w:bCs/>
+        </w:rPr>
+        <w:t xml:space="preserve">JdbcTemplate </w:t>
       </w:r>
       <w:r>
         <w:t>Class is use to execute the queries and get result back into a java application.</w:t>
@@ -6903,25 +6382,15 @@
         </w:numPr>
       </w:pPr>
       <w:r>
-        <w:t xml:space="preserve">To Use JDBC ins spring you have to configure the URL, </w:t>
-      </w:r>
-      <w:proofErr w:type="spellStart"/>
-      <w:r>
-        <w:t>UserName</w:t>
-      </w:r>
-      <w:proofErr w:type="spellEnd"/>
-      <w:r>
-        <w:t>, password and Driver</w:t>
+        <w:t>To Use JDBC ins spring you have to configure the URL, UserName, password and Driver</w:t>
       </w:r>
       <w:r>
         <w:t xml:space="preserve"> in the </w:t>
       </w:r>
-      <w:proofErr w:type="spellStart"/>
       <w:proofErr w:type="gramStart"/>
       <w:r>
         <w:t>application.properties</w:t>
       </w:r>
-      <w:proofErr w:type="spellEnd"/>
       <w:proofErr w:type="gramEnd"/>
       <w:r>
         <w:t xml:space="preserve"> file</w:t>
@@ -7035,15 +6504,7 @@
         <w:t>URL, username, password, driver)</w:t>
       </w:r>
       <w:r>
-        <w:t xml:space="preserve"> into </w:t>
-      </w:r>
-      <w:proofErr w:type="spellStart"/>
-      <w:r>
-        <w:t>application.properties</w:t>
-      </w:r>
-      <w:proofErr w:type="spellEnd"/>
-      <w:r>
-        <w:t xml:space="preserve"> file</w:t>
+        <w:t xml:space="preserve"> into application.properties file</w:t>
       </w:r>
     </w:p>
     <w:p>
@@ -7107,31 +6568,7 @@
         </w:numPr>
       </w:pPr>
       <w:r>
-        <w:t xml:space="preserve">Use </w:t>
-      </w:r>
-      <w:proofErr w:type="spellStart"/>
-      <w:r>
-        <w:t>JdbcTemplate</w:t>
-      </w:r>
-      <w:proofErr w:type="spellEnd"/>
-      <w:r>
-        <w:t xml:space="preserve"> Object into a spring application to execute your queries and get the result back. To use </w:t>
-      </w:r>
-      <w:proofErr w:type="spellStart"/>
-      <w:r>
-        <w:t>JdbcTemplate</w:t>
-      </w:r>
-      <w:proofErr w:type="spellEnd"/>
-      <w:r>
-        <w:t xml:space="preserve"> Object you need to </w:t>
-      </w:r>
-      <w:proofErr w:type="spellStart"/>
-      <w:r>
-        <w:t>autowire</w:t>
-      </w:r>
-      <w:proofErr w:type="spellEnd"/>
-      <w:r>
-        <w:t xml:space="preserve"> this object.</w:t>
+        <w:t>Use JdbcTemplate Object into a spring application to execute your queries and get the result back. To use JdbcTemplate Object you need to autowire this object.</w:t>
       </w:r>
     </w:p>
     <w:p>
@@ -7382,13 +6819,7 @@
         <w:t>@Entity</w:t>
       </w:r>
       <w:r>
-        <w:t xml:space="preserve"> annotation on the class </w:t>
-      </w:r>
-      <w:r>
-        <w:t>declaration</w:t>
-      </w:r>
-      <w:r>
-        <w:t xml:space="preserve"> and to make any variable as primary key use </w:t>
+        <w:t xml:space="preserve"> annotation on the class declaration and to make any variable as primary key use </w:t>
       </w:r>
       <w:r>
         <w:rPr>
@@ -7616,6 +7047,41 @@
       <w:r>
         <w:t>.</w:t>
       </w:r>
+    </w:p>
+    <w:p>
+      <w:pPr>
+        <w:pStyle w:val="ListParagraph"/>
+        <w:numPr>
+          <w:ilvl w:val="1"/>
+          <w:numId w:val="24"/>
+        </w:numPr>
+      </w:pPr>
+      <w:r>
+        <w:t xml:space="preserve">Repositors are the interfaces which extend </w:t>
+      </w:r>
+      <w:r>
+        <w:rPr>
+          <w:b/>
+          <w:bCs/>
+          <w:highlight w:val="yellow"/>
+        </w:rPr>
+        <w:t>JpaRepository Interface</w:t>
+      </w:r>
+      <w:r>
+        <w:t xml:space="preserve"> provided by Spring.</w:t>
+      </w:r>
+    </w:p>
+    <w:p>
+      <w:pPr>
+        <w:pStyle w:val="ListParagraph"/>
+        <w:numPr>
+          <w:ilvl w:val="1"/>
+          <w:numId w:val="24"/>
+        </w:numPr>
+      </w:pPr>
+      <w:r>
+        <w:t>JpaRepository interface has all the basic operation pre define so that you need not have to write query for basic and common operations.</w:t>
+      </w:r>
       <w:r>
         <w:br w:type="page"/>
       </w:r>
@@ -9716,7 +9182,7 @@
         <w:rFonts w:hint="default"/>
       </w:rPr>
     </w:lvl>
-    <w:lvl w:ilvl="1" w:tplc="04090019" w:tentative="1">
+    <w:lvl w:ilvl="1" w:tplc="04090019">
       <w:start w:val="1"/>
       <w:numFmt w:val="lowerLetter"/>
       <w:lvlText w:val="%2."/>

</xml_diff>

<commit_message>
Spring Boot JPA CURD
Spring Boot JPA CURD
</commit_message>
<xml_diff>
--- a/docs/Spring&SpringBoot.docx
+++ b/docs/Spring&SpringBoot.docx
@@ -7082,6 +7082,69 @@
       <w:r>
         <w:t>JpaRepository interface has all the basic operation pre define so that you need not have to write query for basic and common operations.</w:t>
       </w:r>
+    </w:p>
+    <w:p>
+      <w:pPr>
+        <w:pStyle w:val="ListParagraph"/>
+        <w:numPr>
+          <w:ilvl w:val="1"/>
+          <w:numId w:val="24"/>
+        </w:numPr>
+      </w:pPr>
+      <w:r>
+        <w:t>Basic Operation as follows</w:t>
+      </w:r>
+    </w:p>
+    <w:p>
+      <w:pPr>
+        <w:pStyle w:val="ListParagraph"/>
+        <w:numPr>
+          <w:ilvl w:val="2"/>
+          <w:numId w:val="24"/>
+        </w:numPr>
+      </w:pPr>
+      <w:proofErr w:type="gramStart"/>
+      <w:r>
+        <w:t>save(</w:t>
+      </w:r>
+      <w:proofErr w:type="gramEnd"/>
+      <w:r>
+        <w:t>Object) : You can insert or update the record.</w:t>
+      </w:r>
+    </w:p>
+    <w:p>
+      <w:pPr>
+        <w:pStyle w:val="ListParagraph"/>
+        <w:numPr>
+          <w:ilvl w:val="2"/>
+          <w:numId w:val="24"/>
+        </w:numPr>
+      </w:pPr>
+      <w:proofErr w:type="gramStart"/>
+      <w:r>
+        <w:t>findAll(</w:t>
+      </w:r>
+      <w:proofErr w:type="gramEnd"/>
+      <w:r>
+        <w:t>) : you can select all the records from the Table.</w:t>
+      </w:r>
+    </w:p>
+    <w:p>
+      <w:pPr>
+        <w:pStyle w:val="ListParagraph"/>
+        <w:numPr>
+          <w:ilvl w:val="2"/>
+          <w:numId w:val="24"/>
+        </w:numPr>
+      </w:pPr>
+      <w:proofErr w:type="gramStart"/>
+      <w:r>
+        <w:t>deleteById(</w:t>
+      </w:r>
+      <w:proofErr w:type="gramEnd"/>
+      <w:r>
+        <w:t>ID) : to delete a record by ID.</w:t>
+      </w:r>
       <w:r>
         <w:br w:type="page"/>
       </w:r>
@@ -9191,7 +9254,7 @@
         <w:ind w:left="1440" w:hanging="360"/>
       </w:pPr>
     </w:lvl>
-    <w:lvl w:ilvl="2" w:tplc="0409001B" w:tentative="1">
+    <w:lvl w:ilvl="2" w:tplc="0409001B">
       <w:start w:val="1"/>
       <w:numFmt w:val="lowerRoman"/>
       <w:lvlText w:val="%3."/>

</xml_diff>

<commit_message>
JPA relational Mapping Intro
JPA relational Mapping Intro
</commit_message>
<xml_diff>
--- a/docs/Spring&SpringBoot.docx
+++ b/docs/Spring&SpringBoot.docx
@@ -68,7 +68,15 @@
         <w:t>/code</w:t>
       </w:r>
       <w:r>
-        <w:t xml:space="preserve"> provided by any third party which can be use to reduce development efforts, time and minimize the errors.  </w:t>
+        <w:t xml:space="preserve"> provided by any third party which can be </w:t>
+      </w:r>
+      <w:proofErr w:type="spellStart"/>
+      <w:r>
+        <w:t>use</w:t>
+      </w:r>
+      <w:proofErr w:type="spellEnd"/>
+      <w:r>
+        <w:t xml:space="preserve"> to reduce development efforts, time and minimize the errors.  </w:t>
       </w:r>
     </w:p>
     <w:p>
@@ -225,8 +233,13 @@
       <w:r>
         <w:t xml:space="preserve">Spring Cloud </w:t>
       </w:r>
-      <w:r>
-        <w:t>etc…</w:t>
+      <w:proofErr w:type="spellStart"/>
+      <w:r>
+        <w:t>etc</w:t>
+      </w:r>
+      <w:proofErr w:type="spellEnd"/>
+      <w:r>
+        <w:t>…</w:t>
       </w:r>
     </w:p>
     <w:p>
@@ -433,7 +446,15 @@
         </w:numPr>
       </w:pPr>
       <w:r>
-        <w:t>It can be implemented for core java application, Web App, Restful API Application etc…</w:t>
+        <w:t xml:space="preserve">It can be implemented for core java application, Web App, Restful API Application </w:t>
+      </w:r>
+      <w:proofErr w:type="spellStart"/>
+      <w:r>
+        <w:t>etc</w:t>
+      </w:r>
+      <w:proofErr w:type="spellEnd"/>
+      <w:r>
+        <w:t>…</w:t>
       </w:r>
     </w:p>
     <w:p>
@@ -561,8 +582,13 @@
         </w:numPr>
       </w:pPr>
       <w:r>
-        <w:t>***Spring Autowire</w:t>
-      </w:r>
+        <w:t xml:space="preserve">***Spring </w:t>
+      </w:r>
+      <w:proofErr w:type="spellStart"/>
+      <w:r>
+        <w:t>Autowire</w:t>
+      </w:r>
+      <w:proofErr w:type="spellEnd"/>
     </w:p>
     <w:p>
       <w:pPr>
@@ -760,7 +786,15 @@
         </w:numPr>
       </w:pPr>
       <w:r>
-        <w:t>Add following Xsd inside xml file</w:t>
+        <w:t xml:space="preserve">Add following </w:t>
+      </w:r>
+      <w:proofErr w:type="spellStart"/>
+      <w:r>
+        <w:t>Xsd</w:t>
+      </w:r>
+      <w:proofErr w:type="spellEnd"/>
+      <w:r>
+        <w:t xml:space="preserve"> inside xml file</w:t>
       </w:r>
     </w:p>
     <w:p>
@@ -804,6 +838,7 @@
         </w:rPr>
         <w:t xml:space="preserve"> </w:t>
       </w:r>
+      <w:proofErr w:type="spellStart"/>
       <w:r>
         <w:rPr>
           <w:rFonts w:ascii="Consolas" w:hAnsi="Consolas" w:cs="Consolas"/>
@@ -813,6 +848,7 @@
         </w:rPr>
         <w:t>xmlns</w:t>
       </w:r>
+      <w:proofErr w:type="spellEnd"/>
       <w:r>
         <w:rPr>
           <w:rFonts w:ascii="Consolas" w:hAnsi="Consolas" w:cs="Consolas"/>
@@ -879,6 +915,7 @@
         </w:rPr>
         <w:tab/>
       </w:r>
+      <w:proofErr w:type="spellStart"/>
       <w:proofErr w:type="gramStart"/>
       <w:r>
         <w:rPr>
@@ -889,6 +926,7 @@
         </w:rPr>
         <w:t>xmlns:xsi</w:t>
       </w:r>
+      <w:proofErr w:type="spellEnd"/>
       <w:proofErr w:type="gramEnd"/>
       <w:r>
         <w:rPr>
@@ -956,6 +994,7 @@
         </w:rPr>
         <w:tab/>
       </w:r>
+      <w:proofErr w:type="spellStart"/>
       <w:proofErr w:type="gramStart"/>
       <w:r>
         <w:rPr>
@@ -966,6 +1005,7 @@
         </w:rPr>
         <w:t>xsi:schemaLocation</w:t>
       </w:r>
+      <w:proofErr w:type="spellEnd"/>
       <w:proofErr w:type="gramEnd"/>
       <w:r>
         <w:rPr>
@@ -1355,6 +1395,7 @@
         </w:rPr>
         <w:t>"</w:t>
       </w:r>
+      <w:proofErr w:type="spellStart"/>
       <w:r>
         <w:rPr>
           <w:rFonts w:ascii="Consolas" w:hAnsi="Consolas" w:cs="Consolas"/>
@@ -1366,6 +1407,7 @@
         </w:rPr>
         <w:t>ObjName</w:t>
       </w:r>
+      <w:proofErr w:type="spellEnd"/>
       <w:r>
         <w:rPr>
           <w:rFonts w:ascii="Consolas" w:hAnsi="Consolas" w:cs="Consolas"/>
@@ -1414,6 +1456,7 @@
         </w:rPr>
         <w:t>"</w:t>
       </w:r>
+      <w:proofErr w:type="spellStart"/>
       <w:proofErr w:type="gramStart"/>
       <w:r>
         <w:rPr>
@@ -1448,6 +1491,7 @@
         </w:rPr>
         <w:t>ClassName</w:t>
       </w:r>
+      <w:proofErr w:type="spellEnd"/>
       <w:proofErr w:type="gramEnd"/>
       <w:r>
         <w:rPr>
@@ -1600,9 +1644,11 @@
           <w:numId w:val="6"/>
         </w:numPr>
       </w:pPr>
+      <w:proofErr w:type="spellStart"/>
       <w:r>
         <w:t>ApplicationContext</w:t>
       </w:r>
+      <w:proofErr w:type="spellEnd"/>
     </w:p>
     <w:p>
       <w:pPr>
@@ -1613,7 +1659,15 @@
         </w:numPr>
       </w:pPr>
       <w:r>
-        <w:t>Application context container is the advance container and support more functionalities than BeanFactory.</w:t>
+        <w:t xml:space="preserve">Application context container is the advance container and support more functionalities than </w:t>
+      </w:r>
+      <w:proofErr w:type="spellStart"/>
+      <w:r>
+        <w:t>BeanFactory</w:t>
+      </w:r>
+      <w:proofErr w:type="spellEnd"/>
+      <w:r>
+        <w:t>.</w:t>
       </w:r>
     </w:p>
     <w:p>
@@ -1625,7 +1679,15 @@
         </w:numPr>
       </w:pPr>
       <w:r>
-        <w:t>This can be use for large applications like Web Application</w:t>
+        <w:t xml:space="preserve">This can be </w:t>
+      </w:r>
+      <w:proofErr w:type="spellStart"/>
+      <w:r>
+        <w:t>use</w:t>
+      </w:r>
+      <w:proofErr w:type="spellEnd"/>
+      <w:r>
+        <w:t xml:space="preserve"> for large applications like Web Application</w:t>
       </w:r>
     </w:p>
     <w:p>
@@ -1657,6 +1719,7 @@
       <w:r>
         <w:t xml:space="preserve">Using </w:t>
       </w:r>
+      <w:proofErr w:type="spellStart"/>
       <w:r>
         <w:rPr>
           <w:rFonts w:ascii="Consolas" w:hAnsi="Consolas" w:cs="Consolas"/>
@@ -1669,6 +1732,7 @@
         </w:rPr>
         <w:t>ClassPathXmlApplicationContext</w:t>
       </w:r>
+      <w:proofErr w:type="spellEnd"/>
       <w:r>
         <w:t xml:space="preserve"> when configuration is using XML file</w:t>
       </w:r>
@@ -1687,6 +1751,7 @@
       <w:r>
         <w:t xml:space="preserve">Using </w:t>
       </w:r>
+      <w:proofErr w:type="spellStart"/>
       <w:r>
         <w:rPr>
           <w:rFonts w:ascii="Consolas" w:hAnsi="Consolas" w:cs="Consolas"/>
@@ -1699,6 +1764,7 @@
         </w:rPr>
         <w:t>AnnotationConfigApplicationContext</w:t>
       </w:r>
+      <w:proofErr w:type="spellEnd"/>
       <w:r>
         <w:t xml:space="preserve"> when configuration is using Annotation.</w:t>
       </w:r>
@@ -1711,9 +1777,11 @@
           <w:numId w:val="6"/>
         </w:numPr>
       </w:pPr>
+      <w:proofErr w:type="spellStart"/>
       <w:r>
         <w:t>BeanFactory</w:t>
       </w:r>
+      <w:proofErr w:type="spellEnd"/>
     </w:p>
     <w:p>
       <w:pPr>
@@ -1744,7 +1812,15 @@
         </w:numPr>
       </w:pPr>
       <w:r>
-        <w:t>This container can be use for small applications like Core Java application.</w:t>
+        <w:t xml:space="preserve">This container can be </w:t>
+      </w:r>
+      <w:proofErr w:type="spellStart"/>
+      <w:r>
+        <w:t>use</w:t>
+      </w:r>
+      <w:proofErr w:type="spellEnd"/>
+      <w:r>
+        <w:t xml:space="preserve"> for small applications like Core Java application.</w:t>
       </w:r>
     </w:p>
     <w:p>
@@ -1764,6 +1840,7 @@
         <w:pStyle w:val="NoSpacing"/>
         <w:ind w:left="720"/>
       </w:pPr>
+      <w:proofErr w:type="spellStart"/>
       <w:proofErr w:type="gramStart"/>
       <w:r>
         <w:rPr>
@@ -1798,6 +1875,7 @@
         </w:rPr>
         <w:t>getBean</w:t>
       </w:r>
+      <w:proofErr w:type="spellEnd"/>
       <w:proofErr w:type="gramEnd"/>
       <w:r>
         <w:rPr>
@@ -1830,30 +1908,43 @@
           <w:u w:val="single"/>
           <w:shd w:val="clear" w:color="auto" w:fill="E8F2FE"/>
         </w:rPr>
-        <w:t>, ClassName.</w:t>
-      </w:r>
-      <w:r>
-        <w:rPr>
-          <w:rFonts w:ascii="Consolas" w:hAnsi="Consolas" w:cs="Consolas"/>
-          <w:b/>
-          <w:bCs/>
-          <w:color w:val="7F0055"/>
+        <w:t xml:space="preserve">, </w:t>
+      </w:r>
+      <w:proofErr w:type="spellStart"/>
+      <w:r>
+        <w:rPr>
+          <w:rFonts w:ascii="Consolas" w:hAnsi="Consolas" w:cs="Consolas"/>
+          <w:color w:val="000000"/>
           <w:sz w:val="20"/>
           <w:szCs w:val="20"/>
           <w:u w:val="single"/>
           <w:shd w:val="clear" w:color="auto" w:fill="E8F2FE"/>
         </w:rPr>
-        <w:t>class</w:t>
-      </w:r>
-      <w:r>
-        <w:rPr>
-          <w:rFonts w:ascii="Consolas" w:hAnsi="Consolas" w:cs="Consolas"/>
-          <w:color w:val="000000"/>
+        <w:t>ClassName.</w:t>
+      </w:r>
+      <w:r>
+        <w:rPr>
+          <w:rFonts w:ascii="Consolas" w:hAnsi="Consolas" w:cs="Consolas"/>
+          <w:b/>
+          <w:bCs/>
+          <w:color w:val="7F0055"/>
           <w:sz w:val="20"/>
           <w:szCs w:val="20"/>
           <w:u w:val="single"/>
           <w:shd w:val="clear" w:color="auto" w:fill="E8F2FE"/>
         </w:rPr>
+        <w:t>class</w:t>
+      </w:r>
+      <w:proofErr w:type="spellEnd"/>
+      <w:r>
+        <w:rPr>
+          <w:rFonts w:ascii="Consolas" w:hAnsi="Consolas" w:cs="Consolas"/>
+          <w:color w:val="000000"/>
+          <w:sz w:val="20"/>
+          <w:szCs w:val="20"/>
+          <w:u w:val="single"/>
+          <w:shd w:val="clear" w:color="auto" w:fill="E8F2FE"/>
+        </w:rPr>
         <w:t>)</w:t>
       </w:r>
       <w:r>
@@ -2018,6 +2109,7 @@
           <w:numId w:val="7"/>
         </w:numPr>
       </w:pPr>
+      <w:proofErr w:type="spellStart"/>
       <w:r>
         <w:rPr>
           <w:b/>
@@ -2025,6 +2117,7 @@
         </w:rPr>
         <w:t>GlobleSession</w:t>
       </w:r>
+      <w:proofErr w:type="spellEnd"/>
       <w:r>
         <w:t xml:space="preserve">: This scope is applicable for web application, in this scope only one object </w:t>
       </w:r>
@@ -2034,7 +2127,15 @@
       </w:r>
       <w:proofErr w:type="gramEnd"/>
       <w:r>
-        <w:t xml:space="preserve"> in a application which is share by all users.</w:t>
+        <w:t xml:space="preserve"> in </w:t>
+      </w:r>
+      <w:proofErr w:type="spellStart"/>
+      <w:r>
+        <w:t>a</w:t>
+      </w:r>
+      <w:proofErr w:type="spellEnd"/>
+      <w:r>
+        <w:t xml:space="preserve"> application which is share by all users.</w:t>
       </w:r>
     </w:p>
     <w:p>
@@ -2164,37 +2265,9 @@
           <w:szCs w:val="20"/>
           <w:shd w:val="clear" w:color="auto" w:fill="E8F2FE"/>
         </w:rPr>
-        <w:t>"variableName"</w:t>
-      </w:r>
-      <w:r>
-        <w:rPr>
-          <w:rFonts w:ascii="Consolas" w:hAnsi="Consolas" w:cs="Consolas"/>
-          <w:sz w:val="20"/>
-          <w:szCs w:val="20"/>
-          <w:shd w:val="clear" w:color="auto" w:fill="E8F2FE"/>
-        </w:rPr>
-        <w:t xml:space="preserve"> </w:t>
-      </w:r>
-      <w:r>
-        <w:rPr>
-          <w:rFonts w:ascii="Consolas" w:hAnsi="Consolas" w:cs="Consolas"/>
-          <w:color w:val="7F007F"/>
-          <w:sz w:val="20"/>
-          <w:szCs w:val="20"/>
-          <w:shd w:val="clear" w:color="auto" w:fill="E8F2FE"/>
-        </w:rPr>
-        <w:t>value</w:t>
-      </w:r>
-      <w:r>
-        <w:rPr>
-          <w:rFonts w:ascii="Consolas" w:hAnsi="Consolas" w:cs="Consolas"/>
-          <w:color w:val="000000"/>
-          <w:sz w:val="20"/>
-          <w:szCs w:val="20"/>
-          <w:shd w:val="clear" w:color="auto" w:fill="E8F2FE"/>
-        </w:rPr>
-        <w:t>=</w:t>
-      </w:r>
+        <w:t>"</w:t>
+      </w:r>
+      <w:proofErr w:type="spellStart"/>
       <w:r>
         <w:rPr>
           <w:rFonts w:ascii="Consolas" w:hAnsi="Consolas" w:cs="Consolas"/>
@@ -2205,193 +2278,9 @@
           <w:szCs w:val="20"/>
           <w:shd w:val="clear" w:color="auto" w:fill="E8F2FE"/>
         </w:rPr>
-        <w:t>"value"</w:t>
-      </w:r>
-      <w:r>
-        <w:rPr>
-          <w:rFonts w:ascii="Consolas" w:hAnsi="Consolas" w:cs="Consolas"/>
-          <w:color w:val="008080"/>
-          <w:sz w:val="20"/>
-          <w:szCs w:val="20"/>
-          <w:shd w:val="clear" w:color="auto" w:fill="E8F2FE"/>
-        </w:rPr>
-        <w:t>&gt;&lt;/</w:t>
-      </w:r>
-      <w:r>
-        <w:rPr>
-          <w:rFonts w:ascii="Consolas" w:hAnsi="Consolas" w:cs="Consolas"/>
-          <w:color w:val="3F7F7F"/>
-          <w:sz w:val="20"/>
-          <w:szCs w:val="20"/>
-          <w:shd w:val="clear" w:color="auto" w:fill="D4D4D4"/>
-        </w:rPr>
-        <w:t>property</w:t>
-      </w:r>
-      <w:r>
-        <w:rPr>
-          <w:rFonts w:ascii="Consolas" w:hAnsi="Consolas" w:cs="Consolas"/>
-          <w:color w:val="008080"/>
-          <w:sz w:val="20"/>
-          <w:szCs w:val="20"/>
-          <w:shd w:val="clear" w:color="auto" w:fill="E8F2FE"/>
-        </w:rPr>
-        <w:t>&gt;</w:t>
-      </w:r>
-    </w:p>
-    <w:p>
-      <w:pPr>
-        <w:pStyle w:val="NoSpacing"/>
-        <w:rPr>
-          <w:rFonts w:ascii="Consolas" w:hAnsi="Consolas" w:cs="Consolas"/>
-          <w:color w:val="008080"/>
-          <w:sz w:val="20"/>
-          <w:szCs w:val="20"/>
-          <w:shd w:val="clear" w:color="auto" w:fill="E8F2FE"/>
-        </w:rPr>
-      </w:pPr>
-    </w:p>
-    <w:p>
-      <w:pPr>
-        <w:pStyle w:val="NoSpacing"/>
-        <w:rPr>
-          <w:rFonts w:ascii="Consolas" w:hAnsi="Consolas" w:cs="Consolas"/>
-          <w:color w:val="008080"/>
-          <w:sz w:val="20"/>
-          <w:szCs w:val="20"/>
-          <w:shd w:val="clear" w:color="auto" w:fill="E8F2FE"/>
-        </w:rPr>
-      </w:pPr>
-    </w:p>
-    <w:p>
-      <w:pPr>
-        <w:pStyle w:val="NoSpacing"/>
-        <w:rPr>
-          <w:b/>
-          <w:bCs/>
-          <w:u w:val="single"/>
-        </w:rPr>
-      </w:pPr>
-      <w:r>
-        <w:rPr>
-          <w:b/>
-          <w:bCs/>
-          <w:u w:val="single"/>
-        </w:rPr>
-        <w:t>Constructor</w:t>
-      </w:r>
-      <w:r>
-        <w:rPr>
-          <w:b/>
-          <w:bCs/>
-          <w:u w:val="single"/>
-        </w:rPr>
-        <w:t xml:space="preserve"> Injection (</w:t>
-      </w:r>
-      <w:r>
-        <w:rPr>
-          <w:b/>
-          <w:bCs/>
-          <w:u w:val="single"/>
-        </w:rPr>
-        <w:t>C</w:t>
-      </w:r>
-      <w:r>
-        <w:rPr>
-          <w:b/>
-          <w:bCs/>
-          <w:u w:val="single"/>
-        </w:rPr>
-        <w:t>I)</w:t>
-      </w:r>
-    </w:p>
-    <w:p>
-      <w:pPr>
-        <w:pStyle w:val="NoSpacing"/>
-        <w:numPr>
-          <w:ilvl w:val="0"/>
-          <w:numId w:val="9"/>
-        </w:numPr>
-      </w:pPr>
-      <w:r>
-        <w:t>This is the process where you can pass the values for the variables using a constructor.</w:t>
-      </w:r>
-    </w:p>
-    <w:p>
-      <w:pPr>
-        <w:pStyle w:val="NoSpacing"/>
-        <w:numPr>
-          <w:ilvl w:val="0"/>
-          <w:numId w:val="9"/>
-        </w:numPr>
-      </w:pPr>
-      <w:r>
-        <w:t>This can be achieved by using following tag in the XML file</w:t>
-      </w:r>
-    </w:p>
-    <w:p>
-      <w:pPr>
-        <w:pStyle w:val="NoSpacing"/>
-        <w:ind w:left="720"/>
-        <w:rPr>
-          <w:rFonts w:ascii="Consolas" w:hAnsi="Consolas" w:cs="Consolas"/>
-          <w:color w:val="008080"/>
-          <w:sz w:val="20"/>
-          <w:szCs w:val="20"/>
-          <w:shd w:val="clear" w:color="auto" w:fill="E8F2FE"/>
-        </w:rPr>
-      </w:pPr>
-      <w:r>
-        <w:t xml:space="preserve"> </w:t>
-      </w:r>
-      <w:r>
-        <w:rPr>
-          <w:rFonts w:ascii="Consolas" w:hAnsi="Consolas" w:cs="Consolas"/>
-          <w:color w:val="008080"/>
-          <w:sz w:val="20"/>
-          <w:szCs w:val="20"/>
-          <w:shd w:val="clear" w:color="auto" w:fill="E8F2FE"/>
-        </w:rPr>
-        <w:t>&lt;</w:t>
-      </w:r>
-      <w:r>
-        <w:rPr>
-          <w:rFonts w:ascii="Consolas" w:hAnsi="Consolas" w:cs="Consolas"/>
-          <w:color w:val="3F7F7F"/>
-          <w:sz w:val="20"/>
-          <w:szCs w:val="20"/>
-          <w:shd w:val="clear" w:color="auto" w:fill="D4D4D4"/>
-        </w:rPr>
-        <w:t>constructor-arg</w:t>
-      </w:r>
-      <w:r>
-        <w:rPr>
-          <w:rFonts w:ascii="Consolas" w:hAnsi="Consolas" w:cs="Consolas"/>
-          <w:sz w:val="20"/>
-          <w:szCs w:val="20"/>
-          <w:shd w:val="clear" w:color="auto" w:fill="E8F2FE"/>
-        </w:rPr>
-        <w:t xml:space="preserve"> </w:t>
-      </w:r>
-      <w:r>
-        <w:rPr>
-          <w:rFonts w:ascii="Consolas" w:hAnsi="Consolas" w:cs="Consolas"/>
-          <w:color w:val="7F007F"/>
-          <w:sz w:val="20"/>
-          <w:szCs w:val="20"/>
-          <w:shd w:val="clear" w:color="auto" w:fill="E8F2FE"/>
-        </w:rPr>
-        <w:t>value</w:t>
-      </w:r>
-      <w:r>
-        <w:rPr>
-          <w:rFonts w:ascii="Consolas" w:hAnsi="Consolas" w:cs="Consolas"/>
-          <w:color w:val="000000"/>
-          <w:sz w:val="20"/>
-          <w:szCs w:val="20"/>
-          <w:shd w:val="clear" w:color="auto" w:fill="E8F2FE"/>
-        </w:rPr>
-        <w:t>=</w:t>
-      </w:r>
+        <w:t>variableName</w:t>
+      </w:r>
+      <w:proofErr w:type="spellEnd"/>
       <w:r>
         <w:rPr>
           <w:rFonts w:ascii="Consolas" w:hAnsi="Consolas" w:cs="Consolas"/>
@@ -2402,175 +2291,26 @@
           <w:szCs w:val="20"/>
           <w:shd w:val="clear" w:color="auto" w:fill="E8F2FE"/>
         </w:rPr>
-        <w:t>"value"</w:t>
-      </w:r>
-      <w:r>
-        <w:rPr>
-          <w:rFonts w:ascii="Consolas" w:hAnsi="Consolas" w:cs="Consolas"/>
-          <w:color w:val="008080"/>
+        <w:t>"</w:t>
+      </w:r>
+      <w:r>
+        <w:rPr>
+          <w:rFonts w:ascii="Consolas" w:hAnsi="Consolas" w:cs="Consolas"/>
           <w:sz w:val="20"/>
           <w:szCs w:val="20"/>
           <w:shd w:val="clear" w:color="auto" w:fill="E8F2FE"/>
         </w:rPr>
-        <w:t>&gt;&lt;/</w:t>
-      </w:r>
-      <w:r>
-        <w:rPr>
-          <w:rFonts w:ascii="Consolas" w:hAnsi="Consolas" w:cs="Consolas"/>
-          <w:color w:val="3F7F7F"/>
-          <w:sz w:val="20"/>
-          <w:szCs w:val="20"/>
-          <w:shd w:val="clear" w:color="auto" w:fill="D4D4D4"/>
-        </w:rPr>
-        <w:t>constructor-arg</w:t>
-      </w:r>
-      <w:r>
-        <w:rPr>
-          <w:rFonts w:ascii="Consolas" w:hAnsi="Consolas" w:cs="Consolas"/>
-          <w:color w:val="008080"/>
+        <w:t xml:space="preserve"> </w:t>
+      </w:r>
+      <w:r>
+        <w:rPr>
+          <w:rFonts w:ascii="Consolas" w:hAnsi="Consolas" w:cs="Consolas"/>
+          <w:color w:val="7F007F"/>
           <w:sz w:val="20"/>
           <w:szCs w:val="20"/>
           <w:shd w:val="clear" w:color="auto" w:fill="E8F2FE"/>
         </w:rPr>
-        <w:t>&gt;</w:t>
-      </w:r>
-    </w:p>
-    <w:p>
-      <w:pPr>
-        <w:pStyle w:val="NoSpacing"/>
-        <w:rPr>
-          <w:rFonts w:ascii="Consolas" w:hAnsi="Consolas" w:cs="Consolas"/>
-          <w:color w:val="008080"/>
-          <w:sz w:val="20"/>
-          <w:szCs w:val="20"/>
-          <w:shd w:val="clear" w:color="auto" w:fill="E8F2FE"/>
-        </w:rPr>
-      </w:pPr>
-    </w:p>
-    <w:p>
-      <w:pPr>
-        <w:pStyle w:val="NoSpacing"/>
-        <w:rPr>
-          <w:rFonts w:ascii="Consolas" w:hAnsi="Consolas" w:cs="Consolas"/>
-          <w:color w:val="008080"/>
-          <w:sz w:val="20"/>
-          <w:szCs w:val="20"/>
-          <w:shd w:val="clear" w:color="auto" w:fill="E8F2FE"/>
-        </w:rPr>
-      </w:pPr>
-    </w:p>
-    <w:p>
-      <w:pPr>
-        <w:pStyle w:val="NoSpacing"/>
-        <w:rPr>
-          <w:b/>
-          <w:bCs/>
-          <w:u w:val="single"/>
-        </w:rPr>
-      </w:pPr>
-      <w:r>
-        <w:rPr>
-          <w:b/>
-          <w:bCs/>
-          <w:u w:val="single"/>
-        </w:rPr>
-        <w:t>Dependency Injection (DI)</w:t>
-      </w:r>
-    </w:p>
-    <w:p>
-      <w:pPr>
-        <w:pStyle w:val="NoSpacing"/>
-        <w:numPr>
-          <w:ilvl w:val="0"/>
-          <w:numId w:val="10"/>
-        </w:numPr>
-      </w:pPr>
-      <w:r>
-        <w:t xml:space="preserve">This is a process where object of one class injected inside </w:t>
-      </w:r>
-      <w:proofErr w:type="gramStart"/>
-      <w:r>
-        <w:t>a</w:t>
-      </w:r>
-      <w:proofErr w:type="gramEnd"/>
-      <w:r>
-        <w:t xml:space="preserve"> Object of another class (HAS-A relation in core java).</w:t>
-      </w:r>
-    </w:p>
-    <w:p>
-      <w:pPr>
-        <w:pStyle w:val="NoSpacing"/>
-        <w:numPr>
-          <w:ilvl w:val="0"/>
-          <w:numId w:val="10"/>
-        </w:numPr>
-      </w:pPr>
-      <w:r>
-        <w:t>DI can be achieved using SI or CI.</w:t>
-      </w:r>
-    </w:p>
-    <w:p>
-      <w:pPr>
-        <w:pStyle w:val="NoSpacing"/>
-        <w:numPr>
-          <w:ilvl w:val="0"/>
-          <w:numId w:val="10"/>
-        </w:numPr>
-      </w:pPr>
-      <w:r>
-        <w:t>DI using SI</w:t>
-      </w:r>
-    </w:p>
-    <w:p>
-      <w:pPr>
-        <w:pStyle w:val="NoSpacing"/>
-        <w:ind w:left="720"/>
-        <w:rPr>
-          <w:rFonts w:ascii="Consolas" w:hAnsi="Consolas" w:cs="Consolas"/>
-          <w:color w:val="3F5FBF"/>
-          <w:sz w:val="20"/>
-          <w:szCs w:val="20"/>
-          <w:shd w:val="clear" w:color="auto" w:fill="E8F2FE"/>
-        </w:rPr>
-      </w:pPr>
-      <w:r>
-        <w:rPr>
-          <w:rFonts w:ascii="Consolas" w:hAnsi="Consolas" w:cs="Consolas"/>
-          <w:color w:val="008080"/>
-          <w:sz w:val="20"/>
-          <w:szCs w:val="20"/>
-          <w:shd w:val="clear" w:color="auto" w:fill="E8F2FE"/>
-        </w:rPr>
-        <w:t>&lt;</w:t>
-      </w:r>
-      <w:r>
-        <w:rPr>
-          <w:rFonts w:ascii="Consolas" w:hAnsi="Consolas" w:cs="Consolas"/>
-          <w:color w:val="3F7F7F"/>
-          <w:sz w:val="20"/>
-          <w:szCs w:val="20"/>
-          <w:shd w:val="clear" w:color="auto" w:fill="D4D4D4"/>
-        </w:rPr>
-        <w:t>property</w:t>
-      </w:r>
-      <w:r>
-        <w:rPr>
-          <w:rFonts w:ascii="Consolas" w:hAnsi="Consolas" w:cs="Consolas"/>
-          <w:sz w:val="20"/>
-          <w:szCs w:val="20"/>
-          <w:shd w:val="clear" w:color="auto" w:fill="E8F2FE"/>
-        </w:rPr>
-        <w:t xml:space="preserve"> </w:t>
-      </w:r>
-      <w:r>
-        <w:rPr>
-          <w:rFonts w:ascii="Consolas" w:hAnsi="Consolas" w:cs="Consolas"/>
-          <w:color w:val="7F007F"/>
-          <w:sz w:val="20"/>
-          <w:szCs w:val="20"/>
-          <w:shd w:val="clear" w:color="auto" w:fill="E8F2FE"/>
-        </w:rPr>
-        <w:t>name</w:t>
+        <w:t>value</w:t>
       </w:r>
       <w:r>
         <w:rPr>
@@ -2592,39 +2332,201 @@
           <w:szCs w:val="20"/>
           <w:shd w:val="clear" w:color="auto" w:fill="E8F2FE"/>
         </w:rPr>
-        <w:t>"addr"</w:t>
-      </w:r>
-      <w:r>
-        <w:rPr>
-          <w:rFonts w:ascii="Consolas" w:hAnsi="Consolas" w:cs="Consolas"/>
+        <w:t>"value"</w:t>
+      </w:r>
+      <w:r>
+        <w:rPr>
+          <w:rFonts w:ascii="Consolas" w:hAnsi="Consolas" w:cs="Consolas"/>
+          <w:color w:val="008080"/>
           <w:sz w:val="20"/>
           <w:szCs w:val="20"/>
           <w:shd w:val="clear" w:color="auto" w:fill="E8F2FE"/>
         </w:rPr>
+        <w:t>&gt;&lt;/</w:t>
+      </w:r>
+      <w:r>
+        <w:rPr>
+          <w:rFonts w:ascii="Consolas" w:hAnsi="Consolas" w:cs="Consolas"/>
+          <w:color w:val="3F7F7F"/>
+          <w:sz w:val="20"/>
+          <w:szCs w:val="20"/>
+          <w:shd w:val="clear" w:color="auto" w:fill="D4D4D4"/>
+        </w:rPr>
+        <w:t>property</w:t>
+      </w:r>
+      <w:r>
+        <w:rPr>
+          <w:rFonts w:ascii="Consolas" w:hAnsi="Consolas" w:cs="Consolas"/>
+          <w:color w:val="008080"/>
+          <w:sz w:val="20"/>
+          <w:szCs w:val="20"/>
+          <w:shd w:val="clear" w:color="auto" w:fill="E8F2FE"/>
+        </w:rPr>
+        <w:t>&gt;</w:t>
+      </w:r>
+    </w:p>
+    <w:p>
+      <w:pPr>
+        <w:pStyle w:val="NoSpacing"/>
+        <w:rPr>
+          <w:rFonts w:ascii="Consolas" w:hAnsi="Consolas" w:cs="Consolas"/>
+          <w:color w:val="008080"/>
+          <w:sz w:val="20"/>
+          <w:szCs w:val="20"/>
+          <w:shd w:val="clear" w:color="auto" w:fill="E8F2FE"/>
+        </w:rPr>
+      </w:pPr>
+    </w:p>
+    <w:p>
+      <w:pPr>
+        <w:pStyle w:val="NoSpacing"/>
+        <w:rPr>
+          <w:rFonts w:ascii="Consolas" w:hAnsi="Consolas" w:cs="Consolas"/>
+          <w:color w:val="008080"/>
+          <w:sz w:val="20"/>
+          <w:szCs w:val="20"/>
+          <w:shd w:val="clear" w:color="auto" w:fill="E8F2FE"/>
+        </w:rPr>
+      </w:pPr>
+    </w:p>
+    <w:p>
+      <w:pPr>
+        <w:pStyle w:val="NoSpacing"/>
+        <w:rPr>
+          <w:b/>
+          <w:bCs/>
+          <w:u w:val="single"/>
+        </w:rPr>
+      </w:pPr>
+      <w:r>
+        <w:rPr>
+          <w:b/>
+          <w:bCs/>
+          <w:u w:val="single"/>
+        </w:rPr>
+        <w:t>Constructor</w:t>
+      </w:r>
+      <w:r>
+        <w:rPr>
+          <w:b/>
+          <w:bCs/>
+          <w:u w:val="single"/>
+        </w:rPr>
+        <w:t xml:space="preserve"> Injection (</w:t>
+      </w:r>
+      <w:r>
+        <w:rPr>
+          <w:b/>
+          <w:bCs/>
+          <w:u w:val="single"/>
+        </w:rPr>
+        <w:t>C</w:t>
+      </w:r>
+      <w:r>
+        <w:rPr>
+          <w:b/>
+          <w:bCs/>
+          <w:u w:val="single"/>
+        </w:rPr>
+        <w:t>I)</w:t>
+      </w:r>
+    </w:p>
+    <w:p>
+      <w:pPr>
+        <w:pStyle w:val="NoSpacing"/>
+        <w:numPr>
+          <w:ilvl w:val="0"/>
+          <w:numId w:val="9"/>
+        </w:numPr>
+      </w:pPr>
+      <w:r>
+        <w:t>This is the process where you can pass the values for the variables using a constructor.</w:t>
+      </w:r>
+    </w:p>
+    <w:p>
+      <w:pPr>
+        <w:pStyle w:val="NoSpacing"/>
+        <w:numPr>
+          <w:ilvl w:val="0"/>
+          <w:numId w:val="9"/>
+        </w:numPr>
+      </w:pPr>
+      <w:r>
+        <w:t>This can be achieved by using following tag in the XML file</w:t>
+      </w:r>
+    </w:p>
+    <w:p>
+      <w:pPr>
+        <w:pStyle w:val="NoSpacing"/>
+        <w:ind w:left="720"/>
+        <w:rPr>
+          <w:rFonts w:ascii="Consolas" w:hAnsi="Consolas" w:cs="Consolas"/>
+          <w:color w:val="008080"/>
+          <w:sz w:val="20"/>
+          <w:szCs w:val="20"/>
+          <w:shd w:val="clear" w:color="auto" w:fill="E8F2FE"/>
+        </w:rPr>
+      </w:pPr>
+      <w:r>
         <w:t xml:space="preserve"> </w:t>
       </w:r>
       <w:r>
         <w:rPr>
           <w:rFonts w:ascii="Consolas" w:hAnsi="Consolas" w:cs="Consolas"/>
-          <w:b/>
-          <w:bCs/>
+          <w:color w:val="008080"/>
+          <w:sz w:val="20"/>
+          <w:szCs w:val="20"/>
+          <w:shd w:val="clear" w:color="auto" w:fill="E8F2FE"/>
+        </w:rPr>
+        <w:t>&lt;</w:t>
+      </w:r>
+      <w:r>
+        <w:rPr>
+          <w:rFonts w:ascii="Consolas" w:hAnsi="Consolas" w:cs="Consolas"/>
+          <w:color w:val="3F7F7F"/>
+          <w:sz w:val="20"/>
+          <w:szCs w:val="20"/>
+          <w:shd w:val="clear" w:color="auto" w:fill="D4D4D4"/>
+        </w:rPr>
+        <w:t>constructor-</w:t>
+      </w:r>
+      <w:proofErr w:type="spellStart"/>
+      <w:r>
+        <w:rPr>
+          <w:rFonts w:ascii="Consolas" w:hAnsi="Consolas" w:cs="Consolas"/>
+          <w:color w:val="3F7F7F"/>
+          <w:sz w:val="20"/>
+          <w:szCs w:val="20"/>
+          <w:shd w:val="clear" w:color="auto" w:fill="D4D4D4"/>
+        </w:rPr>
+        <w:t>arg</w:t>
+      </w:r>
+      <w:proofErr w:type="spellEnd"/>
+      <w:r>
+        <w:rPr>
+          <w:rFonts w:ascii="Consolas" w:hAnsi="Consolas" w:cs="Consolas"/>
+          <w:sz w:val="20"/>
+          <w:szCs w:val="20"/>
+          <w:shd w:val="clear" w:color="auto" w:fill="E8F2FE"/>
+        </w:rPr>
+        <w:t xml:space="preserve"> </w:t>
+      </w:r>
+      <w:r>
+        <w:rPr>
+          <w:rFonts w:ascii="Consolas" w:hAnsi="Consolas" w:cs="Consolas"/>
           <w:color w:val="7F007F"/>
           <w:sz w:val="20"/>
           <w:szCs w:val="20"/>
-          <w:highlight w:val="yellow"/>
           <w:shd w:val="clear" w:color="auto" w:fill="E8F2FE"/>
         </w:rPr>
-        <w:t>ref</w:t>
-      </w:r>
-      <w:r>
-        <w:rPr>
-          <w:rFonts w:ascii="Consolas" w:hAnsi="Consolas" w:cs="Consolas"/>
-          <w:b/>
-          <w:bCs/>
+        <w:t>value</w:t>
+      </w:r>
+      <w:r>
+        <w:rPr>
+          <w:rFonts w:ascii="Consolas" w:hAnsi="Consolas" w:cs="Consolas"/>
           <w:color w:val="000000"/>
           <w:sz w:val="20"/>
           <w:szCs w:val="20"/>
-          <w:highlight w:val="yellow"/>
           <w:shd w:val="clear" w:color="auto" w:fill="E8F2FE"/>
         </w:rPr>
         <w:t>=</w:t>
@@ -2632,17 +2534,14 @@
       <w:r>
         <w:rPr>
           <w:rFonts w:ascii="Consolas" w:hAnsi="Consolas" w:cs="Consolas"/>
-          <w:b/>
-          <w:bCs/>
           <w:i/>
           <w:iCs/>
           <w:color w:val="2A00FF"/>
           <w:sz w:val="20"/>
           <w:szCs w:val="20"/>
-          <w:highlight w:val="yellow"/>
           <w:shd w:val="clear" w:color="auto" w:fill="E8F2FE"/>
         </w:rPr>
-        <w:t>"ad"</w:t>
+        <w:t>"value"</w:t>
       </w:r>
       <w:r>
         <w:rPr>
@@ -2662,8 +2561,20 @@
           <w:szCs w:val="20"/>
           <w:shd w:val="clear" w:color="auto" w:fill="D4D4D4"/>
         </w:rPr>
-        <w:t>property</w:t>
-      </w:r>
+        <w:t>constructor-</w:t>
+      </w:r>
+      <w:proofErr w:type="spellStart"/>
+      <w:r>
+        <w:rPr>
+          <w:rFonts w:ascii="Consolas" w:hAnsi="Consolas" w:cs="Consolas"/>
+          <w:color w:val="3F7F7F"/>
+          <w:sz w:val="20"/>
+          <w:szCs w:val="20"/>
+          <w:shd w:val="clear" w:color="auto" w:fill="D4D4D4"/>
+        </w:rPr>
+        <w:t>arg</w:t>
+      </w:r>
+      <w:proofErr w:type="spellEnd"/>
       <w:r>
         <w:rPr>
           <w:rFonts w:ascii="Consolas" w:hAnsi="Consolas" w:cs="Consolas"/>
@@ -2674,37 +2585,47 @@
         </w:rPr>
         <w:t>&gt;</w:t>
       </w:r>
-      <w:r>
-        <w:rPr>
-          <w:rFonts w:ascii="Consolas" w:hAnsi="Consolas" w:cs="Consolas"/>
-          <w:color w:val="000000"/>
+    </w:p>
+    <w:p>
+      <w:pPr>
+        <w:pStyle w:val="NoSpacing"/>
+        <w:rPr>
+          <w:rFonts w:ascii="Consolas" w:hAnsi="Consolas" w:cs="Consolas"/>
+          <w:color w:val="008080"/>
           <w:sz w:val="20"/>
           <w:szCs w:val="20"/>
           <w:shd w:val="clear" w:color="auto" w:fill="E8F2FE"/>
         </w:rPr>
-        <w:t xml:space="preserve"> </w:t>
-      </w:r>
-      <w:proofErr w:type="gramStart"/>
-      <w:r>
-        <w:rPr>
-          <w:rFonts w:ascii="Consolas" w:hAnsi="Consolas" w:cs="Consolas"/>
-          <w:color w:val="3F5FBF"/>
+      </w:pPr>
+    </w:p>
+    <w:p>
+      <w:pPr>
+        <w:pStyle w:val="NoSpacing"/>
+        <w:rPr>
+          <w:rFonts w:ascii="Consolas" w:hAnsi="Consolas" w:cs="Consolas"/>
+          <w:color w:val="008080"/>
           <w:sz w:val="20"/>
           <w:szCs w:val="20"/>
           <w:shd w:val="clear" w:color="auto" w:fill="E8F2FE"/>
         </w:rPr>
-        <w:t>&lt;!--</w:t>
-      </w:r>
-      <w:proofErr w:type="gramEnd"/>
-      <w:r>
-        <w:rPr>
-          <w:rFonts w:ascii="Consolas" w:hAnsi="Consolas" w:cs="Consolas"/>
-          <w:color w:val="3F5FBF"/>
-          <w:sz w:val="20"/>
-          <w:szCs w:val="20"/>
-          <w:shd w:val="clear" w:color="auto" w:fill="E8F2FE"/>
-        </w:rPr>
-        <w:t xml:space="preserve"> DI by SI --&gt;</w:t>
+      </w:pPr>
+    </w:p>
+    <w:p>
+      <w:pPr>
+        <w:pStyle w:val="NoSpacing"/>
+        <w:rPr>
+          <w:b/>
+          <w:bCs/>
+          <w:u w:val="single"/>
+        </w:rPr>
+      </w:pPr>
+      <w:r>
+        <w:rPr>
+          <w:b/>
+          <w:bCs/>
+          <w:u w:val="single"/>
+        </w:rPr>
+        <w:t>Dependency Injection (DI)</w:t>
       </w:r>
     </w:p>
     <w:p>
@@ -2716,7 +2637,41 @@
         </w:numPr>
       </w:pPr>
       <w:r>
-        <w:t>DI using CI</w:t>
+        <w:t xml:space="preserve">This is a process where object of one class injected inside </w:t>
+      </w:r>
+      <w:proofErr w:type="spellStart"/>
+      <w:proofErr w:type="gramStart"/>
+      <w:r>
+        <w:t>a</w:t>
+      </w:r>
+      <w:proofErr w:type="spellEnd"/>
+      <w:proofErr w:type="gramEnd"/>
+      <w:r>
+        <w:t xml:space="preserve"> Object of another class (HAS-A relation in core java).</w:t>
+      </w:r>
+    </w:p>
+    <w:p>
+      <w:pPr>
+        <w:pStyle w:val="NoSpacing"/>
+        <w:numPr>
+          <w:ilvl w:val="0"/>
+          <w:numId w:val="10"/>
+        </w:numPr>
+      </w:pPr>
+      <w:r>
+        <w:t>DI can be achieved using SI or CI.</w:t>
+      </w:r>
+    </w:p>
+    <w:p>
+      <w:pPr>
+        <w:pStyle w:val="NoSpacing"/>
+        <w:numPr>
+          <w:ilvl w:val="0"/>
+          <w:numId w:val="10"/>
+        </w:numPr>
+      </w:pPr>
+      <w:r>
+        <w:t>DI using SI</w:t>
       </w:r>
     </w:p>
     <w:p>
@@ -2749,7 +2704,7 @@
           <w:szCs w:val="20"/>
           <w:shd w:val="clear" w:color="auto" w:fill="D4D4D4"/>
         </w:rPr>
-        <w:t>constructor-arg</w:t>
+        <w:t>property</w:t>
       </w:r>
       <w:r>
         <w:rPr>
@@ -2763,25 +2718,19 @@
       <w:r>
         <w:rPr>
           <w:rFonts w:ascii="Consolas" w:hAnsi="Consolas" w:cs="Consolas"/>
-          <w:b/>
-          <w:bCs/>
           <w:color w:val="7F007F"/>
           <w:sz w:val="20"/>
           <w:szCs w:val="20"/>
-          <w:highlight w:val="yellow"/>
           <w:shd w:val="clear" w:color="auto" w:fill="E8F2FE"/>
         </w:rPr>
-        <w:t>ref</w:t>
-      </w:r>
-      <w:r>
-        <w:rPr>
-          <w:rFonts w:ascii="Consolas" w:hAnsi="Consolas" w:cs="Consolas"/>
-          <w:b/>
-          <w:bCs/>
+        <w:t>name</w:t>
+      </w:r>
+      <w:r>
+        <w:rPr>
+          <w:rFonts w:ascii="Consolas" w:hAnsi="Consolas" w:cs="Consolas"/>
           <w:color w:val="000000"/>
           <w:sz w:val="20"/>
           <w:szCs w:val="20"/>
-          <w:highlight w:val="yellow"/>
           <w:shd w:val="clear" w:color="auto" w:fill="E8F2FE"/>
         </w:rPr>
         <w:t>=</w:t>
@@ -2789,16 +2738,89 @@
       <w:r>
         <w:rPr>
           <w:rFonts w:ascii="Consolas" w:hAnsi="Consolas" w:cs="Consolas"/>
-          <w:b/>
-          <w:bCs/>
           <w:i/>
           <w:iCs/>
           <w:color w:val="2A00FF"/>
           <w:sz w:val="20"/>
           <w:szCs w:val="20"/>
+          <w:shd w:val="clear" w:color="auto" w:fill="E8F2FE"/>
+        </w:rPr>
+        <w:t>"</w:t>
+      </w:r>
+      <w:proofErr w:type="spellStart"/>
+      <w:r>
+        <w:rPr>
+          <w:rFonts w:ascii="Consolas" w:hAnsi="Consolas" w:cs="Consolas"/>
+          <w:i/>
+          <w:iCs/>
+          <w:color w:val="2A00FF"/>
+          <w:sz w:val="20"/>
+          <w:szCs w:val="20"/>
+          <w:shd w:val="clear" w:color="auto" w:fill="E8F2FE"/>
+        </w:rPr>
+        <w:t>addr</w:t>
+      </w:r>
+      <w:proofErr w:type="spellEnd"/>
+      <w:r>
+        <w:rPr>
+          <w:rFonts w:ascii="Consolas" w:hAnsi="Consolas" w:cs="Consolas"/>
+          <w:i/>
+          <w:iCs/>
+          <w:color w:val="2A00FF"/>
+          <w:sz w:val="20"/>
+          <w:szCs w:val="20"/>
+          <w:shd w:val="clear" w:color="auto" w:fill="E8F2FE"/>
+        </w:rPr>
+        <w:t>"</w:t>
+      </w:r>
+      <w:r>
+        <w:rPr>
+          <w:rFonts w:ascii="Consolas" w:hAnsi="Consolas" w:cs="Consolas"/>
+          <w:sz w:val="20"/>
+          <w:szCs w:val="20"/>
+          <w:shd w:val="clear" w:color="auto" w:fill="E8F2FE"/>
+        </w:rPr>
+        <w:t xml:space="preserve"> </w:t>
+      </w:r>
+      <w:r>
+        <w:rPr>
+          <w:rFonts w:ascii="Consolas" w:hAnsi="Consolas" w:cs="Consolas"/>
+          <w:b/>
+          <w:bCs/>
+          <w:color w:val="7F007F"/>
+          <w:sz w:val="20"/>
+          <w:szCs w:val="20"/>
           <w:highlight w:val="yellow"/>
           <w:shd w:val="clear" w:color="auto" w:fill="E8F2FE"/>
         </w:rPr>
+        <w:t>ref</w:t>
+      </w:r>
+      <w:r>
+        <w:rPr>
+          <w:rFonts w:ascii="Consolas" w:hAnsi="Consolas" w:cs="Consolas"/>
+          <w:b/>
+          <w:bCs/>
+          <w:color w:val="000000"/>
+          <w:sz w:val="20"/>
+          <w:szCs w:val="20"/>
+          <w:highlight w:val="yellow"/>
+          <w:shd w:val="clear" w:color="auto" w:fill="E8F2FE"/>
+        </w:rPr>
+        <w:t>=</w:t>
+      </w:r>
+      <w:r>
+        <w:rPr>
+          <w:rFonts w:ascii="Consolas" w:hAnsi="Consolas" w:cs="Consolas"/>
+          <w:b/>
+          <w:bCs/>
+          <w:i/>
+          <w:iCs/>
+          <w:color w:val="2A00FF"/>
+          <w:sz w:val="20"/>
+          <w:szCs w:val="20"/>
+          <w:highlight w:val="yellow"/>
+          <w:shd w:val="clear" w:color="auto" w:fill="E8F2FE"/>
+        </w:rPr>
         <w:t>"ad"</w:t>
       </w:r>
       <w:r>
@@ -2819,7 +2841,7 @@
           <w:szCs w:val="20"/>
           <w:shd w:val="clear" w:color="auto" w:fill="D4D4D4"/>
         </w:rPr>
-        <w:t>constructor-arg</w:t>
+        <w:t>property</w:t>
       </w:r>
       <w:r>
         <w:rPr>
@@ -2861,6 +2883,187 @@
           <w:szCs w:val="20"/>
           <w:shd w:val="clear" w:color="auto" w:fill="E8F2FE"/>
         </w:rPr>
+        <w:t xml:space="preserve"> DI by SI --&gt;</w:t>
+      </w:r>
+    </w:p>
+    <w:p>
+      <w:pPr>
+        <w:pStyle w:val="NoSpacing"/>
+        <w:numPr>
+          <w:ilvl w:val="0"/>
+          <w:numId w:val="10"/>
+        </w:numPr>
+      </w:pPr>
+      <w:r>
+        <w:t>DI using CI</w:t>
+      </w:r>
+    </w:p>
+    <w:p>
+      <w:pPr>
+        <w:pStyle w:val="NoSpacing"/>
+        <w:ind w:left="720"/>
+        <w:rPr>
+          <w:rFonts w:ascii="Consolas" w:hAnsi="Consolas" w:cs="Consolas"/>
+          <w:color w:val="3F5FBF"/>
+          <w:sz w:val="20"/>
+          <w:szCs w:val="20"/>
+          <w:shd w:val="clear" w:color="auto" w:fill="E8F2FE"/>
+        </w:rPr>
+      </w:pPr>
+      <w:r>
+        <w:rPr>
+          <w:rFonts w:ascii="Consolas" w:hAnsi="Consolas" w:cs="Consolas"/>
+          <w:color w:val="008080"/>
+          <w:sz w:val="20"/>
+          <w:szCs w:val="20"/>
+          <w:shd w:val="clear" w:color="auto" w:fill="E8F2FE"/>
+        </w:rPr>
+        <w:t>&lt;</w:t>
+      </w:r>
+      <w:r>
+        <w:rPr>
+          <w:rFonts w:ascii="Consolas" w:hAnsi="Consolas" w:cs="Consolas"/>
+          <w:color w:val="3F7F7F"/>
+          <w:sz w:val="20"/>
+          <w:szCs w:val="20"/>
+          <w:shd w:val="clear" w:color="auto" w:fill="D4D4D4"/>
+        </w:rPr>
+        <w:t>constructor-</w:t>
+      </w:r>
+      <w:proofErr w:type="spellStart"/>
+      <w:r>
+        <w:rPr>
+          <w:rFonts w:ascii="Consolas" w:hAnsi="Consolas" w:cs="Consolas"/>
+          <w:color w:val="3F7F7F"/>
+          <w:sz w:val="20"/>
+          <w:szCs w:val="20"/>
+          <w:shd w:val="clear" w:color="auto" w:fill="D4D4D4"/>
+        </w:rPr>
+        <w:t>arg</w:t>
+      </w:r>
+      <w:proofErr w:type="spellEnd"/>
+      <w:r>
+        <w:rPr>
+          <w:rFonts w:ascii="Consolas" w:hAnsi="Consolas" w:cs="Consolas"/>
+          <w:sz w:val="20"/>
+          <w:szCs w:val="20"/>
+          <w:shd w:val="clear" w:color="auto" w:fill="E8F2FE"/>
+        </w:rPr>
+        <w:t xml:space="preserve"> </w:t>
+      </w:r>
+      <w:r>
+        <w:rPr>
+          <w:rFonts w:ascii="Consolas" w:hAnsi="Consolas" w:cs="Consolas"/>
+          <w:b/>
+          <w:bCs/>
+          <w:color w:val="7F007F"/>
+          <w:sz w:val="20"/>
+          <w:szCs w:val="20"/>
+          <w:highlight w:val="yellow"/>
+          <w:shd w:val="clear" w:color="auto" w:fill="E8F2FE"/>
+        </w:rPr>
+        <w:t>ref</w:t>
+      </w:r>
+      <w:r>
+        <w:rPr>
+          <w:rFonts w:ascii="Consolas" w:hAnsi="Consolas" w:cs="Consolas"/>
+          <w:b/>
+          <w:bCs/>
+          <w:color w:val="000000"/>
+          <w:sz w:val="20"/>
+          <w:szCs w:val="20"/>
+          <w:highlight w:val="yellow"/>
+          <w:shd w:val="clear" w:color="auto" w:fill="E8F2FE"/>
+        </w:rPr>
+        <w:t>=</w:t>
+      </w:r>
+      <w:r>
+        <w:rPr>
+          <w:rFonts w:ascii="Consolas" w:hAnsi="Consolas" w:cs="Consolas"/>
+          <w:b/>
+          <w:bCs/>
+          <w:i/>
+          <w:iCs/>
+          <w:color w:val="2A00FF"/>
+          <w:sz w:val="20"/>
+          <w:szCs w:val="20"/>
+          <w:highlight w:val="yellow"/>
+          <w:shd w:val="clear" w:color="auto" w:fill="E8F2FE"/>
+        </w:rPr>
+        <w:t>"ad"</w:t>
+      </w:r>
+      <w:r>
+        <w:rPr>
+          <w:rFonts w:ascii="Consolas" w:hAnsi="Consolas" w:cs="Consolas"/>
+          <w:color w:val="008080"/>
+          <w:sz w:val="20"/>
+          <w:szCs w:val="20"/>
+          <w:shd w:val="clear" w:color="auto" w:fill="E8F2FE"/>
+        </w:rPr>
+        <w:t>&gt;&lt;/</w:t>
+      </w:r>
+      <w:r>
+        <w:rPr>
+          <w:rFonts w:ascii="Consolas" w:hAnsi="Consolas" w:cs="Consolas"/>
+          <w:color w:val="3F7F7F"/>
+          <w:sz w:val="20"/>
+          <w:szCs w:val="20"/>
+          <w:shd w:val="clear" w:color="auto" w:fill="D4D4D4"/>
+        </w:rPr>
+        <w:t>constructor-</w:t>
+      </w:r>
+      <w:proofErr w:type="spellStart"/>
+      <w:r>
+        <w:rPr>
+          <w:rFonts w:ascii="Consolas" w:hAnsi="Consolas" w:cs="Consolas"/>
+          <w:color w:val="3F7F7F"/>
+          <w:sz w:val="20"/>
+          <w:szCs w:val="20"/>
+          <w:shd w:val="clear" w:color="auto" w:fill="D4D4D4"/>
+        </w:rPr>
+        <w:t>arg</w:t>
+      </w:r>
+      <w:proofErr w:type="spellEnd"/>
+      <w:r>
+        <w:rPr>
+          <w:rFonts w:ascii="Consolas" w:hAnsi="Consolas" w:cs="Consolas"/>
+          <w:color w:val="008080"/>
+          <w:sz w:val="20"/>
+          <w:szCs w:val="20"/>
+          <w:shd w:val="clear" w:color="auto" w:fill="E8F2FE"/>
+        </w:rPr>
+        <w:t>&gt;</w:t>
+      </w:r>
+      <w:r>
+        <w:rPr>
+          <w:rFonts w:ascii="Consolas" w:hAnsi="Consolas" w:cs="Consolas"/>
+          <w:color w:val="000000"/>
+          <w:sz w:val="20"/>
+          <w:szCs w:val="20"/>
+          <w:shd w:val="clear" w:color="auto" w:fill="E8F2FE"/>
+        </w:rPr>
+        <w:t xml:space="preserve"> </w:t>
+      </w:r>
+      <w:proofErr w:type="gramStart"/>
+      <w:r>
+        <w:rPr>
+          <w:rFonts w:ascii="Consolas" w:hAnsi="Consolas" w:cs="Consolas"/>
+          <w:color w:val="3F5FBF"/>
+          <w:sz w:val="20"/>
+          <w:szCs w:val="20"/>
+          <w:shd w:val="clear" w:color="auto" w:fill="E8F2FE"/>
+        </w:rPr>
+        <w:t>&lt;!--</w:t>
+      </w:r>
+      <w:proofErr w:type="gramEnd"/>
+      <w:r>
+        <w:rPr>
+          <w:rFonts w:ascii="Consolas" w:hAnsi="Consolas" w:cs="Consolas"/>
+          <w:color w:val="3F5FBF"/>
+          <w:sz w:val="20"/>
+          <w:szCs w:val="20"/>
+          <w:shd w:val="clear" w:color="auto" w:fill="E8F2FE"/>
+        </w:rPr>
         <w:t xml:space="preserve"> DI by CI --&gt;</w:t>
       </w:r>
     </w:p>
@@ -2883,6 +3086,7 @@
           <w:u w:val="single"/>
         </w:rPr>
       </w:pPr>
+      <w:proofErr w:type="spellStart"/>
       <w:r>
         <w:rPr>
           <w:b/>
@@ -2891,6 +3095,7 @@
         </w:rPr>
         <w:t>Autowire</w:t>
       </w:r>
+      <w:proofErr w:type="spellEnd"/>
     </w:p>
     <w:p>
       <w:pPr>
@@ -2905,8 +3110,13 @@
           <w:u w:val="single"/>
         </w:rPr>
       </w:pPr>
-      <w:r>
-        <w:t xml:space="preserve">Autowire is a process where you can automate the dependency </w:t>
+      <w:proofErr w:type="spellStart"/>
+      <w:r>
+        <w:t>Autowire</w:t>
+      </w:r>
+      <w:proofErr w:type="spellEnd"/>
+      <w:r>
+        <w:t xml:space="preserve"> is a process where you can automate the dependency </w:t>
       </w:r>
       <w:proofErr w:type="gramStart"/>
       <w:r>
@@ -2945,8 +3155,13 @@
       </w:r>
       <w:proofErr w:type="gramEnd"/>
       <w:r>
-        <w:t xml:space="preserve"> different type of autowire</w:t>
-      </w:r>
+        <w:t xml:space="preserve"> different type of </w:t>
+      </w:r>
+      <w:proofErr w:type="spellStart"/>
+      <w:r>
+        <w:t>autowire</w:t>
+      </w:r>
+      <w:proofErr w:type="spellEnd"/>
     </w:p>
     <w:p>
       <w:pPr>
@@ -2961,9 +3176,11 @@
           <w:u w:val="single"/>
         </w:rPr>
       </w:pPr>
+      <w:proofErr w:type="spellStart"/>
       <w:r>
         <w:t>ByName</w:t>
       </w:r>
+      <w:proofErr w:type="spellEnd"/>
       <w:r>
         <w:t>: is use for a DI using SI</w:t>
       </w:r>
@@ -2984,9 +3201,11 @@
           <w:u w:val="single"/>
         </w:rPr>
       </w:pPr>
+      <w:proofErr w:type="spellStart"/>
       <w:r>
         <w:t>ByType</w:t>
       </w:r>
+      <w:proofErr w:type="spellEnd"/>
       <w:r>
         <w:t>: is use for a DI using SI</w:t>
       </w:r>
@@ -3410,7 +3629,15 @@
         </w:numPr>
       </w:pPr>
       <w:r>
-        <w:t>Using Spring Inititalizer web application</w:t>
+        <w:t xml:space="preserve">Using Spring </w:t>
+      </w:r>
+      <w:proofErr w:type="spellStart"/>
+      <w:r>
+        <w:t>Inititalizer</w:t>
+      </w:r>
+      <w:proofErr w:type="spellEnd"/>
+      <w:r>
+        <w:t xml:space="preserve"> web application</w:t>
       </w:r>
       <w:r>
         <w:t xml:space="preserve"> </w:t>
@@ -3526,7 +3753,15 @@
         </w:numPr>
       </w:pPr>
       <w:r>
-        <w:t>Go to Spring Inititalizer portal</w:t>
+        <w:t xml:space="preserve">Go to Spring </w:t>
+      </w:r>
+      <w:proofErr w:type="spellStart"/>
+      <w:r>
+        <w:t>Inititalizer</w:t>
+      </w:r>
+      <w:proofErr w:type="spellEnd"/>
+      <w:r>
+        <w:t xml:space="preserve"> portal</w:t>
       </w:r>
     </w:p>
     <w:p>
@@ -3753,6 +3988,7 @@
       <w:r>
         <w:t xml:space="preserve">REST API stands for </w:t>
       </w:r>
+      <w:proofErr w:type="spellStart"/>
       <w:r>
         <w:rPr>
           <w:b/>
@@ -3770,7 +4006,11 @@
         <w:t>E</w:t>
       </w:r>
       <w:r>
-        <w:t xml:space="preserve">presentation </w:t>
+        <w:t>presentation</w:t>
+      </w:r>
+      <w:proofErr w:type="spellEnd"/>
+      <w:r>
+        <w:t xml:space="preserve"> </w:t>
       </w:r>
       <w:r>
         <w:rPr>
@@ -4298,7 +4538,15 @@
         </w:numPr>
       </w:pPr>
       <w:r>
-        <w:t xml:space="preserve">There are multiple pre define libraries are use to do these </w:t>
+        <w:t xml:space="preserve">There are multiple pre define libraries are </w:t>
+      </w:r>
+      <w:proofErr w:type="spellStart"/>
+      <w:r>
+        <w:t>use</w:t>
+      </w:r>
+      <w:proofErr w:type="spellEnd"/>
+      <w:r>
+        <w:t xml:space="preserve"> to do these </w:t>
       </w:r>
       <w:proofErr w:type="gramStart"/>
       <w:r>
@@ -4306,8 +4554,21 @@
       </w:r>
       <w:proofErr w:type="gramEnd"/>
       <w:r>
-        <w:t>JSON-&gt;Java Object and Java Object to JSON) like gson, Jaskson</w:t>
-      </w:r>
+        <w:t xml:space="preserve">JSON-&gt;Java Object and Java Object to JSON) like </w:t>
+      </w:r>
+      <w:proofErr w:type="spellStart"/>
+      <w:r>
+        <w:t>gson</w:t>
+      </w:r>
+      <w:proofErr w:type="spellEnd"/>
+      <w:r>
+        <w:t xml:space="preserve">, </w:t>
+      </w:r>
+      <w:proofErr w:type="spellStart"/>
+      <w:r>
+        <w:t>Jaskson</w:t>
+      </w:r>
+      <w:proofErr w:type="spellEnd"/>
       <w:r>
         <w:t>(default for Spring Boot)</w:t>
       </w:r>
@@ -4369,7 +4630,15 @@
       </w:pPr>
       <w:r>
         <w:tab/>
-        <w:t>"Name":"Abc",</w:t>
+        <w:t>"Name":"</w:t>
+      </w:r>
+      <w:proofErr w:type="spellStart"/>
+      <w:r>
+        <w:t>Abc</w:t>
+      </w:r>
+      <w:proofErr w:type="spellEnd"/>
+      <w:r>
+        <w:t>",</w:t>
       </w:r>
     </w:p>
     <w:p>
@@ -4536,7 +4805,23 @@
           <w:szCs w:val="16"/>
         </w:rPr>
         <w:tab/>
-        <w:t>"Name":"Abc",</w:t>
+        <w:t>"Name":"</w:t>
+      </w:r>
+      <w:proofErr w:type="spellStart"/>
+      <w:r>
+        <w:rPr>
+          <w:sz w:val="16"/>
+          <w:szCs w:val="16"/>
+        </w:rPr>
+        <w:t>Abc</w:t>
+      </w:r>
+      <w:proofErr w:type="spellEnd"/>
+      <w:r>
+        <w:rPr>
+          <w:sz w:val="16"/>
+          <w:szCs w:val="16"/>
+        </w:rPr>
+        <w:t>",</w:t>
       </w:r>
     </w:p>
     <w:p>
@@ -4653,7 +4938,23 @@
           <w:szCs w:val="16"/>
         </w:rPr>
         <w:tab/>
-        <w:t>"Name":"Xyz",</w:t>
+        <w:t>"Name":"</w:t>
+      </w:r>
+      <w:proofErr w:type="spellStart"/>
+      <w:r>
+        <w:rPr>
+          <w:sz w:val="16"/>
+          <w:szCs w:val="16"/>
+        </w:rPr>
+        <w:t>Xyz</w:t>
+      </w:r>
+      <w:proofErr w:type="spellEnd"/>
+      <w:r>
+        <w:rPr>
+          <w:sz w:val="16"/>
+          <w:szCs w:val="16"/>
+        </w:rPr>
+        <w:t>",</w:t>
       </w:r>
     </w:p>
     <w:p>
@@ -4770,7 +5071,23 @@
           <w:szCs w:val="16"/>
         </w:rPr>
         <w:tab/>
-        <w:t>"Name":"Pqr",</w:t>
+        <w:t>"Name":"</w:t>
+      </w:r>
+      <w:proofErr w:type="spellStart"/>
+      <w:r>
+        <w:rPr>
+          <w:sz w:val="16"/>
+          <w:szCs w:val="16"/>
+        </w:rPr>
+        <w:t>Pqr</w:t>
+      </w:r>
+      <w:proofErr w:type="spellEnd"/>
+      <w:r>
+        <w:rPr>
+          <w:sz w:val="16"/>
+          <w:szCs w:val="16"/>
+        </w:rPr>
+        <w:t>",</w:t>
       </w:r>
     </w:p>
     <w:p>
@@ -4932,7 +5249,23 @@
           <w:szCs w:val="16"/>
         </w:rPr>
         <w:tab/>
-        <w:t>"Name":"Abcd",</w:t>
+        <w:t>"Name":"</w:t>
+      </w:r>
+      <w:proofErr w:type="spellStart"/>
+      <w:r>
+        <w:rPr>
+          <w:sz w:val="16"/>
+          <w:szCs w:val="16"/>
+        </w:rPr>
+        <w:t>Abcd</w:t>
+      </w:r>
+      <w:proofErr w:type="spellEnd"/>
+      <w:r>
+        <w:rPr>
+          <w:sz w:val="16"/>
+          <w:szCs w:val="16"/>
+        </w:rPr>
+        <w:t>",</w:t>
       </w:r>
     </w:p>
     <w:p>
@@ -4973,7 +5306,23 @@
           <w:szCs w:val="16"/>
         </w:rPr>
         <w:tab/>
-        <w:t>"city":"Pune",</w:t>
+        <w:t>"</w:t>
+      </w:r>
+      <w:proofErr w:type="spellStart"/>
+      <w:r>
+        <w:rPr>
+          <w:sz w:val="16"/>
+          <w:szCs w:val="16"/>
+        </w:rPr>
+        <w:t>city":"Pune</w:t>
+      </w:r>
+      <w:proofErr w:type="spellEnd"/>
+      <w:r>
+        <w:rPr>
+          <w:sz w:val="16"/>
+          <w:szCs w:val="16"/>
+        </w:rPr>
+        <w:t>",</w:t>
       </w:r>
     </w:p>
     <w:p>
@@ -4997,7 +5346,23 @@
           <w:szCs w:val="16"/>
         </w:rPr>
         <w:tab/>
-        <w:t>"state":"MH"</w:t>
+        <w:t>"</w:t>
+      </w:r>
+      <w:proofErr w:type="spellStart"/>
+      <w:r>
+        <w:rPr>
+          <w:sz w:val="16"/>
+          <w:szCs w:val="16"/>
+        </w:rPr>
+        <w:t>state":"MH</w:t>
+      </w:r>
+      <w:proofErr w:type="spellEnd"/>
+      <w:r>
+        <w:rPr>
+          <w:sz w:val="16"/>
+          <w:szCs w:val="16"/>
+        </w:rPr>
+        <w:t>"</w:t>
       </w:r>
     </w:p>
     <w:p>
@@ -5105,7 +5470,23 @@
           <w:szCs w:val="16"/>
         </w:rPr>
         <w:tab/>
-        <w:t>"Name":"Abcd",</w:t>
+        <w:t>"Name":"</w:t>
+      </w:r>
+      <w:proofErr w:type="spellStart"/>
+      <w:r>
+        <w:rPr>
+          <w:sz w:val="16"/>
+          <w:szCs w:val="16"/>
+        </w:rPr>
+        <w:t>Abcd</w:t>
+      </w:r>
+      <w:proofErr w:type="spellEnd"/>
+      <w:r>
+        <w:rPr>
+          <w:sz w:val="16"/>
+          <w:szCs w:val="16"/>
+        </w:rPr>
+        <w:t>",</w:t>
       </w:r>
     </w:p>
     <w:p>
@@ -5155,7 +5536,23 @@
           <w:szCs w:val="16"/>
         </w:rPr>
         <w:tab/>
-        <w:t xml:space="preserve">"eduDetails": </w:t>
+        <w:t>"</w:t>
+      </w:r>
+      <w:proofErr w:type="spellStart"/>
+      <w:r>
+        <w:rPr>
+          <w:sz w:val="16"/>
+          <w:szCs w:val="16"/>
+        </w:rPr>
+        <w:t>eduDetails</w:t>
+      </w:r>
+      <w:proofErr w:type="spellEnd"/>
+      <w:r>
+        <w:rPr>
+          <w:sz w:val="16"/>
+          <w:szCs w:val="16"/>
+        </w:rPr>
+        <w:t xml:space="preserve">": </w:t>
       </w:r>
       <w:proofErr w:type="gramStart"/>
       <w:r>
@@ -5359,7 +5756,23 @@
           <w:szCs w:val="16"/>
         </w:rPr>
         <w:tab/>
-        <w:t>"title":"BE",</w:t>
+        <w:t>"</w:t>
+      </w:r>
+      <w:proofErr w:type="spellStart"/>
+      <w:r>
+        <w:rPr>
+          <w:sz w:val="16"/>
+          <w:szCs w:val="16"/>
+        </w:rPr>
+        <w:t>title":"BE</w:t>
+      </w:r>
+      <w:proofErr w:type="spellEnd"/>
+      <w:r>
+        <w:rPr>
+          <w:sz w:val="16"/>
+          <w:szCs w:val="16"/>
+        </w:rPr>
+        <w:t>",</w:t>
       </w:r>
     </w:p>
     <w:p>
@@ -6037,8 +6450,29 @@
           <w:sz w:val="20"/>
           <w:szCs w:val="20"/>
         </w:rPr>
-        <w:t>&lt;groupId&gt;</w:t>
-      </w:r>
+        <w:t>&lt;</w:t>
+      </w:r>
+      <w:proofErr w:type="spellStart"/>
+      <w:r>
+        <w:rPr>
+          <w:rFonts w:ascii="Consolas" w:eastAsia="Times New Roman" w:hAnsi="Consolas" w:cs="Times New Roman"/>
+          <w:color w:val="000080"/>
+          <w:sz w:val="20"/>
+          <w:szCs w:val="20"/>
+        </w:rPr>
+        <w:t>groupId</w:t>
+      </w:r>
+      <w:proofErr w:type="spellEnd"/>
+      <w:r>
+        <w:rPr>
+          <w:rFonts w:ascii="Consolas" w:eastAsia="Times New Roman" w:hAnsi="Consolas" w:cs="Times New Roman"/>
+          <w:color w:val="000080"/>
+          <w:sz w:val="20"/>
+          <w:szCs w:val="20"/>
+        </w:rPr>
+        <w:t>&gt;</w:t>
+      </w:r>
+      <w:proofErr w:type="spellStart"/>
       <w:r>
         <w:rPr>
           <w:rFonts w:ascii="Consolas" w:eastAsia="Times New Roman" w:hAnsi="Consolas" w:cs="Times New Roman"/>
@@ -6049,6 +6483,7 @@
         </w:rPr>
         <w:t>org.springdoc</w:t>
       </w:r>
+      <w:proofErr w:type="spellEnd"/>
       <w:r>
         <w:rPr>
           <w:rFonts w:ascii="Consolas" w:eastAsia="Times New Roman" w:hAnsi="Consolas" w:cs="Times New Roman"/>
@@ -6056,7 +6491,27 @@
           <w:sz w:val="20"/>
           <w:szCs w:val="20"/>
         </w:rPr>
-        <w:t>&lt;/groupId&gt;</w:t>
+        <w:t>&lt;/</w:t>
+      </w:r>
+      <w:proofErr w:type="spellStart"/>
+      <w:r>
+        <w:rPr>
+          <w:rFonts w:ascii="Consolas" w:eastAsia="Times New Roman" w:hAnsi="Consolas" w:cs="Times New Roman"/>
+          <w:color w:val="000080"/>
+          <w:sz w:val="20"/>
+          <w:szCs w:val="20"/>
+        </w:rPr>
+        <w:t>groupId</w:t>
+      </w:r>
+      <w:proofErr w:type="spellEnd"/>
+      <w:r>
+        <w:rPr>
+          <w:rFonts w:ascii="Consolas" w:eastAsia="Times New Roman" w:hAnsi="Consolas" w:cs="Times New Roman"/>
+          <w:color w:val="000080"/>
+          <w:sz w:val="20"/>
+          <w:szCs w:val="20"/>
+        </w:rPr>
+        <w:t>&gt;</w:t>
       </w:r>
     </w:p>
     <w:p>
@@ -6089,8 +6544,29 @@
           <w:sz w:val="20"/>
           <w:szCs w:val="20"/>
         </w:rPr>
-        <w:t>&lt;artifactId&gt;</w:t>
-      </w:r>
+        <w:t>&lt;</w:t>
+      </w:r>
+      <w:proofErr w:type="spellStart"/>
+      <w:r>
+        <w:rPr>
+          <w:rFonts w:ascii="Consolas" w:eastAsia="Times New Roman" w:hAnsi="Consolas" w:cs="Times New Roman"/>
+          <w:color w:val="000080"/>
+          <w:sz w:val="20"/>
+          <w:szCs w:val="20"/>
+        </w:rPr>
+        <w:t>artifactId</w:t>
+      </w:r>
+      <w:proofErr w:type="spellEnd"/>
+      <w:r>
+        <w:rPr>
+          <w:rFonts w:ascii="Consolas" w:eastAsia="Times New Roman" w:hAnsi="Consolas" w:cs="Times New Roman"/>
+          <w:color w:val="000080"/>
+          <w:sz w:val="20"/>
+          <w:szCs w:val="20"/>
+        </w:rPr>
+        <w:t>&gt;</w:t>
+      </w:r>
+      <w:proofErr w:type="spellStart"/>
       <w:r>
         <w:rPr>
           <w:rFonts w:ascii="Consolas" w:eastAsia="Times New Roman" w:hAnsi="Consolas" w:cs="Times New Roman"/>
@@ -6101,6 +6577,7 @@
         </w:rPr>
         <w:t>springdoc-openapi-ui</w:t>
       </w:r>
+      <w:proofErr w:type="spellEnd"/>
       <w:r>
         <w:rPr>
           <w:rFonts w:ascii="Consolas" w:eastAsia="Times New Roman" w:hAnsi="Consolas" w:cs="Times New Roman"/>
@@ -6108,7 +6585,27 @@
           <w:sz w:val="20"/>
           <w:szCs w:val="20"/>
         </w:rPr>
-        <w:t>&lt;/artifactId&gt;</w:t>
+        <w:t>&lt;/</w:t>
+      </w:r>
+      <w:proofErr w:type="spellStart"/>
+      <w:r>
+        <w:rPr>
+          <w:rFonts w:ascii="Consolas" w:eastAsia="Times New Roman" w:hAnsi="Consolas" w:cs="Times New Roman"/>
+          <w:color w:val="000080"/>
+          <w:sz w:val="20"/>
+          <w:szCs w:val="20"/>
+        </w:rPr>
+        <w:t>artifactId</w:t>
+      </w:r>
+      <w:proofErr w:type="spellEnd"/>
+      <w:r>
+        <w:rPr>
+          <w:rFonts w:ascii="Consolas" w:eastAsia="Times New Roman" w:hAnsi="Consolas" w:cs="Times New Roman"/>
+          <w:color w:val="000080"/>
+          <w:sz w:val="20"/>
+          <w:szCs w:val="20"/>
+        </w:rPr>
+        <w:t>&gt;</w:t>
       </w:r>
     </w:p>
     <w:p>
@@ -6332,8 +6829,21 @@
         </w:numPr>
       </w:pPr>
       <w:r>
-        <w:t>In the JDBC You have to use Spring predefine class named as JdbcTemplate and DataSource</w:t>
-      </w:r>
+        <w:t xml:space="preserve">In the JDBC You have to use Spring predefine class named as </w:t>
+      </w:r>
+      <w:proofErr w:type="spellStart"/>
+      <w:r>
+        <w:t>JdbcTemplate</w:t>
+      </w:r>
+      <w:proofErr w:type="spellEnd"/>
+      <w:r>
+        <w:t xml:space="preserve"> and </w:t>
+      </w:r>
+      <w:proofErr w:type="spellStart"/>
+      <w:r>
+        <w:t>DataSource</w:t>
+      </w:r>
+      <w:proofErr w:type="spellEnd"/>
     </w:p>
     <w:p>
       <w:pPr>
@@ -6343,6 +6853,7 @@
           <w:numId w:val="22"/>
         </w:numPr>
       </w:pPr>
+      <w:proofErr w:type="spellStart"/>
       <w:r>
         <w:rPr>
           <w:b/>
@@ -6350,6 +6861,7 @@
         </w:rPr>
         <w:t>DataSource</w:t>
       </w:r>
+      <w:proofErr w:type="spellEnd"/>
       <w:r>
         <w:t xml:space="preserve"> Class is use to connect with the Database and provide the data base connection to execute the SQL statements  </w:t>
       </w:r>
@@ -6362,12 +6874,21 @@
           <w:numId w:val="22"/>
         </w:numPr>
       </w:pPr>
-      <w:r>
-        <w:rPr>
-          <w:b/>
-          <w:bCs/>
-        </w:rPr>
-        <w:t xml:space="preserve">JdbcTemplate </w:t>
+      <w:proofErr w:type="spellStart"/>
+      <w:r>
+        <w:rPr>
+          <w:b/>
+          <w:bCs/>
+        </w:rPr>
+        <w:t>JdbcTemplate</w:t>
+      </w:r>
+      <w:proofErr w:type="spellEnd"/>
+      <w:r>
+        <w:rPr>
+          <w:b/>
+          <w:bCs/>
+        </w:rPr>
+        <w:t xml:space="preserve"> </w:t>
       </w:r>
       <w:r>
         <w:t>Class is use to execute the queries and get result back into a java application.</w:t>
@@ -6382,15 +6903,25 @@
         </w:numPr>
       </w:pPr>
       <w:r>
-        <w:t>To Use JDBC ins spring you have to configure the URL, UserName, password and Driver</w:t>
+        <w:t xml:space="preserve">To Use JDBC ins spring you have to configure the URL, </w:t>
+      </w:r>
+      <w:proofErr w:type="spellStart"/>
+      <w:r>
+        <w:t>UserName</w:t>
+      </w:r>
+      <w:proofErr w:type="spellEnd"/>
+      <w:r>
+        <w:t>, password and Driver</w:t>
       </w:r>
       <w:r>
         <w:t xml:space="preserve"> in the </w:t>
       </w:r>
+      <w:proofErr w:type="spellStart"/>
       <w:proofErr w:type="gramStart"/>
       <w:r>
         <w:t>application.properties</w:t>
       </w:r>
+      <w:proofErr w:type="spellEnd"/>
       <w:proofErr w:type="gramEnd"/>
       <w:r>
         <w:t xml:space="preserve"> file</w:t>
@@ -6504,7 +7035,15 @@
         <w:t>URL, username, password, driver)</w:t>
       </w:r>
       <w:r>
-        <w:t xml:space="preserve"> into application.properties file</w:t>
+        <w:t xml:space="preserve"> into </w:t>
+      </w:r>
+      <w:proofErr w:type="spellStart"/>
+      <w:r>
+        <w:t>application.properties</w:t>
+      </w:r>
+      <w:proofErr w:type="spellEnd"/>
+      <w:r>
+        <w:t xml:space="preserve"> file</w:t>
       </w:r>
     </w:p>
     <w:p>
@@ -6568,7 +7107,31 @@
         </w:numPr>
       </w:pPr>
       <w:r>
-        <w:t>Use JdbcTemplate Object into a spring application to execute your queries and get the result back. To use JdbcTemplate Object you need to autowire this object.</w:t>
+        <w:t xml:space="preserve">Use </w:t>
+      </w:r>
+      <w:proofErr w:type="spellStart"/>
+      <w:r>
+        <w:t>JdbcTemplate</w:t>
+      </w:r>
+      <w:proofErr w:type="spellEnd"/>
+      <w:r>
+        <w:t xml:space="preserve"> Object into a spring application to execute your queries and get the result back. To use </w:t>
+      </w:r>
+      <w:proofErr w:type="spellStart"/>
+      <w:r>
+        <w:t>JdbcTemplate</w:t>
+      </w:r>
+      <w:proofErr w:type="spellEnd"/>
+      <w:r>
+        <w:t xml:space="preserve"> Object you need to </w:t>
+      </w:r>
+      <w:proofErr w:type="spellStart"/>
+      <w:r>
+        <w:t>autowire</w:t>
+      </w:r>
+      <w:proofErr w:type="spellEnd"/>
+      <w:r>
+        <w:t xml:space="preserve"> this object.</w:t>
       </w:r>
     </w:p>
     <w:p>
@@ -7059,13 +7622,23 @@
       <w:r>
         <w:t xml:space="preserve">Repositors are the interfaces which extend </w:t>
       </w:r>
+      <w:proofErr w:type="spellStart"/>
       <w:r>
         <w:rPr>
           <w:b/>
           <w:bCs/>
           <w:highlight w:val="yellow"/>
         </w:rPr>
-        <w:t>JpaRepository Interface</w:t>
+        <w:t>JpaRepository</w:t>
+      </w:r>
+      <w:proofErr w:type="spellEnd"/>
+      <w:r>
+        <w:rPr>
+          <w:b/>
+          <w:bCs/>
+          <w:highlight w:val="yellow"/>
+        </w:rPr>
+        <w:t xml:space="preserve"> Interface</w:t>
       </w:r>
       <w:r>
         <w:t xml:space="preserve"> provided by Spring.</w:t>
@@ -7079,8 +7652,13 @@
           <w:numId w:val="24"/>
         </w:numPr>
       </w:pPr>
-      <w:r>
-        <w:t>JpaRepository interface has all the basic operation pre define so that you need not have to write query for basic and common operations.</w:t>
+      <w:proofErr w:type="spellStart"/>
+      <w:r>
+        <w:t>JpaRepository</w:t>
+      </w:r>
+      <w:proofErr w:type="spellEnd"/>
+      <w:r>
+        <w:t xml:space="preserve"> interface has all the basic operation pre define so that you need not have to write query for basic and common operations.</w:t>
       </w:r>
     </w:p>
     <w:p>
@@ -7120,9 +7698,14 @@
           <w:numId w:val="24"/>
         </w:numPr>
       </w:pPr>
+      <w:proofErr w:type="spellStart"/>
       <w:proofErr w:type="gramStart"/>
       <w:r>
-        <w:t>findAll(</w:t>
+        <w:t>findAll</w:t>
+      </w:r>
+      <w:proofErr w:type="spellEnd"/>
+      <w:r>
+        <w:t>(</w:t>
       </w:r>
       <w:proofErr w:type="gramEnd"/>
       <w:r>
@@ -7137,19 +7720,297 @@
           <w:numId w:val="24"/>
         </w:numPr>
       </w:pPr>
+      <w:proofErr w:type="spellStart"/>
       <w:proofErr w:type="gramStart"/>
       <w:r>
-        <w:t>deleteById(</w:t>
+        <w:t>deleteById</w:t>
+      </w:r>
+      <w:proofErr w:type="spellEnd"/>
+      <w:r>
+        <w:t>(</w:t>
       </w:r>
       <w:proofErr w:type="gramEnd"/>
       <w:r>
         <w:t>ID) : to delete a record by ID.</w:t>
       </w:r>
+    </w:p>
+    <w:p>
       <w:r>
         <w:br w:type="page"/>
       </w:r>
     </w:p>
+    <w:p>
+      <w:pPr>
+        <w:rPr>
+          <w:b/>
+          <w:bCs/>
+          <w:u w:val="single"/>
+        </w:rPr>
+      </w:pPr>
+      <w:r>
+        <w:rPr>
+          <w:b/>
+          <w:bCs/>
+          <w:u w:val="single"/>
+        </w:rPr>
+        <w:lastRenderedPageBreak/>
+        <w:t>Relational Mapping in the JPA:</w:t>
+      </w:r>
+    </w:p>
+    <w:p>
+      <w:pPr>
+        <w:pStyle w:val="ListParagraph"/>
+        <w:numPr>
+          <w:ilvl w:val="0"/>
+          <w:numId w:val="25"/>
+        </w:numPr>
+      </w:pPr>
+      <w:r>
+        <w:t xml:space="preserve">In this </w:t>
+      </w:r>
+      <w:r>
+        <w:t>you can work with the multiple table which is having relation between them.</w:t>
+      </w:r>
+    </w:p>
+    <w:p>
+      <w:pPr>
+        <w:pStyle w:val="ListParagraph"/>
+        <w:numPr>
+          <w:ilvl w:val="0"/>
+          <w:numId w:val="25"/>
+        </w:numPr>
+      </w:pPr>
+      <w:r>
+        <w:t xml:space="preserve">There are 4 </w:t>
+      </w:r>
+      <w:proofErr w:type="gramStart"/>
+      <w:r>
+        <w:t>type</w:t>
+      </w:r>
+      <w:proofErr w:type="gramEnd"/>
+      <w:r>
+        <w:t xml:space="preserve"> of relational mapping in JPA</w:t>
+      </w:r>
+    </w:p>
+    <w:p>
+      <w:pPr>
+        <w:pStyle w:val="ListParagraph"/>
+        <w:numPr>
+          <w:ilvl w:val="1"/>
+          <w:numId w:val="25"/>
+        </w:numPr>
+      </w:pPr>
+      <w:r>
+        <w:t>@OneToOne</w:t>
+      </w:r>
+    </w:p>
+    <w:p>
+      <w:pPr>
+        <w:pStyle w:val="ListParagraph"/>
+        <w:numPr>
+          <w:ilvl w:val="1"/>
+          <w:numId w:val="25"/>
+        </w:numPr>
+      </w:pPr>
+      <w:r>
+        <w:t>@</w:t>
+      </w:r>
+      <w:r>
+        <w:t>OneToMany</w:t>
+      </w:r>
+    </w:p>
+    <w:p>
+      <w:pPr>
+        <w:pStyle w:val="ListParagraph"/>
+        <w:numPr>
+          <w:ilvl w:val="1"/>
+          <w:numId w:val="25"/>
+        </w:numPr>
+      </w:pPr>
+      <w:r>
+        <w:t>@</w:t>
+      </w:r>
+      <w:r>
+        <w:t>ManyToOne</w:t>
+      </w:r>
+    </w:p>
+    <w:p>
+      <w:pPr>
+        <w:pStyle w:val="ListParagraph"/>
+        <w:numPr>
+          <w:ilvl w:val="1"/>
+          <w:numId w:val="25"/>
+        </w:numPr>
+      </w:pPr>
+      <w:r>
+        <w:t>@</w:t>
+      </w:r>
+      <w:r>
+        <w:t>ManyToMany</w:t>
+      </w:r>
+    </w:p>
+    <w:p>
+      <w:pPr>
+        <w:pStyle w:val="ListParagraph"/>
+        <w:numPr>
+          <w:ilvl w:val="0"/>
+          <w:numId w:val="25"/>
+        </w:numPr>
+      </w:pPr>
+      <w:r>
+        <w:t>To create a foreign key, you have to create a reference of the one class into another class.</w:t>
+      </w:r>
+    </w:p>
+    <w:p>
+      <w:pPr>
+        <w:pStyle w:val="ListParagraph"/>
+        <w:numPr>
+          <w:ilvl w:val="0"/>
+          <w:numId w:val="25"/>
+        </w:numPr>
+      </w:pPr>
+      <w:r>
+        <w:t>The reference of the original class will be created into the class where you wanted to create a foreign key.</w:t>
+      </w:r>
+    </w:p>
+    <w:p>
+      <w:pPr>
+        <w:pStyle w:val="ListParagraph"/>
+        <w:numPr>
+          <w:ilvl w:val="0"/>
+          <w:numId w:val="25"/>
+        </w:numPr>
+      </w:pPr>
+      <w:r>
+        <w:t xml:space="preserve">Annotate this reference with any one of the </w:t>
+      </w:r>
+      <w:proofErr w:type="gramStart"/>
+      <w:r>
+        <w:t>annotation</w:t>
+      </w:r>
+      <w:proofErr w:type="gramEnd"/>
+      <w:r>
+        <w:t xml:space="preserve"> mention above.</w:t>
+      </w:r>
+    </w:p>
     <w:p/>
+    <w:p>
+      <w:pPr>
+        <w:ind w:firstLine="360"/>
+      </w:pPr>
+      <w:r>
+        <w:rPr>
+          <w:noProof/>
+        </w:rPr>
+        <w:drawing>
+          <wp:inline distT="0" distB="0" distL="0" distR="0" wp14:anchorId="6F788BE2" wp14:editId="08C6C54F">
+            <wp:extent cx="4626569" cy="2946881"/>
+            <wp:effectExtent l="0" t="0" r="3175" b="6350"/>
+            <wp:docPr id="13" name="Picture 13"/>
+            <wp:cNvGraphicFramePr>
+              <a:graphicFrameLocks xmlns:a="http://schemas.openxmlformats.org/drawingml/2006/main" noChangeAspect="1"/>
+            </wp:cNvGraphicFramePr>
+            <a:graphic xmlns:a="http://schemas.openxmlformats.org/drawingml/2006/main">
+              <a:graphicData uri="http://schemas.openxmlformats.org/drawingml/2006/picture">
+                <pic:pic xmlns:pic="http://schemas.openxmlformats.org/drawingml/2006/picture">
+                  <pic:nvPicPr>
+                    <pic:cNvPr id="0" name="Picture 1"/>
+                    <pic:cNvPicPr>
+                      <a:picLocks noChangeAspect="1" noChangeArrowheads="1"/>
+                    </pic:cNvPicPr>
+                  </pic:nvPicPr>
+                  <pic:blipFill>
+                    <a:blip r:embed="rId26" cstate="print">
+                      <a:extLst>
+                        <a:ext uri="{28A0092B-C50C-407E-A947-70E740481C1C}">
+                          <a14:useLocalDpi xmlns:a14="http://schemas.microsoft.com/office/drawing/2010/main" val="0"/>
+                        </a:ext>
+                      </a:extLst>
+                    </a:blip>
+                    <a:srcRect/>
+                    <a:stretch>
+                      <a:fillRect/>
+                    </a:stretch>
+                  </pic:blipFill>
+                  <pic:spPr bwMode="auto">
+                    <a:xfrm>
+                      <a:off x="0" y="0"/>
+                      <a:ext cx="4629714" cy="2948884"/>
+                    </a:xfrm>
+                    <a:prstGeom prst="rect">
+                      <a:avLst/>
+                    </a:prstGeom>
+                    <a:noFill/>
+                    <a:ln>
+                      <a:noFill/>
+                    </a:ln>
+                  </pic:spPr>
+                </pic:pic>
+              </a:graphicData>
+            </a:graphic>
+          </wp:inline>
+        </w:drawing>
+      </w:r>
+      <w:r>
+        <w:br w:type="page"/>
+      </w:r>
+    </w:p>
+    <w:p>
+      <w:r>
+        <w:rPr>
+          <w:noProof/>
+        </w:rPr>
+        <w:lastRenderedPageBreak/>
+        <w:drawing>
+          <wp:inline distT="0" distB="0" distL="0" distR="0" wp14:anchorId="2C25E48E" wp14:editId="2780EBEA">
+            <wp:extent cx="4125634" cy="3221966"/>
+            <wp:effectExtent l="0" t="0" r="8255" b="0"/>
+            <wp:docPr id="14" name="Picture 14"/>
+            <wp:cNvGraphicFramePr>
+              <a:graphicFrameLocks xmlns:a="http://schemas.openxmlformats.org/drawingml/2006/main" noChangeAspect="1"/>
+            </wp:cNvGraphicFramePr>
+            <a:graphic xmlns:a="http://schemas.openxmlformats.org/drawingml/2006/main">
+              <a:graphicData uri="http://schemas.openxmlformats.org/drawingml/2006/picture">
+                <pic:pic xmlns:pic="http://schemas.openxmlformats.org/drawingml/2006/picture">
+                  <pic:nvPicPr>
+                    <pic:cNvPr id="0" name="Picture 2"/>
+                    <pic:cNvPicPr>
+                      <a:picLocks noChangeAspect="1" noChangeArrowheads="1"/>
+                    </pic:cNvPicPr>
+                  </pic:nvPicPr>
+                  <pic:blipFill>
+                    <a:blip r:embed="rId27" cstate="print">
+                      <a:extLst>
+                        <a:ext uri="{28A0092B-C50C-407E-A947-70E740481C1C}">
+                          <a14:useLocalDpi xmlns:a14="http://schemas.microsoft.com/office/drawing/2010/main" val="0"/>
+                        </a:ext>
+                      </a:extLst>
+                    </a:blip>
+                    <a:srcRect/>
+                    <a:stretch>
+                      <a:fillRect/>
+                    </a:stretch>
+                  </pic:blipFill>
+                  <pic:spPr bwMode="auto">
+                    <a:xfrm>
+                      <a:off x="0" y="0"/>
+                      <a:ext cx="4131058" cy="3226202"/>
+                    </a:xfrm>
+                    <a:prstGeom prst="rect">
+                      <a:avLst/>
+                    </a:prstGeom>
+                    <a:noFill/>
+                    <a:ln>
+                      <a:noFill/>
+                    </a:ln>
+                  </pic:spPr>
+                </pic:pic>
+              </a:graphicData>
+            </a:graphic>
+          </wp:inline>
+        </w:drawing>
+      </w:r>
+    </w:p>
     <w:p>
       <w:pPr>
         <w:pStyle w:val="ListParagraph"/>
@@ -7200,7 +8061,7 @@
       <w:r>
         <w:t xml:space="preserve"> </w:t>
       </w:r>
-      <w:hyperlink r:id="rId26" w:history="1">
+      <w:hyperlink r:id="rId28" w:history="1">
         <w:r>
           <w:rPr>
             <w:rStyle w:val="Hyperlink"/>
@@ -7216,7 +8077,7 @@
       <w:r>
         <w:t xml:space="preserve">Spring Boot Application Creation: </w:t>
       </w:r>
-      <w:hyperlink r:id="rId27" w:history="1">
+      <w:hyperlink r:id="rId29" w:history="1">
         <w:r>
           <w:rPr>
             <w:rStyle w:val="Hyperlink"/>
@@ -7232,7 +8093,7 @@
       <w:r>
         <w:t xml:space="preserve">Spring Boot Documentation: </w:t>
       </w:r>
-      <w:hyperlink r:id="rId28" w:history="1">
+      <w:hyperlink r:id="rId30" w:history="1">
         <w:r>
           <w:rPr>
             <w:rStyle w:val="Hyperlink"/>
@@ -7264,7 +8125,7 @@
       <w:r>
         <w:t xml:space="preserve"> </w:t>
       </w:r>
-      <w:hyperlink r:id="rId29" w:history="1">
+      <w:hyperlink r:id="rId31" w:history="1">
         <w:r>
           <w:rPr>
             <w:rStyle w:val="Hyperlink"/>
@@ -7885,6 +8746,97 @@
     </w:lvl>
   </w:abstractNum>
   <w:abstractNum w:abstractNumId="6" w15:restartNumberingAfterBreak="0">
+    <w:nsid w:val="245161A0"/>
+    <w:multiLevelType w:val="hybridMultilevel"/>
+    <w:tmpl w:val="2CB229A6"/>
+    <w:lvl w:ilvl="0" w:tplc="9D543094">
+      <w:start w:val="1"/>
+      <w:numFmt w:val="decimal"/>
+      <w:lvlText w:val="%1."/>
+      <w:lvlJc w:val="left"/>
+      <w:pPr>
+        <w:ind w:left="720" w:hanging="360"/>
+      </w:pPr>
+      <w:rPr>
+        <w:rFonts w:hint="default"/>
+        <w:b w:val="0"/>
+        <w:u w:val="none"/>
+      </w:rPr>
+    </w:lvl>
+    <w:lvl w:ilvl="1" w:tplc="04090019">
+      <w:start w:val="1"/>
+      <w:numFmt w:val="lowerLetter"/>
+      <w:lvlText w:val="%2."/>
+      <w:lvlJc w:val="left"/>
+      <w:pPr>
+        <w:ind w:left="1440" w:hanging="360"/>
+      </w:pPr>
+    </w:lvl>
+    <w:lvl w:ilvl="2" w:tplc="0409001B" w:tentative="1">
+      <w:start w:val="1"/>
+      <w:numFmt w:val="lowerRoman"/>
+      <w:lvlText w:val="%3."/>
+      <w:lvlJc w:val="right"/>
+      <w:pPr>
+        <w:ind w:left="2160" w:hanging="180"/>
+      </w:pPr>
+    </w:lvl>
+    <w:lvl w:ilvl="3" w:tplc="0409000F" w:tentative="1">
+      <w:start w:val="1"/>
+      <w:numFmt w:val="decimal"/>
+      <w:lvlText w:val="%4."/>
+      <w:lvlJc w:val="left"/>
+      <w:pPr>
+        <w:ind w:left="2880" w:hanging="360"/>
+      </w:pPr>
+    </w:lvl>
+    <w:lvl w:ilvl="4" w:tplc="04090019" w:tentative="1">
+      <w:start w:val="1"/>
+      <w:numFmt w:val="lowerLetter"/>
+      <w:lvlText w:val="%5."/>
+      <w:lvlJc w:val="left"/>
+      <w:pPr>
+        <w:ind w:left="3600" w:hanging="360"/>
+      </w:pPr>
+    </w:lvl>
+    <w:lvl w:ilvl="5" w:tplc="0409001B" w:tentative="1">
+      <w:start w:val="1"/>
+      <w:numFmt w:val="lowerRoman"/>
+      <w:lvlText w:val="%6."/>
+      <w:lvlJc w:val="right"/>
+      <w:pPr>
+        <w:ind w:left="4320" w:hanging="180"/>
+      </w:pPr>
+    </w:lvl>
+    <w:lvl w:ilvl="6" w:tplc="0409000F" w:tentative="1">
+      <w:start w:val="1"/>
+      <w:numFmt w:val="decimal"/>
+      <w:lvlText w:val="%7."/>
+      <w:lvlJc w:val="left"/>
+      <w:pPr>
+        <w:ind w:left="5040" w:hanging="360"/>
+      </w:pPr>
+    </w:lvl>
+    <w:lvl w:ilvl="7" w:tplc="04090019" w:tentative="1">
+      <w:start w:val="1"/>
+      <w:numFmt w:val="lowerLetter"/>
+      <w:lvlText w:val="%8."/>
+      <w:lvlJc w:val="left"/>
+      <w:pPr>
+        <w:ind w:left="5760" w:hanging="360"/>
+      </w:pPr>
+    </w:lvl>
+    <w:lvl w:ilvl="8" w:tplc="0409001B" w:tentative="1">
+      <w:start w:val="1"/>
+      <w:numFmt w:val="lowerRoman"/>
+      <w:lvlText w:val="%9."/>
+      <w:lvlJc w:val="right"/>
+      <w:pPr>
+        <w:ind w:left="6480" w:hanging="180"/>
+      </w:pPr>
+    </w:lvl>
+  </w:abstractNum>
+  <w:abstractNum w:abstractNumId="7" w15:restartNumberingAfterBreak="0">
     <w:nsid w:val="323A1015"/>
     <w:multiLevelType w:val="hybridMultilevel"/>
     <w:tmpl w:val="6BE0E988"/>
@@ -7973,7 +8925,7 @@
       </w:pPr>
     </w:lvl>
   </w:abstractNum>
-  <w:abstractNum w:abstractNumId="7" w15:restartNumberingAfterBreak="0">
+  <w:abstractNum w:abstractNumId="8" w15:restartNumberingAfterBreak="0">
     <w:nsid w:val="33A21890"/>
     <w:multiLevelType w:val="hybridMultilevel"/>
     <w:tmpl w:val="94A86914"/>
@@ -8062,7 +9014,7 @@
       </w:pPr>
     </w:lvl>
   </w:abstractNum>
-  <w:abstractNum w:abstractNumId="8" w15:restartNumberingAfterBreak="0">
+  <w:abstractNum w:abstractNumId="9" w15:restartNumberingAfterBreak="0">
     <w:nsid w:val="3B283B55"/>
     <w:multiLevelType w:val="hybridMultilevel"/>
     <w:tmpl w:val="B5588426"/>
@@ -8151,7 +9103,7 @@
       </w:pPr>
     </w:lvl>
   </w:abstractNum>
-  <w:abstractNum w:abstractNumId="9" w15:restartNumberingAfterBreak="0">
+  <w:abstractNum w:abstractNumId="10" w15:restartNumberingAfterBreak="0">
     <w:nsid w:val="3EBE322D"/>
     <w:multiLevelType w:val="hybridMultilevel"/>
     <w:tmpl w:val="B64629BE"/>
@@ -8240,7 +9192,7 @@
       </w:pPr>
     </w:lvl>
   </w:abstractNum>
-  <w:abstractNum w:abstractNumId="10" w15:restartNumberingAfterBreak="0">
+  <w:abstractNum w:abstractNumId="11" w15:restartNumberingAfterBreak="0">
     <w:nsid w:val="3ED07D59"/>
     <w:multiLevelType w:val="hybridMultilevel"/>
     <w:tmpl w:val="7C322A2E"/>
@@ -8329,7 +9281,7 @@
       </w:pPr>
     </w:lvl>
   </w:abstractNum>
-  <w:abstractNum w:abstractNumId="11" w15:restartNumberingAfterBreak="0">
+  <w:abstractNum w:abstractNumId="12" w15:restartNumberingAfterBreak="0">
     <w:nsid w:val="3FD46C51"/>
     <w:multiLevelType w:val="hybridMultilevel"/>
     <w:tmpl w:val="1E2E200C"/>
@@ -8420,7 +9372,7 @@
       </w:pPr>
     </w:lvl>
   </w:abstractNum>
-  <w:abstractNum w:abstractNumId="12" w15:restartNumberingAfterBreak="0">
+  <w:abstractNum w:abstractNumId="13" w15:restartNumberingAfterBreak="0">
     <w:nsid w:val="490E5172"/>
     <w:multiLevelType w:val="hybridMultilevel"/>
     <w:tmpl w:val="10F017EC"/>
@@ -8509,7 +9461,7 @@
       </w:pPr>
     </w:lvl>
   </w:abstractNum>
-  <w:abstractNum w:abstractNumId="13" w15:restartNumberingAfterBreak="0">
+  <w:abstractNum w:abstractNumId="14" w15:restartNumberingAfterBreak="0">
     <w:nsid w:val="4CB338A4"/>
     <w:multiLevelType w:val="hybridMultilevel"/>
     <w:tmpl w:val="E1F8A3BA"/>
@@ -8598,7 +9550,7 @@
       </w:pPr>
     </w:lvl>
   </w:abstractNum>
-  <w:abstractNum w:abstractNumId="14" w15:restartNumberingAfterBreak="0">
+  <w:abstractNum w:abstractNumId="15" w15:restartNumberingAfterBreak="0">
     <w:nsid w:val="50877F14"/>
     <w:multiLevelType w:val="hybridMultilevel"/>
     <w:tmpl w:val="B64629BE"/>
@@ -8687,7 +9639,7 @@
       </w:pPr>
     </w:lvl>
   </w:abstractNum>
-  <w:abstractNum w:abstractNumId="15" w15:restartNumberingAfterBreak="0">
+  <w:abstractNum w:abstractNumId="16" w15:restartNumberingAfterBreak="0">
     <w:nsid w:val="517823F9"/>
     <w:multiLevelType w:val="hybridMultilevel"/>
     <w:tmpl w:val="4D38DD06"/>
@@ -8776,7 +9728,7 @@
       </w:pPr>
     </w:lvl>
   </w:abstractNum>
-  <w:abstractNum w:abstractNumId="16" w15:restartNumberingAfterBreak="0">
+  <w:abstractNum w:abstractNumId="17" w15:restartNumberingAfterBreak="0">
     <w:nsid w:val="53551F3C"/>
     <w:multiLevelType w:val="hybridMultilevel"/>
     <w:tmpl w:val="08E0B624"/>
@@ -8867,7 +9819,7 @@
       </w:pPr>
     </w:lvl>
   </w:abstractNum>
-  <w:abstractNum w:abstractNumId="17" w15:restartNumberingAfterBreak="0">
+  <w:abstractNum w:abstractNumId="18" w15:restartNumberingAfterBreak="0">
     <w:nsid w:val="56A715B4"/>
     <w:multiLevelType w:val="hybridMultilevel"/>
     <w:tmpl w:val="7B420820"/>
@@ -8958,7 +9910,7 @@
       </w:pPr>
     </w:lvl>
   </w:abstractNum>
-  <w:abstractNum w:abstractNumId="18" w15:restartNumberingAfterBreak="0">
+  <w:abstractNum w:abstractNumId="19" w15:restartNumberingAfterBreak="0">
     <w:nsid w:val="696102A1"/>
     <w:multiLevelType w:val="hybridMultilevel"/>
     <w:tmpl w:val="CA6AC446"/>
@@ -9049,7 +10001,7 @@
       </w:pPr>
     </w:lvl>
   </w:abstractNum>
-  <w:abstractNum w:abstractNumId="19" w15:restartNumberingAfterBreak="0">
+  <w:abstractNum w:abstractNumId="20" w15:restartNumberingAfterBreak="0">
     <w:nsid w:val="6D203902"/>
     <w:multiLevelType w:val="hybridMultilevel"/>
     <w:tmpl w:val="AE243156"/>
@@ -9140,7 +10092,7 @@
       </w:pPr>
     </w:lvl>
   </w:abstractNum>
-  <w:abstractNum w:abstractNumId="20" w15:restartNumberingAfterBreak="0">
+  <w:abstractNum w:abstractNumId="21" w15:restartNumberingAfterBreak="0">
     <w:nsid w:val="7A5D1413"/>
     <w:multiLevelType w:val="hybridMultilevel"/>
     <w:tmpl w:val="92E0425E"/>
@@ -9229,7 +10181,7 @@
       </w:pPr>
     </w:lvl>
   </w:abstractNum>
-  <w:abstractNum w:abstractNumId="21" w15:restartNumberingAfterBreak="0">
+  <w:abstractNum w:abstractNumId="22" w15:restartNumberingAfterBreak="0">
     <w:nsid w:val="7BE725D8"/>
     <w:multiLevelType w:val="hybridMultilevel"/>
     <w:tmpl w:val="5BFC2A4A"/>
@@ -9318,7 +10270,7 @@
       </w:pPr>
     </w:lvl>
   </w:abstractNum>
-  <w:abstractNum w:abstractNumId="22" w15:restartNumberingAfterBreak="0">
+  <w:abstractNum w:abstractNumId="23" w15:restartNumberingAfterBreak="0">
     <w:nsid w:val="7CC56052"/>
     <w:multiLevelType w:val="hybridMultilevel"/>
     <w:tmpl w:val="C04E1E5A"/>
@@ -9407,7 +10359,7 @@
       </w:pPr>
     </w:lvl>
   </w:abstractNum>
-  <w:abstractNum w:abstractNumId="23" w15:restartNumberingAfterBreak="0">
+  <w:abstractNum w:abstractNumId="24" w15:restartNumberingAfterBreak="0">
     <w:nsid w:val="7F1D48ED"/>
     <w:multiLevelType w:val="hybridMultilevel"/>
     <w:tmpl w:val="5B948F10"/>
@@ -9497,55 +10449,55 @@
     </w:lvl>
   </w:abstractNum>
   <w:num w:numId="1" w16cid:durableId="1457790771">
-    <w:abstractNumId w:val="23"/>
+    <w:abstractNumId w:val="24"/>
   </w:num>
   <w:num w:numId="2" w16cid:durableId="1146123659">
     <w:abstractNumId w:val="0"/>
   </w:num>
   <w:num w:numId="3" w16cid:durableId="1185512647">
-    <w:abstractNumId w:val="12"/>
+    <w:abstractNumId w:val="13"/>
   </w:num>
   <w:num w:numId="4" w16cid:durableId="867792460">
-    <w:abstractNumId w:val="22"/>
+    <w:abstractNumId w:val="23"/>
   </w:num>
   <w:num w:numId="5" w16cid:durableId="1089427213">
+    <w:abstractNumId w:val="21"/>
+  </w:num>
+  <w:num w:numId="6" w16cid:durableId="331493159">
+    <w:abstractNumId w:val="14"/>
+  </w:num>
+  <w:num w:numId="7" w16cid:durableId="1494293940">
+    <w:abstractNumId w:val="11"/>
+  </w:num>
+  <w:num w:numId="8" w16cid:durableId="1764569382">
+    <w:abstractNumId w:val="15"/>
+  </w:num>
+  <w:num w:numId="9" w16cid:durableId="1519083982">
+    <w:abstractNumId w:val="10"/>
+  </w:num>
+  <w:num w:numId="10" w16cid:durableId="1146898478">
+    <w:abstractNumId w:val="9"/>
+  </w:num>
+  <w:num w:numId="11" w16cid:durableId="280767591">
     <w:abstractNumId w:val="20"/>
   </w:num>
-  <w:num w:numId="6" w16cid:durableId="331493159">
-    <w:abstractNumId w:val="13"/>
-  </w:num>
-  <w:num w:numId="7" w16cid:durableId="1494293940">
-    <w:abstractNumId w:val="10"/>
-  </w:num>
-  <w:num w:numId="8" w16cid:durableId="1764569382">
-    <w:abstractNumId w:val="14"/>
-  </w:num>
-  <w:num w:numId="9" w16cid:durableId="1519083982">
-    <w:abstractNumId w:val="9"/>
-  </w:num>
-  <w:num w:numId="10" w16cid:durableId="1146898478">
-    <w:abstractNumId w:val="8"/>
-  </w:num>
-  <w:num w:numId="11" w16cid:durableId="280767591">
-    <w:abstractNumId w:val="19"/>
-  </w:num>
   <w:num w:numId="12" w16cid:durableId="1761751280">
-    <w:abstractNumId w:val="15"/>
+    <w:abstractNumId w:val="16"/>
   </w:num>
   <w:num w:numId="13" w16cid:durableId="474950200">
-    <w:abstractNumId w:val="16"/>
+    <w:abstractNumId w:val="17"/>
   </w:num>
   <w:num w:numId="14" w16cid:durableId="1415937626">
     <w:abstractNumId w:val="4"/>
   </w:num>
   <w:num w:numId="15" w16cid:durableId="1974943290">
-    <w:abstractNumId w:val="11"/>
+    <w:abstractNumId w:val="12"/>
   </w:num>
   <w:num w:numId="16" w16cid:durableId="1018238764">
-    <w:abstractNumId w:val="6"/>
+    <w:abstractNumId w:val="7"/>
   </w:num>
   <w:num w:numId="17" w16cid:durableId="967660560">
-    <w:abstractNumId w:val="17"/>
+    <w:abstractNumId w:val="18"/>
   </w:num>
   <w:num w:numId="18" w16cid:durableId="495803617">
     <w:abstractNumId w:val="1"/>
@@ -9560,13 +10512,16 @@
     <w:abstractNumId w:val="2"/>
   </w:num>
   <w:num w:numId="22" w16cid:durableId="217010876">
-    <w:abstractNumId w:val="7"/>
+    <w:abstractNumId w:val="8"/>
   </w:num>
   <w:num w:numId="23" w16cid:durableId="547910422">
-    <w:abstractNumId w:val="18"/>
+    <w:abstractNumId w:val="19"/>
   </w:num>
   <w:num w:numId="24" w16cid:durableId="654577040">
-    <w:abstractNumId w:val="21"/>
+    <w:abstractNumId w:val="22"/>
+  </w:num>
+  <w:num w:numId="25" w16cid:durableId="2047173937">
+    <w:abstractNumId w:val="6"/>
   </w:num>
 </w:numbering>
 </file>

</xml_diff>

<commit_message>
Spring Boot JPA relational Mapping
Spring Boot JPA relational Mapping
</commit_message>
<xml_diff>
--- a/docs/Spring&SpringBoot.docx
+++ b/docs/Spring&SpringBoot.docx
@@ -7813,10 +7813,7 @@
         </w:numPr>
       </w:pPr>
       <w:r>
-        <w:t>@</w:t>
-      </w:r>
-      <w:r>
-        <w:t>OneToMany</w:t>
+        <w:t>@OneToMany</w:t>
       </w:r>
     </w:p>
     <w:p>
@@ -7828,10 +7825,7 @@
         </w:numPr>
       </w:pPr>
       <w:r>
-        <w:t>@</w:t>
-      </w:r>
-      <w:r>
-        <w:t>ManyToOne</w:t>
+        <w:t>@ManyToOne</w:t>
       </w:r>
     </w:p>
     <w:p>
@@ -7843,10 +7837,7 @@
         </w:numPr>
       </w:pPr>
       <w:r>
-        <w:t>@</w:t>
-      </w:r>
-      <w:r>
-        <w:t>ManyToMany</w:t>
+        <w:t>@ManyToMany</w:t>
       </w:r>
     </w:p>
     <w:p>
@@ -7891,6 +7882,89 @@
       <w:proofErr w:type="gramEnd"/>
       <w:r>
         <w:t xml:space="preserve"> mention above.</w:t>
+      </w:r>
+    </w:p>
+    <w:p>
+      <w:pPr>
+        <w:pStyle w:val="ListParagraph"/>
+        <w:numPr>
+          <w:ilvl w:val="0"/>
+          <w:numId w:val="25"/>
+        </w:numPr>
+      </w:pPr>
+      <w:r>
+        <w:t xml:space="preserve">Fetch type for </w:t>
+      </w:r>
+      <w:proofErr w:type="spellStart"/>
+      <w:r>
+        <w:t>OneToOne</w:t>
+      </w:r>
+      <w:proofErr w:type="spellEnd"/>
+      <w:r>
+        <w:t xml:space="preserve"> and </w:t>
+      </w:r>
+      <w:proofErr w:type="spellStart"/>
+      <w:r>
+        <w:t>ManyToOne</w:t>
+      </w:r>
+      <w:proofErr w:type="spellEnd"/>
+      <w:r>
+        <w:t xml:space="preserve"> is by default EAGER and for </w:t>
+      </w:r>
+      <w:proofErr w:type="spellStart"/>
+      <w:r>
+        <w:t>OneToMany</w:t>
+      </w:r>
+      <w:proofErr w:type="spellEnd"/>
+      <w:r>
+        <w:t xml:space="preserve"> and </w:t>
+      </w:r>
+      <w:proofErr w:type="spellStart"/>
+      <w:r>
+        <w:t>ManytoMany</w:t>
+      </w:r>
+      <w:proofErr w:type="spellEnd"/>
+      <w:r>
+        <w:t xml:space="preserve"> id LAZY</w:t>
+      </w:r>
+    </w:p>
+    <w:p>
+      <w:pPr>
+        <w:pStyle w:val="ListParagraph"/>
+        <w:numPr>
+          <w:ilvl w:val="0"/>
+          <w:numId w:val="25"/>
+        </w:numPr>
+      </w:pPr>
+      <w:r>
+        <w:t>Fetch type:</w:t>
+      </w:r>
+    </w:p>
+    <w:p>
+      <w:pPr>
+        <w:pStyle w:val="ListParagraph"/>
+        <w:numPr>
+          <w:ilvl w:val="1"/>
+          <w:numId w:val="25"/>
+        </w:numPr>
+      </w:pPr>
+      <w:r>
+        <w:t>EAGER: It will select the records from the original table along with all the related tables by applying joins or sub query</w:t>
+      </w:r>
+    </w:p>
+    <w:p>
+      <w:pPr>
+        <w:pStyle w:val="ListParagraph"/>
+        <w:numPr>
+          <w:ilvl w:val="1"/>
+          <w:numId w:val="25"/>
+        </w:numPr>
+      </w:pPr>
+      <w:r>
+        <w:t>LAZY: It will only select the records form the original table and not from the related table</w:t>
+      </w:r>
+      <w:r>
+        <w:t>.</w:t>
       </w:r>
     </w:p>
     <w:p/>

</xml_diff>

<commit_message>
Spring JPA, Micro services Intro
Spring JPA, Micro services Intro
</commit_message>
<xml_diff>
--- a/docs/Spring&SpringBoot.docx
+++ b/docs/Spring&SpringBoot.docx
@@ -263,13 +263,8 @@
         </w:numPr>
       </w:pPr>
       <w:r>
-        <w:t xml:space="preserve">Add a jar </w:t>
-      </w:r>
-      <w:proofErr w:type="gramStart"/>
-      <w:r>
-        <w:t>files (Dependencies)</w:t>
-      </w:r>
-      <w:proofErr w:type="gramEnd"/>
+        <w:t>Add a jar files (Dependencies)</w:t>
+      </w:r>
     </w:p>
     <w:p>
       <w:pPr>
@@ -316,15 +311,7 @@
         </w:rPr>
       </w:pPr>
       <w:r>
-        <w:t xml:space="preserve">Spring </w:t>
-      </w:r>
-      <w:proofErr w:type="gramStart"/>
-      <w:r>
-        <w:t>Docs :</w:t>
-      </w:r>
-      <w:proofErr w:type="gramEnd"/>
-      <w:r>
-        <w:t xml:space="preserve"> </w:t>
+        <w:t xml:space="preserve">Spring Docs : </w:t>
       </w:r>
       <w:hyperlink r:id="rId7" w:history="1">
         <w:r>
@@ -373,7 +360,6 @@
         </w:rPr>
         <w:t xml:space="preserve">nverse </w:t>
       </w:r>
-      <w:proofErr w:type="gramStart"/>
       <w:r>
         <w:rPr>
           <w:b/>
@@ -387,15 +373,7 @@
           <w:b/>
           <w:bCs/>
         </w:rPr>
-        <w:t>f</w:t>
-      </w:r>
-      <w:proofErr w:type="gramEnd"/>
-      <w:r>
-        <w:rPr>
-          <w:b/>
-          <w:bCs/>
-        </w:rPr>
-        <w:t xml:space="preserve"> </w:t>
+        <w:t xml:space="preserve">f </w:t>
       </w:r>
       <w:r>
         <w:rPr>
@@ -547,18 +525,10 @@
         <w:t>***</w:t>
       </w:r>
       <w:r>
-        <w:t xml:space="preserve">Spring </w:t>
-      </w:r>
-      <w:proofErr w:type="gramStart"/>
-      <w:r>
-        <w:t>CI</w:t>
-      </w:r>
-      <w:r>
-        <w:t>(</w:t>
-      </w:r>
-      <w:proofErr w:type="gramEnd"/>
-      <w:r>
-        <w:t>Constructor Injection)</w:t>
+        <w:t>Spring CI</w:t>
+      </w:r>
+      <w:r>
+        <w:t>(Constructor Injection)</w:t>
       </w:r>
       <w:r>
         <w:t>, SI</w:t>
@@ -916,7 +886,6 @@
         <w:tab/>
       </w:r>
       <w:proofErr w:type="spellStart"/>
-      <w:proofErr w:type="gramStart"/>
       <w:r>
         <w:rPr>
           <w:rFonts w:ascii="Consolas" w:hAnsi="Consolas" w:cs="Consolas"/>
@@ -927,7 +896,6 @@
         <w:t>xmlns:xsi</w:t>
       </w:r>
       <w:proofErr w:type="spellEnd"/>
-      <w:proofErr w:type="gramEnd"/>
       <w:r>
         <w:rPr>
           <w:rFonts w:ascii="Consolas" w:hAnsi="Consolas" w:cs="Consolas"/>
@@ -995,7 +963,6 @@
         <w:tab/>
       </w:r>
       <w:proofErr w:type="spellStart"/>
-      <w:proofErr w:type="gramStart"/>
       <w:r>
         <w:rPr>
           <w:rFonts w:ascii="Consolas" w:hAnsi="Consolas" w:cs="Consolas"/>
@@ -1006,7 +973,6 @@
         <w:t>xsi:schemaLocation</w:t>
       </w:r>
       <w:proofErr w:type="spellEnd"/>
-      <w:proofErr w:type="gramEnd"/>
       <w:r>
         <w:rPr>
           <w:rFonts w:ascii="Consolas" w:hAnsi="Consolas" w:cs="Consolas"/>
@@ -1126,7 +1092,6 @@
         </w:rPr>
         <w:tab/>
       </w:r>
-      <w:proofErr w:type="gramStart"/>
       <w:r>
         <w:rPr>
           <w:rFonts w:ascii="Consolas" w:hAnsi="Consolas" w:cs="Consolas"/>
@@ -1134,17 +1099,7 @@
           <w:sz w:val="20"/>
           <w:szCs w:val="20"/>
         </w:rPr>
-        <w:t>&lt;!--</w:t>
-      </w:r>
-      <w:proofErr w:type="gramEnd"/>
-      <w:r>
-        <w:rPr>
-          <w:rFonts w:ascii="Consolas" w:hAnsi="Consolas" w:cs="Consolas"/>
-          <w:color w:val="3F5FBF"/>
-          <w:sz w:val="20"/>
-          <w:szCs w:val="20"/>
-        </w:rPr>
-        <w:t xml:space="preserve"> bean definitions here --&gt;</w:t>
+        <w:t>&lt;!-- bean definitions here --&gt;</w:t>
       </w:r>
     </w:p>
     <w:p>
@@ -1255,15 +1210,7 @@
         <w:t>@ComponentScan</w:t>
       </w:r>
       <w:r>
-        <w:t xml:space="preserve"> annotation to provide the location of </w:t>
-      </w:r>
-      <w:proofErr w:type="gramStart"/>
-      <w:r>
-        <w:t>you</w:t>
-      </w:r>
-      <w:proofErr w:type="gramEnd"/>
-      <w:r>
-        <w:t xml:space="preserve"> component classes, so that spring will search all the component</w:t>
+        <w:t xml:space="preserve"> annotation to provide the location of you component classes, so that spring will search all the component</w:t>
       </w:r>
       <w:r>
         <w:t>/bean</w:t>
@@ -1457,7 +1404,6 @@
         <w:t>"</w:t>
       </w:r>
       <w:proofErr w:type="spellStart"/>
-      <w:proofErr w:type="gramStart"/>
       <w:r>
         <w:rPr>
           <w:rFonts w:ascii="Consolas" w:hAnsi="Consolas" w:cs="Consolas"/>
@@ -1492,7 +1438,6 @@
         <w:t>ClassName</w:t>
       </w:r>
       <w:proofErr w:type="spellEnd"/>
-      <w:proofErr w:type="gramEnd"/>
       <w:r>
         <w:rPr>
           <w:rFonts w:ascii="Consolas" w:hAnsi="Consolas" w:cs="Consolas"/>
@@ -1792,15 +1737,7 @@
         </w:numPr>
       </w:pPr>
       <w:r>
-        <w:t xml:space="preserve">This container </w:t>
-      </w:r>
-      <w:proofErr w:type="gramStart"/>
-      <w:r>
-        <w:t>support</w:t>
-      </w:r>
-      <w:proofErr w:type="gramEnd"/>
-      <w:r>
-        <w:t xml:space="preserve"> less functionalities than the Application Context.</w:t>
+        <w:t>This container support less functionalities than the Application Context.</w:t>
       </w:r>
     </w:p>
     <w:p>
@@ -1841,7 +1778,6 @@
         <w:ind w:left="720"/>
       </w:pPr>
       <w:proofErr w:type="spellStart"/>
-      <w:proofErr w:type="gramStart"/>
       <w:r>
         <w:rPr>
           <w:rFonts w:ascii="Consolas" w:hAnsi="Consolas" w:cs="Consolas"/>
@@ -1876,7 +1812,6 @@
         <w:t>getBean</w:t>
       </w:r>
       <w:proofErr w:type="spellEnd"/>
-      <w:proofErr w:type="gramEnd"/>
       <w:r>
         <w:rPr>
           <w:rFonts w:ascii="Consolas" w:hAnsi="Consolas" w:cs="Consolas"/>
@@ -1994,15 +1929,7 @@
         </w:numPr>
       </w:pPr>
       <w:r>
-        <w:t xml:space="preserve">There </w:t>
-      </w:r>
-      <w:proofErr w:type="gramStart"/>
-      <w:r>
-        <w:t>are</w:t>
-      </w:r>
-      <w:proofErr w:type="gramEnd"/>
-      <w:r>
-        <w:t xml:space="preserve"> total 5 spring bean scopes</w:t>
+        <w:t>There are total 5 spring bean scopes</w:t>
       </w:r>
     </w:p>
     <w:p>
@@ -2090,15 +2017,7 @@
         <w:t>Session</w:t>
       </w:r>
       <w:r>
-        <w:t xml:space="preserve">: This scope is applicable for web application, </w:t>
-      </w:r>
-      <w:proofErr w:type="gramStart"/>
-      <w:r>
-        <w:t>In</w:t>
-      </w:r>
-      <w:proofErr w:type="gramEnd"/>
-      <w:r>
-        <w:t xml:space="preserve"> this scope only one object gets created for a session.</w:t>
+        <w:t>: This scope is applicable for web application, In this scope only one object gets created for a session.</w:t>
       </w:r>
     </w:p>
     <w:p>
@@ -2119,15 +2038,7 @@
       </w:r>
       <w:proofErr w:type="spellEnd"/>
       <w:r>
-        <w:t xml:space="preserve">: This scope is applicable for web application, in this scope only one object </w:t>
-      </w:r>
-      <w:proofErr w:type="gramStart"/>
-      <w:r>
-        <w:t>present</w:t>
-      </w:r>
-      <w:proofErr w:type="gramEnd"/>
-      <w:r>
-        <w:t xml:space="preserve"> in </w:t>
+        <w:t xml:space="preserve">: This scope is applicable for web application, in this scope only one object present in </w:t>
       </w:r>
       <w:proofErr w:type="spellStart"/>
       <w:r>
@@ -2640,12 +2551,10 @@
         <w:t xml:space="preserve">This is a process where object of one class injected inside </w:t>
       </w:r>
       <w:proofErr w:type="spellStart"/>
-      <w:proofErr w:type="gramStart"/>
       <w:r>
         <w:t>a</w:t>
       </w:r>
       <w:proofErr w:type="spellEnd"/>
-      <w:proofErr w:type="gramEnd"/>
       <w:r>
         <w:t xml:space="preserve"> Object of another class (HAS-A relation in core java).</w:t>
       </w:r>
@@ -2863,7 +2772,6 @@
         </w:rPr>
         <w:t xml:space="preserve"> </w:t>
       </w:r>
-      <w:proofErr w:type="gramStart"/>
       <w:r>
         <w:rPr>
           <w:rFonts w:ascii="Consolas" w:hAnsi="Consolas" w:cs="Consolas"/>
@@ -2872,18 +2780,7 @@
           <w:szCs w:val="20"/>
           <w:shd w:val="clear" w:color="auto" w:fill="E8F2FE"/>
         </w:rPr>
-        <w:t>&lt;!--</w:t>
-      </w:r>
-      <w:proofErr w:type="gramEnd"/>
-      <w:r>
-        <w:rPr>
-          <w:rFonts w:ascii="Consolas" w:hAnsi="Consolas" w:cs="Consolas"/>
-          <w:color w:val="3F5FBF"/>
-          <w:sz w:val="20"/>
-          <w:szCs w:val="20"/>
-          <w:shd w:val="clear" w:color="auto" w:fill="E8F2FE"/>
-        </w:rPr>
-        <w:t xml:space="preserve"> DI by SI --&gt;</w:t>
+        <w:t>&lt;!-- DI by SI --&gt;</w:t>
       </w:r>
     </w:p>
     <w:p>
@@ -3044,7 +2941,6 @@
         </w:rPr>
         <w:t xml:space="preserve"> </w:t>
       </w:r>
-      <w:proofErr w:type="gramStart"/>
       <w:r>
         <w:rPr>
           <w:rFonts w:ascii="Consolas" w:hAnsi="Consolas" w:cs="Consolas"/>
@@ -3053,18 +2949,7 @@
           <w:szCs w:val="20"/>
           <w:shd w:val="clear" w:color="auto" w:fill="E8F2FE"/>
         </w:rPr>
-        <w:t>&lt;!--</w:t>
-      </w:r>
-      <w:proofErr w:type="gramEnd"/>
-      <w:r>
-        <w:rPr>
-          <w:rFonts w:ascii="Consolas" w:hAnsi="Consolas" w:cs="Consolas"/>
-          <w:color w:val="3F5FBF"/>
-          <w:sz w:val="20"/>
-          <w:szCs w:val="20"/>
-          <w:shd w:val="clear" w:color="auto" w:fill="E8F2FE"/>
-        </w:rPr>
-        <w:t xml:space="preserve"> DI by CI --&gt;</w:t>
+        <w:t>&lt;!-- DI by CI --&gt;</w:t>
       </w:r>
     </w:p>
     <w:p>
@@ -3116,18 +3001,10 @@
       </w:r>
       <w:proofErr w:type="spellEnd"/>
       <w:r>
-        <w:t xml:space="preserve"> is a process where you can automate the dependency </w:t>
-      </w:r>
-      <w:proofErr w:type="gramStart"/>
-      <w:r>
-        <w:t>injection</w:t>
-      </w:r>
-      <w:r>
-        <w:t>(</w:t>
-      </w:r>
-      <w:proofErr w:type="gramEnd"/>
-      <w:r>
-        <w:t>DI)</w:t>
+        <w:t xml:space="preserve"> is a process where you can automate the dependency injection</w:t>
+      </w:r>
+      <w:r>
+        <w:t>(DI)</w:t>
       </w:r>
       <w:r>
         <w:t xml:space="preserve"> process.</w:t>
@@ -3147,15 +3024,7 @@
         </w:rPr>
       </w:pPr>
       <w:r>
-        <w:t xml:space="preserve">There </w:t>
-      </w:r>
-      <w:proofErr w:type="gramStart"/>
-      <w:r>
-        <w:t>are</w:t>
-      </w:r>
-      <w:proofErr w:type="gramEnd"/>
-      <w:r>
-        <w:t xml:space="preserve"> different type of </w:t>
+        <w:t xml:space="preserve">There are different type of </w:t>
       </w:r>
       <w:proofErr w:type="spellStart"/>
       <w:r>
@@ -3339,15 +3208,7 @@
         </w:numPr>
       </w:pPr>
       <w:r>
-        <w:t xml:space="preserve">Using this </w:t>
-      </w:r>
-      <w:proofErr w:type="gramStart"/>
-      <w:r>
-        <w:t>annotation</w:t>
-      </w:r>
-      <w:proofErr w:type="gramEnd"/>
-      <w:r>
-        <w:t xml:space="preserve"> you can instruct spring to scan the given package for the bean class.</w:t>
+        <w:t>Using this annotation you can instruct spring to scan the given package for the bean class.</w:t>
       </w:r>
     </w:p>
     <w:p>
@@ -4208,14 +4069,9 @@
       </w:r>
     </w:p>
     <w:p>
-      <w:proofErr w:type="gramStart"/>
       <w:r>
         <w:lastRenderedPageBreak/>
-        <w:t>Rest  API</w:t>
-      </w:r>
-      <w:proofErr w:type="gramEnd"/>
-      <w:r>
-        <w:t xml:space="preserve"> Application Flow In Full stack development  </w:t>
+        <w:t xml:space="preserve">Rest  API Application Flow In Full stack development  </w:t>
       </w:r>
     </w:p>
     <w:p>
@@ -4546,15 +4402,7 @@
       </w:r>
       <w:proofErr w:type="spellEnd"/>
       <w:r>
-        <w:t xml:space="preserve"> to do these </w:t>
-      </w:r>
-      <w:proofErr w:type="gramStart"/>
-      <w:r>
-        <w:t>conversion(</w:t>
-      </w:r>
-      <w:proofErr w:type="gramEnd"/>
-      <w:r>
-        <w:t xml:space="preserve">JSON-&gt;Java Object and Java Object to JSON) like </w:t>
+        <w:t xml:space="preserve"> to do these conversion(JSON-&gt;Java Object and Java Object to JSON) like </w:t>
       </w:r>
       <w:proofErr w:type="spellStart"/>
       <w:r>
@@ -5503,23 +5351,7 @@
           <w:szCs w:val="16"/>
         </w:rPr>
         <w:tab/>
-        <w:t>"contact</w:t>
-      </w:r>
-      <w:proofErr w:type="gramStart"/>
-      <w:r>
-        <w:rPr>
-          <w:sz w:val="16"/>
-          <w:szCs w:val="16"/>
-        </w:rPr>
-        <w:t>":[</w:t>
-      </w:r>
-      <w:proofErr w:type="gramEnd"/>
-      <w:r>
-        <w:rPr>
-          <w:sz w:val="16"/>
-          <w:szCs w:val="16"/>
-        </w:rPr>
-        <w:t>"678678676","986786787"]    ------&gt; JSON Array of values</w:t>
+        <w:t>"contact":["678678676","986786787"]    ------&gt; JSON Array of values</w:t>
       </w:r>
     </w:p>
     <w:p>
@@ -5552,23 +5384,7 @@
           <w:sz w:val="16"/>
           <w:szCs w:val="16"/>
         </w:rPr>
-        <w:t xml:space="preserve">": </w:t>
-      </w:r>
-      <w:proofErr w:type="gramStart"/>
-      <w:r>
-        <w:rPr>
-          <w:sz w:val="16"/>
-          <w:szCs w:val="16"/>
-        </w:rPr>
-        <w:t xml:space="preserve">[{  </w:t>
-      </w:r>
-      <w:proofErr w:type="gramEnd"/>
-      <w:r>
-        <w:rPr>
-          <w:sz w:val="16"/>
-          <w:szCs w:val="16"/>
-        </w:rPr>
-        <w:t xml:space="preserve">                    -------&gt; JSON Array of JSON Object</w:t>
+        <w:t>": [{                      -------&gt; JSON Array of JSON Object</w:t>
       </w:r>
     </w:p>
     <w:p>
@@ -6035,15 +5851,7 @@
         </w:numPr>
       </w:pPr>
       <w:r>
-        <w:t xml:space="preserve">There are HTTP methods which are recommended to use for a different type </w:t>
-      </w:r>
-      <w:proofErr w:type="gramStart"/>
-      <w:r>
-        <w:t>operations</w:t>
-      </w:r>
-      <w:proofErr w:type="gramEnd"/>
-      <w:r>
-        <w:t>.</w:t>
+        <w:t>There are HTTP methods which are recommended to use for a different type operations.</w:t>
       </w:r>
     </w:p>
     <w:p>
@@ -6917,12 +6725,10 @@
         <w:t xml:space="preserve"> in the </w:t>
       </w:r>
       <w:proofErr w:type="spellStart"/>
-      <w:proofErr w:type="gramStart"/>
       <w:r>
         <w:t>application.properties</w:t>
       </w:r>
       <w:proofErr w:type="spellEnd"/>
-      <w:proofErr w:type="gramEnd"/>
       <w:r>
         <w:t xml:space="preserve"> file</w:t>
       </w:r>
@@ -7021,18 +6827,10 @@
         </w:numPr>
       </w:pPr>
       <w:r>
-        <w:t xml:space="preserve">Provide DB </w:t>
-      </w:r>
-      <w:proofErr w:type="gramStart"/>
-      <w:r>
-        <w:t>Configuration</w:t>
-      </w:r>
-      <w:r>
-        <w:t>(</w:t>
-      </w:r>
-      <w:proofErr w:type="gramEnd"/>
-      <w:r>
-        <w:t>URL, username, password, driver)</w:t>
+        <w:t>Provide DB Configuration</w:t>
+      </w:r>
+      <w:r>
+        <w:t>(URL, username, password, driver)</w:t>
       </w:r>
       <w:r>
         <w:t xml:space="preserve"> into </w:t>
@@ -7312,7 +7110,6 @@
       <w:r>
         <w:t xml:space="preserve"> </w:t>
       </w:r>
-      <w:proofErr w:type="gramStart"/>
       <w:r>
         <w:rPr>
           <w:b/>
@@ -7320,7 +7117,6 @@
         </w:rPr>
         <w:t>Entity classes</w:t>
       </w:r>
-      <w:proofErr w:type="gramEnd"/>
       <w:r>
         <w:t xml:space="preserve"> which will Mapped with the table.</w:t>
       </w:r>
@@ -7364,15 +7160,7 @@
         </w:numPr>
       </w:pPr>
       <w:r>
-        <w:t xml:space="preserve">To Convert java class into Entity </w:t>
-      </w:r>
-      <w:proofErr w:type="gramStart"/>
-      <w:r>
-        <w:t>class</w:t>
-      </w:r>
-      <w:proofErr w:type="gramEnd"/>
-      <w:r>
-        <w:t xml:space="preserve"> use </w:t>
+        <w:t xml:space="preserve">To Convert java class into Entity class use </w:t>
       </w:r>
       <w:r>
         <w:rPr>
@@ -7681,13 +7469,8 @@
           <w:numId w:val="24"/>
         </w:numPr>
       </w:pPr>
-      <w:proofErr w:type="gramStart"/>
-      <w:r>
-        <w:t>save(</w:t>
-      </w:r>
-      <w:proofErr w:type="gramEnd"/>
-      <w:r>
-        <w:t>Object) : You can insert or update the record.</w:t>
+      <w:r>
+        <w:t>save(Object) : You can insert or update the record.</w:t>
       </w:r>
     </w:p>
     <w:p>
@@ -7699,17 +7482,12 @@
         </w:numPr>
       </w:pPr>
       <w:proofErr w:type="spellStart"/>
-      <w:proofErr w:type="gramStart"/>
       <w:r>
         <w:t>findAll</w:t>
       </w:r>
       <w:proofErr w:type="spellEnd"/>
       <w:r>
-        <w:t>(</w:t>
-      </w:r>
-      <w:proofErr w:type="gramEnd"/>
-      <w:r>
-        <w:t>) : you can select all the records from the Table.</w:t>
+        <w:t>() : you can select all the records from the Table.</w:t>
       </w:r>
     </w:p>
     <w:p>
@@ -7721,17 +7499,12 @@
         </w:numPr>
       </w:pPr>
       <w:proofErr w:type="spellStart"/>
-      <w:proofErr w:type="gramStart"/>
       <w:r>
         <w:t>deleteById</w:t>
       </w:r>
       <w:proofErr w:type="spellEnd"/>
       <w:r>
-        <w:t>(</w:t>
-      </w:r>
-      <w:proofErr w:type="gramEnd"/>
-      <w:r>
-        <w:t>ID) : to delete a record by ID.</w:t>
+        <w:t>(ID) : to delete a record by ID.</w:t>
       </w:r>
     </w:p>
     <w:p>
@@ -7781,15 +7554,7 @@
         </w:numPr>
       </w:pPr>
       <w:r>
-        <w:t xml:space="preserve">There are 4 </w:t>
-      </w:r>
-      <w:proofErr w:type="gramStart"/>
-      <w:r>
-        <w:t>type</w:t>
-      </w:r>
-      <w:proofErr w:type="gramEnd"/>
-      <w:r>
-        <w:t xml:space="preserve"> of relational mapping in JPA</w:t>
+        <w:t>There are 4 type of relational mapping in JPA</w:t>
       </w:r>
     </w:p>
     <w:p>
@@ -7873,15 +7638,7 @@
         </w:numPr>
       </w:pPr>
       <w:r>
-        <w:t xml:space="preserve">Annotate this reference with any one of the </w:t>
-      </w:r>
-      <w:proofErr w:type="gramStart"/>
-      <w:r>
-        <w:t>annotation</w:t>
-      </w:r>
-      <w:proofErr w:type="gramEnd"/>
-      <w:r>
-        <w:t xml:space="preserve"> mention above.</w:t>
+        <w:t>Annotate this reference with any one of the annotation mention above.</w:t>
       </w:r>
     </w:p>
     <w:p>
@@ -7969,6 +7726,142 @@
     </w:p>
     <w:p/>
     <w:p>
+      <w:r>
+        <w:t>HQL (Hibernate Query Language) / JPQL (JPA Query Language):</w:t>
+      </w:r>
+    </w:p>
+    <w:p>
+      <w:pPr>
+        <w:pStyle w:val="ListParagraph"/>
+        <w:numPr>
+          <w:ilvl w:val="0"/>
+          <w:numId w:val="26"/>
+        </w:numPr>
+      </w:pPr>
+      <w:r>
+        <w:t>It is one of the ways by which you can write your own queried in the JPA/Hibernate.</w:t>
+      </w:r>
+    </w:p>
+    <w:p>
+      <w:pPr>
+        <w:pStyle w:val="ListParagraph"/>
+        <w:numPr>
+          <w:ilvl w:val="0"/>
+          <w:numId w:val="26"/>
+        </w:numPr>
+      </w:pPr>
+      <w:r>
+        <w:t xml:space="preserve">In the HQL you will have to use the Class/Entity name instead of table and </w:t>
+      </w:r>
+      <w:r>
+        <w:t>variable</w:t>
+      </w:r>
+      <w:r>
+        <w:t xml:space="preserve"> name instead of column name.</w:t>
+      </w:r>
+    </w:p>
+    <w:p>
+      <w:pPr>
+        <w:pStyle w:val="ListParagraph"/>
+        <w:numPr>
+          <w:ilvl w:val="0"/>
+          <w:numId w:val="26"/>
+        </w:numPr>
+      </w:pPr>
+      <w:r>
+        <w:t xml:space="preserve">You can use @Query Annotation on the abstract method inside repository class and </w:t>
+      </w:r>
+      <w:r>
+        <w:t>provide</w:t>
+      </w:r>
+      <w:r>
+        <w:t xml:space="preserve"> HQL inside it.</w:t>
+      </w:r>
+    </w:p>
+    <w:p>
+      <w:pPr>
+        <w:pStyle w:val="ListParagraph"/>
+        <w:numPr>
+          <w:ilvl w:val="0"/>
+          <w:numId w:val="26"/>
+        </w:numPr>
+      </w:pPr>
+      <w:r>
+        <w:t>Example:</w:t>
+      </w:r>
+    </w:p>
+    <w:p>
+      <w:pPr>
+        <w:pStyle w:val="ListParagraph"/>
+      </w:pPr>
+      <w:r>
+        <w:rPr>
+          <w:rFonts w:ascii="Consolas" w:hAnsi="Consolas" w:cs="Consolas"/>
+          <w:color w:val="646464"/>
+          <w:sz w:val="28"/>
+          <w:szCs w:val="28"/>
+          <w:shd w:val="clear" w:color="auto" w:fill="E8F2FE"/>
+        </w:rPr>
+        <w:t>@Query</w:t>
+      </w:r>
+      <w:r>
+        <w:rPr>
+          <w:rFonts w:ascii="Consolas" w:hAnsi="Consolas" w:cs="Consolas"/>
+          <w:color w:val="000000"/>
+          <w:sz w:val="28"/>
+          <w:szCs w:val="28"/>
+          <w:shd w:val="clear" w:color="auto" w:fill="E8F2FE"/>
+        </w:rPr>
+        <w:t>(</w:t>
+      </w:r>
+      <w:r>
+        <w:rPr>
+          <w:rFonts w:ascii="Consolas" w:hAnsi="Consolas" w:cs="Consolas"/>
+          <w:color w:val="2A00FF"/>
+          <w:sz w:val="28"/>
+          <w:szCs w:val="28"/>
+          <w:shd w:val="clear" w:color="auto" w:fill="E8F2FE"/>
+        </w:rPr>
+        <w:t xml:space="preserve">"from Answer where </w:t>
+      </w:r>
+      <w:proofErr w:type="spellStart"/>
+      <w:r>
+        <w:rPr>
+          <w:rFonts w:ascii="Consolas" w:hAnsi="Consolas" w:cs="Consolas"/>
+          <w:color w:val="2A00FF"/>
+          <w:sz w:val="28"/>
+          <w:szCs w:val="28"/>
+          <w:shd w:val="clear" w:color="auto" w:fill="E8F2FE"/>
+        </w:rPr>
+        <w:t>uid</w:t>
+      </w:r>
+      <w:proofErr w:type="spellEnd"/>
+      <w:r>
+        <w:rPr>
+          <w:rFonts w:ascii="Consolas" w:hAnsi="Consolas" w:cs="Consolas"/>
+          <w:color w:val="2A00FF"/>
+          <w:sz w:val="28"/>
+          <w:szCs w:val="28"/>
+          <w:shd w:val="clear" w:color="auto" w:fill="E8F2FE"/>
+        </w:rPr>
+        <w:t>=?"</w:t>
+      </w:r>
+      <w:r>
+        <w:rPr>
+          <w:rFonts w:ascii="Consolas" w:hAnsi="Consolas" w:cs="Consolas"/>
+          <w:color w:val="000000"/>
+          <w:sz w:val="28"/>
+          <w:szCs w:val="28"/>
+          <w:shd w:val="clear" w:color="auto" w:fill="E8F2FE"/>
+        </w:rPr>
+        <w:t>)</w:t>
+      </w:r>
+    </w:p>
+    <w:p/>
+    <w:p/>
+    <w:p/>
+    <w:p/>
+    <w:p>
       <w:pPr>
         <w:ind w:firstLine="360"/>
       </w:pPr>
@@ -7976,6 +7869,7 @@
         <w:rPr>
           <w:noProof/>
         </w:rPr>
+        <w:lastRenderedPageBreak/>
         <w:drawing>
           <wp:inline distT="0" distB="0" distL="0" distR="0" wp14:anchorId="6F788BE2" wp14:editId="08C6C54F">
             <wp:extent cx="4626569" cy="2946881"/>
@@ -8085,6 +7979,85 @@
         </w:drawing>
       </w:r>
     </w:p>
+    <w:p/>
+    <w:p>
+      <w:r>
+        <w:t>Task – Q&amp;A</w:t>
+      </w:r>
+    </w:p>
+    <w:p>
+      <w:r>
+        <w:rPr>
+          <w:noProof/>
+        </w:rPr>
+        <w:drawing>
+          <wp:inline distT="0" distB="0" distL="0" distR="0" wp14:anchorId="3E3F9134" wp14:editId="5B5D0A32">
+            <wp:extent cx="5943600" cy="3566160"/>
+            <wp:effectExtent l="0" t="0" r="0" b="0"/>
+            <wp:docPr id="15" name="Picture 15"/>
+            <wp:cNvGraphicFramePr>
+              <a:graphicFrameLocks xmlns:a="http://schemas.openxmlformats.org/drawingml/2006/main" noChangeAspect="1"/>
+            </wp:cNvGraphicFramePr>
+            <a:graphic xmlns:a="http://schemas.openxmlformats.org/drawingml/2006/main">
+              <a:graphicData uri="http://schemas.openxmlformats.org/drawingml/2006/picture">
+                <pic:pic xmlns:pic="http://schemas.openxmlformats.org/drawingml/2006/picture">
+                  <pic:nvPicPr>
+                    <pic:cNvPr id="0" name="Picture 1"/>
+                    <pic:cNvPicPr>
+                      <a:picLocks noChangeAspect="1" noChangeArrowheads="1"/>
+                    </pic:cNvPicPr>
+                  </pic:nvPicPr>
+                  <pic:blipFill>
+                    <a:blip r:embed="rId28" cstate="print">
+                      <a:extLst>
+                        <a:ext uri="{28A0092B-C50C-407E-A947-70E740481C1C}">
+                          <a14:useLocalDpi xmlns:a14="http://schemas.microsoft.com/office/drawing/2010/main" val="0"/>
+                        </a:ext>
+                      </a:extLst>
+                    </a:blip>
+                    <a:srcRect/>
+                    <a:stretch>
+                      <a:fillRect/>
+                    </a:stretch>
+                  </pic:blipFill>
+                  <pic:spPr bwMode="auto">
+                    <a:xfrm>
+                      <a:off x="0" y="0"/>
+                      <a:ext cx="5943600" cy="3566160"/>
+                    </a:xfrm>
+                    <a:prstGeom prst="rect">
+                      <a:avLst/>
+                    </a:prstGeom>
+                    <a:noFill/>
+                    <a:ln>
+                      <a:noFill/>
+                    </a:ln>
+                  </pic:spPr>
+                </pic:pic>
+              </a:graphicData>
+            </a:graphic>
+          </wp:inline>
+        </w:drawing>
+      </w:r>
+    </w:p>
+    <w:p>
+      <w:pPr>
+        <w:pStyle w:val="ListParagraph"/>
+        <w:ind w:left="1440"/>
+      </w:pPr>
+    </w:p>
+    <w:p>
+      <w:pPr>
+        <w:pStyle w:val="ListParagraph"/>
+        <w:ind w:left="1440"/>
+      </w:pPr>
+    </w:p>
+    <w:p>
+      <w:pPr>
+        <w:pStyle w:val="ListParagraph"/>
+        <w:ind w:left="1440"/>
+      </w:pPr>
+    </w:p>
     <w:p>
       <w:pPr>
         <w:pStyle w:val="ListParagraph"/>
@@ -8125,17 +8098,9 @@
     </w:p>
     <w:p>
       <w:r>
-        <w:t xml:space="preserve">Spring </w:t>
-      </w:r>
-      <w:proofErr w:type="gramStart"/>
-      <w:r>
-        <w:t>Properties :</w:t>
-      </w:r>
-      <w:proofErr w:type="gramEnd"/>
-      <w:r>
-        <w:t xml:space="preserve"> </w:t>
-      </w:r>
-      <w:hyperlink r:id="rId28" w:history="1">
+        <w:t xml:space="preserve">Spring Properties : </w:t>
+      </w:r>
+      <w:hyperlink r:id="rId29" w:history="1">
         <w:r>
           <w:rPr>
             <w:rStyle w:val="Hyperlink"/>
@@ -8151,7 +8116,7 @@
       <w:r>
         <w:t xml:space="preserve">Spring Boot Application Creation: </w:t>
       </w:r>
-      <w:hyperlink r:id="rId29" w:history="1">
+      <w:hyperlink r:id="rId30" w:history="1">
         <w:r>
           <w:rPr>
             <w:rStyle w:val="Hyperlink"/>
@@ -8167,7 +8132,7 @@
       <w:r>
         <w:t xml:space="preserve">Spring Boot Documentation: </w:t>
       </w:r>
-      <w:hyperlink r:id="rId30" w:history="1">
+      <w:hyperlink r:id="rId31" w:history="1">
         <w:r>
           <w:rPr>
             <w:rStyle w:val="Hyperlink"/>
@@ -8189,17 +8154,9 @@
         </w:rPr>
       </w:pPr>
       <w:r>
-        <w:t xml:space="preserve">Swagger Documentation </w:t>
-      </w:r>
-      <w:proofErr w:type="gramStart"/>
-      <w:r>
-        <w:t>URL :</w:t>
-      </w:r>
-      <w:proofErr w:type="gramEnd"/>
-      <w:r>
-        <w:t xml:space="preserve"> </w:t>
-      </w:r>
-      <w:hyperlink r:id="rId31" w:history="1">
+        <w:t xml:space="preserve">Swagger Documentation URL : </w:t>
+      </w:r>
+      <w:hyperlink r:id="rId32" w:history="1">
         <w:r>
           <w:rPr>
             <w:rStyle w:val="Hyperlink"/>
@@ -9803,6 +9760,95 @@
     </w:lvl>
   </w:abstractNum>
   <w:abstractNum w:abstractNumId="17" w15:restartNumberingAfterBreak="0">
+    <w:nsid w:val="53121A47"/>
+    <w:multiLevelType w:val="hybridMultilevel"/>
+    <w:tmpl w:val="684E0D08"/>
+    <w:lvl w:ilvl="0" w:tplc="2ED4E978">
+      <w:start w:val="1"/>
+      <w:numFmt w:val="decimal"/>
+      <w:lvlText w:val="%1."/>
+      <w:lvlJc w:val="left"/>
+      <w:pPr>
+        <w:ind w:left="720" w:hanging="360"/>
+      </w:pPr>
+      <w:rPr>
+        <w:rFonts w:hint="default"/>
+      </w:rPr>
+    </w:lvl>
+    <w:lvl w:ilvl="1" w:tplc="04090019" w:tentative="1">
+      <w:start w:val="1"/>
+      <w:numFmt w:val="lowerLetter"/>
+      <w:lvlText w:val="%2."/>
+      <w:lvlJc w:val="left"/>
+      <w:pPr>
+        <w:ind w:left="1440" w:hanging="360"/>
+      </w:pPr>
+    </w:lvl>
+    <w:lvl w:ilvl="2" w:tplc="0409001B" w:tentative="1">
+      <w:start w:val="1"/>
+      <w:numFmt w:val="lowerRoman"/>
+      <w:lvlText w:val="%3."/>
+      <w:lvlJc w:val="right"/>
+      <w:pPr>
+        <w:ind w:left="2160" w:hanging="180"/>
+      </w:pPr>
+    </w:lvl>
+    <w:lvl w:ilvl="3" w:tplc="0409000F" w:tentative="1">
+      <w:start w:val="1"/>
+      <w:numFmt w:val="decimal"/>
+      <w:lvlText w:val="%4."/>
+      <w:lvlJc w:val="left"/>
+      <w:pPr>
+        <w:ind w:left="2880" w:hanging="360"/>
+      </w:pPr>
+    </w:lvl>
+    <w:lvl w:ilvl="4" w:tplc="04090019" w:tentative="1">
+      <w:start w:val="1"/>
+      <w:numFmt w:val="lowerLetter"/>
+      <w:lvlText w:val="%5."/>
+      <w:lvlJc w:val="left"/>
+      <w:pPr>
+        <w:ind w:left="3600" w:hanging="360"/>
+      </w:pPr>
+    </w:lvl>
+    <w:lvl w:ilvl="5" w:tplc="0409001B" w:tentative="1">
+      <w:start w:val="1"/>
+      <w:numFmt w:val="lowerRoman"/>
+      <w:lvlText w:val="%6."/>
+      <w:lvlJc w:val="right"/>
+      <w:pPr>
+        <w:ind w:left="4320" w:hanging="180"/>
+      </w:pPr>
+    </w:lvl>
+    <w:lvl w:ilvl="6" w:tplc="0409000F" w:tentative="1">
+      <w:start w:val="1"/>
+      <w:numFmt w:val="decimal"/>
+      <w:lvlText w:val="%7."/>
+      <w:lvlJc w:val="left"/>
+      <w:pPr>
+        <w:ind w:left="5040" w:hanging="360"/>
+      </w:pPr>
+    </w:lvl>
+    <w:lvl w:ilvl="7" w:tplc="04090019" w:tentative="1">
+      <w:start w:val="1"/>
+      <w:numFmt w:val="lowerLetter"/>
+      <w:lvlText w:val="%8."/>
+      <w:lvlJc w:val="left"/>
+      <w:pPr>
+        <w:ind w:left="5760" w:hanging="360"/>
+      </w:pPr>
+    </w:lvl>
+    <w:lvl w:ilvl="8" w:tplc="0409001B" w:tentative="1">
+      <w:start w:val="1"/>
+      <w:numFmt w:val="lowerRoman"/>
+      <w:lvlText w:val="%9."/>
+      <w:lvlJc w:val="right"/>
+      <w:pPr>
+        <w:ind w:left="6480" w:hanging="180"/>
+      </w:pPr>
+    </w:lvl>
+  </w:abstractNum>
+  <w:abstractNum w:abstractNumId="18" w15:restartNumberingAfterBreak="0">
     <w:nsid w:val="53551F3C"/>
     <w:multiLevelType w:val="hybridMultilevel"/>
     <w:tmpl w:val="08E0B624"/>
@@ -9893,7 +9939,7 @@
       </w:pPr>
     </w:lvl>
   </w:abstractNum>
-  <w:abstractNum w:abstractNumId="18" w15:restartNumberingAfterBreak="0">
+  <w:abstractNum w:abstractNumId="19" w15:restartNumberingAfterBreak="0">
     <w:nsid w:val="56A715B4"/>
     <w:multiLevelType w:val="hybridMultilevel"/>
     <w:tmpl w:val="7B420820"/>
@@ -9984,7 +10030,7 @@
       </w:pPr>
     </w:lvl>
   </w:abstractNum>
-  <w:abstractNum w:abstractNumId="19" w15:restartNumberingAfterBreak="0">
+  <w:abstractNum w:abstractNumId="20" w15:restartNumberingAfterBreak="0">
     <w:nsid w:val="696102A1"/>
     <w:multiLevelType w:val="hybridMultilevel"/>
     <w:tmpl w:val="CA6AC446"/>
@@ -10075,7 +10121,7 @@
       </w:pPr>
     </w:lvl>
   </w:abstractNum>
-  <w:abstractNum w:abstractNumId="20" w15:restartNumberingAfterBreak="0">
+  <w:abstractNum w:abstractNumId="21" w15:restartNumberingAfterBreak="0">
     <w:nsid w:val="6D203902"/>
     <w:multiLevelType w:val="hybridMultilevel"/>
     <w:tmpl w:val="AE243156"/>
@@ -10166,7 +10212,7 @@
       </w:pPr>
     </w:lvl>
   </w:abstractNum>
-  <w:abstractNum w:abstractNumId="21" w15:restartNumberingAfterBreak="0">
+  <w:abstractNum w:abstractNumId="22" w15:restartNumberingAfterBreak="0">
     <w:nsid w:val="7A5D1413"/>
     <w:multiLevelType w:val="hybridMultilevel"/>
     <w:tmpl w:val="92E0425E"/>
@@ -10255,7 +10301,7 @@
       </w:pPr>
     </w:lvl>
   </w:abstractNum>
-  <w:abstractNum w:abstractNumId="22" w15:restartNumberingAfterBreak="0">
+  <w:abstractNum w:abstractNumId="23" w15:restartNumberingAfterBreak="0">
     <w:nsid w:val="7BE725D8"/>
     <w:multiLevelType w:val="hybridMultilevel"/>
     <w:tmpl w:val="5BFC2A4A"/>
@@ -10344,7 +10390,7 @@
       </w:pPr>
     </w:lvl>
   </w:abstractNum>
-  <w:abstractNum w:abstractNumId="23" w15:restartNumberingAfterBreak="0">
+  <w:abstractNum w:abstractNumId="24" w15:restartNumberingAfterBreak="0">
     <w:nsid w:val="7CC56052"/>
     <w:multiLevelType w:val="hybridMultilevel"/>
     <w:tmpl w:val="C04E1E5A"/>
@@ -10433,7 +10479,7 @@
       </w:pPr>
     </w:lvl>
   </w:abstractNum>
-  <w:abstractNum w:abstractNumId="24" w15:restartNumberingAfterBreak="0">
+  <w:abstractNum w:abstractNumId="25" w15:restartNumberingAfterBreak="0">
     <w:nsid w:val="7F1D48ED"/>
     <w:multiLevelType w:val="hybridMultilevel"/>
     <w:tmpl w:val="5B948F10"/>
@@ -10523,7 +10569,7 @@
     </w:lvl>
   </w:abstractNum>
   <w:num w:numId="1" w16cid:durableId="1457790771">
-    <w:abstractNumId w:val="24"/>
+    <w:abstractNumId w:val="25"/>
   </w:num>
   <w:num w:numId="2" w16cid:durableId="1146123659">
     <w:abstractNumId w:val="0"/>
@@ -10532,10 +10578,10 @@
     <w:abstractNumId w:val="13"/>
   </w:num>
   <w:num w:numId="4" w16cid:durableId="867792460">
-    <w:abstractNumId w:val="23"/>
+    <w:abstractNumId w:val="24"/>
   </w:num>
   <w:num w:numId="5" w16cid:durableId="1089427213">
-    <w:abstractNumId w:val="21"/>
+    <w:abstractNumId w:val="22"/>
   </w:num>
   <w:num w:numId="6" w16cid:durableId="331493159">
     <w:abstractNumId w:val="14"/>
@@ -10553,13 +10599,13 @@
     <w:abstractNumId w:val="9"/>
   </w:num>
   <w:num w:numId="11" w16cid:durableId="280767591">
-    <w:abstractNumId w:val="20"/>
+    <w:abstractNumId w:val="21"/>
   </w:num>
   <w:num w:numId="12" w16cid:durableId="1761751280">
     <w:abstractNumId w:val="16"/>
   </w:num>
   <w:num w:numId="13" w16cid:durableId="474950200">
-    <w:abstractNumId w:val="17"/>
+    <w:abstractNumId w:val="18"/>
   </w:num>
   <w:num w:numId="14" w16cid:durableId="1415937626">
     <w:abstractNumId w:val="4"/>
@@ -10571,7 +10617,7 @@
     <w:abstractNumId w:val="7"/>
   </w:num>
   <w:num w:numId="17" w16cid:durableId="967660560">
-    <w:abstractNumId w:val="18"/>
+    <w:abstractNumId w:val="19"/>
   </w:num>
   <w:num w:numId="18" w16cid:durableId="495803617">
     <w:abstractNumId w:val="1"/>
@@ -10589,13 +10635,16 @@
     <w:abstractNumId w:val="8"/>
   </w:num>
   <w:num w:numId="23" w16cid:durableId="547910422">
-    <w:abstractNumId w:val="19"/>
+    <w:abstractNumId w:val="20"/>
   </w:num>
   <w:num w:numId="24" w16cid:durableId="654577040">
-    <w:abstractNumId w:val="22"/>
+    <w:abstractNumId w:val="23"/>
   </w:num>
   <w:num w:numId="25" w16cid:durableId="2047173937">
     <w:abstractNumId w:val="6"/>
+  </w:num>
+  <w:num w:numId="26" w16cid:durableId="114834265">
+    <w:abstractNumId w:val="17"/>
   </w:num>
 </w:numbering>
 </file>

</xml_diff>